<commit_message>
Agregado el proceso 6 en el documento de negocio
</commit_message>
<xml_diff>
--- a/Desarrollo/1. SGIVF/Negocio/SGIVF_DN.docx
+++ b/Desarrollo/1. SGIVF/Negocio/SGIVF_DN.docx
@@ -334,8 +334,6 @@
               <w:contextualSpacing w:val="0"/>
               <w:jc w:val="both"/>
             </w:pPr>
-            <w:bookmarkStart w:id="1" w:name="_GoBack"/>
-            <w:bookmarkEnd w:id="1"/>
           </w:p>
         </w:tc>
       </w:tr>
@@ -1034,8 +1032,8 @@
       <w:pPr>
         <w:jc w:val="right"/>
       </w:pPr>
-      <w:bookmarkStart w:id="2" w:name="_30j0zll" w:colFirst="0" w:colLast="0"/>
-      <w:bookmarkEnd w:id="2"/>
+      <w:bookmarkStart w:id="1" w:name="_30j0zll" w:colFirst="0" w:colLast="0"/>
+      <w:bookmarkEnd w:id="1"/>
       <w:r>
         <w:rPr>
           <w:rFonts w:ascii="Arial" w:eastAsia="Arial" w:hAnsi="Arial" w:cs="Arial"/>
@@ -1056,8 +1054,8 @@
         <w:ind w:left="720" w:hanging="718"/>
         <w:jc w:val="both"/>
       </w:pPr>
-      <w:bookmarkStart w:id="3" w:name="_1fob9te" w:colFirst="0" w:colLast="0"/>
-      <w:bookmarkEnd w:id="3"/>
+      <w:bookmarkStart w:id="2" w:name="_1fob9te" w:colFirst="0" w:colLast="0"/>
+      <w:bookmarkEnd w:id="2"/>
       <w:r>
         <w:rPr>
           <w:rFonts w:ascii="Arial" w:eastAsia="Arial" w:hAnsi="Arial" w:cs="Arial"/>
@@ -1115,10 +1113,10 @@
         <w:ind w:left="720" w:hanging="718"/>
         <w:jc w:val="both"/>
       </w:pPr>
-      <w:bookmarkStart w:id="4" w:name="_3dy6vkm" w:colFirst="0" w:colLast="0"/>
-      <w:bookmarkStart w:id="5" w:name="_1t3h5sf" w:colFirst="0" w:colLast="0"/>
+      <w:bookmarkStart w:id="3" w:name="_3dy6vkm" w:colFirst="0" w:colLast="0"/>
+      <w:bookmarkStart w:id="4" w:name="_1t3h5sf" w:colFirst="0" w:colLast="0"/>
+      <w:bookmarkEnd w:id="3"/>
       <w:bookmarkEnd w:id="4"/>
-      <w:bookmarkEnd w:id="5"/>
       <w:r>
         <w:rPr>
           <w:rFonts w:ascii="Arial" w:eastAsia="Arial" w:hAnsi="Arial" w:cs="Arial"/>
@@ -2315,8 +2313,8 @@
         <w:ind w:left="720"/>
         <w:jc w:val="both"/>
       </w:pPr>
-      <w:bookmarkStart w:id="6" w:name="_4d34og8" w:colFirst="0" w:colLast="0"/>
-      <w:bookmarkEnd w:id="6"/>
+      <w:bookmarkStart w:id="5" w:name="_4d34og8" w:colFirst="0" w:colLast="0"/>
+      <w:bookmarkEnd w:id="5"/>
     </w:p>
     <w:p>
       <w:pPr>
@@ -2328,8 +2326,8 @@
         <w:ind w:left="720" w:hanging="718"/>
         <w:jc w:val="both"/>
       </w:pPr>
-      <w:bookmarkStart w:id="7" w:name="_2s8eyo1" w:colFirst="0" w:colLast="0"/>
-      <w:bookmarkEnd w:id="7"/>
+      <w:bookmarkStart w:id="6" w:name="_2s8eyo1" w:colFirst="0" w:colLast="0"/>
+      <w:bookmarkEnd w:id="6"/>
       <w:r>
         <w:rPr>
           <w:rFonts w:ascii="Arial" w:eastAsia="Arial" w:hAnsi="Arial" w:cs="Arial"/>
@@ -2446,8 +2444,8 @@
         <w:ind w:left="720" w:hanging="718"/>
         <w:jc w:val="both"/>
       </w:pPr>
-      <w:bookmarkStart w:id="8" w:name="_17dp8vu" w:colFirst="0" w:colLast="0"/>
-      <w:bookmarkEnd w:id="8"/>
+      <w:bookmarkStart w:id="7" w:name="_17dp8vu" w:colFirst="0" w:colLast="0"/>
+      <w:bookmarkEnd w:id="7"/>
       <w:r>
         <w:rPr>
           <w:rFonts w:ascii="Arial" w:eastAsia="Arial" w:hAnsi="Arial" w:cs="Arial"/>
@@ -3597,8 +3595,8 @@
       </w:pPr>
     </w:p>
     <w:p>
-      <w:bookmarkStart w:id="9" w:name="_3rdcrjn" w:colFirst="0" w:colLast="0"/>
-      <w:bookmarkEnd w:id="9"/>
+      <w:bookmarkStart w:id="8" w:name="_3rdcrjn" w:colFirst="0" w:colLast="0"/>
+      <w:bookmarkEnd w:id="8"/>
     </w:p>
     <w:p>
       <w:pPr>
@@ -3606,8 +3604,8 @@
         <w:ind w:left="720"/>
         <w:jc w:val="both"/>
       </w:pPr>
-      <w:bookmarkStart w:id="10" w:name="_26in1rg" w:colFirst="0" w:colLast="0"/>
-      <w:bookmarkEnd w:id="10"/>
+      <w:bookmarkStart w:id="9" w:name="_26in1rg" w:colFirst="0" w:colLast="0"/>
+      <w:bookmarkEnd w:id="9"/>
     </w:p>
     <w:p>
       <w:pPr>
@@ -3616,11 +3614,16 @@
           <w:numId w:val="1"/>
         </w:numPr>
         <w:spacing w:before="120" w:after="60"/>
-        <w:ind w:left="720" w:hanging="718"/>
         <w:jc w:val="both"/>
-      </w:pPr>
-      <w:bookmarkStart w:id="11" w:name="_lnxbz9" w:colFirst="0" w:colLast="0"/>
-      <w:bookmarkEnd w:id="11"/>
+        <w:rPr>
+          <w:rFonts w:ascii="Arial" w:eastAsia="Arial" w:hAnsi="Arial" w:cs="Arial"/>
+          <w:b/>
+          <w:sz w:val="24"/>
+          <w:szCs w:val="24"/>
+        </w:rPr>
+      </w:pPr>
+      <w:bookmarkStart w:id="10" w:name="_lnxbz9" w:colFirst="0" w:colLast="0"/>
+      <w:bookmarkEnd w:id="10"/>
       <w:r>
         <w:rPr>
           <w:rFonts w:ascii="Arial" w:eastAsia="Arial" w:hAnsi="Arial" w:cs="Arial"/>
@@ -3628,7 +3631,34 @@
           <w:sz w:val="24"/>
           <w:szCs w:val="24"/>
         </w:rPr>
-        <w:t>Procesos 2</w:t>
+        <w:t xml:space="preserve">Proceso </w:t>
+      </w:r>
+      <w:r>
+        <w:rPr>
+          <w:rFonts w:ascii="Arial" w:eastAsia="Arial" w:hAnsi="Arial" w:cs="Arial"/>
+          <w:b/>
+          <w:sz w:val="24"/>
+          <w:szCs w:val="24"/>
+        </w:rPr>
+        <w:t xml:space="preserve">6: </w:t>
+      </w:r>
+      <w:r>
+        <w:rPr>
+          <w:rFonts w:ascii="Arial" w:eastAsia="Arial" w:hAnsi="Arial" w:cs="Arial"/>
+          <w:b/>
+          <w:sz w:val="24"/>
+          <w:szCs w:val="24"/>
+        </w:rPr>
+        <w:t>C</w:t>
+      </w:r>
+      <w:r>
+        <w:rPr>
+          <w:rFonts w:ascii="Arial" w:eastAsia="Arial" w:hAnsi="Arial" w:cs="Arial"/>
+          <w:b/>
+          <w:sz w:val="24"/>
+          <w:szCs w:val="24"/>
+        </w:rPr>
+        <w:t>ontrolar inventario de medicamentos</w:t>
       </w:r>
     </w:p>
     <w:p>
@@ -3641,8 +3671,8 @@
         <w:ind w:left="720" w:hanging="718"/>
         <w:jc w:val="both"/>
       </w:pPr>
-      <w:bookmarkStart w:id="12" w:name="_35nkun2" w:colFirst="0" w:colLast="0"/>
-      <w:bookmarkEnd w:id="12"/>
+      <w:bookmarkStart w:id="11" w:name="_35nkun2" w:colFirst="0" w:colLast="0"/>
+      <w:bookmarkEnd w:id="11"/>
       <w:r>
         <w:rPr>
           <w:rFonts w:ascii="Arial" w:eastAsia="Arial" w:hAnsi="Arial" w:cs="Arial"/>
@@ -3653,6 +3683,1026 @@
     </w:p>
     <w:p>
       <w:pPr>
+        <w:spacing w:before="120" w:after="60"/>
+        <w:ind w:left="720"/>
+        <w:jc w:val="both"/>
+      </w:pPr>
+    </w:p>
+    <w:tbl>
+      <w:tblPr>
+        <w:tblStyle w:val="a0"/>
+        <w:tblW w:w="9468" w:type="dxa"/>
+        <w:tblInd w:w="108" w:type="dxa"/>
+        <w:tblBorders>
+          <w:top w:val="single" w:sz="4" w:space="0" w:color="000000"/>
+          <w:left w:val="single" w:sz="4" w:space="0" w:color="000000"/>
+          <w:bottom w:val="single" w:sz="4" w:space="0" w:color="000000"/>
+          <w:right w:val="single" w:sz="4" w:space="0" w:color="000000"/>
+          <w:insideH w:val="single" w:sz="4" w:space="0" w:color="000000"/>
+          <w:insideV w:val="single" w:sz="4" w:space="0" w:color="000000"/>
+        </w:tblBorders>
+        <w:tblLayout w:type="fixed"/>
+        <w:tblLook w:val="0600" w:firstRow="0" w:lastRow="0" w:firstColumn="0" w:lastColumn="0" w:noHBand="1" w:noVBand="1"/>
+      </w:tblPr>
+      <w:tblGrid>
+        <w:gridCol w:w="1926"/>
+        <w:gridCol w:w="4707"/>
+        <w:gridCol w:w="1530"/>
+        <w:gridCol w:w="1305"/>
+      </w:tblGrid>
+      <w:tr>
+        <w:tc>
+          <w:tcPr>
+            <w:tcW w:w="1926" w:type="dxa"/>
+            <w:tcMar>
+              <w:top w:w="100" w:type="dxa"/>
+              <w:left w:w="108" w:type="dxa"/>
+              <w:bottom w:w="100" w:type="dxa"/>
+              <w:right w:w="108" w:type="dxa"/>
+            </w:tcMar>
+          </w:tcPr>
+          <w:p>
+            <w:pPr>
+              <w:contextualSpacing w:val="0"/>
+            </w:pPr>
+            <w:r>
+              <w:rPr>
+                <w:rFonts w:ascii="Arial" w:eastAsia="Arial" w:hAnsi="Arial" w:cs="Arial"/>
+                <w:b/>
+              </w:rPr>
+              <w:t xml:space="preserve">Número o código </w:t>
+            </w:r>
+          </w:p>
+          <w:p>
+            <w:pPr>
+              <w:contextualSpacing w:val="0"/>
+            </w:pPr>
+            <w:r>
+              <w:rPr>
+                <w:rFonts w:ascii="Arial" w:eastAsia="Arial" w:hAnsi="Arial" w:cs="Arial"/>
+                <w:b/>
+              </w:rPr>
+              <w:t>de proceso</w:t>
+            </w:r>
+          </w:p>
+        </w:tc>
+        <w:tc>
+          <w:tcPr>
+            <w:tcW w:w="4707" w:type="dxa"/>
+            <w:tcMar>
+              <w:top w:w="100" w:type="dxa"/>
+              <w:left w:w="108" w:type="dxa"/>
+              <w:bottom w:w="100" w:type="dxa"/>
+              <w:right w:w="108" w:type="dxa"/>
+            </w:tcMar>
+          </w:tcPr>
+          <w:p>
+            <w:pPr>
+              <w:contextualSpacing w:val="0"/>
+            </w:pPr>
+            <w:r>
+              <w:rPr>
+                <w:rFonts w:ascii="Arial" w:eastAsia="Arial" w:hAnsi="Arial" w:cs="Arial"/>
+              </w:rPr>
+              <w:t>PROC-006</w:t>
+            </w:r>
+          </w:p>
+        </w:tc>
+        <w:tc>
+          <w:tcPr>
+            <w:tcW w:w="1530" w:type="dxa"/>
+            <w:tcMar>
+              <w:top w:w="100" w:type="dxa"/>
+              <w:left w:w="108" w:type="dxa"/>
+              <w:bottom w:w="100" w:type="dxa"/>
+              <w:right w:w="108" w:type="dxa"/>
+            </w:tcMar>
+          </w:tcPr>
+          <w:p>
+            <w:pPr>
+              <w:contextualSpacing w:val="0"/>
+            </w:pPr>
+            <w:r>
+              <w:rPr>
+                <w:rFonts w:ascii="Arial" w:eastAsia="Arial" w:hAnsi="Arial" w:cs="Arial"/>
+                <w:b/>
+              </w:rPr>
+              <w:t>Proceso</w:t>
+            </w:r>
+          </w:p>
+        </w:tc>
+        <w:tc>
+          <w:tcPr>
+            <w:tcW w:w="1305" w:type="dxa"/>
+            <w:tcMar>
+              <w:top w:w="100" w:type="dxa"/>
+              <w:left w:w="108" w:type="dxa"/>
+              <w:bottom w:w="100" w:type="dxa"/>
+              <w:right w:w="108" w:type="dxa"/>
+            </w:tcMar>
+          </w:tcPr>
+          <w:p>
+            <w:pPr>
+              <w:contextualSpacing w:val="0"/>
+            </w:pPr>
+            <w:r>
+              <w:rPr>
+                <w:rFonts w:ascii="Arial" w:eastAsia="Arial" w:hAnsi="Arial" w:cs="Arial"/>
+                <w:szCs w:val="24"/>
+              </w:rPr>
+              <w:t>Controlar inventario de medicamentos</w:t>
+            </w:r>
+          </w:p>
+        </w:tc>
+      </w:tr>
+      <w:tr>
+        <w:tc>
+          <w:tcPr>
+            <w:tcW w:w="1926" w:type="dxa"/>
+            <w:tcMar>
+              <w:top w:w="100" w:type="dxa"/>
+              <w:left w:w="108" w:type="dxa"/>
+              <w:bottom w:w="100" w:type="dxa"/>
+              <w:right w:w="108" w:type="dxa"/>
+            </w:tcMar>
+          </w:tcPr>
+          <w:p>
+            <w:pPr>
+              <w:contextualSpacing w:val="0"/>
+            </w:pPr>
+          </w:p>
+        </w:tc>
+        <w:tc>
+          <w:tcPr>
+            <w:tcW w:w="4707" w:type="dxa"/>
+            <w:tcMar>
+              <w:top w:w="100" w:type="dxa"/>
+              <w:left w:w="108" w:type="dxa"/>
+              <w:bottom w:w="100" w:type="dxa"/>
+              <w:right w:w="108" w:type="dxa"/>
+            </w:tcMar>
+          </w:tcPr>
+          <w:p>
+            <w:pPr>
+              <w:contextualSpacing w:val="0"/>
+            </w:pPr>
+          </w:p>
+        </w:tc>
+        <w:tc>
+          <w:tcPr>
+            <w:tcW w:w="1530" w:type="dxa"/>
+            <w:tcMar>
+              <w:top w:w="100" w:type="dxa"/>
+              <w:left w:w="108" w:type="dxa"/>
+              <w:bottom w:w="100" w:type="dxa"/>
+              <w:right w:w="108" w:type="dxa"/>
+            </w:tcMar>
+          </w:tcPr>
+          <w:p>
+            <w:pPr>
+              <w:contextualSpacing w:val="0"/>
+            </w:pPr>
+            <w:r>
+              <w:rPr>
+                <w:rFonts w:ascii="Arial" w:eastAsia="Arial" w:hAnsi="Arial" w:cs="Arial"/>
+                <w:b/>
+              </w:rPr>
+              <w:t>Responsable</w:t>
+            </w:r>
+          </w:p>
+        </w:tc>
+        <w:tc>
+          <w:tcPr>
+            <w:tcW w:w="1305" w:type="dxa"/>
+            <w:tcMar>
+              <w:top w:w="100" w:type="dxa"/>
+              <w:left w:w="108" w:type="dxa"/>
+              <w:bottom w:w="100" w:type="dxa"/>
+              <w:right w:w="108" w:type="dxa"/>
+            </w:tcMar>
+          </w:tcPr>
+          <w:p>
+            <w:pPr>
+              <w:contextualSpacing w:val="0"/>
+            </w:pPr>
+            <w:r>
+              <w:rPr>
+                <w:rFonts w:ascii="Arial" w:eastAsia="Arial" w:hAnsi="Arial" w:cs="Arial"/>
+              </w:rPr>
+              <w:t>Farmacéutico</w:t>
+            </w:r>
+          </w:p>
+          <w:p>
+            <w:pPr>
+              <w:contextualSpacing w:val="0"/>
+            </w:pPr>
+          </w:p>
+        </w:tc>
+      </w:tr>
+      <w:tr>
+        <w:tc>
+          <w:tcPr>
+            <w:tcW w:w="1926" w:type="dxa"/>
+            <w:tcMar>
+              <w:top w:w="100" w:type="dxa"/>
+              <w:left w:w="108" w:type="dxa"/>
+              <w:bottom w:w="100" w:type="dxa"/>
+              <w:right w:w="108" w:type="dxa"/>
+            </w:tcMar>
+          </w:tcPr>
+          <w:p>
+            <w:pPr>
+              <w:contextualSpacing w:val="0"/>
+            </w:pPr>
+          </w:p>
+          <w:p>
+            <w:pPr>
+              <w:contextualSpacing w:val="0"/>
+            </w:pPr>
+            <w:r>
+              <w:rPr>
+                <w:rFonts w:ascii="Arial" w:eastAsia="Arial" w:hAnsi="Arial" w:cs="Arial"/>
+                <w:b/>
+              </w:rPr>
+              <w:t>Objetivo / Propósito</w:t>
+            </w:r>
+          </w:p>
+        </w:tc>
+        <w:tc>
+          <w:tcPr>
+            <w:tcW w:w="4707" w:type="dxa"/>
+            <w:tcMar>
+              <w:top w:w="100" w:type="dxa"/>
+              <w:left w:w="108" w:type="dxa"/>
+              <w:bottom w:w="100" w:type="dxa"/>
+              <w:right w:w="108" w:type="dxa"/>
+            </w:tcMar>
+          </w:tcPr>
+          <w:p>
+            <w:pPr>
+              <w:contextualSpacing w:val="0"/>
+            </w:pPr>
+            <w:r>
+              <w:rPr>
+                <w:rFonts w:ascii="Arial" w:eastAsia="Arial" w:hAnsi="Arial" w:cs="Arial"/>
+              </w:rPr>
+              <w:t>Controlar la cantidad de medicamentos existentes para no quedar desabastecido.</w:t>
+            </w:r>
+          </w:p>
+        </w:tc>
+        <w:tc>
+          <w:tcPr>
+            <w:tcW w:w="1530" w:type="dxa"/>
+            <w:tcMar>
+              <w:top w:w="100" w:type="dxa"/>
+              <w:left w:w="108" w:type="dxa"/>
+              <w:bottom w:w="100" w:type="dxa"/>
+              <w:right w:w="108" w:type="dxa"/>
+            </w:tcMar>
+          </w:tcPr>
+          <w:p>
+            <w:pPr>
+              <w:spacing w:after="200" w:line="276" w:lineRule="auto"/>
+              <w:contextualSpacing w:val="0"/>
+            </w:pPr>
+          </w:p>
+        </w:tc>
+        <w:tc>
+          <w:tcPr>
+            <w:tcW w:w="1305" w:type="dxa"/>
+            <w:tcMar>
+              <w:top w:w="100" w:type="dxa"/>
+              <w:left w:w="108" w:type="dxa"/>
+              <w:bottom w:w="100" w:type="dxa"/>
+              <w:right w:w="108" w:type="dxa"/>
+            </w:tcMar>
+          </w:tcPr>
+          <w:p>
+            <w:pPr>
+              <w:spacing w:after="200" w:line="276" w:lineRule="auto"/>
+              <w:contextualSpacing w:val="0"/>
+            </w:pPr>
+          </w:p>
+        </w:tc>
+      </w:tr>
+      <w:tr>
+        <w:tc>
+          <w:tcPr>
+            <w:tcW w:w="1926" w:type="dxa"/>
+            <w:tcMar>
+              <w:top w:w="100" w:type="dxa"/>
+              <w:left w:w="108" w:type="dxa"/>
+              <w:bottom w:w="100" w:type="dxa"/>
+              <w:right w:w="108" w:type="dxa"/>
+            </w:tcMar>
+          </w:tcPr>
+          <w:p>
+            <w:pPr>
+              <w:contextualSpacing w:val="0"/>
+            </w:pPr>
+            <w:r>
+              <w:rPr>
+                <w:rFonts w:ascii="Arial" w:eastAsia="Arial" w:hAnsi="Arial" w:cs="Arial"/>
+                <w:b/>
+              </w:rPr>
+              <w:t>Frecuencia</w:t>
+            </w:r>
+          </w:p>
+        </w:tc>
+        <w:tc>
+          <w:tcPr>
+            <w:tcW w:w="4707" w:type="dxa"/>
+            <w:tcMar>
+              <w:top w:w="100" w:type="dxa"/>
+              <w:left w:w="108" w:type="dxa"/>
+              <w:bottom w:w="100" w:type="dxa"/>
+              <w:right w:w="108" w:type="dxa"/>
+            </w:tcMar>
+          </w:tcPr>
+          <w:p>
+            <w:pPr>
+              <w:contextualSpacing w:val="0"/>
+            </w:pPr>
+            <w:r>
+              <w:rPr>
+                <w:rFonts w:ascii="Arial" w:eastAsia="Arial" w:hAnsi="Arial" w:cs="Arial"/>
+              </w:rPr>
+              <w:t>Cada semana</w:t>
+            </w:r>
+          </w:p>
+        </w:tc>
+        <w:tc>
+          <w:tcPr>
+            <w:tcW w:w="1530" w:type="dxa"/>
+            <w:tcMar>
+              <w:top w:w="100" w:type="dxa"/>
+              <w:left w:w="108" w:type="dxa"/>
+              <w:bottom w:w="100" w:type="dxa"/>
+              <w:right w:w="108" w:type="dxa"/>
+            </w:tcMar>
+          </w:tcPr>
+          <w:p>
+            <w:pPr>
+              <w:spacing w:after="200" w:line="276" w:lineRule="auto"/>
+              <w:contextualSpacing w:val="0"/>
+            </w:pPr>
+          </w:p>
+        </w:tc>
+        <w:tc>
+          <w:tcPr>
+            <w:tcW w:w="1305" w:type="dxa"/>
+            <w:tcMar>
+              <w:top w:w="100" w:type="dxa"/>
+              <w:left w:w="108" w:type="dxa"/>
+              <w:bottom w:w="100" w:type="dxa"/>
+              <w:right w:w="108" w:type="dxa"/>
+            </w:tcMar>
+          </w:tcPr>
+          <w:p>
+            <w:pPr>
+              <w:spacing w:after="200" w:line="276" w:lineRule="auto"/>
+              <w:contextualSpacing w:val="0"/>
+            </w:pPr>
+          </w:p>
+        </w:tc>
+      </w:tr>
+    </w:tbl>
+    <w:p>
+      <w:pPr>
+        <w:spacing w:before="120" w:after="60"/>
+        <w:ind w:left="720"/>
+        <w:jc w:val="both"/>
+      </w:pPr>
+    </w:p>
+    <w:p>
+      <w:pPr>
+        <w:spacing w:before="120" w:after="60"/>
+        <w:ind w:left="720"/>
+        <w:jc w:val="both"/>
+      </w:pPr>
+    </w:p>
+    <w:p>
+      <w:pPr>
+        <w:spacing w:before="120" w:after="60"/>
+        <w:ind w:left="720"/>
+        <w:jc w:val="both"/>
+      </w:pPr>
+    </w:p>
+    <w:tbl>
+      <w:tblPr>
+        <w:tblStyle w:val="a1"/>
+        <w:tblW w:w="9468" w:type="dxa"/>
+        <w:tblInd w:w="108" w:type="dxa"/>
+        <w:tblBorders>
+          <w:top w:val="single" w:sz="4" w:space="0" w:color="000000"/>
+          <w:left w:val="single" w:sz="4" w:space="0" w:color="000000"/>
+          <w:bottom w:val="single" w:sz="4" w:space="0" w:color="000000"/>
+          <w:right w:val="single" w:sz="4" w:space="0" w:color="000000"/>
+          <w:insideH w:val="single" w:sz="4" w:space="0" w:color="000000"/>
+          <w:insideV w:val="single" w:sz="4" w:space="0" w:color="000000"/>
+        </w:tblBorders>
+        <w:tblLayout w:type="fixed"/>
+        <w:tblLook w:val="0600" w:firstRow="0" w:lastRow="0" w:firstColumn="0" w:lastColumn="0" w:noHBand="1" w:noVBand="1"/>
+      </w:tblPr>
+      <w:tblGrid>
+        <w:gridCol w:w="1417"/>
+        <w:gridCol w:w="1910"/>
+        <w:gridCol w:w="4480"/>
+        <w:gridCol w:w="1661"/>
+      </w:tblGrid>
+      <w:tr>
+        <w:tc>
+          <w:tcPr>
+            <w:tcW w:w="1417" w:type="dxa"/>
+            <w:tcMar>
+              <w:top w:w="100" w:type="dxa"/>
+              <w:left w:w="108" w:type="dxa"/>
+              <w:bottom w:w="100" w:type="dxa"/>
+              <w:right w:w="108" w:type="dxa"/>
+            </w:tcMar>
+          </w:tcPr>
+          <w:p>
+            <w:pPr>
+              <w:contextualSpacing w:val="0"/>
+              <w:jc w:val="center"/>
+            </w:pPr>
+            <w:r>
+              <w:rPr>
+                <w:rFonts w:ascii="Arial" w:eastAsia="Arial" w:hAnsi="Arial" w:cs="Arial"/>
+                <w:b/>
+              </w:rPr>
+              <w:lastRenderedPageBreak/>
+              <w:t>Identificador</w:t>
+            </w:r>
+          </w:p>
+        </w:tc>
+        <w:tc>
+          <w:tcPr>
+            <w:tcW w:w="1910" w:type="dxa"/>
+            <w:tcMar>
+              <w:top w:w="100" w:type="dxa"/>
+              <w:left w:w="108" w:type="dxa"/>
+              <w:bottom w:w="100" w:type="dxa"/>
+              <w:right w:w="108" w:type="dxa"/>
+            </w:tcMar>
+          </w:tcPr>
+          <w:p>
+            <w:pPr>
+              <w:contextualSpacing w:val="0"/>
+              <w:jc w:val="center"/>
+            </w:pPr>
+            <w:r>
+              <w:rPr>
+                <w:rFonts w:ascii="Arial" w:eastAsia="Arial" w:hAnsi="Arial" w:cs="Arial"/>
+                <w:b/>
+              </w:rPr>
+              <w:t>Actividad</w:t>
+            </w:r>
+          </w:p>
+        </w:tc>
+        <w:tc>
+          <w:tcPr>
+            <w:tcW w:w="4480" w:type="dxa"/>
+            <w:tcMar>
+              <w:top w:w="100" w:type="dxa"/>
+              <w:left w:w="108" w:type="dxa"/>
+              <w:bottom w:w="100" w:type="dxa"/>
+              <w:right w:w="108" w:type="dxa"/>
+            </w:tcMar>
+          </w:tcPr>
+          <w:p>
+            <w:pPr>
+              <w:contextualSpacing w:val="0"/>
+              <w:jc w:val="center"/>
+            </w:pPr>
+            <w:r>
+              <w:rPr>
+                <w:rFonts w:ascii="Arial" w:eastAsia="Arial" w:hAnsi="Arial" w:cs="Arial"/>
+                <w:b/>
+              </w:rPr>
+              <w:t>Datos de Entrada</w:t>
+            </w:r>
+          </w:p>
+        </w:tc>
+        <w:tc>
+          <w:tcPr>
+            <w:tcW w:w="1661" w:type="dxa"/>
+            <w:tcMar>
+              <w:top w:w="100" w:type="dxa"/>
+              <w:left w:w="108" w:type="dxa"/>
+              <w:bottom w:w="100" w:type="dxa"/>
+              <w:right w:w="108" w:type="dxa"/>
+            </w:tcMar>
+          </w:tcPr>
+          <w:p>
+            <w:pPr>
+              <w:contextualSpacing w:val="0"/>
+              <w:jc w:val="center"/>
+            </w:pPr>
+            <w:r>
+              <w:rPr>
+                <w:rFonts w:ascii="Arial" w:eastAsia="Arial" w:hAnsi="Arial" w:cs="Arial"/>
+                <w:b/>
+              </w:rPr>
+              <w:t>Datos de Salida</w:t>
+            </w:r>
+          </w:p>
+        </w:tc>
+      </w:tr>
+      <w:tr>
+        <w:tc>
+          <w:tcPr>
+            <w:tcW w:w="1417" w:type="dxa"/>
+            <w:tcMar>
+              <w:top w:w="100" w:type="dxa"/>
+              <w:left w:w="108" w:type="dxa"/>
+              <w:bottom w:w="100" w:type="dxa"/>
+              <w:right w:w="108" w:type="dxa"/>
+            </w:tcMar>
+          </w:tcPr>
+          <w:p>
+            <w:pPr>
+              <w:contextualSpacing w:val="0"/>
+              <w:jc w:val="center"/>
+            </w:pPr>
+            <w:r>
+              <w:rPr>
+                <w:rFonts w:ascii="Arial" w:eastAsia="Arial" w:hAnsi="Arial" w:cs="Arial"/>
+              </w:rPr>
+              <w:t>1</w:t>
+            </w:r>
+          </w:p>
+        </w:tc>
+        <w:tc>
+          <w:tcPr>
+            <w:tcW w:w="1910" w:type="dxa"/>
+            <w:tcMar>
+              <w:top w:w="100" w:type="dxa"/>
+              <w:left w:w="108" w:type="dxa"/>
+              <w:bottom w:w="100" w:type="dxa"/>
+              <w:right w:w="108" w:type="dxa"/>
+            </w:tcMar>
+          </w:tcPr>
+          <w:p>
+            <w:pPr>
+              <w:contextualSpacing w:val="0"/>
+            </w:pPr>
+            <w:r>
+              <w:rPr>
+                <w:rFonts w:ascii="Arial" w:eastAsia="Arial" w:hAnsi="Arial" w:cs="Arial"/>
+              </w:rPr>
+              <w:t>Busca medicamento</w:t>
+            </w:r>
+          </w:p>
+        </w:tc>
+        <w:tc>
+          <w:tcPr>
+            <w:tcW w:w="4480" w:type="dxa"/>
+            <w:tcMar>
+              <w:top w:w="100" w:type="dxa"/>
+              <w:left w:w="108" w:type="dxa"/>
+              <w:bottom w:w="100" w:type="dxa"/>
+              <w:right w:w="108" w:type="dxa"/>
+            </w:tcMar>
+          </w:tcPr>
+          <w:p>
+            <w:pPr>
+              <w:contextualSpacing w:val="0"/>
+              <w:rPr>
+                <w:rFonts w:ascii="Arial" w:hAnsi="Arial" w:cs="Arial"/>
+              </w:rPr>
+            </w:pPr>
+            <w:r>
+              <w:rPr>
+                <w:rFonts w:ascii="Arial" w:hAnsi="Arial" w:cs="Arial"/>
+              </w:rPr>
+              <w:t>Medicamento a buscar</w:t>
+            </w:r>
+          </w:p>
+        </w:tc>
+        <w:tc>
+          <w:tcPr>
+            <w:tcW w:w="1661" w:type="dxa"/>
+            <w:tcMar>
+              <w:top w:w="100" w:type="dxa"/>
+              <w:left w:w="108" w:type="dxa"/>
+              <w:bottom w:w="100" w:type="dxa"/>
+              <w:right w:w="108" w:type="dxa"/>
+            </w:tcMar>
+          </w:tcPr>
+          <w:p>
+            <w:pPr>
+              <w:contextualSpacing w:val="0"/>
+            </w:pPr>
+            <w:r>
+              <w:rPr>
+                <w:rFonts w:ascii="Arial" w:eastAsia="Arial" w:hAnsi="Arial" w:cs="Arial"/>
+              </w:rPr>
+              <w:t>Medicamento encontrado</w:t>
+            </w:r>
+          </w:p>
+        </w:tc>
+      </w:tr>
+      <w:tr>
+        <w:tc>
+          <w:tcPr>
+            <w:tcW w:w="1417" w:type="dxa"/>
+            <w:tcMar>
+              <w:top w:w="100" w:type="dxa"/>
+              <w:left w:w="108" w:type="dxa"/>
+              <w:bottom w:w="100" w:type="dxa"/>
+              <w:right w:w="108" w:type="dxa"/>
+            </w:tcMar>
+          </w:tcPr>
+          <w:p>
+            <w:pPr>
+              <w:contextualSpacing w:val="0"/>
+              <w:jc w:val="center"/>
+            </w:pPr>
+            <w:r>
+              <w:rPr>
+                <w:rFonts w:ascii="Arial" w:eastAsia="Arial" w:hAnsi="Arial" w:cs="Arial"/>
+              </w:rPr>
+              <w:t>2</w:t>
+            </w:r>
+          </w:p>
+        </w:tc>
+        <w:tc>
+          <w:tcPr>
+            <w:tcW w:w="1910" w:type="dxa"/>
+            <w:tcMar>
+              <w:top w:w="100" w:type="dxa"/>
+              <w:left w:w="108" w:type="dxa"/>
+              <w:bottom w:w="100" w:type="dxa"/>
+              <w:right w:w="108" w:type="dxa"/>
+            </w:tcMar>
+          </w:tcPr>
+          <w:p>
+            <w:pPr>
+              <w:contextualSpacing w:val="0"/>
+            </w:pPr>
+            <w:r>
+              <w:rPr>
+                <w:rFonts w:ascii="Arial" w:eastAsia="Arial" w:hAnsi="Arial" w:cs="Arial"/>
+              </w:rPr>
+              <w:t>Contabiliza la cantidad de medicamentos</w:t>
+            </w:r>
+          </w:p>
+        </w:tc>
+        <w:tc>
+          <w:tcPr>
+            <w:tcW w:w="4480" w:type="dxa"/>
+            <w:tcMar>
+              <w:top w:w="100" w:type="dxa"/>
+              <w:left w:w="108" w:type="dxa"/>
+              <w:bottom w:w="100" w:type="dxa"/>
+              <w:right w:w="108" w:type="dxa"/>
+            </w:tcMar>
+          </w:tcPr>
+          <w:p>
+            <w:r>
+              <w:rPr>
+                <w:rFonts w:ascii="Arial" w:eastAsia="Arial" w:hAnsi="Arial" w:cs="Arial"/>
+              </w:rPr>
+              <w:t>Medicamento</w:t>
+            </w:r>
+          </w:p>
+        </w:tc>
+        <w:tc>
+          <w:tcPr>
+            <w:tcW w:w="1661" w:type="dxa"/>
+            <w:tcMar>
+              <w:top w:w="100" w:type="dxa"/>
+              <w:left w:w="108" w:type="dxa"/>
+              <w:bottom w:w="100" w:type="dxa"/>
+              <w:right w:w="108" w:type="dxa"/>
+            </w:tcMar>
+          </w:tcPr>
+          <w:p>
+            <w:pPr>
+              <w:contextualSpacing w:val="0"/>
+            </w:pPr>
+            <w:r>
+              <w:rPr>
+                <w:rFonts w:ascii="Arial" w:eastAsia="Arial" w:hAnsi="Arial" w:cs="Arial"/>
+              </w:rPr>
+              <w:t>Cantidad de medicamentos</w:t>
+            </w:r>
+          </w:p>
+        </w:tc>
+      </w:tr>
+      <w:tr>
+        <w:tc>
+          <w:tcPr>
+            <w:tcW w:w="1417" w:type="dxa"/>
+            <w:tcMar>
+              <w:top w:w="100" w:type="dxa"/>
+              <w:left w:w="108" w:type="dxa"/>
+              <w:bottom w:w="100" w:type="dxa"/>
+              <w:right w:w="108" w:type="dxa"/>
+            </w:tcMar>
+          </w:tcPr>
+          <w:p>
+            <w:pPr>
+              <w:contextualSpacing w:val="0"/>
+              <w:jc w:val="center"/>
+            </w:pPr>
+            <w:r>
+              <w:rPr>
+                <w:rFonts w:ascii="Arial" w:eastAsia="Arial" w:hAnsi="Arial" w:cs="Arial"/>
+              </w:rPr>
+              <w:t>3</w:t>
+            </w:r>
+          </w:p>
+        </w:tc>
+        <w:tc>
+          <w:tcPr>
+            <w:tcW w:w="1910" w:type="dxa"/>
+            <w:tcMar>
+              <w:top w:w="100" w:type="dxa"/>
+              <w:left w:w="108" w:type="dxa"/>
+              <w:bottom w:w="100" w:type="dxa"/>
+              <w:right w:w="108" w:type="dxa"/>
+            </w:tcMar>
+          </w:tcPr>
+          <w:p>
+            <w:pPr>
+              <w:contextualSpacing w:val="0"/>
+            </w:pPr>
+            <w:r>
+              <w:rPr>
+                <w:rFonts w:ascii="Arial" w:eastAsia="Arial" w:hAnsi="Arial" w:cs="Arial"/>
+              </w:rPr>
+              <w:t>Revisa el estado del medicamento</w:t>
+            </w:r>
+          </w:p>
+        </w:tc>
+        <w:tc>
+          <w:tcPr>
+            <w:tcW w:w="4480" w:type="dxa"/>
+            <w:tcMar>
+              <w:top w:w="100" w:type="dxa"/>
+              <w:left w:w="108" w:type="dxa"/>
+              <w:bottom w:w="100" w:type="dxa"/>
+              <w:right w:w="108" w:type="dxa"/>
+            </w:tcMar>
+          </w:tcPr>
+          <w:p>
+            <w:pPr>
+              <w:contextualSpacing w:val="0"/>
+            </w:pPr>
+            <w:r>
+              <w:rPr>
+                <w:rFonts w:ascii="Arial" w:eastAsia="Arial" w:hAnsi="Arial" w:cs="Arial"/>
+              </w:rPr>
+              <w:t>Medicamento</w:t>
+            </w:r>
+          </w:p>
+        </w:tc>
+        <w:tc>
+          <w:tcPr>
+            <w:tcW w:w="1661" w:type="dxa"/>
+            <w:tcMar>
+              <w:top w:w="100" w:type="dxa"/>
+              <w:left w:w="108" w:type="dxa"/>
+              <w:bottom w:w="100" w:type="dxa"/>
+              <w:right w:w="108" w:type="dxa"/>
+            </w:tcMar>
+          </w:tcPr>
+          <w:p>
+            <w:pPr>
+              <w:contextualSpacing w:val="0"/>
+            </w:pPr>
+            <w:r>
+              <w:rPr>
+                <w:rFonts w:ascii="Arial" w:eastAsia="Arial" w:hAnsi="Arial" w:cs="Arial"/>
+              </w:rPr>
+              <w:t>Estado del medicamento</w:t>
+            </w:r>
+          </w:p>
+        </w:tc>
+      </w:tr>
+      <w:tr>
+        <w:tc>
+          <w:tcPr>
+            <w:tcW w:w="1417" w:type="dxa"/>
+            <w:tcMar>
+              <w:top w:w="100" w:type="dxa"/>
+              <w:left w:w="108" w:type="dxa"/>
+              <w:bottom w:w="100" w:type="dxa"/>
+              <w:right w:w="108" w:type="dxa"/>
+            </w:tcMar>
+          </w:tcPr>
+          <w:p>
+            <w:pPr>
+              <w:contextualSpacing w:val="0"/>
+              <w:jc w:val="center"/>
+            </w:pPr>
+            <w:r>
+              <w:rPr>
+                <w:rFonts w:ascii="Arial" w:eastAsia="Arial" w:hAnsi="Arial" w:cs="Arial"/>
+              </w:rPr>
+              <w:t>4</w:t>
+            </w:r>
+          </w:p>
+        </w:tc>
+        <w:tc>
+          <w:tcPr>
+            <w:tcW w:w="1910" w:type="dxa"/>
+            <w:tcMar>
+              <w:top w:w="100" w:type="dxa"/>
+              <w:left w:w="108" w:type="dxa"/>
+              <w:bottom w:w="100" w:type="dxa"/>
+              <w:right w:w="108" w:type="dxa"/>
+            </w:tcMar>
+          </w:tcPr>
+          <w:p>
+            <w:pPr>
+              <w:contextualSpacing w:val="0"/>
+            </w:pPr>
+            <w:r>
+              <w:rPr>
+                <w:rFonts w:ascii="Arial" w:eastAsia="Arial" w:hAnsi="Arial" w:cs="Arial"/>
+              </w:rPr>
+              <w:t>Desechar medicamento</w:t>
+            </w:r>
+          </w:p>
+        </w:tc>
+        <w:tc>
+          <w:tcPr>
+            <w:tcW w:w="4480" w:type="dxa"/>
+            <w:tcMar>
+              <w:top w:w="100" w:type="dxa"/>
+              <w:left w:w="108" w:type="dxa"/>
+              <w:bottom w:w="100" w:type="dxa"/>
+              <w:right w:w="108" w:type="dxa"/>
+            </w:tcMar>
+          </w:tcPr>
+          <w:p>
+            <w:pPr>
+              <w:contextualSpacing w:val="0"/>
+            </w:pPr>
+            <w:r>
+              <w:rPr>
+                <w:rFonts w:ascii="Arial" w:eastAsia="Arial" w:hAnsi="Arial" w:cs="Arial"/>
+              </w:rPr>
+              <w:t>Medicamento</w:t>
+            </w:r>
+          </w:p>
+        </w:tc>
+        <w:tc>
+          <w:tcPr>
+            <w:tcW w:w="1661" w:type="dxa"/>
+            <w:tcMar>
+              <w:top w:w="100" w:type="dxa"/>
+              <w:left w:w="108" w:type="dxa"/>
+              <w:bottom w:w="100" w:type="dxa"/>
+              <w:right w:w="108" w:type="dxa"/>
+            </w:tcMar>
+          </w:tcPr>
+          <w:p>
+            <w:pPr>
+              <w:contextualSpacing w:val="0"/>
+            </w:pPr>
+            <w:r>
+              <w:rPr>
+                <w:rFonts w:ascii="Arial" w:eastAsia="Arial" w:hAnsi="Arial" w:cs="Arial"/>
+              </w:rPr>
+              <w:t>Medicamento desechado</w:t>
+            </w:r>
+          </w:p>
+        </w:tc>
+      </w:tr>
+      <w:tr>
+        <w:tc>
+          <w:tcPr>
+            <w:tcW w:w="1417" w:type="dxa"/>
+            <w:tcMar>
+              <w:top w:w="100" w:type="dxa"/>
+              <w:left w:w="108" w:type="dxa"/>
+              <w:bottom w:w="100" w:type="dxa"/>
+              <w:right w:w="108" w:type="dxa"/>
+            </w:tcMar>
+          </w:tcPr>
+          <w:p>
+            <w:pPr>
+              <w:contextualSpacing w:val="0"/>
+              <w:jc w:val="center"/>
+            </w:pPr>
+            <w:r>
+              <w:rPr>
+                <w:rFonts w:ascii="Arial" w:eastAsia="Arial" w:hAnsi="Arial" w:cs="Arial"/>
+              </w:rPr>
+              <w:t>5</w:t>
+            </w:r>
+          </w:p>
+        </w:tc>
+        <w:tc>
+          <w:tcPr>
+            <w:tcW w:w="1910" w:type="dxa"/>
+            <w:tcMar>
+              <w:top w:w="100" w:type="dxa"/>
+              <w:left w:w="108" w:type="dxa"/>
+              <w:bottom w:w="100" w:type="dxa"/>
+              <w:right w:w="108" w:type="dxa"/>
+            </w:tcMar>
+          </w:tcPr>
+          <w:p>
+            <w:pPr>
+              <w:contextualSpacing w:val="0"/>
+            </w:pPr>
+            <w:r>
+              <w:rPr>
+                <w:rFonts w:ascii="Arial" w:eastAsia="Arial" w:hAnsi="Arial" w:cs="Arial"/>
+              </w:rPr>
+              <w:t>Actualiza su inventario de medicamentos</w:t>
+            </w:r>
+          </w:p>
+        </w:tc>
+        <w:tc>
+          <w:tcPr>
+            <w:tcW w:w="4480" w:type="dxa"/>
+            <w:tcMar>
+              <w:top w:w="100" w:type="dxa"/>
+              <w:left w:w="108" w:type="dxa"/>
+              <w:bottom w:w="100" w:type="dxa"/>
+              <w:right w:w="108" w:type="dxa"/>
+            </w:tcMar>
+          </w:tcPr>
+          <w:p>
+            <w:pPr>
+              <w:contextualSpacing w:val="0"/>
+            </w:pPr>
+            <w:r>
+              <w:rPr>
+                <w:rFonts w:ascii="Arial" w:eastAsia="Arial" w:hAnsi="Arial" w:cs="Arial"/>
+              </w:rPr>
+              <w:t>Cuaderno</w:t>
+            </w:r>
+          </w:p>
+        </w:tc>
+        <w:tc>
+          <w:tcPr>
+            <w:tcW w:w="1661" w:type="dxa"/>
+            <w:tcMar>
+              <w:top w:w="100" w:type="dxa"/>
+              <w:left w:w="108" w:type="dxa"/>
+              <w:bottom w:w="100" w:type="dxa"/>
+              <w:right w:w="108" w:type="dxa"/>
+            </w:tcMar>
+          </w:tcPr>
+          <w:p>
+            <w:pPr>
+              <w:contextualSpacing w:val="0"/>
+            </w:pPr>
+            <w:r>
+              <w:rPr>
+                <w:rFonts w:ascii="Arial" w:eastAsia="Arial" w:hAnsi="Arial" w:cs="Arial"/>
+              </w:rPr>
+              <w:t>Cuaderno actualizado</w:t>
+            </w:r>
+          </w:p>
+        </w:tc>
+      </w:tr>
+    </w:tbl>
+    <w:p>
+      <w:pPr>
+        <w:spacing w:before="120" w:after="60"/>
+        <w:jc w:val="both"/>
+      </w:pPr>
+    </w:p>
+    <w:p>
+      <w:pPr>
+        <w:spacing w:before="120" w:after="60"/>
+        <w:jc w:val="both"/>
+      </w:pPr>
+    </w:p>
+    <w:p>
+      <w:pPr>
+        <w:spacing w:before="120" w:after="60"/>
+        <w:jc w:val="both"/>
+      </w:pPr>
+    </w:p>
+    <w:p>
+      <w:pPr>
+        <w:spacing w:before="120" w:after="60"/>
+        <w:jc w:val="both"/>
+      </w:pPr>
+    </w:p>
+    <w:p>
+      <w:pPr>
+        <w:spacing w:before="120" w:after="60"/>
+        <w:jc w:val="both"/>
+      </w:pPr>
+    </w:p>
+    <w:p>
+      <w:pPr>
+        <w:spacing w:before="120" w:after="60"/>
+        <w:jc w:val="both"/>
+      </w:pPr>
+    </w:p>
+    <w:p>
+      <w:pPr>
         <w:numPr>
           <w:ilvl w:val="1"/>
           <w:numId w:val="1"/>
@@ -3666,8 +4716,58 @@
           <w:rFonts w:ascii="Arial" w:eastAsia="Arial" w:hAnsi="Arial" w:cs="Arial"/>
           <w:b/>
         </w:rPr>
+        <w:lastRenderedPageBreak/>
         <w:t>Diagrama del Proceso</w:t>
       </w:r>
+    </w:p>
+    <w:p>
+      <w:pPr>
+        <w:spacing w:before="120" w:after="60"/>
+        <w:jc w:val="both"/>
+      </w:pPr>
+      <w:r>
+        <w:drawing>
+          <wp:inline distT="0" distB="0" distL="0" distR="0" wp14:anchorId="07F80B2C" wp14:editId="7700E9A2">
+            <wp:extent cx="5943600" cy="2189480"/>
+            <wp:effectExtent l="0" t="0" r="0" b="1270"/>
+            <wp:docPr id="3" name="Imagen 3"/>
+            <wp:cNvGraphicFramePr>
+              <a:graphicFrameLocks xmlns:a="http://schemas.openxmlformats.org/drawingml/2006/main" noChangeAspect="1"/>
+            </wp:cNvGraphicFramePr>
+            <a:graphic xmlns:a="http://schemas.openxmlformats.org/drawingml/2006/main">
+              <a:graphicData uri="http://schemas.openxmlformats.org/drawingml/2006/picture">
+                <pic:pic xmlns:pic="http://schemas.openxmlformats.org/drawingml/2006/picture">
+                  <pic:nvPicPr>
+                    <pic:cNvPr id="1" name=""/>
+                    <pic:cNvPicPr/>
+                  </pic:nvPicPr>
+                  <pic:blipFill>
+                    <a:blip r:embed="rId8"/>
+                    <a:stretch>
+                      <a:fillRect/>
+                    </a:stretch>
+                  </pic:blipFill>
+                  <pic:spPr>
+                    <a:xfrm>
+                      <a:off x="0" y="0"/>
+                      <a:ext cx="5943600" cy="2189480"/>
+                    </a:xfrm>
+                    <a:prstGeom prst="rect">
+                      <a:avLst/>
+                    </a:prstGeom>
+                  </pic:spPr>
+                </pic:pic>
+              </a:graphicData>
+            </a:graphic>
+          </wp:inline>
+        </w:drawing>
+      </w:r>
+    </w:p>
+    <w:p>
+      <w:pPr>
+        <w:spacing w:before="120" w:after="60"/>
+        <w:jc w:val="both"/>
+      </w:pPr>
     </w:p>
     <w:p>
       <w:pPr>
@@ -3687,6 +4787,839 @@
         <w:t>Descripción de Actividades</w:t>
       </w:r>
     </w:p>
+    <w:tbl>
+      <w:tblPr>
+        <w:tblStyle w:val="a2"/>
+        <w:tblW w:w="9468" w:type="dxa"/>
+        <w:tblInd w:w="108" w:type="dxa"/>
+        <w:tblBorders>
+          <w:top w:val="single" w:sz="4" w:space="0" w:color="auto"/>
+          <w:left w:val="single" w:sz="4" w:space="0" w:color="auto"/>
+          <w:bottom w:val="single" w:sz="4" w:space="0" w:color="auto"/>
+          <w:right w:val="single" w:sz="4" w:space="0" w:color="auto"/>
+          <w:insideH w:val="single" w:sz="4" w:space="0" w:color="auto"/>
+          <w:insideV w:val="single" w:sz="4" w:space="0" w:color="auto"/>
+        </w:tblBorders>
+        <w:tblLayout w:type="fixed"/>
+        <w:tblLook w:val="0600" w:firstRow="0" w:lastRow="0" w:firstColumn="0" w:lastColumn="0" w:noHBand="1" w:noVBand="1"/>
+      </w:tblPr>
+      <w:tblGrid>
+        <w:gridCol w:w="416"/>
+        <w:gridCol w:w="1535"/>
+        <w:gridCol w:w="5354"/>
+        <w:gridCol w:w="1291"/>
+        <w:gridCol w:w="872"/>
+      </w:tblGrid>
+      <w:tr>
+        <w:trPr>
+          <w:trHeight w:val="420"/>
+        </w:trPr>
+        <w:tc>
+          <w:tcPr>
+            <w:tcW w:w="416" w:type="dxa"/>
+            <w:shd w:val="clear" w:color="auto" w:fill="FFFFFF"/>
+            <w:tcMar>
+              <w:top w:w="100" w:type="dxa"/>
+              <w:left w:w="108" w:type="dxa"/>
+              <w:bottom w:w="100" w:type="dxa"/>
+              <w:right w:w="108" w:type="dxa"/>
+            </w:tcMar>
+          </w:tcPr>
+          <w:p>
+            <w:pPr>
+              <w:jc w:val="center"/>
+            </w:pPr>
+            <w:r>
+              <w:rPr>
+                <w:rFonts w:ascii="Arial" w:eastAsia="Arial" w:hAnsi="Arial" w:cs="Arial"/>
+                <w:b/>
+              </w:rPr>
+              <w:t>ID</w:t>
+            </w:r>
+          </w:p>
+        </w:tc>
+        <w:tc>
+          <w:tcPr>
+            <w:tcW w:w="1535" w:type="dxa"/>
+            <w:shd w:val="clear" w:color="auto" w:fill="FFFFFF"/>
+            <w:tcMar>
+              <w:top w:w="100" w:type="dxa"/>
+              <w:left w:w="108" w:type="dxa"/>
+              <w:bottom w:w="100" w:type="dxa"/>
+              <w:right w:w="108" w:type="dxa"/>
+            </w:tcMar>
+          </w:tcPr>
+          <w:p>
+            <w:pPr>
+              <w:contextualSpacing w:val="0"/>
+            </w:pPr>
+            <w:r>
+              <w:rPr>
+                <w:rFonts w:ascii="Arial" w:eastAsia="Arial" w:hAnsi="Arial" w:cs="Arial"/>
+                <w:b/>
+              </w:rPr>
+              <w:t>Actividad</w:t>
+            </w:r>
+          </w:p>
+        </w:tc>
+        <w:tc>
+          <w:tcPr>
+            <w:tcW w:w="5354" w:type="dxa"/>
+            <w:shd w:val="clear" w:color="auto" w:fill="FFFFFF"/>
+            <w:tcMar>
+              <w:top w:w="100" w:type="dxa"/>
+              <w:left w:w="108" w:type="dxa"/>
+              <w:bottom w:w="100" w:type="dxa"/>
+              <w:right w:w="108" w:type="dxa"/>
+            </w:tcMar>
+          </w:tcPr>
+          <w:p>
+            <w:pPr>
+              <w:contextualSpacing w:val="0"/>
+              <w:jc w:val="center"/>
+            </w:pPr>
+            <w:r>
+              <w:rPr>
+                <w:rFonts w:ascii="Arial" w:eastAsia="Arial" w:hAnsi="Arial" w:cs="Arial"/>
+                <w:b/>
+              </w:rPr>
+              <w:t>Descripció</w:t>
+            </w:r>
+            <w:bookmarkStart w:id="12" w:name="_GoBack"/>
+            <w:bookmarkEnd w:id="12"/>
+            <w:r>
+              <w:rPr>
+                <w:rFonts w:ascii="Arial" w:eastAsia="Arial" w:hAnsi="Arial" w:cs="Arial"/>
+                <w:b/>
+              </w:rPr>
+              <w:t xml:space="preserve">n </w:t>
+            </w:r>
+          </w:p>
+        </w:tc>
+        <w:tc>
+          <w:tcPr>
+            <w:tcW w:w="1291" w:type="dxa"/>
+            <w:shd w:val="clear" w:color="auto" w:fill="FFFFFF"/>
+            <w:tcMar>
+              <w:top w:w="100" w:type="dxa"/>
+              <w:left w:w="108" w:type="dxa"/>
+              <w:bottom w:w="100" w:type="dxa"/>
+              <w:right w:w="108" w:type="dxa"/>
+            </w:tcMar>
+          </w:tcPr>
+          <w:p>
+            <w:pPr>
+              <w:contextualSpacing w:val="0"/>
+              <w:jc w:val="center"/>
+            </w:pPr>
+            <w:r>
+              <w:rPr>
+                <w:rFonts w:ascii="Arial" w:eastAsia="Arial" w:hAnsi="Arial" w:cs="Arial"/>
+                <w:b/>
+              </w:rPr>
+              <w:t>Rol</w:t>
+            </w:r>
+          </w:p>
+        </w:tc>
+        <w:tc>
+          <w:tcPr>
+            <w:tcW w:w="872" w:type="dxa"/>
+            <w:shd w:val="clear" w:color="auto" w:fill="FFFFFF"/>
+            <w:tcMar>
+              <w:top w:w="100" w:type="dxa"/>
+              <w:left w:w="108" w:type="dxa"/>
+              <w:bottom w:w="100" w:type="dxa"/>
+              <w:right w:w="108" w:type="dxa"/>
+            </w:tcMar>
+          </w:tcPr>
+          <w:p>
+            <w:pPr>
+              <w:contextualSpacing w:val="0"/>
+              <w:jc w:val="center"/>
+            </w:pPr>
+            <w:r>
+              <w:rPr>
+                <w:rFonts w:ascii="Arial" w:eastAsia="Arial" w:hAnsi="Arial" w:cs="Arial"/>
+                <w:b/>
+              </w:rPr>
+              <w:t>Tipo</w:t>
+            </w:r>
+          </w:p>
+        </w:tc>
+      </w:tr>
+      <w:tr>
+        <w:trPr>
+          <w:trHeight w:val="1060"/>
+        </w:trPr>
+        <w:tc>
+          <w:tcPr>
+            <w:tcW w:w="416" w:type="dxa"/>
+            <w:shd w:val="clear" w:color="auto" w:fill="FFFFFF"/>
+            <w:tcMar>
+              <w:top w:w="100" w:type="dxa"/>
+              <w:left w:w="108" w:type="dxa"/>
+              <w:bottom w:w="100" w:type="dxa"/>
+              <w:right w:w="108" w:type="dxa"/>
+            </w:tcMar>
+          </w:tcPr>
+          <w:p>
+            <w:pPr>
+              <w:contextualSpacing w:val="0"/>
+            </w:pPr>
+            <w:r>
+              <w:rPr>
+                <w:rFonts w:ascii="Arial" w:eastAsia="Arial" w:hAnsi="Arial" w:cs="Arial"/>
+              </w:rPr>
+              <w:t>1</w:t>
+            </w:r>
+          </w:p>
+        </w:tc>
+        <w:tc>
+          <w:tcPr>
+            <w:tcW w:w="1535" w:type="dxa"/>
+            <w:shd w:val="clear" w:color="auto" w:fill="FFFFFF"/>
+            <w:tcMar>
+              <w:top w:w="100" w:type="dxa"/>
+              <w:left w:w="108" w:type="dxa"/>
+              <w:bottom w:w="100" w:type="dxa"/>
+              <w:right w:w="108" w:type="dxa"/>
+            </w:tcMar>
+          </w:tcPr>
+          <w:p>
+            <w:pPr>
+              <w:contextualSpacing w:val="0"/>
+            </w:pPr>
+            <w:r>
+              <w:rPr>
+                <w:rFonts w:ascii="Arial" w:eastAsia="Arial" w:hAnsi="Arial" w:cs="Arial"/>
+              </w:rPr>
+              <w:t>Bu</w:t>
+            </w:r>
+            <w:r>
+              <w:rPr>
+                <w:rFonts w:ascii="Arial" w:eastAsia="Arial" w:hAnsi="Arial" w:cs="Arial"/>
+              </w:rPr>
+              <w:t>sca medicamento</w:t>
+            </w:r>
+          </w:p>
+        </w:tc>
+        <w:tc>
+          <w:tcPr>
+            <w:tcW w:w="5354" w:type="dxa"/>
+            <w:shd w:val="clear" w:color="auto" w:fill="FFFFFF"/>
+            <w:tcMar>
+              <w:top w:w="100" w:type="dxa"/>
+              <w:left w:w="108" w:type="dxa"/>
+              <w:bottom w:w="100" w:type="dxa"/>
+              <w:right w:w="108" w:type="dxa"/>
+            </w:tcMar>
+          </w:tcPr>
+          <w:p>
+            <w:pPr>
+              <w:rPr>
+                <w:rFonts w:ascii="Arial" w:eastAsia="Arial" w:hAnsi="Arial" w:cs="Arial"/>
+              </w:rPr>
+            </w:pPr>
+            <w:r>
+              <w:rPr>
+                <w:rFonts w:ascii="Arial" w:eastAsia="Arial" w:hAnsi="Arial" w:cs="Arial"/>
+              </w:rPr>
+              <w:t>Se realiza la actividad cuando</w:t>
+            </w:r>
+            <w:r>
+              <w:rPr>
+                <w:rFonts w:ascii="Arial" w:eastAsia="Arial" w:hAnsi="Arial" w:cs="Arial"/>
+              </w:rPr>
+              <w:t xml:space="preserve"> el farmacéutico quiere encontrar algún medicamento en específico.</w:t>
+            </w:r>
+          </w:p>
+          <w:p>
+            <w:pPr>
+              <w:contextualSpacing w:val="0"/>
+            </w:pPr>
+            <w:r>
+              <w:rPr>
+                <w:rFonts w:ascii="Arial" w:eastAsia="Arial" w:hAnsi="Arial" w:cs="Arial"/>
+              </w:rPr>
+              <w:t xml:space="preserve">. </w:t>
+            </w:r>
+          </w:p>
+        </w:tc>
+        <w:tc>
+          <w:tcPr>
+            <w:tcW w:w="1291" w:type="dxa"/>
+            <w:shd w:val="clear" w:color="auto" w:fill="FFFFFF"/>
+            <w:tcMar>
+              <w:top w:w="100" w:type="dxa"/>
+              <w:left w:w="108" w:type="dxa"/>
+              <w:bottom w:w="100" w:type="dxa"/>
+              <w:right w:w="108" w:type="dxa"/>
+            </w:tcMar>
+          </w:tcPr>
+          <w:p>
+            <w:pPr>
+              <w:contextualSpacing w:val="0"/>
+            </w:pPr>
+            <w:r>
+              <w:rPr>
+                <w:rFonts w:ascii="Arial" w:eastAsia="Arial" w:hAnsi="Arial" w:cs="Arial"/>
+              </w:rPr>
+              <w:t>Farmacéutico</w:t>
+            </w:r>
+          </w:p>
+        </w:tc>
+        <w:tc>
+          <w:tcPr>
+            <w:tcW w:w="872" w:type="dxa"/>
+            <w:shd w:val="clear" w:color="auto" w:fill="FFFFFF"/>
+            <w:tcMar>
+              <w:top w:w="100" w:type="dxa"/>
+              <w:left w:w="108" w:type="dxa"/>
+              <w:bottom w:w="100" w:type="dxa"/>
+              <w:right w:w="108" w:type="dxa"/>
+            </w:tcMar>
+          </w:tcPr>
+          <w:p>
+            <w:pPr>
+              <w:contextualSpacing w:val="0"/>
+            </w:pPr>
+            <w:r>
+              <w:rPr>
+                <w:rFonts w:ascii="Arial" w:eastAsia="Arial" w:hAnsi="Arial" w:cs="Arial"/>
+              </w:rPr>
+              <w:t>Manual</w:t>
+            </w:r>
+          </w:p>
+        </w:tc>
+      </w:tr>
+      <w:tr>
+        <w:trPr>
+          <w:trHeight w:val="900"/>
+        </w:trPr>
+        <w:tc>
+          <w:tcPr>
+            <w:tcW w:w="416" w:type="dxa"/>
+            <w:shd w:val="clear" w:color="auto" w:fill="FFFFFF"/>
+            <w:tcMar>
+              <w:top w:w="100" w:type="dxa"/>
+              <w:left w:w="108" w:type="dxa"/>
+              <w:bottom w:w="100" w:type="dxa"/>
+              <w:right w:w="108" w:type="dxa"/>
+            </w:tcMar>
+          </w:tcPr>
+          <w:p>
+            <w:pPr>
+              <w:contextualSpacing w:val="0"/>
+            </w:pPr>
+            <w:r>
+              <w:rPr>
+                <w:rFonts w:ascii="Arial" w:eastAsia="Arial" w:hAnsi="Arial" w:cs="Arial"/>
+              </w:rPr>
+              <w:lastRenderedPageBreak/>
+              <w:t>2</w:t>
+            </w:r>
+          </w:p>
+        </w:tc>
+        <w:tc>
+          <w:tcPr>
+            <w:tcW w:w="1535" w:type="dxa"/>
+            <w:shd w:val="clear" w:color="auto" w:fill="FFFFFF"/>
+            <w:tcMar>
+              <w:top w:w="100" w:type="dxa"/>
+              <w:left w:w="108" w:type="dxa"/>
+              <w:bottom w:w="100" w:type="dxa"/>
+              <w:right w:w="108" w:type="dxa"/>
+            </w:tcMar>
+          </w:tcPr>
+          <w:p>
+            <w:pPr>
+              <w:contextualSpacing w:val="0"/>
+            </w:pPr>
+            <w:r>
+              <w:rPr>
+                <w:rFonts w:ascii="Arial" w:eastAsia="Arial" w:hAnsi="Arial" w:cs="Arial"/>
+              </w:rPr>
+              <w:t>Contabiliza la cantidad de medicamentos</w:t>
+            </w:r>
+          </w:p>
+        </w:tc>
+        <w:tc>
+          <w:tcPr>
+            <w:tcW w:w="5354" w:type="dxa"/>
+            <w:shd w:val="clear" w:color="auto" w:fill="FFFFFF"/>
+            <w:tcMar>
+              <w:top w:w="100" w:type="dxa"/>
+              <w:left w:w="108" w:type="dxa"/>
+              <w:bottom w:w="100" w:type="dxa"/>
+              <w:right w:w="108" w:type="dxa"/>
+            </w:tcMar>
+          </w:tcPr>
+          <w:p>
+            <w:pPr>
+              <w:contextualSpacing w:val="0"/>
+            </w:pPr>
+            <w:r>
+              <w:rPr>
+                <w:rFonts w:ascii="Arial" w:eastAsia="Arial" w:hAnsi="Arial" w:cs="Arial"/>
+              </w:rPr>
+              <w:t xml:space="preserve">Se realiza la actividad </w:t>
+            </w:r>
+            <w:r>
+              <w:rPr>
+                <w:rFonts w:ascii="Arial" w:eastAsia="Arial" w:hAnsi="Arial" w:cs="Arial"/>
+              </w:rPr>
+              <w:t>cuando el farmacéutico inicia el conteo de un medicamento en específico</w:t>
+            </w:r>
+          </w:p>
+        </w:tc>
+        <w:tc>
+          <w:tcPr>
+            <w:tcW w:w="1291" w:type="dxa"/>
+            <w:shd w:val="clear" w:color="auto" w:fill="FFFFFF"/>
+            <w:tcMar>
+              <w:top w:w="100" w:type="dxa"/>
+              <w:left w:w="108" w:type="dxa"/>
+              <w:bottom w:w="100" w:type="dxa"/>
+              <w:right w:w="108" w:type="dxa"/>
+            </w:tcMar>
+          </w:tcPr>
+          <w:p>
+            <w:pPr>
+              <w:contextualSpacing w:val="0"/>
+            </w:pPr>
+            <w:r>
+              <w:rPr>
+                <w:rFonts w:ascii="Arial" w:eastAsia="Arial" w:hAnsi="Arial" w:cs="Arial"/>
+              </w:rPr>
+              <w:t>Farmacéutico</w:t>
+            </w:r>
+          </w:p>
+          <w:p>
+            <w:pPr>
+              <w:contextualSpacing w:val="0"/>
+            </w:pPr>
+          </w:p>
+        </w:tc>
+        <w:tc>
+          <w:tcPr>
+            <w:tcW w:w="872" w:type="dxa"/>
+            <w:shd w:val="clear" w:color="auto" w:fill="FFFFFF"/>
+            <w:tcMar>
+              <w:top w:w="100" w:type="dxa"/>
+              <w:left w:w="108" w:type="dxa"/>
+              <w:bottom w:w="100" w:type="dxa"/>
+              <w:right w:w="108" w:type="dxa"/>
+            </w:tcMar>
+          </w:tcPr>
+          <w:p>
+            <w:pPr>
+              <w:contextualSpacing w:val="0"/>
+            </w:pPr>
+            <w:r>
+              <w:rPr>
+                <w:rFonts w:ascii="Arial" w:eastAsia="Arial" w:hAnsi="Arial" w:cs="Arial"/>
+              </w:rPr>
+              <w:t>Manual</w:t>
+            </w:r>
+          </w:p>
+        </w:tc>
+      </w:tr>
+      <w:tr>
+        <w:trPr>
+          <w:trHeight w:val="860"/>
+        </w:trPr>
+        <w:tc>
+          <w:tcPr>
+            <w:tcW w:w="416" w:type="dxa"/>
+            <w:shd w:val="clear" w:color="auto" w:fill="FFFFFF"/>
+            <w:tcMar>
+              <w:top w:w="100" w:type="dxa"/>
+              <w:left w:w="108" w:type="dxa"/>
+              <w:bottom w:w="100" w:type="dxa"/>
+              <w:right w:w="108" w:type="dxa"/>
+            </w:tcMar>
+          </w:tcPr>
+          <w:p>
+            <w:pPr>
+              <w:contextualSpacing w:val="0"/>
+            </w:pPr>
+            <w:r>
+              <w:rPr>
+                <w:rFonts w:ascii="Arial" w:eastAsia="Arial" w:hAnsi="Arial" w:cs="Arial"/>
+              </w:rPr>
+              <w:t>3</w:t>
+            </w:r>
+          </w:p>
+        </w:tc>
+        <w:tc>
+          <w:tcPr>
+            <w:tcW w:w="1535" w:type="dxa"/>
+            <w:shd w:val="clear" w:color="auto" w:fill="FFFFFF"/>
+            <w:tcMar>
+              <w:top w:w="100" w:type="dxa"/>
+              <w:left w:w="108" w:type="dxa"/>
+              <w:bottom w:w="100" w:type="dxa"/>
+              <w:right w:w="108" w:type="dxa"/>
+            </w:tcMar>
+          </w:tcPr>
+          <w:p>
+            <w:pPr>
+              <w:contextualSpacing w:val="0"/>
+            </w:pPr>
+            <w:r>
+              <w:rPr>
+                <w:rFonts w:ascii="Arial" w:eastAsia="Arial" w:hAnsi="Arial" w:cs="Arial"/>
+              </w:rPr>
+              <w:t>Revisa el estado del medicamento</w:t>
+            </w:r>
+          </w:p>
+        </w:tc>
+        <w:tc>
+          <w:tcPr>
+            <w:tcW w:w="5354" w:type="dxa"/>
+            <w:shd w:val="clear" w:color="auto" w:fill="FFFFFF"/>
+            <w:tcMar>
+              <w:top w:w="100" w:type="dxa"/>
+              <w:left w:w="108" w:type="dxa"/>
+              <w:bottom w:w="100" w:type="dxa"/>
+              <w:right w:w="108" w:type="dxa"/>
+            </w:tcMar>
+          </w:tcPr>
+          <w:p>
+            <w:pPr>
+              <w:contextualSpacing w:val="0"/>
+            </w:pPr>
+            <w:r>
+              <w:rPr>
+                <w:rFonts w:ascii="Arial" w:eastAsia="Arial" w:hAnsi="Arial" w:cs="Arial"/>
+              </w:rPr>
+              <w:t>Se realiza esta actividad cuando el farmacéutico revisa la fecha de vencimiento o el estado de un medicamento</w:t>
+            </w:r>
+          </w:p>
+        </w:tc>
+        <w:tc>
+          <w:tcPr>
+            <w:tcW w:w="1291" w:type="dxa"/>
+            <w:shd w:val="clear" w:color="auto" w:fill="FFFFFF"/>
+            <w:tcMar>
+              <w:top w:w="100" w:type="dxa"/>
+              <w:left w:w="108" w:type="dxa"/>
+              <w:bottom w:w="100" w:type="dxa"/>
+              <w:right w:w="108" w:type="dxa"/>
+            </w:tcMar>
+          </w:tcPr>
+          <w:p>
+            <w:pPr>
+              <w:contextualSpacing w:val="0"/>
+            </w:pPr>
+            <w:r>
+              <w:rPr>
+                <w:rFonts w:ascii="Arial" w:eastAsia="Arial" w:hAnsi="Arial" w:cs="Arial"/>
+              </w:rPr>
+              <w:t>Farmacéutico</w:t>
+            </w:r>
+          </w:p>
+          <w:p>
+            <w:pPr>
+              <w:contextualSpacing w:val="0"/>
+            </w:pPr>
+          </w:p>
+        </w:tc>
+        <w:tc>
+          <w:tcPr>
+            <w:tcW w:w="872" w:type="dxa"/>
+            <w:shd w:val="clear" w:color="auto" w:fill="FFFFFF"/>
+            <w:tcMar>
+              <w:top w:w="100" w:type="dxa"/>
+              <w:left w:w="108" w:type="dxa"/>
+              <w:bottom w:w="100" w:type="dxa"/>
+              <w:right w:w="108" w:type="dxa"/>
+            </w:tcMar>
+          </w:tcPr>
+          <w:p>
+            <w:pPr>
+              <w:contextualSpacing w:val="0"/>
+            </w:pPr>
+            <w:r>
+              <w:rPr>
+                <w:rFonts w:ascii="Arial" w:eastAsia="Arial" w:hAnsi="Arial" w:cs="Arial"/>
+              </w:rPr>
+              <w:t>Manual</w:t>
+            </w:r>
+          </w:p>
+        </w:tc>
+      </w:tr>
+      <w:tr>
+        <w:trPr>
+          <w:trHeight w:val="1060"/>
+        </w:trPr>
+        <w:tc>
+          <w:tcPr>
+            <w:tcW w:w="416" w:type="dxa"/>
+            <w:shd w:val="clear" w:color="auto" w:fill="FFFFFF"/>
+            <w:tcMar>
+              <w:top w:w="100" w:type="dxa"/>
+              <w:left w:w="108" w:type="dxa"/>
+              <w:bottom w:w="100" w:type="dxa"/>
+              <w:right w:w="108" w:type="dxa"/>
+            </w:tcMar>
+          </w:tcPr>
+          <w:p>
+            <w:pPr>
+              <w:contextualSpacing w:val="0"/>
+            </w:pPr>
+            <w:r>
+              <w:rPr>
+                <w:rFonts w:ascii="Arial" w:eastAsia="Arial" w:hAnsi="Arial" w:cs="Arial"/>
+              </w:rPr>
+              <w:t>4</w:t>
+            </w:r>
+          </w:p>
+        </w:tc>
+        <w:tc>
+          <w:tcPr>
+            <w:tcW w:w="1535" w:type="dxa"/>
+            <w:shd w:val="clear" w:color="auto" w:fill="FFFFFF"/>
+            <w:tcMar>
+              <w:top w:w="100" w:type="dxa"/>
+              <w:left w:w="108" w:type="dxa"/>
+              <w:bottom w:w="100" w:type="dxa"/>
+              <w:right w:w="108" w:type="dxa"/>
+            </w:tcMar>
+          </w:tcPr>
+          <w:p>
+            <w:pPr>
+              <w:contextualSpacing w:val="0"/>
+            </w:pPr>
+            <w:r>
+              <w:rPr>
+                <w:rFonts w:ascii="Arial" w:eastAsia="Arial" w:hAnsi="Arial" w:cs="Arial"/>
+              </w:rPr>
+              <w:t>Desechar medicamento</w:t>
+            </w:r>
+          </w:p>
+        </w:tc>
+        <w:tc>
+          <w:tcPr>
+            <w:tcW w:w="5354" w:type="dxa"/>
+            <w:shd w:val="clear" w:color="auto" w:fill="FFFFFF"/>
+            <w:tcMar>
+              <w:top w:w="100" w:type="dxa"/>
+              <w:left w:w="108" w:type="dxa"/>
+              <w:bottom w:w="100" w:type="dxa"/>
+              <w:right w:w="108" w:type="dxa"/>
+            </w:tcMar>
+          </w:tcPr>
+          <w:p>
+            <w:pPr>
+              <w:contextualSpacing w:val="0"/>
+            </w:pPr>
+            <w:r>
+              <w:rPr>
+                <w:rFonts w:ascii="Arial" w:eastAsia="Arial" w:hAnsi="Arial" w:cs="Arial"/>
+              </w:rPr>
+              <w:t>Se realiza esta actividad cuando el farmacéutico encontró un medicamento en mal estado y lo va a desechar.</w:t>
+            </w:r>
+          </w:p>
+        </w:tc>
+        <w:tc>
+          <w:tcPr>
+            <w:tcW w:w="1291" w:type="dxa"/>
+            <w:shd w:val="clear" w:color="auto" w:fill="FFFFFF"/>
+            <w:tcMar>
+              <w:top w:w="100" w:type="dxa"/>
+              <w:left w:w="108" w:type="dxa"/>
+              <w:bottom w:w="100" w:type="dxa"/>
+              <w:right w:w="108" w:type="dxa"/>
+            </w:tcMar>
+          </w:tcPr>
+          <w:p>
+            <w:pPr>
+              <w:contextualSpacing w:val="0"/>
+            </w:pPr>
+            <w:r>
+              <w:rPr>
+                <w:rFonts w:ascii="Arial" w:eastAsia="Arial" w:hAnsi="Arial" w:cs="Arial"/>
+              </w:rPr>
+              <w:t>Farmacéutico</w:t>
+            </w:r>
+          </w:p>
+          <w:p>
+            <w:pPr>
+              <w:contextualSpacing w:val="0"/>
+            </w:pPr>
+          </w:p>
+        </w:tc>
+        <w:tc>
+          <w:tcPr>
+            <w:tcW w:w="872" w:type="dxa"/>
+            <w:shd w:val="clear" w:color="auto" w:fill="FFFFFF"/>
+            <w:tcMar>
+              <w:top w:w="100" w:type="dxa"/>
+              <w:left w:w="108" w:type="dxa"/>
+              <w:bottom w:w="100" w:type="dxa"/>
+              <w:right w:w="108" w:type="dxa"/>
+            </w:tcMar>
+          </w:tcPr>
+          <w:p>
+            <w:pPr>
+              <w:contextualSpacing w:val="0"/>
+            </w:pPr>
+            <w:r>
+              <w:rPr>
+                <w:rFonts w:ascii="Arial" w:eastAsia="Arial" w:hAnsi="Arial" w:cs="Arial"/>
+              </w:rPr>
+              <w:t>Manual</w:t>
+            </w:r>
+          </w:p>
+        </w:tc>
+      </w:tr>
+      <w:tr>
+        <w:trPr>
+          <w:trHeight w:val="1520"/>
+        </w:trPr>
+        <w:tc>
+          <w:tcPr>
+            <w:tcW w:w="416" w:type="dxa"/>
+            <w:shd w:val="clear" w:color="auto" w:fill="FFFFFF"/>
+            <w:tcMar>
+              <w:top w:w="100" w:type="dxa"/>
+              <w:left w:w="108" w:type="dxa"/>
+              <w:bottom w:w="100" w:type="dxa"/>
+              <w:right w:w="108" w:type="dxa"/>
+            </w:tcMar>
+          </w:tcPr>
+          <w:p>
+            <w:pPr>
+              <w:contextualSpacing w:val="0"/>
+            </w:pPr>
+            <w:r>
+              <w:rPr>
+                <w:rFonts w:ascii="Arial" w:eastAsia="Arial" w:hAnsi="Arial" w:cs="Arial"/>
+              </w:rPr>
+              <w:t>5</w:t>
+            </w:r>
+          </w:p>
+        </w:tc>
+        <w:tc>
+          <w:tcPr>
+            <w:tcW w:w="1535" w:type="dxa"/>
+            <w:shd w:val="clear" w:color="auto" w:fill="FFFFFF"/>
+            <w:tcMar>
+              <w:top w:w="100" w:type="dxa"/>
+              <w:left w:w="108" w:type="dxa"/>
+              <w:bottom w:w="100" w:type="dxa"/>
+              <w:right w:w="108" w:type="dxa"/>
+            </w:tcMar>
+          </w:tcPr>
+          <w:p>
+            <w:pPr>
+              <w:contextualSpacing w:val="0"/>
+            </w:pPr>
+            <w:r>
+              <w:rPr>
+                <w:rFonts w:ascii="Arial" w:eastAsia="Arial" w:hAnsi="Arial" w:cs="Arial"/>
+              </w:rPr>
+              <w:t>Actualiza su inventario de medicamentos</w:t>
+            </w:r>
+          </w:p>
+        </w:tc>
+        <w:tc>
+          <w:tcPr>
+            <w:tcW w:w="5354" w:type="dxa"/>
+            <w:shd w:val="clear" w:color="auto" w:fill="FFFFFF"/>
+            <w:tcMar>
+              <w:top w:w="100" w:type="dxa"/>
+              <w:left w:w="108" w:type="dxa"/>
+              <w:bottom w:w="100" w:type="dxa"/>
+              <w:right w:w="108" w:type="dxa"/>
+            </w:tcMar>
+          </w:tcPr>
+          <w:p>
+            <w:pPr>
+              <w:contextualSpacing w:val="0"/>
+            </w:pPr>
+            <w:r>
+              <w:rPr>
+                <w:rFonts w:ascii="Arial" w:eastAsia="Arial" w:hAnsi="Arial" w:cs="Arial"/>
+              </w:rPr>
+              <w:t xml:space="preserve">Se realiza </w:t>
+            </w:r>
+            <w:r>
+              <w:rPr>
+                <w:rFonts w:ascii="Arial" w:eastAsia="Arial" w:hAnsi="Arial" w:cs="Arial"/>
+              </w:rPr>
+              <w:t xml:space="preserve">esta actividad cuando el farmacéutico terminó de revisar </w:t>
+            </w:r>
+            <w:r>
+              <w:rPr>
+                <w:rFonts w:ascii="Arial" w:eastAsia="Arial" w:hAnsi="Arial" w:cs="Arial"/>
+              </w:rPr>
+              <w:t xml:space="preserve">la cantidad y el estado de un medicamento en </w:t>
+            </w:r>
+            <w:proofErr w:type="spellStart"/>
+            <w:r>
+              <w:rPr>
+                <w:rFonts w:ascii="Arial" w:eastAsia="Arial" w:hAnsi="Arial" w:cs="Arial"/>
+              </w:rPr>
+              <w:t>espec</w:t>
+            </w:r>
+            <w:proofErr w:type="spellEnd"/>
+          </w:p>
+        </w:tc>
+        <w:tc>
+          <w:tcPr>
+            <w:tcW w:w="1291" w:type="dxa"/>
+            <w:shd w:val="clear" w:color="auto" w:fill="FFFFFF"/>
+            <w:tcMar>
+              <w:top w:w="100" w:type="dxa"/>
+              <w:left w:w="108" w:type="dxa"/>
+              <w:bottom w:w="100" w:type="dxa"/>
+              <w:right w:w="108" w:type="dxa"/>
+            </w:tcMar>
+          </w:tcPr>
+          <w:p>
+            <w:pPr>
+              <w:contextualSpacing w:val="0"/>
+            </w:pPr>
+            <w:r>
+              <w:rPr>
+                <w:rFonts w:ascii="Arial" w:eastAsia="Arial" w:hAnsi="Arial" w:cs="Arial"/>
+              </w:rPr>
+              <w:t>Farmacéutico</w:t>
+            </w:r>
+          </w:p>
+          <w:p>
+            <w:pPr>
+              <w:contextualSpacing w:val="0"/>
+            </w:pPr>
+          </w:p>
+        </w:tc>
+        <w:tc>
+          <w:tcPr>
+            <w:tcW w:w="872" w:type="dxa"/>
+            <w:shd w:val="clear" w:color="auto" w:fill="FFFFFF"/>
+            <w:tcMar>
+              <w:top w:w="100" w:type="dxa"/>
+              <w:left w:w="108" w:type="dxa"/>
+              <w:bottom w:w="100" w:type="dxa"/>
+              <w:right w:w="108" w:type="dxa"/>
+            </w:tcMar>
+          </w:tcPr>
+          <w:p>
+            <w:pPr>
+              <w:contextualSpacing w:val="0"/>
+            </w:pPr>
+            <w:r>
+              <w:rPr>
+                <w:rFonts w:ascii="Arial" w:eastAsia="Arial" w:hAnsi="Arial" w:cs="Arial"/>
+              </w:rPr>
+              <w:t>Manual</w:t>
+            </w:r>
+          </w:p>
+        </w:tc>
+      </w:tr>
+    </w:tbl>
     <w:p>
       <w:pPr>
         <w:spacing w:before="120" w:after="60"/>
@@ -3694,6 +5627,19 @@
         <w:jc w:val="both"/>
       </w:pPr>
     </w:p>
+    <w:p>
+      <w:pPr>
+        <w:spacing w:before="120" w:after="60"/>
+        <w:jc w:val="both"/>
+      </w:pPr>
+    </w:p>
+    <w:p>
+      <w:pPr>
+        <w:spacing w:before="120" w:after="60"/>
+        <w:ind w:left="720"/>
+        <w:jc w:val="both"/>
+      </w:pPr>
+    </w:p>
     <w:p/>
     <w:p>
       <w:pPr>
@@ -3702,8 +5648,8 @@
       </w:pPr>
     </w:p>
     <w:sectPr>
-      <w:headerReference w:type="default" r:id="rId8"/>
-      <w:footerReference w:type="default" r:id="rId9"/>
+      <w:headerReference w:type="default" r:id="rId9"/>
+      <w:footerReference w:type="default" r:id="rId10"/>
       <w:pgSz w:w="12240" w:h="15840"/>
       <w:pgMar w:top="1440" w:right="1440" w:bottom="1440" w:left="1440" w:header="720" w:footer="720" w:gutter="0"/>
       <w:pgNumType w:start="1"/>
@@ -3832,7 +5778,7 @@
             <w:rPr>
               <w:noProof/>
             </w:rPr>
-            <w:t>11</w:t>
+            <w:t>12</w:t>
           </w:r>
           <w:r>
             <w:fldChar w:fldCharType="end"/>
@@ -3853,7 +5799,7 @@
             <w:rPr>
               <w:noProof/>
             </w:rPr>
-            <w:t>11</w:t>
+            <w:t>15</w:t>
           </w:r>
           <w:r>
             <w:fldChar w:fldCharType="end"/>
@@ -5087,6 +7033,17 @@
     <w:uiPriority w:val="99"/>
     <w:rsid w:val="009657B0"/>
   </w:style>
+  <w:style w:type="paragraph" w:styleId="Prrafodelista">
+    <w:name w:val="List Paragraph"/>
+    <w:basedOn w:val="Normal"/>
+    <w:uiPriority w:val="34"/>
+    <w:qFormat/>
+    <w:rsid w:val="00716D14"/>
+    <w:pPr>
+      <w:ind w:left="720"/>
+      <w:contextualSpacing/>
+    </w:pPr>
+  </w:style>
 </w:styles>
 </file>
 

</xml_diff>

<commit_message>
Agregada la versión del documento de negocio (v1.1)
</commit_message>
<xml_diff>
--- a/Desarrollo/1. SGIVF/Negocio/SGIVF_DN.docx
+++ b/Desarrollo/1. SGIVF/Negocio/SGIVF_DN.docx
@@ -90,7 +90,7 @@
           <w:sz w:val="36"/>
           <w:szCs w:val="36"/>
         </w:rPr>
-        <w:t>Versión 1.0</w:t>
+        <w:t>Versión 1.1</w:t>
       </w:r>
     </w:p>
     <w:p>
@@ -280,6 +280,14 @@
               <w:contextualSpacing w:val="0"/>
               <w:jc w:val="both"/>
             </w:pPr>
+            <w:r>
+              <w:t>09</w:t>
+            </w:r>
+            <w:bookmarkStart w:id="1" w:name="_GoBack"/>
+            <w:bookmarkEnd w:id="1"/>
+            <w:r>
+              <w:t>/09/2018</w:t>
+            </w:r>
           </w:p>
         </w:tc>
         <w:tc>
@@ -298,6 +306,9 @@
               <w:contextualSpacing w:val="0"/>
               <w:jc w:val="both"/>
             </w:pPr>
+            <w:r>
+              <w:t>1.1</w:t>
+            </w:r>
           </w:p>
         </w:tc>
         <w:tc>
@@ -316,6 +327,9 @@
               <w:contextualSpacing w:val="0"/>
               <w:jc w:val="both"/>
             </w:pPr>
+            <w:r>
+              <w:t>Agregado el proceso 6: Controlar inventario de medicamentos</w:t>
+            </w:r>
           </w:p>
         </w:tc>
         <w:tc>
@@ -334,6 +348,14 @@
               <w:contextualSpacing w:val="0"/>
               <w:jc w:val="both"/>
             </w:pPr>
+            <w:r>
+              <w:t xml:space="preserve">Alex </w:t>
+            </w:r>
+            <w:proofErr w:type="spellStart"/>
+            <w:r>
+              <w:t>Angeles</w:t>
+            </w:r>
+            <w:proofErr w:type="spellEnd"/>
           </w:p>
         </w:tc>
       </w:tr>
@@ -988,6 +1010,11 @@
           <w:tab w:val="right" w:pos="9350"/>
         </w:tabs>
         <w:spacing w:before="240" w:after="120"/>
+        <w:rPr>
+          <w:rFonts w:ascii="Calibri" w:eastAsia="Calibri" w:hAnsi="Calibri" w:cs="Calibri"/>
+          <w:sz w:val="22"/>
+          <w:szCs w:val="22"/>
+        </w:rPr>
       </w:pPr>
       <w:r>
         <w:rPr>
@@ -1015,6 +1042,39 @@
       </w:pPr>
       <w:r>
         <w:rPr>
+          <w:rFonts w:ascii="Calibri" w:eastAsia="Calibri" w:hAnsi="Calibri" w:cs="Calibri"/>
+          <w:sz w:val="22"/>
+          <w:szCs w:val="22"/>
+        </w:rPr>
+        <w:t>4.</w:t>
+      </w:r>
+      <w:r>
+        <w:rPr>
+          <w:rFonts w:ascii="Calibri" w:eastAsia="Calibri" w:hAnsi="Calibri" w:cs="Calibri"/>
+          <w:sz w:val="22"/>
+          <w:szCs w:val="22"/>
+        </w:rPr>
+        <w:tab/>
+        <w:t xml:space="preserve">Proceso 6: </w:t>
+      </w:r>
+      <w:r>
+        <w:rPr>
+          <w:rFonts w:asciiTheme="minorHAnsi" w:hAnsiTheme="minorHAnsi" w:cstheme="minorHAnsi"/>
+          <w:sz w:val="22"/>
+        </w:rPr>
+        <w:t>Controlar inventario de medicamentos</w:t>
+      </w:r>
+    </w:p>
+    <w:p>
+      <w:pPr>
+        <w:tabs>
+          <w:tab w:val="left" w:pos="400"/>
+          <w:tab w:val="right" w:pos="9350"/>
+        </w:tabs>
+        <w:spacing w:before="240" w:after="120"/>
+      </w:pPr>
+      <w:r>
+        <w:rPr>
           <w:b/>
         </w:rPr>
         <w:tab/>
@@ -1032,8 +1092,8 @@
       <w:pPr>
         <w:jc w:val="right"/>
       </w:pPr>
-      <w:bookmarkStart w:id="1" w:name="_30j0zll" w:colFirst="0" w:colLast="0"/>
-      <w:bookmarkEnd w:id="1"/>
+      <w:bookmarkStart w:id="2" w:name="_30j0zll" w:colFirst="0" w:colLast="0"/>
+      <w:bookmarkEnd w:id="2"/>
       <w:r>
         <w:rPr>
           <w:rFonts w:ascii="Arial" w:eastAsia="Arial" w:hAnsi="Arial" w:cs="Arial"/>
@@ -1054,8 +1114,8 @@
         <w:ind w:left="720" w:hanging="718"/>
         <w:jc w:val="both"/>
       </w:pPr>
-      <w:bookmarkStart w:id="2" w:name="_1fob9te" w:colFirst="0" w:colLast="0"/>
-      <w:bookmarkEnd w:id="2"/>
+      <w:bookmarkStart w:id="3" w:name="_1fob9te" w:colFirst="0" w:colLast="0"/>
+      <w:bookmarkEnd w:id="3"/>
       <w:r>
         <w:rPr>
           <w:rFonts w:ascii="Arial" w:eastAsia="Arial" w:hAnsi="Arial" w:cs="Arial"/>
@@ -1113,10 +1173,10 @@
         <w:ind w:left="720" w:hanging="718"/>
         <w:jc w:val="both"/>
       </w:pPr>
-      <w:bookmarkStart w:id="3" w:name="_3dy6vkm" w:colFirst="0" w:colLast="0"/>
-      <w:bookmarkStart w:id="4" w:name="_1t3h5sf" w:colFirst="0" w:colLast="0"/>
-      <w:bookmarkEnd w:id="3"/>
+      <w:bookmarkStart w:id="4" w:name="_3dy6vkm" w:colFirst="0" w:colLast="0"/>
+      <w:bookmarkStart w:id="5" w:name="_1t3h5sf" w:colFirst="0" w:colLast="0"/>
       <w:bookmarkEnd w:id="4"/>
+      <w:bookmarkEnd w:id="5"/>
       <w:r>
         <w:rPr>
           <w:rFonts w:ascii="Arial" w:eastAsia="Arial" w:hAnsi="Arial" w:cs="Arial"/>
@@ -2313,8 +2373,8 @@
         <w:ind w:left="720"/>
         <w:jc w:val="both"/>
       </w:pPr>
-      <w:bookmarkStart w:id="5" w:name="_4d34og8" w:colFirst="0" w:colLast="0"/>
-      <w:bookmarkEnd w:id="5"/>
+      <w:bookmarkStart w:id="6" w:name="_4d34og8" w:colFirst="0" w:colLast="0"/>
+      <w:bookmarkEnd w:id="6"/>
     </w:p>
     <w:p>
       <w:pPr>
@@ -2326,8 +2386,8 @@
         <w:ind w:left="720" w:hanging="718"/>
         <w:jc w:val="both"/>
       </w:pPr>
-      <w:bookmarkStart w:id="6" w:name="_2s8eyo1" w:colFirst="0" w:colLast="0"/>
-      <w:bookmarkEnd w:id="6"/>
+      <w:bookmarkStart w:id="7" w:name="_2s8eyo1" w:colFirst="0" w:colLast="0"/>
+      <w:bookmarkEnd w:id="7"/>
       <w:r>
         <w:rPr>
           <w:rFonts w:ascii="Arial" w:eastAsia="Arial" w:hAnsi="Arial" w:cs="Arial"/>
@@ -2444,8 +2504,8 @@
         <w:ind w:left="720" w:hanging="718"/>
         <w:jc w:val="both"/>
       </w:pPr>
-      <w:bookmarkStart w:id="7" w:name="_17dp8vu" w:colFirst="0" w:colLast="0"/>
-      <w:bookmarkEnd w:id="7"/>
+      <w:bookmarkStart w:id="8" w:name="_17dp8vu" w:colFirst="0" w:colLast="0"/>
+      <w:bookmarkEnd w:id="8"/>
       <w:r>
         <w:rPr>
           <w:rFonts w:ascii="Arial" w:eastAsia="Arial" w:hAnsi="Arial" w:cs="Arial"/>
@@ -3595,8 +3655,8 @@
       </w:pPr>
     </w:p>
     <w:p>
-      <w:bookmarkStart w:id="8" w:name="_3rdcrjn" w:colFirst="0" w:colLast="0"/>
-      <w:bookmarkEnd w:id="8"/>
+      <w:bookmarkStart w:id="9" w:name="_3rdcrjn" w:colFirst="0" w:colLast="0"/>
+      <w:bookmarkEnd w:id="9"/>
     </w:p>
     <w:p>
       <w:pPr>
@@ -3604,8 +3664,8 @@
         <w:ind w:left="720"/>
         <w:jc w:val="both"/>
       </w:pPr>
-      <w:bookmarkStart w:id="9" w:name="_26in1rg" w:colFirst="0" w:colLast="0"/>
-      <w:bookmarkEnd w:id="9"/>
+      <w:bookmarkStart w:id="10" w:name="_26in1rg" w:colFirst="0" w:colLast="0"/>
+      <w:bookmarkEnd w:id="10"/>
     </w:p>
     <w:p>
       <w:pPr>
@@ -3622,8 +3682,8 @@
           <w:szCs w:val="24"/>
         </w:rPr>
       </w:pPr>
-      <w:bookmarkStart w:id="10" w:name="_lnxbz9" w:colFirst="0" w:colLast="0"/>
-      <w:bookmarkEnd w:id="10"/>
+      <w:bookmarkStart w:id="11" w:name="_lnxbz9" w:colFirst="0" w:colLast="0"/>
+      <w:bookmarkEnd w:id="11"/>
       <w:r>
         <w:rPr>
           <w:rFonts w:ascii="Arial" w:eastAsia="Arial" w:hAnsi="Arial" w:cs="Arial"/>
@@ -3671,8 +3731,8 @@
         <w:ind w:left="720" w:hanging="718"/>
         <w:jc w:val="both"/>
       </w:pPr>
-      <w:bookmarkStart w:id="11" w:name="_35nkun2" w:colFirst="0" w:colLast="0"/>
-      <w:bookmarkEnd w:id="11"/>
+      <w:bookmarkStart w:id="12" w:name="_35nkun2" w:colFirst="0" w:colLast="0"/>
+      <w:bookmarkEnd w:id="12"/>
       <w:r>
         <w:rPr>
           <w:rFonts w:ascii="Arial" w:eastAsia="Arial" w:hAnsi="Arial" w:cs="Arial"/>
@@ -4726,6 +4786,10 @@
         <w:jc w:val="both"/>
       </w:pPr>
       <w:r>
+        <w:rPr>
+          <w:noProof/>
+          <w:lang w:val="es-MX" w:eastAsia="es-MX"/>
+        </w:rPr>
         <w:drawing>
           <wp:inline distT="0" distB="0" distL="0" distR="0" wp14:anchorId="07F80B2C" wp14:editId="7700E9A2">
             <wp:extent cx="5943600" cy="2189480"/>
@@ -4885,8 +4949,6 @@
               </w:rPr>
               <w:t>Descripció</w:t>
             </w:r>
-            <w:bookmarkStart w:id="12" w:name="_GoBack"/>
-            <w:bookmarkEnd w:id="12"/>
             <w:r>
               <w:rPr>
                 <w:rFonts w:ascii="Arial" w:eastAsia="Arial" w:hAnsi="Arial" w:cs="Arial"/>
@@ -5778,7 +5840,7 @@
             <w:rPr>
               <w:noProof/>
             </w:rPr>
-            <w:t>12</w:t>
+            <w:t>15</w:t>
           </w:r>
           <w:r>
             <w:fldChar w:fldCharType="end"/>

</xml_diff>

<commit_message>
feat: Agregar proceso 4 Atender Caja
Agregar proceso 4 Atender Caja, contiene el proceso 6 también
</commit_message>
<xml_diff>
--- a/Desarrollo/1. SGIVF/Negocio/SGIVF_DN.docx
+++ b/Desarrollo/1. SGIVF/Negocio/SGIVF_DN.docx
@@ -1,6 +1,6 @@
 
 <file path=word/document.xml><?xml version="1.0" encoding="utf-8"?>
-<w:document xmlns:wpc="http://schemas.microsoft.com/office/word/2010/wordprocessingCanvas" xmlns:cx="http://schemas.microsoft.com/office/drawing/2014/chartex" xmlns:cx1="http://schemas.microsoft.com/office/drawing/2015/9/8/chartex" xmlns:mc="http://schemas.openxmlformats.org/markup-compatibility/2006" xmlns:o="urn:schemas-microsoft-com:office:office" xmlns:r="http://schemas.openxmlformats.org/officeDocument/2006/relationships" xmlns:m="http://schemas.openxmlformats.org/officeDocument/2006/math" xmlns:v="urn:schemas-microsoft-com:vml" xmlns:wp14="http://schemas.microsoft.com/office/word/2010/wordprocessingDrawing" xmlns:wp="http://schemas.openxmlformats.org/drawingml/2006/wordprocessingDrawing" xmlns:w10="urn:schemas-microsoft-com:office:word" xmlns:w="http://schemas.openxmlformats.org/wordprocessingml/2006/main" xmlns:w14="http://schemas.microsoft.com/office/word/2010/wordml" xmlns:w15="http://schemas.microsoft.com/office/word/2012/wordml" xmlns:w16se="http://schemas.microsoft.com/office/word/2015/wordml/symex" xmlns:wpg="http://schemas.microsoft.com/office/word/2010/wordprocessingGroup" xmlns:wpi="http://schemas.microsoft.com/office/word/2010/wordprocessingInk" xmlns:wne="http://schemas.microsoft.com/office/word/2006/wordml" xmlns:wps="http://schemas.microsoft.com/office/word/2010/wordprocessingShape" mc:Ignorable="w14 w15 w16se wp14">
+<w:document xmlns:wpc="http://schemas.microsoft.com/office/word/2010/wordprocessingCanvas" xmlns:cx="http://schemas.microsoft.com/office/drawing/2014/chartex" xmlns:cx1="http://schemas.microsoft.com/office/drawing/2015/9/8/chartex" xmlns:cx2="http://schemas.microsoft.com/office/drawing/2015/10/21/chartex" xmlns:cx3="http://schemas.microsoft.com/office/drawing/2016/5/9/chartex" xmlns:cx4="http://schemas.microsoft.com/office/drawing/2016/5/10/chartex" xmlns:cx5="http://schemas.microsoft.com/office/drawing/2016/5/11/chartex" xmlns:cx6="http://schemas.microsoft.com/office/drawing/2016/5/12/chartex" xmlns:cx7="http://schemas.microsoft.com/office/drawing/2016/5/13/chartex" xmlns:cx8="http://schemas.microsoft.com/office/drawing/2016/5/14/chartex" xmlns:mc="http://schemas.openxmlformats.org/markup-compatibility/2006" xmlns:aink="http://schemas.microsoft.com/office/drawing/2016/ink" xmlns:am3d="http://schemas.microsoft.com/office/drawing/2017/model3d" xmlns:o="urn:schemas-microsoft-com:office:office" xmlns:r="http://schemas.openxmlformats.org/officeDocument/2006/relationships" xmlns:m="http://schemas.openxmlformats.org/officeDocument/2006/math" xmlns:v="urn:schemas-microsoft-com:vml" xmlns:wp14="http://schemas.microsoft.com/office/word/2010/wordprocessingDrawing" xmlns:wp="http://schemas.openxmlformats.org/drawingml/2006/wordprocessingDrawing" xmlns:w10="urn:schemas-microsoft-com:office:word" xmlns:w="http://schemas.openxmlformats.org/wordprocessingml/2006/main" xmlns:w14="http://schemas.microsoft.com/office/word/2010/wordml" xmlns:w15="http://schemas.microsoft.com/office/word/2012/wordml" xmlns:w16cid="http://schemas.microsoft.com/office/word/2016/wordml/cid" xmlns:w16se="http://schemas.microsoft.com/office/word/2015/wordml/symex" xmlns:wpg="http://schemas.microsoft.com/office/word/2010/wordprocessingGroup" xmlns:wpi="http://schemas.microsoft.com/office/word/2010/wordprocessingInk" xmlns:wne="http://schemas.microsoft.com/office/word/2006/wordml" xmlns:wps="http://schemas.microsoft.com/office/word/2010/wordprocessingShape" mc:Ignorable="w14 w15 w16se w16cid wp14">
   <w:background w:color="FFFFFF"/>
   <w:body>
     <w:p>
@@ -334,8 +334,6 @@
               <w:contextualSpacing w:val="0"/>
               <w:jc w:val="both"/>
             </w:pPr>
-            <w:bookmarkStart w:id="1" w:name="_GoBack"/>
-            <w:bookmarkEnd w:id="1"/>
           </w:p>
         </w:tc>
       </w:tr>
@@ -1027,15 +1025,12 @@
         <w:br w:type="page"/>
       </w:r>
     </w:p>
-    <w:p/>
-    <w:p/>
-    <w:p/>
     <w:p>
       <w:pPr>
         <w:jc w:val="right"/>
       </w:pPr>
-      <w:bookmarkStart w:id="2" w:name="_30j0zll" w:colFirst="0" w:colLast="0"/>
-      <w:bookmarkEnd w:id="2"/>
+      <w:bookmarkStart w:id="1" w:name="_30j0zll" w:colFirst="0" w:colLast="0"/>
+      <w:bookmarkEnd w:id="1"/>
       <w:r>
         <w:rPr>
           <w:rFonts w:ascii="Arial" w:eastAsia="Arial" w:hAnsi="Arial" w:cs="Arial"/>
@@ -1043,6 +1038,7 @@
           <w:sz w:val="36"/>
           <w:szCs w:val="36"/>
         </w:rPr>
+        <w:lastRenderedPageBreak/>
         <w:t>Documento de Negocio</w:t>
       </w:r>
     </w:p>
@@ -1056,8 +1052,8 @@
         <w:ind w:left="720" w:hanging="718"/>
         <w:jc w:val="both"/>
       </w:pPr>
-      <w:bookmarkStart w:id="3" w:name="_1fob9te" w:colFirst="0" w:colLast="0"/>
-      <w:bookmarkEnd w:id="3"/>
+      <w:bookmarkStart w:id="2" w:name="_1fob9te" w:colFirst="0" w:colLast="0"/>
+      <w:bookmarkEnd w:id="2"/>
       <w:r>
         <w:rPr>
           <w:rFonts w:ascii="Arial" w:eastAsia="Arial" w:hAnsi="Arial" w:cs="Arial"/>
@@ -1086,6 +1082,44 @@
         <w:t>Propósito</w:t>
       </w:r>
     </w:p>
+    <w:p/>
+    <w:p>
+      <w:pPr>
+        <w:pStyle w:val="ListParagraph"/>
+        <w:ind w:left="1440"/>
+        <w:jc w:val="both"/>
+        <w:rPr>
+          <w:rFonts w:ascii="Arial" w:eastAsia="Arial" w:hAnsi="Arial" w:cs="Arial"/>
+        </w:rPr>
+      </w:pPr>
+      <w:r>
+        <w:rPr>
+          <w:rFonts w:ascii="Arial" w:eastAsia="Arial" w:hAnsi="Arial" w:cs="Arial"/>
+        </w:rPr>
+        <w:t xml:space="preserve">El presente documento tiene como propósito definir las principales actividades del negocio de la farmacia como lo son la gestión de ventas y gestión de inventario, para esto el equipo de </w:t>
+      </w:r>
+      <w:proofErr w:type="spellStart"/>
+      <w:r>
+        <w:rPr>
+          <w:rFonts w:ascii="Arial" w:eastAsia="Arial" w:hAnsi="Arial" w:cs="Arial"/>
+        </w:rPr>
+        <w:t>Programsy</w:t>
+      </w:r>
+      <w:proofErr w:type="spellEnd"/>
+      <w:r>
+        <w:rPr>
+          <w:rFonts w:ascii="Arial" w:eastAsia="Arial" w:hAnsi="Arial" w:cs="Arial"/>
+        </w:rPr>
+        <w:t xml:space="preserve"> en conjunto con las partes interesadas evaluó y selecciono los principales procesos que componen dichas actividades con el fin de automatizarlos mejorando así la calidad y la eficiencia del servicio que brindan.</w:t>
+      </w:r>
+    </w:p>
+    <w:p>
+      <w:pPr>
+        <w:spacing w:before="120" w:after="60"/>
+        <w:contextualSpacing/>
+        <w:jc w:val="both"/>
+      </w:pPr>
+    </w:p>
     <w:p>
       <w:pPr>
         <w:numPr>
@@ -1104,7 +1138,11 @@
         <w:t>Glosario</w:t>
       </w:r>
     </w:p>
-    <w:p/>
+    <w:p>
+      <w:r>
+        <w:br w:type="page"/>
+      </w:r>
+    </w:p>
     <w:p>
       <w:pPr>
         <w:numPr>
@@ -1115,10 +1153,10 @@
         <w:ind w:left="720" w:hanging="718"/>
         <w:jc w:val="both"/>
       </w:pPr>
-      <w:bookmarkStart w:id="4" w:name="_3dy6vkm" w:colFirst="0" w:colLast="0"/>
-      <w:bookmarkStart w:id="5" w:name="_1t3h5sf" w:colFirst="0" w:colLast="0"/>
+      <w:bookmarkStart w:id="3" w:name="_3dy6vkm" w:colFirst="0" w:colLast="0"/>
+      <w:bookmarkStart w:id="4" w:name="_1t3h5sf" w:colFirst="0" w:colLast="0"/>
+      <w:bookmarkEnd w:id="3"/>
       <w:bookmarkEnd w:id="4"/>
-      <w:bookmarkEnd w:id="5"/>
       <w:r>
         <w:rPr>
           <w:rFonts w:ascii="Arial" w:eastAsia="Arial" w:hAnsi="Arial" w:cs="Arial"/>
@@ -1126,7 +1164,44 @@
           <w:sz w:val="24"/>
           <w:szCs w:val="24"/>
         </w:rPr>
-        <w:t>Proceso 1: Diseño de Producto (Ejemplo)</w:t>
+        <w:lastRenderedPageBreak/>
+        <w:t xml:space="preserve">Proceso </w:t>
+      </w:r>
+      <w:r>
+        <w:rPr>
+          <w:rFonts w:ascii="Arial" w:eastAsia="Arial" w:hAnsi="Arial" w:cs="Arial"/>
+          <w:b/>
+          <w:sz w:val="24"/>
+          <w:szCs w:val="24"/>
+        </w:rPr>
+        <w:t>4</w:t>
+      </w:r>
+      <w:r>
+        <w:rPr>
+          <w:rFonts w:ascii="Arial" w:eastAsia="Arial" w:hAnsi="Arial" w:cs="Arial"/>
+          <w:b/>
+          <w:sz w:val="24"/>
+          <w:szCs w:val="24"/>
+        </w:rPr>
+        <w:t xml:space="preserve">: </w:t>
+      </w:r>
+      <w:r>
+        <w:rPr>
+          <w:rFonts w:ascii="Arial" w:eastAsia="Arial" w:hAnsi="Arial" w:cs="Arial"/>
+          <w:b/>
+          <w:sz w:val="24"/>
+          <w:szCs w:val="24"/>
+        </w:rPr>
+        <w:t>Atender</w:t>
+      </w:r>
+      <w:r>
+        <w:rPr>
+          <w:rFonts w:ascii="Arial" w:eastAsia="Arial" w:hAnsi="Arial" w:cs="Arial"/>
+          <w:b/>
+          <w:sz w:val="24"/>
+          <w:szCs w:val="24"/>
+        </w:rPr>
+        <w:t xml:space="preserve"> caja</w:t>
       </w:r>
     </w:p>
     <w:p>
@@ -1230,7 +1305,13 @@
               <w:rPr>
                 <w:rFonts w:ascii="Arial" w:eastAsia="Arial" w:hAnsi="Arial" w:cs="Arial"/>
               </w:rPr>
-              <w:t>PROC-001</w:t>
+              <w:t>PROC-00</w:t>
+            </w:r>
+            <w:r>
+              <w:rPr>
+                <w:rFonts w:ascii="Arial" w:eastAsia="Arial" w:hAnsi="Arial" w:cs="Arial"/>
+              </w:rPr>
+              <w:t>4</w:t>
             </w:r>
           </w:p>
         </w:tc>
@@ -1271,11 +1352,25 @@
             <w:pPr>
               <w:contextualSpacing w:val="0"/>
             </w:pPr>
-            <w:r>
-              <w:rPr>
-                <w:rFonts w:ascii="Arial" w:eastAsia="Arial" w:hAnsi="Arial" w:cs="Arial"/>
-              </w:rPr>
-              <w:t>Diseño de producto</w:t>
+            <w:bookmarkStart w:id="5" w:name="_Hlk524268966"/>
+            <w:r>
+              <w:rPr>
+                <w:rFonts w:ascii="Arial" w:eastAsia="Arial" w:hAnsi="Arial" w:cs="Arial"/>
+              </w:rPr>
+              <w:t>Atender</w:t>
+            </w:r>
+            <w:r>
+              <w:rPr>
+                <w:rFonts w:ascii="Arial" w:eastAsia="Arial" w:hAnsi="Arial" w:cs="Arial"/>
+              </w:rPr>
+              <w:t xml:space="preserve"> </w:t>
+            </w:r>
+            <w:bookmarkEnd w:id="5"/>
+            <w:r>
+              <w:rPr>
+                <w:rFonts w:ascii="Arial" w:eastAsia="Arial" w:hAnsi="Arial" w:cs="Arial"/>
+              </w:rPr>
+              <w:t>caja</w:t>
             </w:r>
           </w:p>
           <w:p>
@@ -1300,6 +1395,13 @@
             <w:pPr>
               <w:contextualSpacing w:val="0"/>
             </w:pPr>
+            <w:r>
+              <w:rPr>
+                <w:rFonts w:ascii="Arial" w:eastAsia="Arial" w:hAnsi="Arial" w:cs="Arial"/>
+                <w:b/>
+              </w:rPr>
+              <w:t>Objetivo / Propósito</w:t>
+            </w:r>
           </w:p>
         </w:tc>
         <w:tc>
@@ -1316,6 +1418,12 @@
             <w:pPr>
               <w:contextualSpacing w:val="0"/>
             </w:pPr>
+            <w:r>
+              <w:rPr>
+                <w:rFonts w:ascii="Arial" w:eastAsia="Arial" w:hAnsi="Arial" w:cs="Arial"/>
+              </w:rPr>
+              <w:t xml:space="preserve">Cobrar, basándose en la lista de productos escogidos, el monto correspondiente </w:t>
+            </w:r>
           </w:p>
         </w:tc>
         <w:tc>
@@ -1359,7 +1467,7 @@
               <w:rPr>
                 <w:rFonts w:ascii="Arial" w:eastAsia="Arial" w:hAnsi="Arial" w:cs="Arial"/>
               </w:rPr>
-              <w:t>Jefe de Producto</w:t>
+              <w:t>Encargado de caja</w:t>
             </w:r>
           </w:p>
           <w:p>
@@ -1384,45 +1492,19 @@
             <w:pPr>
               <w:contextualSpacing w:val="0"/>
             </w:pPr>
-          </w:p>
-          <w:p>
-            <w:pPr>
-              <w:contextualSpacing w:val="0"/>
-            </w:pPr>
             <w:r>
               <w:rPr>
                 <w:rFonts w:ascii="Arial" w:eastAsia="Arial" w:hAnsi="Arial" w:cs="Arial"/>
                 <w:b/>
               </w:rPr>
-              <w:t>Objetivo / Propósito</w:t>
-            </w:r>
-          </w:p>
-        </w:tc>
-        <w:tc>
-          <w:tcPr>
-            <w:tcW w:w="4707" w:type="dxa"/>
-            <w:tcMar>
-              <w:top w:w="100" w:type="dxa"/>
-              <w:left w:w="108" w:type="dxa"/>
-              <w:bottom w:w="100" w:type="dxa"/>
-              <w:right w:w="108" w:type="dxa"/>
-            </w:tcMar>
-          </w:tcPr>
-          <w:p>
-            <w:pPr>
-              <w:contextualSpacing w:val="0"/>
-            </w:pPr>
-            <w:r>
-              <w:rPr>
-                <w:rFonts w:ascii="Arial" w:eastAsia="Arial" w:hAnsi="Arial" w:cs="Arial"/>
-              </w:rPr>
-              <w:t>Crear un producto de capacitación  a la medida de los clientes de "XYZ".</w:t>
-            </w:r>
-          </w:p>
-        </w:tc>
-        <w:tc>
-          <w:tcPr>
-            <w:tcW w:w="1530" w:type="dxa"/>
+              <w:t>Frecuencia</w:t>
+            </w:r>
+          </w:p>
+        </w:tc>
+        <w:tc>
+          <w:tcPr>
+            <w:tcW w:w="7542" w:type="dxa"/>
+            <w:gridSpan w:val="3"/>
             <w:tcMar>
               <w:top w:w="100" w:type="dxa"/>
               <w:left w:w="108" w:type="dxa"/>
@@ -1435,105 +1517,12 @@
               <w:spacing w:after="200" w:line="276" w:lineRule="auto"/>
               <w:contextualSpacing w:val="0"/>
             </w:pPr>
-          </w:p>
-        </w:tc>
-        <w:tc>
-          <w:tcPr>
-            <w:tcW w:w="1305" w:type="dxa"/>
-            <w:tcMar>
-              <w:top w:w="100" w:type="dxa"/>
-              <w:left w:w="108" w:type="dxa"/>
-              <w:bottom w:w="100" w:type="dxa"/>
-              <w:right w:w="108" w:type="dxa"/>
-            </w:tcMar>
-          </w:tcPr>
-          <w:p>
-            <w:pPr>
-              <w:spacing w:after="200" w:line="276" w:lineRule="auto"/>
-              <w:contextualSpacing w:val="0"/>
-            </w:pPr>
-          </w:p>
-        </w:tc>
-      </w:tr>
-      <w:tr>
-        <w:tc>
-          <w:tcPr>
-            <w:tcW w:w="1926" w:type="dxa"/>
-            <w:tcMar>
-              <w:top w:w="100" w:type="dxa"/>
-              <w:left w:w="108" w:type="dxa"/>
-              <w:bottom w:w="100" w:type="dxa"/>
-              <w:right w:w="108" w:type="dxa"/>
-            </w:tcMar>
-          </w:tcPr>
-          <w:p>
-            <w:pPr>
-              <w:contextualSpacing w:val="0"/>
-            </w:pPr>
-            <w:r>
-              <w:rPr>
-                <w:rFonts w:ascii="Arial" w:eastAsia="Arial" w:hAnsi="Arial" w:cs="Arial"/>
-                <w:b/>
-              </w:rPr>
-              <w:lastRenderedPageBreak/>
-              <w:t>Frecuencia</w:t>
-            </w:r>
-          </w:p>
-        </w:tc>
-        <w:tc>
-          <w:tcPr>
-            <w:tcW w:w="4707" w:type="dxa"/>
-            <w:tcMar>
-              <w:top w:w="100" w:type="dxa"/>
-              <w:left w:w="108" w:type="dxa"/>
-              <w:bottom w:w="100" w:type="dxa"/>
-              <w:right w:w="108" w:type="dxa"/>
-            </w:tcMar>
-          </w:tcPr>
-          <w:p>
-            <w:pPr>
-              <w:contextualSpacing w:val="0"/>
-            </w:pPr>
-            <w:r>
-              <w:rPr>
-                <w:rFonts w:ascii="Arial" w:eastAsia="Arial" w:hAnsi="Arial" w:cs="Arial"/>
-              </w:rPr>
-              <w:t>Este proceso se realiza cada vez que se requiere lanzar un nuevo producto durante una campaña de marketing.</w:t>
-            </w:r>
-          </w:p>
-        </w:tc>
-        <w:tc>
-          <w:tcPr>
-            <w:tcW w:w="1530" w:type="dxa"/>
-            <w:tcMar>
-              <w:top w:w="100" w:type="dxa"/>
-              <w:left w:w="108" w:type="dxa"/>
-              <w:bottom w:w="100" w:type="dxa"/>
-              <w:right w:w="108" w:type="dxa"/>
-            </w:tcMar>
-          </w:tcPr>
-          <w:p>
-            <w:pPr>
-              <w:spacing w:after="200" w:line="276" w:lineRule="auto"/>
-              <w:contextualSpacing w:val="0"/>
-            </w:pPr>
-          </w:p>
-        </w:tc>
-        <w:tc>
-          <w:tcPr>
-            <w:tcW w:w="1305" w:type="dxa"/>
-            <w:tcMar>
-              <w:top w:w="100" w:type="dxa"/>
-              <w:left w:w="108" w:type="dxa"/>
-              <w:bottom w:w="100" w:type="dxa"/>
-              <w:right w:w="108" w:type="dxa"/>
-            </w:tcMar>
-          </w:tcPr>
-          <w:p>
-            <w:pPr>
-              <w:spacing w:after="200" w:line="276" w:lineRule="auto"/>
-              <w:contextualSpacing w:val="0"/>
-            </w:pPr>
+            <w:r>
+              <w:rPr>
+                <w:rFonts w:ascii="Arial" w:eastAsia="Arial" w:hAnsi="Arial" w:cs="Arial"/>
+              </w:rPr>
+              <w:t>Este proceso se realiza cada vez que un cliente decide llevarse una lista de artículos</w:t>
+            </w:r>
           </w:p>
         </w:tc>
       </w:tr>
@@ -1709,12 +1698,39 @@
           <w:p>
             <w:pPr>
               <w:contextualSpacing w:val="0"/>
-            </w:pPr>
-            <w:r>
-              <w:rPr>
-                <w:rFonts w:ascii="Arial" w:eastAsia="Arial" w:hAnsi="Arial" w:cs="Arial"/>
-              </w:rPr>
-              <w:t>Determinar Unidad de Negocio</w:t>
+              <w:rPr>
+                <w:rFonts w:ascii="Arial" w:eastAsia="Arial" w:hAnsi="Arial" w:cs="Arial"/>
+              </w:rPr>
+            </w:pPr>
+            <w:r>
+              <w:rPr>
+                <w:rFonts w:ascii="Arial" w:eastAsia="Arial" w:hAnsi="Arial" w:cs="Arial"/>
+              </w:rPr>
+              <w:t>Entrega</w:t>
+            </w:r>
+            <w:r>
+              <w:rPr>
+                <w:rFonts w:ascii="Arial" w:eastAsia="Arial" w:hAnsi="Arial" w:cs="Arial"/>
+              </w:rPr>
+              <w:t>r</w:t>
+            </w:r>
+            <w:r>
+              <w:rPr>
+                <w:rFonts w:ascii="Arial" w:eastAsia="Arial" w:hAnsi="Arial" w:cs="Arial"/>
+              </w:rPr>
+              <w:t xml:space="preserve"> la lista a</w:t>
+            </w:r>
+            <w:r>
+              <w:rPr>
+                <w:rFonts w:ascii="Arial" w:eastAsia="Arial" w:hAnsi="Arial" w:cs="Arial"/>
+              </w:rPr>
+              <w:t xml:space="preserve">l </w:t>
+            </w:r>
+            <w:r>
+              <w:rPr>
+                <w:rFonts w:ascii="Arial" w:eastAsia="Arial" w:hAnsi="Arial" w:cs="Arial"/>
+              </w:rPr>
+              <w:t>encargado de caja</w:t>
             </w:r>
           </w:p>
         </w:tc>
@@ -1731,48 +1747,15 @@
           <w:p>
             <w:pPr>
               <w:contextualSpacing w:val="0"/>
-            </w:pPr>
-            <w:proofErr w:type="spellStart"/>
-            <w:r>
-              <w:rPr>
-                <w:rFonts w:ascii="Arial" w:eastAsia="Arial" w:hAnsi="Arial" w:cs="Arial"/>
-              </w:rPr>
-              <w:t>Informacion</w:t>
-            </w:r>
-            <w:proofErr w:type="spellEnd"/>
-            <w:r>
-              <w:rPr>
-                <w:rFonts w:ascii="Arial" w:eastAsia="Arial" w:hAnsi="Arial" w:cs="Arial"/>
-              </w:rPr>
-              <w:t xml:space="preserve"> de las Unidades de Negocio (Esto </w:t>
-            </w:r>
-            <w:proofErr w:type="spellStart"/>
-            <w:r>
-              <w:rPr>
-                <w:rFonts w:ascii="Arial" w:eastAsia="Arial" w:hAnsi="Arial" w:cs="Arial"/>
-              </w:rPr>
-              <w:t>sera</w:t>
-            </w:r>
-            <w:proofErr w:type="spellEnd"/>
-            <w:r>
-              <w:rPr>
-                <w:rFonts w:ascii="Arial" w:eastAsia="Arial" w:hAnsi="Arial" w:cs="Arial"/>
-              </w:rPr>
-              <w:t xml:space="preserve"> obtenido del repositorio de </w:t>
-            </w:r>
-            <w:proofErr w:type="spellStart"/>
-            <w:r>
-              <w:rPr>
-                <w:rFonts w:ascii="Arial" w:eastAsia="Arial" w:hAnsi="Arial" w:cs="Arial"/>
-              </w:rPr>
-              <w:t>informacion</w:t>
-            </w:r>
-            <w:proofErr w:type="spellEnd"/>
-            <w:r>
-              <w:rPr>
-                <w:rFonts w:ascii="Arial" w:eastAsia="Arial" w:hAnsi="Arial" w:cs="Arial"/>
-              </w:rPr>
-              <w:t xml:space="preserve"> CRM de "XYZ").</w:t>
+              <w:rPr>
+                <w:rFonts w:ascii="Arial" w:eastAsia="Arial" w:hAnsi="Arial" w:cs="Arial"/>
+              </w:rPr>
+            </w:pPr>
+            <w:r>
+              <w:rPr>
+                <w:rFonts w:ascii="Arial" w:eastAsia="Arial" w:hAnsi="Arial" w:cs="Arial"/>
+              </w:rPr>
+              <w:t>Lista de productos del farmacéutico</w:t>
             </w:r>
           </w:p>
         </w:tc>
@@ -1789,12 +1772,15 @@
           <w:p>
             <w:pPr>
               <w:contextualSpacing w:val="0"/>
-            </w:pPr>
-            <w:r>
-              <w:rPr>
-                <w:rFonts w:ascii="Arial" w:eastAsia="Arial" w:hAnsi="Arial" w:cs="Arial"/>
-              </w:rPr>
-              <w:t>Unidad de negocio elegida</w:t>
+              <w:rPr>
+                <w:rFonts w:ascii="Arial" w:eastAsia="Arial" w:hAnsi="Arial" w:cs="Arial"/>
+              </w:rPr>
+            </w:pPr>
+            <w:r>
+              <w:rPr>
+                <w:rFonts w:ascii="Arial" w:eastAsia="Arial" w:hAnsi="Arial" w:cs="Arial"/>
+              </w:rPr>
+              <w:t>Lista entregada</w:t>
             </w:r>
           </w:p>
         </w:tc>
@@ -1836,12 +1822,15 @@
           <w:p>
             <w:pPr>
               <w:contextualSpacing w:val="0"/>
-            </w:pPr>
-            <w:r>
-              <w:rPr>
-                <w:rFonts w:ascii="Arial" w:eastAsia="Arial" w:hAnsi="Arial" w:cs="Arial"/>
-              </w:rPr>
-              <w:t>Determinar Segmento de Cliente</w:t>
+              <w:rPr>
+                <w:rFonts w:ascii="Arial" w:eastAsia="Arial" w:hAnsi="Arial" w:cs="Arial"/>
+              </w:rPr>
+            </w:pPr>
+            <w:r>
+              <w:rPr>
+                <w:rFonts w:ascii="Arial" w:eastAsia="Arial" w:hAnsi="Arial" w:cs="Arial"/>
+              </w:rPr>
+              <w:t>Cobrar el monto correspondiente</w:t>
             </w:r>
           </w:p>
         </w:tc>
@@ -1858,59 +1847,15 @@
           <w:p>
             <w:pPr>
               <w:contextualSpacing w:val="0"/>
-            </w:pPr>
-            <w:proofErr w:type="spellStart"/>
-            <w:r>
-              <w:rPr>
-                <w:rFonts w:ascii="Arial" w:eastAsia="Arial" w:hAnsi="Arial" w:cs="Arial"/>
-              </w:rPr>
-              <w:t>Informacion</w:t>
-            </w:r>
-            <w:proofErr w:type="spellEnd"/>
-            <w:r>
-              <w:rPr>
-                <w:rFonts w:ascii="Arial" w:eastAsia="Arial" w:hAnsi="Arial" w:cs="Arial"/>
-              </w:rPr>
-              <w:t xml:space="preserve"> de Clientes segmentados por unidad de negocio elegida.</w:t>
-            </w:r>
-          </w:p>
-          <w:p>
-            <w:pPr>
-              <w:contextualSpacing w:val="0"/>
-            </w:pPr>
-            <w:r>
-              <w:rPr>
-                <w:rFonts w:ascii="Arial" w:eastAsia="Arial" w:hAnsi="Arial" w:cs="Arial"/>
-              </w:rPr>
-              <w:t xml:space="preserve">(Esto </w:t>
-            </w:r>
-            <w:proofErr w:type="spellStart"/>
-            <w:r>
-              <w:rPr>
-                <w:rFonts w:ascii="Arial" w:eastAsia="Arial" w:hAnsi="Arial" w:cs="Arial"/>
-              </w:rPr>
-              <w:t>sera</w:t>
-            </w:r>
-            <w:proofErr w:type="spellEnd"/>
-            <w:r>
-              <w:rPr>
-                <w:rFonts w:ascii="Arial" w:eastAsia="Arial" w:hAnsi="Arial" w:cs="Arial"/>
-              </w:rPr>
-              <w:t xml:space="preserve"> obtenido del repositorio de </w:t>
-            </w:r>
-            <w:proofErr w:type="spellStart"/>
-            <w:r>
-              <w:rPr>
-                <w:rFonts w:ascii="Arial" w:eastAsia="Arial" w:hAnsi="Arial" w:cs="Arial"/>
-              </w:rPr>
-              <w:t>informacion</w:t>
-            </w:r>
-            <w:proofErr w:type="spellEnd"/>
-            <w:r>
-              <w:rPr>
-                <w:rFonts w:ascii="Arial" w:eastAsia="Arial" w:hAnsi="Arial" w:cs="Arial"/>
-              </w:rPr>
-              <w:t xml:space="preserve"> CRM de "XYZ").</w:t>
+              <w:rPr>
+                <w:rFonts w:ascii="Arial" w:eastAsia="Arial" w:hAnsi="Arial" w:cs="Arial"/>
+              </w:rPr>
+            </w:pPr>
+            <w:r>
+              <w:rPr>
+                <w:rFonts w:ascii="Arial" w:eastAsia="Arial" w:hAnsi="Arial" w:cs="Arial"/>
+              </w:rPr>
+              <w:t>Dinero correspondiente</w:t>
             </w:r>
           </w:p>
         </w:tc>
@@ -1927,12 +1872,15 @@
           <w:p>
             <w:pPr>
               <w:contextualSpacing w:val="0"/>
-            </w:pPr>
-            <w:r>
-              <w:rPr>
-                <w:rFonts w:ascii="Arial" w:eastAsia="Arial" w:hAnsi="Arial" w:cs="Arial"/>
-              </w:rPr>
-              <w:t>Segmento elegido</w:t>
+              <w:rPr>
+                <w:rFonts w:ascii="Arial" w:eastAsia="Arial" w:hAnsi="Arial" w:cs="Arial"/>
+              </w:rPr>
+            </w:pPr>
+            <w:r>
+              <w:rPr>
+                <w:rFonts w:ascii="Arial" w:eastAsia="Arial" w:hAnsi="Arial" w:cs="Arial"/>
+              </w:rPr>
+              <w:t>Dinero entregado</w:t>
             </w:r>
           </w:p>
         </w:tc>
@@ -1974,12 +1922,15 @@
           <w:p>
             <w:pPr>
               <w:contextualSpacing w:val="0"/>
-            </w:pPr>
-            <w:r>
-              <w:rPr>
-                <w:rFonts w:ascii="Arial" w:eastAsia="Arial" w:hAnsi="Arial" w:cs="Arial"/>
-              </w:rPr>
-              <w:t>Determinar Tipo de Producto</w:t>
+              <w:rPr>
+                <w:rFonts w:ascii="Arial" w:eastAsia="Arial" w:hAnsi="Arial" w:cs="Arial"/>
+              </w:rPr>
+            </w:pPr>
+            <w:r>
+              <w:rPr>
+                <w:rFonts w:ascii="Arial" w:eastAsia="Arial" w:hAnsi="Arial" w:cs="Arial"/>
+              </w:rPr>
+              <w:t>Verificar el dinero</w:t>
             </w:r>
           </w:p>
         </w:tc>
@@ -1996,12 +1947,15 @@
           <w:p>
             <w:pPr>
               <w:contextualSpacing w:val="0"/>
-            </w:pPr>
-            <w:r>
-              <w:rPr>
-                <w:rFonts w:ascii="Arial" w:eastAsia="Arial" w:hAnsi="Arial" w:cs="Arial"/>
-              </w:rPr>
-              <w:t>Tipos de Producto</w:t>
+              <w:rPr>
+                <w:rFonts w:ascii="Arial" w:eastAsia="Arial" w:hAnsi="Arial" w:cs="Arial"/>
+              </w:rPr>
+            </w:pPr>
+            <w:r>
+              <w:rPr>
+                <w:rFonts w:ascii="Arial" w:eastAsia="Arial" w:hAnsi="Arial" w:cs="Arial"/>
+              </w:rPr>
+              <w:t>Dinero entregado</w:t>
             </w:r>
           </w:p>
         </w:tc>
@@ -2018,12 +1972,15 @@
           <w:p>
             <w:pPr>
               <w:contextualSpacing w:val="0"/>
-            </w:pPr>
-            <w:r>
-              <w:rPr>
-                <w:rFonts w:ascii="Arial" w:eastAsia="Arial" w:hAnsi="Arial" w:cs="Arial"/>
-              </w:rPr>
-              <w:t>Tipo de Producto Elegido</w:t>
+              <w:rPr>
+                <w:rFonts w:ascii="Arial" w:eastAsia="Arial" w:hAnsi="Arial" w:cs="Arial"/>
+              </w:rPr>
+            </w:pPr>
+            <w:r>
+              <w:rPr>
+                <w:rFonts w:ascii="Arial" w:eastAsia="Arial" w:hAnsi="Arial" w:cs="Arial"/>
+              </w:rPr>
+              <w:t>Aprobación o desaprobación del dinero</w:t>
             </w:r>
           </w:p>
         </w:tc>
@@ -2050,6 +2007,12 @@
               </w:rPr>
               <w:t>4</w:t>
             </w:r>
+            <w:r>
+              <w:rPr>
+                <w:rFonts w:ascii="Arial" w:eastAsia="Arial" w:hAnsi="Arial" w:cs="Arial"/>
+              </w:rPr>
+              <w:t>.1</w:t>
+            </w:r>
           </w:p>
         </w:tc>
         <w:tc>
@@ -2065,12 +2028,15 @@
           <w:p>
             <w:pPr>
               <w:contextualSpacing w:val="0"/>
-            </w:pPr>
-            <w:r>
-              <w:rPr>
-                <w:rFonts w:ascii="Arial" w:eastAsia="Arial" w:hAnsi="Arial" w:cs="Arial"/>
-              </w:rPr>
-              <w:t>Crear Producto</w:t>
+              <w:rPr>
+                <w:rFonts w:ascii="Arial" w:eastAsia="Arial" w:hAnsi="Arial" w:cs="Arial"/>
+              </w:rPr>
+            </w:pPr>
+            <w:r>
+              <w:rPr>
+                <w:rFonts w:ascii="Arial" w:eastAsia="Arial" w:hAnsi="Arial" w:cs="Arial"/>
+              </w:rPr>
+              <w:t>Entregar productos</w:t>
             </w:r>
           </w:p>
         </w:tc>
@@ -2087,12 +2053,15 @@
           <w:p>
             <w:pPr>
               <w:contextualSpacing w:val="0"/>
-            </w:pPr>
-            <w:r>
-              <w:rPr>
-                <w:rFonts w:ascii="Arial" w:eastAsia="Arial" w:hAnsi="Arial" w:cs="Arial"/>
-              </w:rPr>
-              <w:t>Unidad de Negocio elegida, segmento elegido y tipo de producto</w:t>
+              <w:rPr>
+                <w:rFonts w:ascii="Arial" w:eastAsia="Arial" w:hAnsi="Arial" w:cs="Arial"/>
+              </w:rPr>
+            </w:pPr>
+            <w:r>
+              <w:rPr>
+                <w:rFonts w:ascii="Arial" w:eastAsia="Arial" w:hAnsi="Arial" w:cs="Arial"/>
+              </w:rPr>
+              <w:t>Aprobación del dinero</w:t>
             </w:r>
           </w:p>
         </w:tc>
@@ -2109,12 +2078,15 @@
           <w:p>
             <w:pPr>
               <w:contextualSpacing w:val="0"/>
-            </w:pPr>
-            <w:r>
-              <w:rPr>
-                <w:rFonts w:ascii="Arial" w:eastAsia="Arial" w:hAnsi="Arial" w:cs="Arial"/>
-              </w:rPr>
-              <w:t>Producto Creado</w:t>
+              <w:rPr>
+                <w:rFonts w:ascii="Arial" w:eastAsia="Arial" w:hAnsi="Arial" w:cs="Arial"/>
+              </w:rPr>
+            </w:pPr>
+            <w:r>
+              <w:rPr>
+                <w:rFonts w:ascii="Arial" w:eastAsia="Arial" w:hAnsi="Arial" w:cs="Arial"/>
+              </w:rPr>
+              <w:t>Productos entregados</w:t>
             </w:r>
           </w:p>
         </w:tc>
@@ -2132,14 +2104,16 @@
           </w:tcPr>
           <w:p>
             <w:pPr>
-              <w:contextualSpacing w:val="0"/>
               <w:jc w:val="center"/>
-            </w:pPr>
-            <w:r>
-              <w:rPr>
-                <w:rFonts w:ascii="Arial" w:eastAsia="Arial" w:hAnsi="Arial" w:cs="Arial"/>
-              </w:rPr>
-              <w:t>5</w:t>
+              <w:rPr>
+                <w:rFonts w:ascii="Arial" w:eastAsia="Arial" w:hAnsi="Arial" w:cs="Arial"/>
+              </w:rPr>
+            </w:pPr>
+            <w:r>
+              <w:rPr>
+                <w:rFonts w:ascii="Arial" w:eastAsia="Arial" w:hAnsi="Arial" w:cs="Arial"/>
+              </w:rPr>
+              <w:t>4.2</w:t>
             </w:r>
           </w:p>
         </w:tc>
@@ -2156,12 +2130,15 @@
           <w:p>
             <w:pPr>
               <w:contextualSpacing w:val="0"/>
-            </w:pPr>
-            <w:r>
-              <w:rPr>
-                <w:rFonts w:ascii="Arial" w:eastAsia="Arial" w:hAnsi="Arial" w:cs="Arial"/>
-              </w:rPr>
-              <w:t>Validar Producto</w:t>
+              <w:rPr>
+                <w:rFonts w:ascii="Arial" w:eastAsia="Arial" w:hAnsi="Arial" w:cs="Arial"/>
+              </w:rPr>
+            </w:pPr>
+            <w:r>
+              <w:rPr>
+                <w:rFonts w:ascii="Arial" w:eastAsia="Arial" w:hAnsi="Arial" w:cs="Arial"/>
+              </w:rPr>
+              <w:t>Rechazar operación</w:t>
             </w:r>
           </w:p>
         </w:tc>
@@ -2177,13 +2154,15 @@
           </w:tcPr>
           <w:p>
             <w:pPr>
-              <w:contextualSpacing w:val="0"/>
-            </w:pPr>
-            <w:r>
-              <w:rPr>
-                <w:rFonts w:ascii="Arial" w:eastAsia="Arial" w:hAnsi="Arial" w:cs="Arial"/>
-              </w:rPr>
-              <w:t>Producto Creado</w:t>
+              <w:rPr>
+                <w:rFonts w:ascii="Arial" w:eastAsia="Arial" w:hAnsi="Arial" w:cs="Arial"/>
+              </w:rPr>
+            </w:pPr>
+            <w:r>
+              <w:rPr>
+                <w:rFonts w:ascii="Arial" w:eastAsia="Arial" w:hAnsi="Arial" w:cs="Arial"/>
+              </w:rPr>
+              <w:t>Desaprobación del dinero</w:t>
             </w:r>
           </w:p>
         </w:tc>
@@ -2199,105 +2178,22 @@
           </w:tcPr>
           <w:p>
             <w:pPr>
-              <w:contextualSpacing w:val="0"/>
-            </w:pPr>
-            <w:r>
-              <w:rPr>
-                <w:rFonts w:ascii="Arial" w:eastAsia="Arial" w:hAnsi="Arial" w:cs="Arial"/>
-              </w:rPr>
-              <w:t>Producto Validado</w:t>
-            </w:r>
-          </w:p>
-        </w:tc>
-      </w:tr>
-      <w:tr>
-        <w:tc>
-          <w:tcPr>
-            <w:tcW w:w="1417" w:type="dxa"/>
-            <w:tcMar>
-              <w:top w:w="100" w:type="dxa"/>
-              <w:left w:w="108" w:type="dxa"/>
-              <w:bottom w:w="100" w:type="dxa"/>
-              <w:right w:w="108" w:type="dxa"/>
-            </w:tcMar>
-          </w:tcPr>
-          <w:p>
-            <w:pPr>
-              <w:contextualSpacing w:val="0"/>
-              <w:jc w:val="center"/>
-            </w:pPr>
+              <w:rPr>
+                <w:rFonts w:ascii="Arial" w:eastAsia="Arial" w:hAnsi="Arial" w:cs="Arial"/>
+              </w:rPr>
+            </w:pPr>
+            <w:r>
+              <w:rPr>
+                <w:rFonts w:ascii="Arial" w:eastAsia="Arial" w:hAnsi="Arial" w:cs="Arial"/>
+              </w:rPr>
+              <w:t xml:space="preserve">Comentario de que no se pudo completar el </w:t>
+            </w:r>
             <w:r>
               <w:rPr>
                 <w:rFonts w:ascii="Arial" w:eastAsia="Arial" w:hAnsi="Arial" w:cs="Arial"/>
               </w:rPr>
               <w:lastRenderedPageBreak/>
-              <w:t>6</w:t>
-            </w:r>
-          </w:p>
-        </w:tc>
-        <w:tc>
-          <w:tcPr>
-            <w:tcW w:w="1910" w:type="dxa"/>
-            <w:tcMar>
-              <w:top w:w="100" w:type="dxa"/>
-              <w:left w:w="108" w:type="dxa"/>
-              <w:bottom w:w="100" w:type="dxa"/>
-              <w:right w:w="108" w:type="dxa"/>
-            </w:tcMar>
-          </w:tcPr>
-          <w:p>
-            <w:pPr>
-              <w:contextualSpacing w:val="0"/>
-            </w:pPr>
-            <w:r>
-              <w:rPr>
-                <w:rFonts w:ascii="Arial" w:eastAsia="Arial" w:hAnsi="Arial" w:cs="Arial"/>
-              </w:rPr>
-              <w:t>Aprobar Producto</w:t>
-            </w:r>
-          </w:p>
-        </w:tc>
-        <w:tc>
-          <w:tcPr>
-            <w:tcW w:w="4480" w:type="dxa"/>
-            <w:tcMar>
-              <w:top w:w="100" w:type="dxa"/>
-              <w:left w:w="108" w:type="dxa"/>
-              <w:bottom w:w="100" w:type="dxa"/>
-              <w:right w:w="108" w:type="dxa"/>
-            </w:tcMar>
-          </w:tcPr>
-          <w:p>
-            <w:pPr>
-              <w:contextualSpacing w:val="0"/>
-            </w:pPr>
-            <w:r>
-              <w:rPr>
-                <w:rFonts w:ascii="Arial" w:eastAsia="Arial" w:hAnsi="Arial" w:cs="Arial"/>
-              </w:rPr>
-              <w:t>Producto Validado</w:t>
-            </w:r>
-          </w:p>
-        </w:tc>
-        <w:tc>
-          <w:tcPr>
-            <w:tcW w:w="1661" w:type="dxa"/>
-            <w:tcMar>
-              <w:top w:w="100" w:type="dxa"/>
-              <w:left w:w="108" w:type="dxa"/>
-              <w:bottom w:w="100" w:type="dxa"/>
-              <w:right w:w="108" w:type="dxa"/>
-            </w:tcMar>
-          </w:tcPr>
-          <w:p>
-            <w:pPr>
-              <w:contextualSpacing w:val="0"/>
-            </w:pPr>
-            <w:r>
-              <w:rPr>
-                <w:rFonts w:ascii="Arial" w:eastAsia="Arial" w:hAnsi="Arial" w:cs="Arial"/>
-              </w:rPr>
-              <w:t>Producto Aprobado</w:t>
+              <w:t>pago</w:t>
             </w:r>
           </w:p>
         </w:tc>
@@ -2306,17 +2202,12 @@
     <w:p>
       <w:pPr>
         <w:spacing w:before="120" w:after="60"/>
-        <w:ind w:left="720"/>
         <w:jc w:val="both"/>
       </w:pPr>
-    </w:p>
-    <w:p>
-      <w:pPr>
-        <w:ind w:left="720"/>
-        <w:jc w:val="both"/>
-      </w:pPr>
       <w:bookmarkStart w:id="6" w:name="_4d34og8" w:colFirst="0" w:colLast="0"/>
+      <w:bookmarkStart w:id="7" w:name="_2s8eyo1" w:colFirst="0" w:colLast="0"/>
       <w:bookmarkEnd w:id="6"/>
+      <w:bookmarkEnd w:id="7"/>
     </w:p>
     <w:p>
       <w:pPr>
@@ -2328,8 +2219,6 @@
         <w:ind w:left="720" w:hanging="718"/>
         <w:jc w:val="both"/>
       </w:pPr>
-      <w:bookmarkStart w:id="7" w:name="_2s8eyo1" w:colFirst="0" w:colLast="0"/>
-      <w:bookmarkEnd w:id="7"/>
       <w:r>
         <w:rPr>
           <w:rFonts w:ascii="Arial" w:eastAsia="Arial" w:hAnsi="Arial" w:cs="Arial"/>
@@ -2341,58 +2230,57 @@
     <w:p>
       <w:pPr>
         <w:spacing w:before="120" w:after="60"/>
-        <w:ind w:left="720"/>
-        <w:jc w:val="both"/>
-      </w:pPr>
-    </w:p>
-    <w:p>
-      <w:pPr>
-        <w:spacing w:before="120" w:after="60"/>
-        <w:ind w:left="720"/>
-        <w:jc w:val="both"/>
-      </w:pPr>
-    </w:p>
-    <w:p>
-      <w:pPr>
-        <w:spacing w:before="120" w:after="60"/>
-        <w:ind w:left="720"/>
         <w:jc w:val="both"/>
       </w:pPr>
       <w:r>
         <w:rPr>
           <w:noProof/>
-          <w:lang w:val="es-MX" w:eastAsia="es-MX"/>
         </w:rPr>
-        <w:lastRenderedPageBreak/>
         <w:drawing>
-          <wp:inline distT="0" distB="0" distL="114300" distR="114300">
-            <wp:extent cx="5941060" cy="3778885"/>
+          <wp:inline distT="0" distB="0" distL="0" distR="0" wp14:anchorId="614ABAEE" wp14:editId="0AF22AE9">
+            <wp:extent cx="5943600" cy="2597150"/>
             <wp:effectExtent l="0" t="0" r="0" b="0"/>
-            <wp:docPr id="1" name="image01.png"/>
-            <wp:cNvGraphicFramePr/>
+            <wp:docPr id="1" name="Picture 1"/>
+            <wp:cNvGraphicFramePr>
+              <a:graphicFrameLocks xmlns:a="http://schemas.openxmlformats.org/drawingml/2006/main" noChangeAspect="1"/>
+            </wp:cNvGraphicFramePr>
             <a:graphic xmlns:a="http://schemas.openxmlformats.org/drawingml/2006/main">
               <a:graphicData uri="http://schemas.openxmlformats.org/drawingml/2006/picture">
                 <pic:pic xmlns:pic="http://schemas.openxmlformats.org/drawingml/2006/picture">
                   <pic:nvPicPr>
-                    <pic:cNvPr id="0" name="image01.png"/>
-                    <pic:cNvPicPr preferRelativeResize="0"/>
+                    <pic:cNvPr id="0" name="Picture 1"/>
+                    <pic:cNvPicPr>
+                      <a:picLocks noChangeAspect="1" noChangeArrowheads="1"/>
+                    </pic:cNvPicPr>
                   </pic:nvPicPr>
-                  <pic:blipFill>
-                    <a:blip r:embed="rId7"/>
-                    <a:srcRect/>
-                    <a:stretch>
-                      <a:fillRect/>
-                    </a:stretch>
+                  <pic:blipFill rotWithShape="1">
+                    <a:blip r:embed="rId7">
+                      <a:extLst>
+                        <a:ext uri="{28A0092B-C50C-407E-A947-70E740481C1C}">
+                          <a14:useLocalDpi xmlns:a14="http://schemas.microsoft.com/office/drawing/2010/main" val="0"/>
+                        </a:ext>
+                      </a:extLst>
+                    </a:blip>
+                    <a:srcRect b="17039"/>
+                    <a:stretch/>
                   </pic:blipFill>
-                  <pic:spPr>
+                  <pic:spPr bwMode="auto">
                     <a:xfrm>
                       <a:off x="0" y="0"/>
-                      <a:ext cx="5941060" cy="3778885"/>
+                      <a:ext cx="5943600" cy="2597150"/>
                     </a:xfrm>
                     <a:prstGeom prst="rect">
                       <a:avLst/>
                     </a:prstGeom>
-                    <a:ln/>
+                    <a:noFill/>
+                    <a:ln>
+                      <a:noFill/>
+                    </a:ln>
+                    <a:extLst>
+                      <a:ext uri="{53640926-AAD7-44D8-BBD7-CCE9431645EC}">
+                        <a14:shadowObscured xmlns:a14="http://schemas.microsoft.com/office/drawing/2010/main"/>
+                      </a:ext>
+                    </a:extLst>
                   </pic:spPr>
                 </pic:pic>
               </a:graphicData>
@@ -2400,6 +2288,20 @@
           </wp:inline>
         </w:drawing>
       </w:r>
+    </w:p>
+    <w:p>
+      <w:pPr>
+        <w:spacing w:before="120" w:after="60"/>
+        <w:ind w:left="720"/>
+        <w:jc w:val="both"/>
+      </w:pPr>
+    </w:p>
+    <w:p>
+      <w:pPr>
+        <w:spacing w:before="120" w:after="60"/>
+        <w:ind w:left="720"/>
+        <w:jc w:val="both"/>
+      </w:pPr>
     </w:p>
     <w:p>
       <w:pPr>
@@ -2470,14 +2372,12 @@
         </w:rPr>
         <w:t xml:space="preserve">A </w:t>
       </w:r>
-      <w:proofErr w:type="gramStart"/>
       <w:r>
         <w:rPr>
           <w:rFonts w:ascii="Arial" w:eastAsia="Arial" w:hAnsi="Arial" w:cs="Arial"/>
         </w:rPr>
-        <w:t>continuación</w:t>
+        <w:t>continuación,</w:t>
       </w:r>
-      <w:proofErr w:type="gramEnd"/>
       <w:r>
         <w:rPr>
           <w:rFonts w:ascii="Arial" w:eastAsia="Arial" w:hAnsi="Arial" w:cs="Arial"/>
@@ -2489,8 +2389,1857 @@
     <w:tbl>
       <w:tblPr>
         <w:tblStyle w:val="a2"/>
+        <w:tblW w:w="9488" w:type="dxa"/>
+        <w:tblInd w:w="108" w:type="dxa"/>
+        <w:tblLayout w:type="fixed"/>
+        <w:tblLook w:val="0600" w:firstRow="0" w:lastRow="0" w:firstColumn="0" w:lastColumn="0" w:noHBand="1" w:noVBand="1"/>
+      </w:tblPr>
+      <w:tblGrid>
+        <w:gridCol w:w="522"/>
+        <w:gridCol w:w="1449"/>
+        <w:gridCol w:w="5354"/>
+        <w:gridCol w:w="1291"/>
+        <w:gridCol w:w="872"/>
+      </w:tblGrid>
+      <w:tr>
+        <w:trPr>
+          <w:trHeight w:val="420"/>
+        </w:trPr>
+        <w:tc>
+          <w:tcPr>
+            <w:tcW w:w="522" w:type="dxa"/>
+            <w:shd w:val="clear" w:color="auto" w:fill="FFFFFF"/>
+            <w:tcMar>
+              <w:top w:w="100" w:type="dxa"/>
+              <w:left w:w="108" w:type="dxa"/>
+              <w:bottom w:w="100" w:type="dxa"/>
+              <w:right w:w="108" w:type="dxa"/>
+            </w:tcMar>
+          </w:tcPr>
+          <w:p>
+            <w:pPr>
+              <w:contextualSpacing w:val="0"/>
+              <w:jc w:val="center"/>
+            </w:pPr>
+            <w:r>
+              <w:rPr>
+                <w:rFonts w:ascii="Arial" w:eastAsia="Arial" w:hAnsi="Arial" w:cs="Arial"/>
+                <w:b/>
+              </w:rPr>
+              <w:t>ID</w:t>
+            </w:r>
+          </w:p>
+        </w:tc>
+        <w:tc>
+          <w:tcPr>
+            <w:tcW w:w="1449" w:type="dxa"/>
+            <w:shd w:val="clear" w:color="auto" w:fill="FFFFFF"/>
+            <w:tcMar>
+              <w:top w:w="100" w:type="dxa"/>
+              <w:left w:w="108" w:type="dxa"/>
+              <w:bottom w:w="100" w:type="dxa"/>
+              <w:right w:w="108" w:type="dxa"/>
+            </w:tcMar>
+          </w:tcPr>
+          <w:p>
+            <w:pPr>
+              <w:contextualSpacing w:val="0"/>
+              <w:jc w:val="center"/>
+            </w:pPr>
+            <w:r>
+              <w:rPr>
+                <w:rFonts w:ascii="Arial" w:eastAsia="Arial" w:hAnsi="Arial" w:cs="Arial"/>
+                <w:b/>
+              </w:rPr>
+              <w:t>Actividad</w:t>
+            </w:r>
+          </w:p>
+        </w:tc>
+        <w:tc>
+          <w:tcPr>
+            <w:tcW w:w="5354" w:type="dxa"/>
+            <w:shd w:val="clear" w:color="auto" w:fill="FFFFFF"/>
+            <w:tcMar>
+              <w:top w:w="100" w:type="dxa"/>
+              <w:left w:w="108" w:type="dxa"/>
+              <w:bottom w:w="100" w:type="dxa"/>
+              <w:right w:w="108" w:type="dxa"/>
+            </w:tcMar>
+          </w:tcPr>
+          <w:p>
+            <w:pPr>
+              <w:contextualSpacing w:val="0"/>
+              <w:jc w:val="center"/>
+            </w:pPr>
+            <w:r>
+              <w:rPr>
+                <w:rFonts w:ascii="Arial" w:eastAsia="Arial" w:hAnsi="Arial" w:cs="Arial"/>
+                <w:b/>
+              </w:rPr>
+              <w:t>Descripción</w:t>
+            </w:r>
+            <w:r>
+              <w:rPr>
+                <w:rFonts w:ascii="Arial" w:eastAsia="Arial" w:hAnsi="Arial" w:cs="Arial"/>
+                <w:b/>
+              </w:rPr>
+              <w:t xml:space="preserve"> </w:t>
+            </w:r>
+          </w:p>
+        </w:tc>
+        <w:tc>
+          <w:tcPr>
+            <w:tcW w:w="1291" w:type="dxa"/>
+            <w:shd w:val="clear" w:color="auto" w:fill="FFFFFF"/>
+            <w:tcMar>
+              <w:top w:w="100" w:type="dxa"/>
+              <w:left w:w="108" w:type="dxa"/>
+              <w:bottom w:w="100" w:type="dxa"/>
+              <w:right w:w="108" w:type="dxa"/>
+            </w:tcMar>
+          </w:tcPr>
+          <w:p>
+            <w:pPr>
+              <w:contextualSpacing w:val="0"/>
+              <w:jc w:val="center"/>
+            </w:pPr>
+            <w:r>
+              <w:rPr>
+                <w:rFonts w:ascii="Arial" w:eastAsia="Arial" w:hAnsi="Arial" w:cs="Arial"/>
+                <w:b/>
+              </w:rPr>
+              <w:t>Rol</w:t>
+            </w:r>
+          </w:p>
+        </w:tc>
+        <w:tc>
+          <w:tcPr>
+            <w:tcW w:w="872" w:type="dxa"/>
+            <w:shd w:val="clear" w:color="auto" w:fill="FFFFFF"/>
+            <w:tcMar>
+              <w:top w:w="100" w:type="dxa"/>
+              <w:left w:w="108" w:type="dxa"/>
+              <w:bottom w:w="100" w:type="dxa"/>
+              <w:right w:w="108" w:type="dxa"/>
+            </w:tcMar>
+          </w:tcPr>
+          <w:p>
+            <w:pPr>
+              <w:contextualSpacing w:val="0"/>
+              <w:jc w:val="center"/>
+            </w:pPr>
+            <w:r>
+              <w:rPr>
+                <w:rFonts w:ascii="Arial" w:eastAsia="Arial" w:hAnsi="Arial" w:cs="Arial"/>
+                <w:b/>
+              </w:rPr>
+              <w:t>Tipo</w:t>
+            </w:r>
+          </w:p>
+        </w:tc>
+      </w:tr>
+      <w:tr>
+        <w:trPr>
+          <w:trHeight w:val="1060"/>
+        </w:trPr>
+        <w:tc>
+          <w:tcPr>
+            <w:tcW w:w="522" w:type="dxa"/>
+            <w:shd w:val="clear" w:color="auto" w:fill="FFFFFF"/>
+            <w:tcMar>
+              <w:top w:w="100" w:type="dxa"/>
+              <w:left w:w="108" w:type="dxa"/>
+              <w:bottom w:w="100" w:type="dxa"/>
+              <w:right w:w="108" w:type="dxa"/>
+            </w:tcMar>
+          </w:tcPr>
+          <w:p>
+            <w:pPr>
+              <w:contextualSpacing w:val="0"/>
+              <w:jc w:val="center"/>
+            </w:pPr>
+            <w:r>
+              <w:rPr>
+                <w:rFonts w:ascii="Arial" w:eastAsia="Arial" w:hAnsi="Arial" w:cs="Arial"/>
+              </w:rPr>
+              <w:t>1</w:t>
+            </w:r>
+          </w:p>
+        </w:tc>
+        <w:tc>
+          <w:tcPr>
+            <w:tcW w:w="1449" w:type="dxa"/>
+            <w:shd w:val="clear" w:color="auto" w:fill="FFFFFF"/>
+            <w:tcMar>
+              <w:top w:w="100" w:type="dxa"/>
+              <w:left w:w="108" w:type="dxa"/>
+              <w:bottom w:w="100" w:type="dxa"/>
+              <w:right w:w="108" w:type="dxa"/>
+            </w:tcMar>
+          </w:tcPr>
+          <w:p>
+            <w:pPr>
+              <w:contextualSpacing w:val="0"/>
+              <w:rPr>
+                <w:rFonts w:ascii="Arial" w:eastAsia="Arial" w:hAnsi="Arial" w:cs="Arial"/>
+              </w:rPr>
+            </w:pPr>
+            <w:r>
+              <w:rPr>
+                <w:rFonts w:ascii="Arial" w:eastAsia="Arial" w:hAnsi="Arial" w:cs="Arial"/>
+              </w:rPr>
+              <w:t>Entregar la lista a el encargado de caja</w:t>
+            </w:r>
+          </w:p>
+        </w:tc>
+        <w:tc>
+          <w:tcPr>
+            <w:tcW w:w="5354" w:type="dxa"/>
+            <w:shd w:val="clear" w:color="auto" w:fill="FFFFFF"/>
+            <w:tcMar>
+              <w:top w:w="100" w:type="dxa"/>
+              <w:left w:w="108" w:type="dxa"/>
+              <w:bottom w:w="100" w:type="dxa"/>
+              <w:right w:w="108" w:type="dxa"/>
+            </w:tcMar>
+          </w:tcPr>
+          <w:p>
+            <w:pPr>
+              <w:contextualSpacing w:val="0"/>
+              <w:rPr>
+                <w:rFonts w:ascii="Arial" w:eastAsia="Arial" w:hAnsi="Arial" w:cs="Arial"/>
+              </w:rPr>
+            </w:pPr>
+            <w:r>
+              <w:rPr>
+                <w:rFonts w:ascii="Arial" w:eastAsia="Arial" w:hAnsi="Arial" w:cs="Arial"/>
+              </w:rPr>
+              <w:t>Entregar la lista a el encargado de caja</w:t>
+            </w:r>
+            <w:r>
+              <w:rPr>
+                <w:rFonts w:ascii="Arial" w:eastAsia="Arial" w:hAnsi="Arial" w:cs="Arial"/>
+              </w:rPr>
+              <w:t xml:space="preserve"> para que pueda calcular el monto total</w:t>
+            </w:r>
+          </w:p>
+        </w:tc>
+        <w:tc>
+          <w:tcPr>
+            <w:tcW w:w="1291" w:type="dxa"/>
+            <w:shd w:val="clear" w:color="auto" w:fill="FFFFFF"/>
+            <w:tcMar>
+              <w:top w:w="100" w:type="dxa"/>
+              <w:left w:w="108" w:type="dxa"/>
+              <w:bottom w:w="100" w:type="dxa"/>
+              <w:right w:w="108" w:type="dxa"/>
+            </w:tcMar>
+          </w:tcPr>
+          <w:p>
+            <w:pPr>
+              <w:contextualSpacing w:val="0"/>
+            </w:pPr>
+            <w:r>
+              <w:rPr>
+                <w:rFonts w:ascii="Arial" w:eastAsia="Arial" w:hAnsi="Arial" w:cs="Arial"/>
+              </w:rPr>
+              <w:t>Cliente</w:t>
+            </w:r>
+          </w:p>
+        </w:tc>
+        <w:tc>
+          <w:tcPr>
+            <w:tcW w:w="872" w:type="dxa"/>
+            <w:shd w:val="clear" w:color="auto" w:fill="FFFFFF"/>
+            <w:tcMar>
+              <w:top w:w="100" w:type="dxa"/>
+              <w:left w:w="108" w:type="dxa"/>
+              <w:bottom w:w="100" w:type="dxa"/>
+              <w:right w:w="108" w:type="dxa"/>
+            </w:tcMar>
+          </w:tcPr>
+          <w:p>
+            <w:pPr>
+              <w:contextualSpacing w:val="0"/>
+            </w:pPr>
+            <w:r>
+              <w:rPr>
+                <w:rFonts w:ascii="Arial" w:eastAsia="Arial" w:hAnsi="Arial" w:cs="Arial"/>
+              </w:rPr>
+              <w:t>Manual</w:t>
+            </w:r>
+          </w:p>
+        </w:tc>
+      </w:tr>
+      <w:tr>
+        <w:trPr>
+          <w:trHeight w:val="900"/>
+        </w:trPr>
+        <w:tc>
+          <w:tcPr>
+            <w:tcW w:w="522" w:type="dxa"/>
+            <w:shd w:val="clear" w:color="auto" w:fill="FFFFFF"/>
+            <w:tcMar>
+              <w:top w:w="100" w:type="dxa"/>
+              <w:left w:w="108" w:type="dxa"/>
+              <w:bottom w:w="100" w:type="dxa"/>
+              <w:right w:w="108" w:type="dxa"/>
+            </w:tcMar>
+          </w:tcPr>
+          <w:p>
+            <w:pPr>
+              <w:contextualSpacing w:val="0"/>
+              <w:jc w:val="center"/>
+            </w:pPr>
+            <w:r>
+              <w:rPr>
+                <w:rFonts w:ascii="Arial" w:eastAsia="Arial" w:hAnsi="Arial" w:cs="Arial"/>
+              </w:rPr>
+              <w:t>2</w:t>
+            </w:r>
+          </w:p>
+        </w:tc>
+        <w:tc>
+          <w:tcPr>
+            <w:tcW w:w="1449" w:type="dxa"/>
+            <w:shd w:val="clear" w:color="auto" w:fill="FFFFFF"/>
+            <w:tcMar>
+              <w:top w:w="100" w:type="dxa"/>
+              <w:left w:w="108" w:type="dxa"/>
+              <w:bottom w:w="100" w:type="dxa"/>
+              <w:right w:w="108" w:type="dxa"/>
+            </w:tcMar>
+          </w:tcPr>
+          <w:p>
+            <w:pPr>
+              <w:contextualSpacing w:val="0"/>
+              <w:rPr>
+                <w:rFonts w:ascii="Arial" w:eastAsia="Arial" w:hAnsi="Arial" w:cs="Arial"/>
+              </w:rPr>
+            </w:pPr>
+            <w:r>
+              <w:rPr>
+                <w:rFonts w:ascii="Arial" w:eastAsia="Arial" w:hAnsi="Arial" w:cs="Arial"/>
+              </w:rPr>
+              <w:t>Cobrar el monto correspondiente</w:t>
+            </w:r>
+          </w:p>
+        </w:tc>
+        <w:tc>
+          <w:tcPr>
+            <w:tcW w:w="5354" w:type="dxa"/>
+            <w:shd w:val="clear" w:color="auto" w:fill="FFFFFF"/>
+            <w:tcMar>
+              <w:top w:w="100" w:type="dxa"/>
+              <w:left w:w="108" w:type="dxa"/>
+              <w:bottom w:w="100" w:type="dxa"/>
+              <w:right w:w="108" w:type="dxa"/>
+            </w:tcMar>
+          </w:tcPr>
+          <w:p>
+            <w:pPr>
+              <w:contextualSpacing w:val="0"/>
+              <w:rPr>
+                <w:rFonts w:ascii="Arial" w:eastAsia="Arial" w:hAnsi="Arial" w:cs="Arial"/>
+              </w:rPr>
+            </w:pPr>
+            <w:r>
+              <w:rPr>
+                <w:rFonts w:ascii="Arial" w:eastAsia="Arial" w:hAnsi="Arial" w:cs="Arial"/>
+              </w:rPr>
+              <w:t>Cobrar el monto correspondiente</w:t>
+            </w:r>
+          </w:p>
+        </w:tc>
+        <w:tc>
+          <w:tcPr>
+            <w:tcW w:w="1291" w:type="dxa"/>
+            <w:shd w:val="clear" w:color="auto" w:fill="FFFFFF"/>
+            <w:tcMar>
+              <w:top w:w="100" w:type="dxa"/>
+              <w:left w:w="108" w:type="dxa"/>
+              <w:bottom w:w="100" w:type="dxa"/>
+              <w:right w:w="108" w:type="dxa"/>
+            </w:tcMar>
+          </w:tcPr>
+          <w:p>
+            <w:pPr>
+              <w:contextualSpacing w:val="0"/>
+            </w:pPr>
+            <w:r>
+              <w:rPr>
+                <w:rFonts w:ascii="Arial" w:eastAsia="Arial" w:hAnsi="Arial" w:cs="Arial"/>
+              </w:rPr>
+              <w:t>Encargado de caja</w:t>
+            </w:r>
+          </w:p>
+          <w:p>
+            <w:pPr>
+              <w:contextualSpacing w:val="0"/>
+            </w:pPr>
+          </w:p>
+        </w:tc>
+        <w:tc>
+          <w:tcPr>
+            <w:tcW w:w="872" w:type="dxa"/>
+            <w:shd w:val="clear" w:color="auto" w:fill="FFFFFF"/>
+            <w:tcMar>
+              <w:top w:w="100" w:type="dxa"/>
+              <w:left w:w="108" w:type="dxa"/>
+              <w:bottom w:w="100" w:type="dxa"/>
+              <w:right w:w="108" w:type="dxa"/>
+            </w:tcMar>
+          </w:tcPr>
+          <w:p>
+            <w:pPr>
+              <w:contextualSpacing w:val="0"/>
+            </w:pPr>
+            <w:r>
+              <w:rPr>
+                <w:rFonts w:ascii="Arial" w:eastAsia="Arial" w:hAnsi="Arial" w:cs="Arial"/>
+              </w:rPr>
+              <w:t>Manual</w:t>
+            </w:r>
+          </w:p>
+        </w:tc>
+      </w:tr>
+      <w:tr>
+        <w:trPr>
+          <w:trHeight w:val="860"/>
+        </w:trPr>
+        <w:tc>
+          <w:tcPr>
+            <w:tcW w:w="522" w:type="dxa"/>
+            <w:shd w:val="clear" w:color="auto" w:fill="FFFFFF"/>
+            <w:tcMar>
+              <w:top w:w="100" w:type="dxa"/>
+              <w:left w:w="108" w:type="dxa"/>
+              <w:bottom w:w="100" w:type="dxa"/>
+              <w:right w:w="108" w:type="dxa"/>
+            </w:tcMar>
+          </w:tcPr>
+          <w:p>
+            <w:pPr>
+              <w:contextualSpacing w:val="0"/>
+              <w:jc w:val="center"/>
+            </w:pPr>
+            <w:r>
+              <w:rPr>
+                <w:rFonts w:ascii="Arial" w:eastAsia="Arial" w:hAnsi="Arial" w:cs="Arial"/>
+              </w:rPr>
+              <w:t>3</w:t>
+            </w:r>
+          </w:p>
+        </w:tc>
+        <w:tc>
+          <w:tcPr>
+            <w:tcW w:w="1449" w:type="dxa"/>
+            <w:shd w:val="clear" w:color="auto" w:fill="FFFFFF"/>
+            <w:tcMar>
+              <w:top w:w="100" w:type="dxa"/>
+              <w:left w:w="108" w:type="dxa"/>
+              <w:bottom w:w="100" w:type="dxa"/>
+              <w:right w:w="108" w:type="dxa"/>
+            </w:tcMar>
+          </w:tcPr>
+          <w:p>
+            <w:pPr>
+              <w:contextualSpacing w:val="0"/>
+              <w:rPr>
+                <w:rFonts w:ascii="Arial" w:eastAsia="Arial" w:hAnsi="Arial" w:cs="Arial"/>
+              </w:rPr>
+            </w:pPr>
+            <w:r>
+              <w:rPr>
+                <w:rFonts w:ascii="Arial" w:eastAsia="Arial" w:hAnsi="Arial" w:cs="Arial"/>
+              </w:rPr>
+              <w:t>Verificar el dinero</w:t>
+            </w:r>
+          </w:p>
+        </w:tc>
+        <w:tc>
+          <w:tcPr>
+            <w:tcW w:w="5354" w:type="dxa"/>
+            <w:shd w:val="clear" w:color="auto" w:fill="FFFFFF"/>
+            <w:tcMar>
+              <w:top w:w="100" w:type="dxa"/>
+              <w:left w:w="108" w:type="dxa"/>
+              <w:bottom w:w="100" w:type="dxa"/>
+              <w:right w:w="108" w:type="dxa"/>
+            </w:tcMar>
+          </w:tcPr>
+          <w:p>
+            <w:pPr>
+              <w:contextualSpacing w:val="0"/>
+              <w:rPr>
+                <w:rFonts w:ascii="Arial" w:eastAsia="Arial" w:hAnsi="Arial" w:cs="Arial"/>
+              </w:rPr>
+            </w:pPr>
+            <w:r>
+              <w:rPr>
+                <w:rFonts w:ascii="Arial" w:eastAsia="Arial" w:hAnsi="Arial" w:cs="Arial"/>
+              </w:rPr>
+              <w:t>Verificar</w:t>
+            </w:r>
+            <w:r>
+              <w:rPr>
+                <w:rFonts w:ascii="Arial" w:eastAsia="Arial" w:hAnsi="Arial" w:cs="Arial"/>
+              </w:rPr>
+              <w:t xml:space="preserve"> si el dinero es verdadero</w:t>
+            </w:r>
+          </w:p>
+        </w:tc>
+        <w:tc>
+          <w:tcPr>
+            <w:tcW w:w="1291" w:type="dxa"/>
+            <w:shd w:val="clear" w:color="auto" w:fill="FFFFFF"/>
+            <w:tcMar>
+              <w:top w:w="100" w:type="dxa"/>
+              <w:left w:w="108" w:type="dxa"/>
+              <w:bottom w:w="100" w:type="dxa"/>
+              <w:right w:w="108" w:type="dxa"/>
+            </w:tcMar>
+          </w:tcPr>
+          <w:p>
+            <w:pPr>
+              <w:contextualSpacing w:val="0"/>
+            </w:pPr>
+            <w:r>
+              <w:rPr>
+                <w:rFonts w:ascii="Arial" w:eastAsia="Arial" w:hAnsi="Arial" w:cs="Arial"/>
+              </w:rPr>
+              <w:t>Encargado de caja</w:t>
+            </w:r>
+          </w:p>
+          <w:p>
+            <w:pPr>
+              <w:contextualSpacing w:val="0"/>
+            </w:pPr>
+          </w:p>
+        </w:tc>
+        <w:tc>
+          <w:tcPr>
+            <w:tcW w:w="872" w:type="dxa"/>
+            <w:shd w:val="clear" w:color="auto" w:fill="FFFFFF"/>
+            <w:tcMar>
+              <w:top w:w="100" w:type="dxa"/>
+              <w:left w:w="108" w:type="dxa"/>
+              <w:bottom w:w="100" w:type="dxa"/>
+              <w:right w:w="108" w:type="dxa"/>
+            </w:tcMar>
+          </w:tcPr>
+          <w:p>
+            <w:pPr>
+              <w:contextualSpacing w:val="0"/>
+            </w:pPr>
+            <w:r>
+              <w:rPr>
+                <w:rFonts w:ascii="Arial" w:eastAsia="Arial" w:hAnsi="Arial" w:cs="Arial"/>
+              </w:rPr>
+              <w:t>Manual</w:t>
+            </w:r>
+          </w:p>
+        </w:tc>
+      </w:tr>
+      <w:tr>
+        <w:trPr>
+          <w:trHeight w:val="1060"/>
+        </w:trPr>
+        <w:tc>
+          <w:tcPr>
+            <w:tcW w:w="522" w:type="dxa"/>
+            <w:shd w:val="clear" w:color="auto" w:fill="FFFFFF"/>
+            <w:tcMar>
+              <w:top w:w="100" w:type="dxa"/>
+              <w:left w:w="108" w:type="dxa"/>
+              <w:bottom w:w="100" w:type="dxa"/>
+              <w:right w:w="108" w:type="dxa"/>
+            </w:tcMar>
+          </w:tcPr>
+          <w:p>
+            <w:pPr>
+              <w:contextualSpacing w:val="0"/>
+              <w:jc w:val="center"/>
+            </w:pPr>
+            <w:r>
+              <w:rPr>
+                <w:rFonts w:ascii="Arial" w:eastAsia="Arial" w:hAnsi="Arial" w:cs="Arial"/>
+              </w:rPr>
+              <w:t>4.1</w:t>
+            </w:r>
+          </w:p>
+        </w:tc>
+        <w:tc>
+          <w:tcPr>
+            <w:tcW w:w="1449" w:type="dxa"/>
+            <w:shd w:val="clear" w:color="auto" w:fill="FFFFFF"/>
+            <w:tcMar>
+              <w:top w:w="100" w:type="dxa"/>
+              <w:left w:w="108" w:type="dxa"/>
+              <w:bottom w:w="100" w:type="dxa"/>
+              <w:right w:w="108" w:type="dxa"/>
+            </w:tcMar>
+          </w:tcPr>
+          <w:p>
+            <w:pPr>
+              <w:contextualSpacing w:val="0"/>
+              <w:rPr>
+                <w:rFonts w:ascii="Arial" w:eastAsia="Arial" w:hAnsi="Arial" w:cs="Arial"/>
+              </w:rPr>
+            </w:pPr>
+            <w:r>
+              <w:rPr>
+                <w:rFonts w:ascii="Arial" w:eastAsia="Arial" w:hAnsi="Arial" w:cs="Arial"/>
+              </w:rPr>
+              <w:t>Entregar productos</w:t>
+            </w:r>
+          </w:p>
+        </w:tc>
+        <w:tc>
+          <w:tcPr>
+            <w:tcW w:w="5354" w:type="dxa"/>
+            <w:shd w:val="clear" w:color="auto" w:fill="FFFFFF"/>
+            <w:tcMar>
+              <w:top w:w="100" w:type="dxa"/>
+              <w:left w:w="108" w:type="dxa"/>
+              <w:bottom w:w="100" w:type="dxa"/>
+              <w:right w:w="108" w:type="dxa"/>
+            </w:tcMar>
+          </w:tcPr>
+          <w:p>
+            <w:pPr>
+              <w:contextualSpacing w:val="0"/>
+              <w:rPr>
+                <w:rFonts w:ascii="Arial" w:eastAsia="Arial" w:hAnsi="Arial" w:cs="Arial"/>
+              </w:rPr>
+            </w:pPr>
+            <w:r>
+              <w:rPr>
+                <w:rFonts w:ascii="Arial" w:eastAsia="Arial" w:hAnsi="Arial" w:cs="Arial"/>
+              </w:rPr>
+              <w:t>Entregar productos</w:t>
+            </w:r>
+            <w:r>
+              <w:rPr>
+                <w:rFonts w:ascii="Arial" w:eastAsia="Arial" w:hAnsi="Arial" w:cs="Arial"/>
+              </w:rPr>
+              <w:t xml:space="preserve"> y el vuelto, en caso hubiera</w:t>
+            </w:r>
+          </w:p>
+        </w:tc>
+        <w:tc>
+          <w:tcPr>
+            <w:tcW w:w="1291" w:type="dxa"/>
+            <w:shd w:val="clear" w:color="auto" w:fill="FFFFFF"/>
+            <w:tcMar>
+              <w:top w:w="100" w:type="dxa"/>
+              <w:left w:w="108" w:type="dxa"/>
+              <w:bottom w:w="100" w:type="dxa"/>
+              <w:right w:w="108" w:type="dxa"/>
+            </w:tcMar>
+          </w:tcPr>
+          <w:p>
+            <w:pPr>
+              <w:contextualSpacing w:val="0"/>
+            </w:pPr>
+            <w:r>
+              <w:rPr>
+                <w:rFonts w:ascii="Arial" w:eastAsia="Arial" w:hAnsi="Arial" w:cs="Arial"/>
+              </w:rPr>
+              <w:t>Encargado de caja</w:t>
+            </w:r>
+          </w:p>
+          <w:p>
+            <w:pPr>
+              <w:contextualSpacing w:val="0"/>
+            </w:pPr>
+          </w:p>
+        </w:tc>
+        <w:tc>
+          <w:tcPr>
+            <w:tcW w:w="872" w:type="dxa"/>
+            <w:shd w:val="clear" w:color="auto" w:fill="FFFFFF"/>
+            <w:tcMar>
+              <w:top w:w="100" w:type="dxa"/>
+              <w:left w:w="108" w:type="dxa"/>
+              <w:bottom w:w="100" w:type="dxa"/>
+              <w:right w:w="108" w:type="dxa"/>
+            </w:tcMar>
+          </w:tcPr>
+          <w:p>
+            <w:pPr>
+              <w:contextualSpacing w:val="0"/>
+            </w:pPr>
+            <w:r>
+              <w:rPr>
+                <w:rFonts w:ascii="Arial" w:eastAsia="Arial" w:hAnsi="Arial" w:cs="Arial"/>
+              </w:rPr>
+              <w:t>Manual</w:t>
+            </w:r>
+          </w:p>
+        </w:tc>
+      </w:tr>
+      <w:tr>
+        <w:trPr>
+          <w:trHeight w:val="1520"/>
+        </w:trPr>
+        <w:tc>
+          <w:tcPr>
+            <w:tcW w:w="522" w:type="dxa"/>
+            <w:shd w:val="clear" w:color="auto" w:fill="FFFFFF"/>
+            <w:tcMar>
+              <w:top w:w="100" w:type="dxa"/>
+              <w:left w:w="108" w:type="dxa"/>
+              <w:bottom w:w="100" w:type="dxa"/>
+              <w:right w:w="108" w:type="dxa"/>
+            </w:tcMar>
+          </w:tcPr>
+          <w:p>
+            <w:pPr>
+              <w:jc w:val="center"/>
+              <w:rPr>
+                <w:rFonts w:ascii="Arial" w:eastAsia="Arial" w:hAnsi="Arial" w:cs="Arial"/>
+              </w:rPr>
+            </w:pPr>
+            <w:r>
+              <w:rPr>
+                <w:rFonts w:ascii="Arial" w:eastAsia="Arial" w:hAnsi="Arial" w:cs="Arial"/>
+              </w:rPr>
+              <w:t>4.2</w:t>
+            </w:r>
+          </w:p>
+        </w:tc>
+        <w:tc>
+          <w:tcPr>
+            <w:tcW w:w="1449" w:type="dxa"/>
+            <w:shd w:val="clear" w:color="auto" w:fill="FFFFFF"/>
+            <w:tcMar>
+              <w:top w:w="100" w:type="dxa"/>
+              <w:left w:w="108" w:type="dxa"/>
+              <w:bottom w:w="100" w:type="dxa"/>
+              <w:right w:w="108" w:type="dxa"/>
+            </w:tcMar>
+          </w:tcPr>
+          <w:p>
+            <w:pPr>
+              <w:contextualSpacing w:val="0"/>
+              <w:rPr>
+                <w:rFonts w:ascii="Arial" w:eastAsia="Arial" w:hAnsi="Arial" w:cs="Arial"/>
+              </w:rPr>
+            </w:pPr>
+            <w:r>
+              <w:rPr>
+                <w:rFonts w:ascii="Arial" w:eastAsia="Arial" w:hAnsi="Arial" w:cs="Arial"/>
+              </w:rPr>
+              <w:t>Rechazar operación</w:t>
+            </w:r>
+          </w:p>
+        </w:tc>
+        <w:tc>
+          <w:tcPr>
+            <w:tcW w:w="5354" w:type="dxa"/>
+            <w:shd w:val="clear" w:color="auto" w:fill="FFFFFF"/>
+            <w:tcMar>
+              <w:top w:w="100" w:type="dxa"/>
+              <w:left w:w="108" w:type="dxa"/>
+              <w:bottom w:w="100" w:type="dxa"/>
+              <w:right w:w="108" w:type="dxa"/>
+            </w:tcMar>
+          </w:tcPr>
+          <w:p>
+            <w:pPr>
+              <w:contextualSpacing w:val="0"/>
+              <w:rPr>
+                <w:rFonts w:ascii="Arial" w:eastAsia="Arial" w:hAnsi="Arial" w:cs="Arial"/>
+              </w:rPr>
+            </w:pPr>
+            <w:r>
+              <w:rPr>
+                <w:rFonts w:ascii="Arial" w:eastAsia="Arial" w:hAnsi="Arial" w:cs="Arial"/>
+              </w:rPr>
+              <w:t>Rechazar operación</w:t>
+            </w:r>
+            <w:r>
+              <w:rPr>
+                <w:rFonts w:ascii="Arial" w:eastAsia="Arial" w:hAnsi="Arial" w:cs="Arial"/>
+              </w:rPr>
+              <w:t xml:space="preserve"> diciéndole al cliente que verifique su dinero</w:t>
+            </w:r>
+          </w:p>
+        </w:tc>
+        <w:tc>
+          <w:tcPr>
+            <w:tcW w:w="1291" w:type="dxa"/>
+            <w:shd w:val="clear" w:color="auto" w:fill="FFFFFF"/>
+            <w:tcMar>
+              <w:top w:w="100" w:type="dxa"/>
+              <w:left w:w="108" w:type="dxa"/>
+              <w:bottom w:w="100" w:type="dxa"/>
+              <w:right w:w="108" w:type="dxa"/>
+            </w:tcMar>
+          </w:tcPr>
+          <w:p>
+            <w:pPr>
+              <w:contextualSpacing w:val="0"/>
+            </w:pPr>
+            <w:r>
+              <w:rPr>
+                <w:rFonts w:ascii="Arial" w:eastAsia="Arial" w:hAnsi="Arial" w:cs="Arial"/>
+              </w:rPr>
+              <w:t>Encargado de caja</w:t>
+            </w:r>
+          </w:p>
+          <w:p>
+            <w:pPr>
+              <w:contextualSpacing w:val="0"/>
+            </w:pPr>
+          </w:p>
+        </w:tc>
+        <w:tc>
+          <w:tcPr>
+            <w:tcW w:w="872" w:type="dxa"/>
+            <w:shd w:val="clear" w:color="auto" w:fill="FFFFFF"/>
+            <w:tcMar>
+              <w:top w:w="100" w:type="dxa"/>
+              <w:left w:w="108" w:type="dxa"/>
+              <w:bottom w:w="100" w:type="dxa"/>
+              <w:right w:w="108" w:type="dxa"/>
+            </w:tcMar>
+          </w:tcPr>
+          <w:p>
+            <w:pPr>
+              <w:contextualSpacing w:val="0"/>
+            </w:pPr>
+            <w:r>
+              <w:rPr>
+                <w:rFonts w:ascii="Arial" w:eastAsia="Arial" w:hAnsi="Arial" w:cs="Arial"/>
+              </w:rPr>
+              <w:t>Manual</w:t>
+            </w:r>
+          </w:p>
+        </w:tc>
+      </w:tr>
+    </w:tbl>
+    <w:p/>
+    <w:p>
+      <w:pPr>
+        <w:spacing w:before="120" w:after="60"/>
+        <w:ind w:left="720"/>
+        <w:jc w:val="both"/>
+      </w:pPr>
+    </w:p>
+    <w:p>
+      <w:bookmarkStart w:id="9" w:name="_3rdcrjn" w:colFirst="0" w:colLast="0"/>
+      <w:bookmarkEnd w:id="9"/>
+    </w:p>
+    <w:p>
+      <w:pPr>
+        <w:spacing w:after="120"/>
+        <w:ind w:left="720"/>
+        <w:jc w:val="both"/>
+      </w:pPr>
+      <w:bookmarkStart w:id="10" w:name="_26in1rg" w:colFirst="0" w:colLast="0"/>
+      <w:bookmarkEnd w:id="10"/>
+    </w:p>
+    <w:p>
+      <w:pPr>
+        <w:numPr>
+          <w:ilvl w:val="0"/>
+          <w:numId w:val="1"/>
+        </w:numPr>
+        <w:spacing w:before="120" w:after="60"/>
+        <w:jc w:val="both"/>
+        <w:rPr>
+          <w:rFonts w:ascii="Arial" w:eastAsia="Arial" w:hAnsi="Arial" w:cs="Arial"/>
+          <w:b/>
+          <w:sz w:val="24"/>
+          <w:szCs w:val="24"/>
+        </w:rPr>
+      </w:pPr>
+      <w:bookmarkStart w:id="11" w:name="_lnxbz9" w:colFirst="0" w:colLast="0"/>
+      <w:bookmarkEnd w:id="11"/>
+      <w:r>
+        <w:rPr>
+          <w:rFonts w:ascii="Arial" w:eastAsia="Arial" w:hAnsi="Arial" w:cs="Arial"/>
+          <w:b/>
+          <w:sz w:val="24"/>
+          <w:szCs w:val="24"/>
+        </w:rPr>
+        <w:t xml:space="preserve">Proceso </w:t>
+      </w:r>
+      <w:r>
+        <w:rPr>
+          <w:rFonts w:ascii="Arial" w:eastAsia="Arial" w:hAnsi="Arial" w:cs="Arial"/>
+          <w:b/>
+          <w:sz w:val="24"/>
+          <w:szCs w:val="24"/>
+        </w:rPr>
+        <w:t>6: C</w:t>
+      </w:r>
+      <w:r>
+        <w:rPr>
+          <w:rFonts w:ascii="Arial" w:eastAsia="Arial" w:hAnsi="Arial" w:cs="Arial"/>
+          <w:b/>
+          <w:sz w:val="24"/>
+          <w:szCs w:val="24"/>
+        </w:rPr>
+        <w:t>ontrolar inventario de medicamentos</w:t>
+      </w:r>
+    </w:p>
+    <w:p>
+      <w:pPr>
+        <w:numPr>
+          <w:ilvl w:val="1"/>
+          <w:numId w:val="1"/>
+        </w:numPr>
+        <w:spacing w:before="120" w:after="60"/>
+        <w:ind w:left="720" w:hanging="718"/>
+        <w:jc w:val="both"/>
+      </w:pPr>
+      <w:bookmarkStart w:id="12" w:name="_35nkun2" w:colFirst="0" w:colLast="0"/>
+      <w:bookmarkEnd w:id="12"/>
+      <w:r>
+        <w:rPr>
+          <w:rFonts w:ascii="Arial" w:eastAsia="Arial" w:hAnsi="Arial" w:cs="Arial"/>
+          <w:b/>
+        </w:rPr>
+        <w:t>Ficha de Proceso</w:t>
+      </w:r>
+    </w:p>
+    <w:p>
+      <w:pPr>
+        <w:spacing w:before="120" w:after="60"/>
+        <w:ind w:left="720"/>
+        <w:jc w:val="both"/>
+      </w:pPr>
+    </w:p>
+    <w:tbl>
+      <w:tblPr>
         <w:tblW w:w="9468" w:type="dxa"/>
         <w:tblInd w:w="108" w:type="dxa"/>
+        <w:tblBorders>
+          <w:top w:val="single" w:sz="4" w:space="0" w:color="000000"/>
+          <w:left w:val="single" w:sz="4" w:space="0" w:color="000000"/>
+          <w:bottom w:val="single" w:sz="4" w:space="0" w:color="000000"/>
+          <w:right w:val="single" w:sz="4" w:space="0" w:color="000000"/>
+          <w:insideH w:val="single" w:sz="4" w:space="0" w:color="000000"/>
+          <w:insideV w:val="single" w:sz="4" w:space="0" w:color="000000"/>
+        </w:tblBorders>
+        <w:tblLayout w:type="fixed"/>
+        <w:tblLook w:val="0600" w:firstRow="0" w:lastRow="0" w:firstColumn="0" w:lastColumn="0" w:noHBand="1" w:noVBand="1"/>
+      </w:tblPr>
+      <w:tblGrid>
+        <w:gridCol w:w="1926"/>
+        <w:gridCol w:w="4707"/>
+        <w:gridCol w:w="1530"/>
+        <w:gridCol w:w="1305"/>
+      </w:tblGrid>
+      <w:tr>
+        <w:tc>
+          <w:tcPr>
+            <w:tcW w:w="1926" w:type="dxa"/>
+            <w:tcMar>
+              <w:top w:w="100" w:type="dxa"/>
+              <w:left w:w="108" w:type="dxa"/>
+              <w:bottom w:w="100" w:type="dxa"/>
+              <w:right w:w="108" w:type="dxa"/>
+            </w:tcMar>
+          </w:tcPr>
+          <w:p>
+            <w:r>
+              <w:rPr>
+                <w:rFonts w:ascii="Arial" w:eastAsia="Arial" w:hAnsi="Arial" w:cs="Arial"/>
+                <w:b/>
+              </w:rPr>
+              <w:t xml:space="preserve">Número o código </w:t>
+            </w:r>
+          </w:p>
+          <w:p>
+            <w:r>
+              <w:rPr>
+                <w:rFonts w:ascii="Arial" w:eastAsia="Arial" w:hAnsi="Arial" w:cs="Arial"/>
+                <w:b/>
+              </w:rPr>
+              <w:t>de proceso</w:t>
+            </w:r>
+          </w:p>
+        </w:tc>
+        <w:tc>
+          <w:tcPr>
+            <w:tcW w:w="4707" w:type="dxa"/>
+            <w:tcMar>
+              <w:top w:w="100" w:type="dxa"/>
+              <w:left w:w="108" w:type="dxa"/>
+              <w:bottom w:w="100" w:type="dxa"/>
+              <w:right w:w="108" w:type="dxa"/>
+            </w:tcMar>
+          </w:tcPr>
+          <w:p>
+            <w:r>
+              <w:rPr>
+                <w:rFonts w:ascii="Arial" w:eastAsia="Arial" w:hAnsi="Arial" w:cs="Arial"/>
+              </w:rPr>
+              <w:t>PROC-006</w:t>
+            </w:r>
+          </w:p>
+        </w:tc>
+        <w:tc>
+          <w:tcPr>
+            <w:tcW w:w="1530" w:type="dxa"/>
+            <w:tcMar>
+              <w:top w:w="100" w:type="dxa"/>
+              <w:left w:w="108" w:type="dxa"/>
+              <w:bottom w:w="100" w:type="dxa"/>
+              <w:right w:w="108" w:type="dxa"/>
+            </w:tcMar>
+          </w:tcPr>
+          <w:p>
+            <w:r>
+              <w:rPr>
+                <w:rFonts w:ascii="Arial" w:eastAsia="Arial" w:hAnsi="Arial" w:cs="Arial"/>
+                <w:b/>
+              </w:rPr>
+              <w:t>Proceso</w:t>
+            </w:r>
+          </w:p>
+        </w:tc>
+        <w:tc>
+          <w:tcPr>
+            <w:tcW w:w="1305" w:type="dxa"/>
+            <w:tcMar>
+              <w:top w:w="100" w:type="dxa"/>
+              <w:left w:w="108" w:type="dxa"/>
+              <w:bottom w:w="100" w:type="dxa"/>
+              <w:right w:w="108" w:type="dxa"/>
+            </w:tcMar>
+          </w:tcPr>
+          <w:p>
+            <w:r>
+              <w:rPr>
+                <w:rFonts w:ascii="Arial" w:eastAsia="Arial" w:hAnsi="Arial" w:cs="Arial"/>
+                <w:szCs w:val="24"/>
+              </w:rPr>
+              <w:t>Controlar inventario de medicamentos</w:t>
+            </w:r>
+          </w:p>
+        </w:tc>
+      </w:tr>
+      <w:tr>
+        <w:tc>
+          <w:tcPr>
+            <w:tcW w:w="1926" w:type="dxa"/>
+            <w:tcMar>
+              <w:top w:w="100" w:type="dxa"/>
+              <w:left w:w="108" w:type="dxa"/>
+              <w:bottom w:w="100" w:type="dxa"/>
+              <w:right w:w="108" w:type="dxa"/>
+            </w:tcMar>
+          </w:tcPr>
+          <w:p/>
+          <w:p>
+            <w:r>
+              <w:rPr>
+                <w:rFonts w:ascii="Arial" w:eastAsia="Arial" w:hAnsi="Arial" w:cs="Arial"/>
+                <w:b/>
+              </w:rPr>
+              <w:t>Objetivo / Propósito</w:t>
+            </w:r>
+          </w:p>
+        </w:tc>
+        <w:tc>
+          <w:tcPr>
+            <w:tcW w:w="4707" w:type="dxa"/>
+            <w:tcMar>
+              <w:top w:w="100" w:type="dxa"/>
+              <w:left w:w="108" w:type="dxa"/>
+              <w:bottom w:w="100" w:type="dxa"/>
+              <w:right w:w="108" w:type="dxa"/>
+            </w:tcMar>
+          </w:tcPr>
+          <w:p>
+            <w:r>
+              <w:rPr>
+                <w:rFonts w:ascii="Arial" w:eastAsia="Arial" w:hAnsi="Arial" w:cs="Arial"/>
+              </w:rPr>
+              <w:t>Controlar la cantidad de medicamentos existentes para no quedar desabastecido.</w:t>
+            </w:r>
+          </w:p>
+        </w:tc>
+        <w:tc>
+          <w:tcPr>
+            <w:tcW w:w="1530" w:type="dxa"/>
+            <w:tcMar>
+              <w:top w:w="100" w:type="dxa"/>
+              <w:left w:w="108" w:type="dxa"/>
+              <w:bottom w:w="100" w:type="dxa"/>
+              <w:right w:w="108" w:type="dxa"/>
+            </w:tcMar>
+          </w:tcPr>
+          <w:p>
+            <w:r>
+              <w:rPr>
+                <w:rFonts w:ascii="Arial" w:eastAsia="Arial" w:hAnsi="Arial" w:cs="Arial"/>
+                <w:b/>
+              </w:rPr>
+              <w:t>Responsable</w:t>
+            </w:r>
+          </w:p>
+        </w:tc>
+        <w:tc>
+          <w:tcPr>
+            <w:tcW w:w="1305" w:type="dxa"/>
+            <w:tcMar>
+              <w:top w:w="100" w:type="dxa"/>
+              <w:left w:w="108" w:type="dxa"/>
+              <w:bottom w:w="100" w:type="dxa"/>
+              <w:right w:w="108" w:type="dxa"/>
+            </w:tcMar>
+          </w:tcPr>
+          <w:p>
+            <w:r>
+              <w:rPr>
+                <w:rFonts w:ascii="Arial" w:eastAsia="Arial" w:hAnsi="Arial" w:cs="Arial"/>
+              </w:rPr>
+              <w:t>Farmacéutico</w:t>
+            </w:r>
+          </w:p>
+          <w:p/>
+        </w:tc>
+      </w:tr>
+      <w:tr>
+        <w:tc>
+          <w:tcPr>
+            <w:tcW w:w="1926" w:type="dxa"/>
+            <w:tcMar>
+              <w:top w:w="100" w:type="dxa"/>
+              <w:left w:w="108" w:type="dxa"/>
+              <w:bottom w:w="100" w:type="dxa"/>
+              <w:right w:w="108" w:type="dxa"/>
+            </w:tcMar>
+          </w:tcPr>
+          <w:p>
+            <w:r>
+              <w:rPr>
+                <w:rFonts w:ascii="Arial" w:eastAsia="Arial" w:hAnsi="Arial" w:cs="Arial"/>
+                <w:b/>
+              </w:rPr>
+              <w:t>Frecuencia</w:t>
+            </w:r>
+          </w:p>
+        </w:tc>
+        <w:tc>
+          <w:tcPr>
+            <w:tcW w:w="7542" w:type="dxa"/>
+            <w:gridSpan w:val="3"/>
+            <w:tcMar>
+              <w:top w:w="100" w:type="dxa"/>
+              <w:left w:w="108" w:type="dxa"/>
+              <w:bottom w:w="100" w:type="dxa"/>
+              <w:right w:w="108" w:type="dxa"/>
+            </w:tcMar>
+          </w:tcPr>
+          <w:p>
+            <w:pPr>
+              <w:spacing w:after="200" w:line="276" w:lineRule="auto"/>
+            </w:pPr>
+            <w:r>
+              <w:rPr>
+                <w:rFonts w:ascii="Arial" w:eastAsia="Arial" w:hAnsi="Arial" w:cs="Arial"/>
+              </w:rPr>
+              <w:t>Cada semana</w:t>
+            </w:r>
+          </w:p>
+        </w:tc>
+      </w:tr>
+    </w:tbl>
+    <w:p>
+      <w:pPr>
+        <w:spacing w:before="120" w:after="60"/>
+        <w:ind w:left="720"/>
+        <w:jc w:val="both"/>
+      </w:pPr>
+    </w:p>
+    <w:p>
+      <w:pPr>
+        <w:spacing w:before="120" w:after="60"/>
+        <w:ind w:left="720"/>
+        <w:jc w:val="both"/>
+      </w:pPr>
+    </w:p>
+    <w:p>
+      <w:pPr>
+        <w:spacing w:before="120" w:after="60"/>
+        <w:ind w:left="720"/>
+        <w:jc w:val="both"/>
+      </w:pPr>
+    </w:p>
+    <w:tbl>
+      <w:tblPr>
+        <w:tblW w:w="9468" w:type="dxa"/>
+        <w:tblInd w:w="108" w:type="dxa"/>
+        <w:tblBorders>
+          <w:top w:val="single" w:sz="4" w:space="0" w:color="000000"/>
+          <w:left w:val="single" w:sz="4" w:space="0" w:color="000000"/>
+          <w:bottom w:val="single" w:sz="4" w:space="0" w:color="000000"/>
+          <w:right w:val="single" w:sz="4" w:space="0" w:color="000000"/>
+          <w:insideH w:val="single" w:sz="4" w:space="0" w:color="000000"/>
+          <w:insideV w:val="single" w:sz="4" w:space="0" w:color="000000"/>
+        </w:tblBorders>
+        <w:tblLayout w:type="fixed"/>
+        <w:tblLook w:val="0600" w:firstRow="0" w:lastRow="0" w:firstColumn="0" w:lastColumn="0" w:noHBand="1" w:noVBand="1"/>
+      </w:tblPr>
+      <w:tblGrid>
+        <w:gridCol w:w="1417"/>
+        <w:gridCol w:w="1910"/>
+        <w:gridCol w:w="4480"/>
+        <w:gridCol w:w="1661"/>
+      </w:tblGrid>
+      <w:tr>
+        <w:tc>
+          <w:tcPr>
+            <w:tcW w:w="1417" w:type="dxa"/>
+            <w:tcMar>
+              <w:top w:w="100" w:type="dxa"/>
+              <w:left w:w="108" w:type="dxa"/>
+              <w:bottom w:w="100" w:type="dxa"/>
+              <w:right w:w="108" w:type="dxa"/>
+            </w:tcMar>
+          </w:tcPr>
+          <w:p>
+            <w:pPr>
+              <w:jc w:val="center"/>
+            </w:pPr>
+            <w:r>
+              <w:rPr>
+                <w:rFonts w:ascii="Arial" w:eastAsia="Arial" w:hAnsi="Arial" w:cs="Arial"/>
+                <w:b/>
+              </w:rPr>
+              <w:t>Identificador</w:t>
+            </w:r>
+          </w:p>
+        </w:tc>
+        <w:tc>
+          <w:tcPr>
+            <w:tcW w:w="1910" w:type="dxa"/>
+            <w:tcMar>
+              <w:top w:w="100" w:type="dxa"/>
+              <w:left w:w="108" w:type="dxa"/>
+              <w:bottom w:w="100" w:type="dxa"/>
+              <w:right w:w="108" w:type="dxa"/>
+            </w:tcMar>
+          </w:tcPr>
+          <w:p>
+            <w:pPr>
+              <w:jc w:val="center"/>
+            </w:pPr>
+            <w:r>
+              <w:rPr>
+                <w:rFonts w:ascii="Arial" w:eastAsia="Arial" w:hAnsi="Arial" w:cs="Arial"/>
+                <w:b/>
+              </w:rPr>
+              <w:t>Actividad</w:t>
+            </w:r>
+          </w:p>
+        </w:tc>
+        <w:tc>
+          <w:tcPr>
+            <w:tcW w:w="4480" w:type="dxa"/>
+            <w:tcMar>
+              <w:top w:w="100" w:type="dxa"/>
+              <w:left w:w="108" w:type="dxa"/>
+              <w:bottom w:w="100" w:type="dxa"/>
+              <w:right w:w="108" w:type="dxa"/>
+            </w:tcMar>
+          </w:tcPr>
+          <w:p>
+            <w:pPr>
+              <w:jc w:val="center"/>
+            </w:pPr>
+            <w:r>
+              <w:rPr>
+                <w:rFonts w:ascii="Arial" w:eastAsia="Arial" w:hAnsi="Arial" w:cs="Arial"/>
+                <w:b/>
+              </w:rPr>
+              <w:t>Datos de Entrada</w:t>
+            </w:r>
+          </w:p>
+        </w:tc>
+        <w:tc>
+          <w:tcPr>
+            <w:tcW w:w="1661" w:type="dxa"/>
+            <w:tcMar>
+              <w:top w:w="100" w:type="dxa"/>
+              <w:left w:w="108" w:type="dxa"/>
+              <w:bottom w:w="100" w:type="dxa"/>
+              <w:right w:w="108" w:type="dxa"/>
+            </w:tcMar>
+          </w:tcPr>
+          <w:p>
+            <w:pPr>
+              <w:jc w:val="center"/>
+            </w:pPr>
+            <w:r>
+              <w:rPr>
+                <w:rFonts w:ascii="Arial" w:eastAsia="Arial" w:hAnsi="Arial" w:cs="Arial"/>
+                <w:b/>
+              </w:rPr>
+              <w:t>Datos de Salida</w:t>
+            </w:r>
+          </w:p>
+        </w:tc>
+      </w:tr>
+      <w:tr>
+        <w:tc>
+          <w:tcPr>
+            <w:tcW w:w="1417" w:type="dxa"/>
+            <w:tcMar>
+              <w:top w:w="100" w:type="dxa"/>
+              <w:left w:w="108" w:type="dxa"/>
+              <w:bottom w:w="100" w:type="dxa"/>
+              <w:right w:w="108" w:type="dxa"/>
+            </w:tcMar>
+          </w:tcPr>
+          <w:p>
+            <w:pPr>
+              <w:jc w:val="center"/>
+            </w:pPr>
+            <w:r>
+              <w:rPr>
+                <w:rFonts w:ascii="Arial" w:eastAsia="Arial" w:hAnsi="Arial" w:cs="Arial"/>
+              </w:rPr>
+              <w:t>1</w:t>
+            </w:r>
+          </w:p>
+        </w:tc>
+        <w:tc>
+          <w:tcPr>
+            <w:tcW w:w="1910" w:type="dxa"/>
+            <w:tcMar>
+              <w:top w:w="100" w:type="dxa"/>
+              <w:left w:w="108" w:type="dxa"/>
+              <w:bottom w:w="100" w:type="dxa"/>
+              <w:right w:w="108" w:type="dxa"/>
+            </w:tcMar>
+          </w:tcPr>
+          <w:p>
+            <w:r>
+              <w:rPr>
+                <w:rFonts w:ascii="Arial" w:eastAsia="Arial" w:hAnsi="Arial" w:cs="Arial"/>
+              </w:rPr>
+              <w:t>Busca medicamento</w:t>
+            </w:r>
+          </w:p>
+        </w:tc>
+        <w:tc>
+          <w:tcPr>
+            <w:tcW w:w="4480" w:type="dxa"/>
+            <w:tcMar>
+              <w:top w:w="100" w:type="dxa"/>
+              <w:left w:w="108" w:type="dxa"/>
+              <w:bottom w:w="100" w:type="dxa"/>
+              <w:right w:w="108" w:type="dxa"/>
+            </w:tcMar>
+          </w:tcPr>
+          <w:p>
+            <w:pPr>
+              <w:rPr>
+                <w:rFonts w:ascii="Arial" w:hAnsi="Arial" w:cs="Arial"/>
+              </w:rPr>
+            </w:pPr>
+            <w:proofErr w:type="gramStart"/>
+            <w:r>
+              <w:rPr>
+                <w:rFonts w:ascii="Arial" w:hAnsi="Arial" w:cs="Arial"/>
+              </w:rPr>
+              <w:t>Medicamento a buscar</w:t>
+            </w:r>
+            <w:proofErr w:type="gramEnd"/>
+          </w:p>
+        </w:tc>
+        <w:tc>
+          <w:tcPr>
+            <w:tcW w:w="1661" w:type="dxa"/>
+            <w:tcMar>
+              <w:top w:w="100" w:type="dxa"/>
+              <w:left w:w="108" w:type="dxa"/>
+              <w:bottom w:w="100" w:type="dxa"/>
+              <w:right w:w="108" w:type="dxa"/>
+            </w:tcMar>
+          </w:tcPr>
+          <w:p>
+            <w:r>
+              <w:rPr>
+                <w:rFonts w:ascii="Arial" w:eastAsia="Arial" w:hAnsi="Arial" w:cs="Arial"/>
+              </w:rPr>
+              <w:t>Medicamento encontrado</w:t>
+            </w:r>
+          </w:p>
+        </w:tc>
+      </w:tr>
+      <w:tr>
+        <w:tc>
+          <w:tcPr>
+            <w:tcW w:w="1417" w:type="dxa"/>
+            <w:tcMar>
+              <w:top w:w="100" w:type="dxa"/>
+              <w:left w:w="108" w:type="dxa"/>
+              <w:bottom w:w="100" w:type="dxa"/>
+              <w:right w:w="108" w:type="dxa"/>
+            </w:tcMar>
+          </w:tcPr>
+          <w:p>
+            <w:pPr>
+              <w:jc w:val="center"/>
+            </w:pPr>
+            <w:r>
+              <w:rPr>
+                <w:rFonts w:ascii="Arial" w:eastAsia="Arial" w:hAnsi="Arial" w:cs="Arial"/>
+              </w:rPr>
+              <w:t>2</w:t>
+            </w:r>
+          </w:p>
+        </w:tc>
+        <w:tc>
+          <w:tcPr>
+            <w:tcW w:w="1910" w:type="dxa"/>
+            <w:tcMar>
+              <w:top w:w="100" w:type="dxa"/>
+              <w:left w:w="108" w:type="dxa"/>
+              <w:bottom w:w="100" w:type="dxa"/>
+              <w:right w:w="108" w:type="dxa"/>
+            </w:tcMar>
+          </w:tcPr>
+          <w:p>
+            <w:r>
+              <w:rPr>
+                <w:rFonts w:ascii="Arial" w:eastAsia="Arial" w:hAnsi="Arial" w:cs="Arial"/>
+              </w:rPr>
+              <w:t>Contabiliza la cantidad de medicamentos</w:t>
+            </w:r>
+          </w:p>
+        </w:tc>
+        <w:tc>
+          <w:tcPr>
+            <w:tcW w:w="4480" w:type="dxa"/>
+            <w:tcMar>
+              <w:top w:w="100" w:type="dxa"/>
+              <w:left w:w="108" w:type="dxa"/>
+              <w:bottom w:w="100" w:type="dxa"/>
+              <w:right w:w="108" w:type="dxa"/>
+            </w:tcMar>
+          </w:tcPr>
+          <w:p>
+            <w:r>
+              <w:rPr>
+                <w:rFonts w:ascii="Arial" w:eastAsia="Arial" w:hAnsi="Arial" w:cs="Arial"/>
+              </w:rPr>
+              <w:t>Medicamento</w:t>
+            </w:r>
+          </w:p>
+        </w:tc>
+        <w:tc>
+          <w:tcPr>
+            <w:tcW w:w="1661" w:type="dxa"/>
+            <w:tcMar>
+              <w:top w:w="100" w:type="dxa"/>
+              <w:left w:w="108" w:type="dxa"/>
+              <w:bottom w:w="100" w:type="dxa"/>
+              <w:right w:w="108" w:type="dxa"/>
+            </w:tcMar>
+          </w:tcPr>
+          <w:p>
+            <w:r>
+              <w:rPr>
+                <w:rFonts w:ascii="Arial" w:eastAsia="Arial" w:hAnsi="Arial" w:cs="Arial"/>
+              </w:rPr>
+              <w:t>Cantidad de medicamentos</w:t>
+            </w:r>
+          </w:p>
+        </w:tc>
+      </w:tr>
+      <w:tr>
+        <w:tc>
+          <w:tcPr>
+            <w:tcW w:w="1417" w:type="dxa"/>
+            <w:tcMar>
+              <w:top w:w="100" w:type="dxa"/>
+              <w:left w:w="108" w:type="dxa"/>
+              <w:bottom w:w="100" w:type="dxa"/>
+              <w:right w:w="108" w:type="dxa"/>
+            </w:tcMar>
+          </w:tcPr>
+          <w:p>
+            <w:pPr>
+              <w:jc w:val="center"/>
+            </w:pPr>
+            <w:r>
+              <w:rPr>
+                <w:rFonts w:ascii="Arial" w:eastAsia="Arial" w:hAnsi="Arial" w:cs="Arial"/>
+              </w:rPr>
+              <w:t>3</w:t>
+            </w:r>
+          </w:p>
+        </w:tc>
+        <w:tc>
+          <w:tcPr>
+            <w:tcW w:w="1910" w:type="dxa"/>
+            <w:tcMar>
+              <w:top w:w="100" w:type="dxa"/>
+              <w:left w:w="108" w:type="dxa"/>
+              <w:bottom w:w="100" w:type="dxa"/>
+              <w:right w:w="108" w:type="dxa"/>
+            </w:tcMar>
+          </w:tcPr>
+          <w:p>
+            <w:r>
+              <w:rPr>
+                <w:rFonts w:ascii="Arial" w:eastAsia="Arial" w:hAnsi="Arial" w:cs="Arial"/>
+              </w:rPr>
+              <w:t>Revisa el estado del medicamento</w:t>
+            </w:r>
+          </w:p>
+        </w:tc>
+        <w:tc>
+          <w:tcPr>
+            <w:tcW w:w="4480" w:type="dxa"/>
+            <w:tcMar>
+              <w:top w:w="100" w:type="dxa"/>
+              <w:left w:w="108" w:type="dxa"/>
+              <w:bottom w:w="100" w:type="dxa"/>
+              <w:right w:w="108" w:type="dxa"/>
+            </w:tcMar>
+          </w:tcPr>
+          <w:p>
+            <w:r>
+              <w:rPr>
+                <w:rFonts w:ascii="Arial" w:eastAsia="Arial" w:hAnsi="Arial" w:cs="Arial"/>
+              </w:rPr>
+              <w:t>Medicamento</w:t>
+            </w:r>
+          </w:p>
+        </w:tc>
+        <w:tc>
+          <w:tcPr>
+            <w:tcW w:w="1661" w:type="dxa"/>
+            <w:tcMar>
+              <w:top w:w="100" w:type="dxa"/>
+              <w:left w:w="108" w:type="dxa"/>
+              <w:bottom w:w="100" w:type="dxa"/>
+              <w:right w:w="108" w:type="dxa"/>
+            </w:tcMar>
+          </w:tcPr>
+          <w:p>
+            <w:r>
+              <w:rPr>
+                <w:rFonts w:ascii="Arial" w:eastAsia="Arial" w:hAnsi="Arial" w:cs="Arial"/>
+              </w:rPr>
+              <w:t>Estado del medicamento</w:t>
+            </w:r>
+          </w:p>
+        </w:tc>
+      </w:tr>
+      <w:tr>
+        <w:tc>
+          <w:tcPr>
+            <w:tcW w:w="1417" w:type="dxa"/>
+            <w:tcMar>
+              <w:top w:w="100" w:type="dxa"/>
+              <w:left w:w="108" w:type="dxa"/>
+              <w:bottom w:w="100" w:type="dxa"/>
+              <w:right w:w="108" w:type="dxa"/>
+            </w:tcMar>
+          </w:tcPr>
+          <w:p>
+            <w:pPr>
+              <w:jc w:val="center"/>
+            </w:pPr>
+            <w:r>
+              <w:rPr>
+                <w:rFonts w:ascii="Arial" w:eastAsia="Arial" w:hAnsi="Arial" w:cs="Arial"/>
+              </w:rPr>
+              <w:t>4</w:t>
+            </w:r>
+          </w:p>
+        </w:tc>
+        <w:tc>
+          <w:tcPr>
+            <w:tcW w:w="1910" w:type="dxa"/>
+            <w:tcMar>
+              <w:top w:w="100" w:type="dxa"/>
+              <w:left w:w="108" w:type="dxa"/>
+              <w:bottom w:w="100" w:type="dxa"/>
+              <w:right w:w="108" w:type="dxa"/>
+            </w:tcMar>
+          </w:tcPr>
+          <w:p>
+            <w:r>
+              <w:rPr>
+                <w:rFonts w:ascii="Arial" w:eastAsia="Arial" w:hAnsi="Arial" w:cs="Arial"/>
+              </w:rPr>
+              <w:t>Desechar medicamento</w:t>
+            </w:r>
+          </w:p>
+        </w:tc>
+        <w:tc>
+          <w:tcPr>
+            <w:tcW w:w="4480" w:type="dxa"/>
+            <w:tcMar>
+              <w:top w:w="100" w:type="dxa"/>
+              <w:left w:w="108" w:type="dxa"/>
+              <w:bottom w:w="100" w:type="dxa"/>
+              <w:right w:w="108" w:type="dxa"/>
+            </w:tcMar>
+          </w:tcPr>
+          <w:p>
+            <w:r>
+              <w:rPr>
+                <w:rFonts w:ascii="Arial" w:eastAsia="Arial" w:hAnsi="Arial" w:cs="Arial"/>
+              </w:rPr>
+              <w:t>Medicamento</w:t>
+            </w:r>
+          </w:p>
+        </w:tc>
+        <w:tc>
+          <w:tcPr>
+            <w:tcW w:w="1661" w:type="dxa"/>
+            <w:tcMar>
+              <w:top w:w="100" w:type="dxa"/>
+              <w:left w:w="108" w:type="dxa"/>
+              <w:bottom w:w="100" w:type="dxa"/>
+              <w:right w:w="108" w:type="dxa"/>
+            </w:tcMar>
+          </w:tcPr>
+          <w:p>
+            <w:r>
+              <w:rPr>
+                <w:rFonts w:ascii="Arial" w:eastAsia="Arial" w:hAnsi="Arial" w:cs="Arial"/>
+              </w:rPr>
+              <w:t>Medicamento desechado</w:t>
+            </w:r>
+          </w:p>
+        </w:tc>
+      </w:tr>
+      <w:tr>
+        <w:tc>
+          <w:tcPr>
+            <w:tcW w:w="1417" w:type="dxa"/>
+            <w:tcMar>
+              <w:top w:w="100" w:type="dxa"/>
+              <w:left w:w="108" w:type="dxa"/>
+              <w:bottom w:w="100" w:type="dxa"/>
+              <w:right w:w="108" w:type="dxa"/>
+            </w:tcMar>
+          </w:tcPr>
+          <w:p>
+            <w:pPr>
+              <w:jc w:val="center"/>
+            </w:pPr>
+            <w:r>
+              <w:rPr>
+                <w:rFonts w:ascii="Arial" w:eastAsia="Arial" w:hAnsi="Arial" w:cs="Arial"/>
+              </w:rPr>
+              <w:t>5</w:t>
+            </w:r>
+          </w:p>
+        </w:tc>
+        <w:tc>
+          <w:tcPr>
+            <w:tcW w:w="1910" w:type="dxa"/>
+            <w:tcMar>
+              <w:top w:w="100" w:type="dxa"/>
+              <w:left w:w="108" w:type="dxa"/>
+              <w:bottom w:w="100" w:type="dxa"/>
+              <w:right w:w="108" w:type="dxa"/>
+            </w:tcMar>
+          </w:tcPr>
+          <w:p>
+            <w:r>
+              <w:rPr>
+                <w:rFonts w:ascii="Arial" w:eastAsia="Arial" w:hAnsi="Arial" w:cs="Arial"/>
+              </w:rPr>
+              <w:t>Actualiza su inventario de medicamentos</w:t>
+            </w:r>
+          </w:p>
+        </w:tc>
+        <w:tc>
+          <w:tcPr>
+            <w:tcW w:w="4480" w:type="dxa"/>
+            <w:tcMar>
+              <w:top w:w="100" w:type="dxa"/>
+              <w:left w:w="108" w:type="dxa"/>
+              <w:bottom w:w="100" w:type="dxa"/>
+              <w:right w:w="108" w:type="dxa"/>
+            </w:tcMar>
+          </w:tcPr>
+          <w:p>
+            <w:r>
+              <w:rPr>
+                <w:rFonts w:ascii="Arial" w:eastAsia="Arial" w:hAnsi="Arial" w:cs="Arial"/>
+              </w:rPr>
+              <w:t>Cuaderno</w:t>
+            </w:r>
+          </w:p>
+        </w:tc>
+        <w:tc>
+          <w:tcPr>
+            <w:tcW w:w="1661" w:type="dxa"/>
+            <w:tcMar>
+              <w:top w:w="100" w:type="dxa"/>
+              <w:left w:w="108" w:type="dxa"/>
+              <w:bottom w:w="100" w:type="dxa"/>
+              <w:right w:w="108" w:type="dxa"/>
+            </w:tcMar>
+          </w:tcPr>
+          <w:p>
+            <w:r>
+              <w:rPr>
+                <w:rFonts w:ascii="Arial" w:eastAsia="Arial" w:hAnsi="Arial" w:cs="Arial"/>
+              </w:rPr>
+              <w:t>Cuaderno actualizado</w:t>
+            </w:r>
+          </w:p>
+        </w:tc>
+      </w:tr>
+    </w:tbl>
+    <w:p>
+      <w:pPr>
+        <w:spacing w:before="120" w:after="60"/>
+        <w:jc w:val="both"/>
+      </w:pPr>
+    </w:p>
+    <w:p>
+      <w:pPr>
+        <w:spacing w:before="120" w:after="60"/>
+        <w:jc w:val="both"/>
+      </w:pPr>
+    </w:p>
+    <w:p>
+      <w:pPr>
+        <w:spacing w:before="120" w:after="60"/>
+        <w:jc w:val="both"/>
+      </w:pPr>
+    </w:p>
+    <w:p>
+      <w:pPr>
+        <w:spacing w:before="120" w:after="60"/>
+        <w:jc w:val="both"/>
+      </w:pPr>
+    </w:p>
+    <w:p>
+      <w:pPr>
+        <w:spacing w:before="120" w:after="60"/>
+        <w:jc w:val="both"/>
+      </w:pPr>
+    </w:p>
+    <w:p>
+      <w:pPr>
+        <w:spacing w:before="120" w:after="60"/>
+        <w:jc w:val="both"/>
+      </w:pPr>
+    </w:p>
+    <w:p>
+      <w:pPr>
+        <w:numPr>
+          <w:ilvl w:val="1"/>
+          <w:numId w:val="1"/>
+        </w:numPr>
+        <w:spacing w:before="120" w:after="60"/>
+        <w:ind w:left="720" w:hanging="718"/>
+        <w:jc w:val="both"/>
+      </w:pPr>
+      <w:r>
+        <w:rPr>
+          <w:rFonts w:ascii="Arial" w:eastAsia="Arial" w:hAnsi="Arial" w:cs="Arial"/>
+          <w:b/>
+        </w:rPr>
+        <w:t>Diagrama del Proceso</w:t>
+      </w:r>
+    </w:p>
+    <w:p>
+      <w:pPr>
+        <w:spacing w:before="120" w:after="60"/>
+        <w:jc w:val="both"/>
+      </w:pPr>
+      <w:bookmarkStart w:id="13" w:name="_GoBack"/>
+      <w:r>
+        <w:rPr>
+          <w:noProof/>
+          <w:lang w:val="es-MX" w:eastAsia="es-MX"/>
+        </w:rPr>
+        <w:drawing>
+          <wp:inline distT="0" distB="0" distL="0" distR="0" wp14:anchorId="63791CBA" wp14:editId="384FFD3D">
+            <wp:extent cx="5943600" cy="2189480"/>
+            <wp:effectExtent l="0" t="0" r="0" b="1270"/>
+            <wp:docPr id="3" name="Imagen 3"/>
+            <wp:cNvGraphicFramePr>
+              <a:graphicFrameLocks xmlns:a="http://schemas.openxmlformats.org/drawingml/2006/main" noChangeAspect="1"/>
+            </wp:cNvGraphicFramePr>
+            <a:graphic xmlns:a="http://schemas.openxmlformats.org/drawingml/2006/main">
+              <a:graphicData uri="http://schemas.openxmlformats.org/drawingml/2006/picture">
+                <pic:pic xmlns:pic="http://schemas.openxmlformats.org/drawingml/2006/picture">
+                  <pic:nvPicPr>
+                    <pic:cNvPr id="1" name=""/>
+                    <pic:cNvPicPr/>
+                  </pic:nvPicPr>
+                  <pic:blipFill>
+                    <a:blip r:embed="rId8"/>
+                    <a:stretch>
+                      <a:fillRect/>
+                    </a:stretch>
+                  </pic:blipFill>
+                  <pic:spPr>
+                    <a:xfrm>
+                      <a:off x="0" y="0"/>
+                      <a:ext cx="5943600" cy="2189480"/>
+                    </a:xfrm>
+                    <a:prstGeom prst="rect">
+                      <a:avLst/>
+                    </a:prstGeom>
+                  </pic:spPr>
+                </pic:pic>
+              </a:graphicData>
+            </a:graphic>
+          </wp:inline>
+        </w:drawing>
+      </w:r>
+      <w:bookmarkEnd w:id="13"/>
+    </w:p>
+    <w:p>
+      <w:pPr>
+        <w:spacing w:before="120" w:after="60"/>
+        <w:jc w:val="both"/>
+      </w:pPr>
+    </w:p>
+    <w:p>
+      <w:pPr>
+        <w:numPr>
+          <w:ilvl w:val="1"/>
+          <w:numId w:val="1"/>
+        </w:numPr>
+        <w:spacing w:before="120" w:after="60"/>
+        <w:ind w:left="720" w:hanging="718"/>
+        <w:jc w:val="both"/>
+      </w:pPr>
+      <w:r>
+        <w:rPr>
+          <w:rFonts w:ascii="Arial" w:eastAsia="Arial" w:hAnsi="Arial" w:cs="Arial"/>
+          <w:b/>
+        </w:rPr>
+        <w:t>Descripción de Actividades</w:t>
+      </w:r>
+    </w:p>
+    <w:tbl>
+      <w:tblPr>
+        <w:tblW w:w="9468" w:type="dxa"/>
+        <w:tblInd w:w="108" w:type="dxa"/>
+        <w:tblBorders>
+          <w:top w:val="single" w:sz="4" w:space="0" w:color="auto"/>
+          <w:left w:val="single" w:sz="4" w:space="0" w:color="auto"/>
+          <w:bottom w:val="single" w:sz="4" w:space="0" w:color="auto"/>
+          <w:right w:val="single" w:sz="4" w:space="0" w:color="auto"/>
+          <w:insideH w:val="single" w:sz="4" w:space="0" w:color="auto"/>
+          <w:insideV w:val="single" w:sz="4" w:space="0" w:color="auto"/>
+        </w:tblBorders>
         <w:tblLayout w:type="fixed"/>
         <w:tblLook w:val="0600" w:firstRow="0" w:lastRow="0" w:firstColumn="0" w:lastColumn="0" w:noHBand="1" w:noVBand="1"/>
       </w:tblPr>
@@ -2518,7 +4267,6 @@
           </w:tcPr>
           <w:p>
             <w:pPr>
-              <w:contextualSpacing w:val="0"/>
               <w:jc w:val="center"/>
             </w:pPr>
             <w:r>
@@ -2542,10 +4290,6 @@
             </w:tcMar>
           </w:tcPr>
           <w:p>
-            <w:pPr>
-              <w:contextualSpacing w:val="0"/>
-              <w:jc w:val="center"/>
-            </w:pPr>
             <w:r>
               <w:rPr>
                 <w:rFonts w:ascii="Arial" w:eastAsia="Arial" w:hAnsi="Arial" w:cs="Arial"/>
@@ -2568,24 +4312,14 @@
           </w:tcPr>
           <w:p>
             <w:pPr>
-              <w:contextualSpacing w:val="0"/>
               <w:jc w:val="center"/>
             </w:pPr>
-            <w:proofErr w:type="spellStart"/>
             <w:r>
               <w:rPr>
                 <w:rFonts w:ascii="Arial" w:eastAsia="Arial" w:hAnsi="Arial" w:cs="Arial"/>
                 <w:b/>
               </w:rPr>
-              <w:t>Descripcion</w:t>
-            </w:r>
-            <w:proofErr w:type="spellEnd"/>
-            <w:r>
-              <w:rPr>
-                <w:rFonts w:ascii="Arial" w:eastAsia="Arial" w:hAnsi="Arial" w:cs="Arial"/>
-                <w:b/>
-              </w:rPr>
-              <w:t xml:space="preserve"> </w:t>
+              <w:t xml:space="preserve">Descripción </w:t>
             </w:r>
           </w:p>
         </w:tc>
@@ -2602,7 +4336,6 @@
           </w:tcPr>
           <w:p>
             <w:pPr>
-              <w:contextualSpacing w:val="0"/>
               <w:jc w:val="center"/>
             </w:pPr>
             <w:r>
@@ -2627,7 +4360,6 @@
           </w:tcPr>
           <w:p>
             <w:pPr>
-              <w:contextualSpacing w:val="0"/>
               <w:jc w:val="center"/>
             </w:pPr>
             <w:r>
@@ -2656,9 +4388,6 @@
             </w:tcMar>
           </w:tcPr>
           <w:p>
-            <w:pPr>
-              <w:contextualSpacing w:val="0"/>
-            </w:pPr>
             <w:r>
               <w:rPr>
                 <w:rFonts w:ascii="Arial" w:eastAsia="Arial" w:hAnsi="Arial" w:cs="Arial"/>
@@ -2679,14 +4408,11 @@
             </w:tcMar>
           </w:tcPr>
           <w:p>
-            <w:pPr>
-              <w:contextualSpacing w:val="0"/>
-            </w:pPr>
-            <w:r>
-              <w:rPr>
-                <w:rFonts w:ascii="Arial" w:eastAsia="Arial" w:hAnsi="Arial" w:cs="Arial"/>
-              </w:rPr>
-              <w:t>Determinar Unidad de Negocio</w:t>
+            <w:r>
+              <w:rPr>
+                <w:rFonts w:ascii="Arial" w:eastAsia="Arial" w:hAnsi="Arial" w:cs="Arial"/>
+              </w:rPr>
+              <w:t>Busca medicamento</w:t>
             </w:r>
           </w:p>
         </w:tc>
@@ -2703,75 +4429,18 @@
           </w:tcPr>
           <w:p>
             <w:pPr>
-              <w:contextualSpacing w:val="0"/>
-            </w:pPr>
-            <w:r>
-              <w:rPr>
-                <w:rFonts w:ascii="Arial" w:eastAsia="Arial" w:hAnsi="Arial" w:cs="Arial"/>
-              </w:rPr>
-              <w:t xml:space="preserve">Se realiza la actividad cuando el jefe de producto le indica al analista la unidad de negocio a la que </w:t>
-            </w:r>
-            <w:proofErr w:type="spellStart"/>
-            <w:r>
-              <w:rPr>
-                <w:rFonts w:ascii="Arial" w:eastAsia="Arial" w:hAnsi="Arial" w:cs="Arial"/>
-              </w:rPr>
-              <w:t>pertenera</w:t>
-            </w:r>
-            <w:proofErr w:type="spellEnd"/>
-            <w:r>
-              <w:rPr>
-                <w:rFonts w:ascii="Arial" w:eastAsia="Arial" w:hAnsi="Arial" w:cs="Arial"/>
-              </w:rPr>
-              <w:t xml:space="preserve"> el producto creado.</w:t>
-            </w:r>
-          </w:p>
-          <w:p>
-            <w:pPr>
-              <w:contextualSpacing w:val="0"/>
-            </w:pPr>
-            <w:r>
-              <w:rPr>
-                <w:rFonts w:ascii="Arial" w:eastAsia="Arial" w:hAnsi="Arial" w:cs="Arial"/>
-              </w:rPr>
-              <w:t xml:space="preserve">Las unidades de Negocio pueden ser: </w:t>
-            </w:r>
-            <w:proofErr w:type="spellStart"/>
-            <w:r>
-              <w:rPr>
-                <w:rFonts w:ascii="Arial" w:eastAsia="Arial" w:hAnsi="Arial" w:cs="Arial"/>
-              </w:rPr>
-              <w:t>Capacitacion</w:t>
-            </w:r>
-            <w:proofErr w:type="spellEnd"/>
-            <w:r>
-              <w:rPr>
-                <w:rFonts w:ascii="Arial" w:eastAsia="Arial" w:hAnsi="Arial" w:cs="Arial"/>
-              </w:rPr>
-              <w:t xml:space="preserve"> Abierta, </w:t>
-            </w:r>
-            <w:proofErr w:type="spellStart"/>
-            <w:r>
-              <w:rPr>
-                <w:rFonts w:ascii="Arial" w:eastAsia="Arial" w:hAnsi="Arial" w:cs="Arial"/>
-              </w:rPr>
-              <w:t>Capacitacion</w:t>
-            </w:r>
-            <w:proofErr w:type="spellEnd"/>
-            <w:r>
-              <w:rPr>
-                <w:rFonts w:ascii="Arial" w:eastAsia="Arial" w:hAnsi="Arial" w:cs="Arial"/>
-              </w:rPr>
-              <w:t xml:space="preserve"> Cerrada y </w:t>
-            </w:r>
-            <w:proofErr w:type="spellStart"/>
-            <w:r>
-              <w:rPr>
-                <w:rFonts w:ascii="Arial" w:eastAsia="Arial" w:hAnsi="Arial" w:cs="Arial"/>
-              </w:rPr>
-              <w:t>Consultoria</w:t>
-            </w:r>
-            <w:proofErr w:type="spellEnd"/>
+              <w:rPr>
+                <w:rFonts w:ascii="Arial" w:eastAsia="Arial" w:hAnsi="Arial" w:cs="Arial"/>
+              </w:rPr>
+            </w:pPr>
+            <w:r>
+              <w:rPr>
+                <w:rFonts w:ascii="Arial" w:eastAsia="Arial" w:hAnsi="Arial" w:cs="Arial"/>
+              </w:rPr>
+              <w:t>Se realiza la actividad cuando el farmacéutico quiere encontrar algún medicamento en específico.</w:t>
+            </w:r>
+          </w:p>
+          <w:p>
             <w:r>
               <w:rPr>
                 <w:rFonts w:ascii="Arial" w:eastAsia="Arial" w:hAnsi="Arial" w:cs="Arial"/>
@@ -2792,14 +4461,11 @@
             </w:tcMar>
           </w:tcPr>
           <w:p>
-            <w:pPr>
-              <w:contextualSpacing w:val="0"/>
-            </w:pPr>
-            <w:r>
-              <w:rPr>
-                <w:rFonts w:ascii="Arial" w:eastAsia="Arial" w:hAnsi="Arial" w:cs="Arial"/>
-              </w:rPr>
-              <w:t>Jefe de Producto</w:t>
+            <w:r>
+              <w:rPr>
+                <w:rFonts w:ascii="Arial" w:eastAsia="Arial" w:hAnsi="Arial" w:cs="Arial"/>
+              </w:rPr>
+              <w:t>Farmacéutico</w:t>
             </w:r>
           </w:p>
         </w:tc>
@@ -2815,9 +4481,6 @@
             </w:tcMar>
           </w:tcPr>
           <w:p>
-            <w:pPr>
-              <w:contextualSpacing w:val="0"/>
-            </w:pPr>
             <w:r>
               <w:rPr>
                 <w:rFonts w:ascii="Arial" w:eastAsia="Arial" w:hAnsi="Arial" w:cs="Arial"/>
@@ -2843,13 +4506,11 @@
             </w:tcMar>
           </w:tcPr>
           <w:p>
-            <w:pPr>
-              <w:contextualSpacing w:val="0"/>
-            </w:pPr>
-            <w:r>
-              <w:rPr>
-                <w:rFonts w:ascii="Arial" w:eastAsia="Arial" w:hAnsi="Arial" w:cs="Arial"/>
-              </w:rPr>
+            <w:r>
+              <w:rPr>
+                <w:rFonts w:ascii="Arial" w:eastAsia="Arial" w:hAnsi="Arial" w:cs="Arial"/>
+              </w:rPr>
+              <w:lastRenderedPageBreak/>
               <w:t>2</w:t>
             </w:r>
           </w:p>
@@ -2866,14 +4527,11 @@
             </w:tcMar>
           </w:tcPr>
           <w:p>
-            <w:pPr>
-              <w:contextualSpacing w:val="0"/>
-            </w:pPr>
-            <w:r>
-              <w:rPr>
-                <w:rFonts w:ascii="Arial" w:eastAsia="Arial" w:hAnsi="Arial" w:cs="Arial"/>
-              </w:rPr>
-              <w:t>Determinar Segmento de Cliente</w:t>
+            <w:r>
+              <w:rPr>
+                <w:rFonts w:ascii="Arial" w:eastAsia="Arial" w:hAnsi="Arial" w:cs="Arial"/>
+              </w:rPr>
+              <w:t>Contabiliza la cantidad de medicamentos</w:t>
             </w:r>
           </w:p>
         </w:tc>
@@ -2889,14 +4547,11 @@
             </w:tcMar>
           </w:tcPr>
           <w:p>
-            <w:pPr>
-              <w:contextualSpacing w:val="0"/>
-            </w:pPr>
-            <w:r>
-              <w:rPr>
-                <w:rFonts w:ascii="Arial" w:eastAsia="Arial" w:hAnsi="Arial" w:cs="Arial"/>
-              </w:rPr>
-              <w:t>Se realiza la actividad cuando el jefe de producto le indica al analista el segmento de cliente al que ira dirigido el producto.</w:t>
+            <w:r>
+              <w:rPr>
+                <w:rFonts w:ascii="Arial" w:eastAsia="Arial" w:hAnsi="Arial" w:cs="Arial"/>
+              </w:rPr>
+              <w:t>Se realiza la actividad cuando el farmacéutico inicia el conteo de un medicamento en específico</w:t>
             </w:r>
           </w:p>
         </w:tc>
@@ -2912,21 +4567,14 @@
             </w:tcMar>
           </w:tcPr>
           <w:p>
-            <w:pPr>
-              <w:contextualSpacing w:val="0"/>
-            </w:pPr>
-            <w:r>
-              <w:rPr>
-                <w:rFonts w:ascii="Arial" w:eastAsia="Arial" w:hAnsi="Arial" w:cs="Arial"/>
-              </w:rPr>
-              <w:t>Jefe de producto</w:t>
-            </w:r>
-          </w:p>
-          <w:p>
-            <w:pPr>
-              <w:contextualSpacing w:val="0"/>
-            </w:pPr>
-          </w:p>
+            <w:r>
+              <w:rPr>
+                <w:rFonts w:ascii="Arial" w:eastAsia="Arial" w:hAnsi="Arial" w:cs="Arial"/>
+              </w:rPr>
+              <w:t>Farmacéutico</w:t>
+            </w:r>
+          </w:p>
+          <w:p/>
         </w:tc>
         <w:tc>
           <w:tcPr>
@@ -2940,9 +4588,6 @@
             </w:tcMar>
           </w:tcPr>
           <w:p>
-            <w:pPr>
-              <w:contextualSpacing w:val="0"/>
-            </w:pPr>
             <w:r>
               <w:rPr>
                 <w:rFonts w:ascii="Arial" w:eastAsia="Arial" w:hAnsi="Arial" w:cs="Arial"/>
@@ -2968,14 +4613,10 @@
             </w:tcMar>
           </w:tcPr>
           <w:p>
-            <w:pPr>
-              <w:contextualSpacing w:val="0"/>
-            </w:pPr>
-            <w:r>
-              <w:rPr>
-                <w:rFonts w:ascii="Arial" w:eastAsia="Arial" w:hAnsi="Arial" w:cs="Arial"/>
-              </w:rPr>
-              <w:lastRenderedPageBreak/>
+            <w:r>
+              <w:rPr>
+                <w:rFonts w:ascii="Arial" w:eastAsia="Arial" w:hAnsi="Arial" w:cs="Arial"/>
+              </w:rPr>
               <w:t>3</w:t>
             </w:r>
           </w:p>
@@ -2992,14 +4633,11 @@
             </w:tcMar>
           </w:tcPr>
           <w:p>
-            <w:pPr>
-              <w:contextualSpacing w:val="0"/>
-            </w:pPr>
-            <w:r>
-              <w:rPr>
-                <w:rFonts w:ascii="Arial" w:eastAsia="Arial" w:hAnsi="Arial" w:cs="Arial"/>
-              </w:rPr>
-              <w:t>Determinar Tipo de Producto</w:t>
+            <w:r>
+              <w:rPr>
+                <w:rFonts w:ascii="Arial" w:eastAsia="Arial" w:hAnsi="Arial" w:cs="Arial"/>
+              </w:rPr>
+              <w:t>Revisa el estado del medicamento</w:t>
             </w:r>
           </w:p>
         </w:tc>
@@ -3015,14 +4653,11 @@
             </w:tcMar>
           </w:tcPr>
           <w:p>
-            <w:pPr>
-              <w:contextualSpacing w:val="0"/>
-            </w:pPr>
-            <w:r>
-              <w:rPr>
-                <w:rFonts w:ascii="Arial" w:eastAsia="Arial" w:hAnsi="Arial" w:cs="Arial"/>
-              </w:rPr>
-              <w:t>De la base de dato actualizada se realizan filtros para encontrar el mejor producto que satisfaga las necesidades del segmento elegido.</w:t>
+            <w:r>
+              <w:rPr>
+                <w:rFonts w:ascii="Arial" w:eastAsia="Arial" w:hAnsi="Arial" w:cs="Arial"/>
+              </w:rPr>
+              <w:t>Se realiza esta actividad cuando el farmacéutico revisa la fecha de vencimiento o el estado de un medicamento</w:t>
             </w:r>
           </w:p>
         </w:tc>
@@ -3038,16 +4673,14 @@
             </w:tcMar>
           </w:tcPr>
           <w:p>
-            <w:pPr>
-              <w:contextualSpacing w:val="0"/>
-            </w:pPr>
-            <w:r>
-              <w:rPr>
-                <w:rFonts w:ascii="Arial" w:eastAsia="Arial" w:hAnsi="Arial" w:cs="Arial"/>
-              </w:rPr>
-              <w:t>Analista de producto</w:t>
-            </w:r>
-          </w:p>
+            <w:r>
+              <w:rPr>
+                <w:rFonts w:ascii="Arial" w:eastAsia="Arial" w:hAnsi="Arial" w:cs="Arial"/>
+              </w:rPr>
+              <w:t>Farmacéutico</w:t>
+            </w:r>
+          </w:p>
+          <w:p/>
         </w:tc>
         <w:tc>
           <w:tcPr>
@@ -3061,9 +4694,6 @@
             </w:tcMar>
           </w:tcPr>
           <w:p>
-            <w:pPr>
-              <w:contextualSpacing w:val="0"/>
-            </w:pPr>
             <w:r>
               <w:rPr>
                 <w:rFonts w:ascii="Arial" w:eastAsia="Arial" w:hAnsi="Arial" w:cs="Arial"/>
@@ -3089,9 +4719,6 @@
             </w:tcMar>
           </w:tcPr>
           <w:p>
-            <w:pPr>
-              <w:contextualSpacing w:val="0"/>
-            </w:pPr>
             <w:r>
               <w:rPr>
                 <w:rFonts w:ascii="Arial" w:eastAsia="Arial" w:hAnsi="Arial" w:cs="Arial"/>
@@ -3112,14 +4739,11 @@
             </w:tcMar>
           </w:tcPr>
           <w:p>
-            <w:pPr>
-              <w:contextualSpacing w:val="0"/>
-            </w:pPr>
-            <w:r>
-              <w:rPr>
-                <w:rFonts w:ascii="Arial" w:eastAsia="Arial" w:hAnsi="Arial" w:cs="Arial"/>
-              </w:rPr>
-              <w:t>Crear Producto</w:t>
+            <w:r>
+              <w:rPr>
+                <w:rFonts w:ascii="Arial" w:eastAsia="Arial" w:hAnsi="Arial" w:cs="Arial"/>
+              </w:rPr>
+              <w:t>Desechar medicamento</w:t>
             </w:r>
           </w:p>
         </w:tc>
@@ -3135,98 +4759,11 @@
             </w:tcMar>
           </w:tcPr>
           <w:p>
-            <w:pPr>
-              <w:contextualSpacing w:val="0"/>
-            </w:pPr>
-            <w:r>
-              <w:rPr>
-                <w:rFonts w:ascii="Arial" w:eastAsia="Arial" w:hAnsi="Arial" w:cs="Arial"/>
-              </w:rPr>
-              <w:t xml:space="preserve">Se realiza la </w:t>
-            </w:r>
-            <w:proofErr w:type="spellStart"/>
-            <w:r>
-              <w:rPr>
-                <w:rFonts w:ascii="Arial" w:eastAsia="Arial" w:hAnsi="Arial" w:cs="Arial"/>
-              </w:rPr>
-              <w:t>creacion</w:t>
-            </w:r>
-            <w:proofErr w:type="spellEnd"/>
-            <w:r>
-              <w:rPr>
-                <w:rFonts w:ascii="Arial" w:eastAsia="Arial" w:hAnsi="Arial" w:cs="Arial"/>
-              </w:rPr>
-              <w:t xml:space="preserve"> del producto, llenando las </w:t>
-            </w:r>
-            <w:proofErr w:type="spellStart"/>
-            <w:r>
-              <w:rPr>
-                <w:rFonts w:ascii="Arial" w:eastAsia="Arial" w:hAnsi="Arial" w:cs="Arial"/>
-              </w:rPr>
-              <w:t>caracteristicas</w:t>
-            </w:r>
-            <w:proofErr w:type="spellEnd"/>
-            <w:r>
-              <w:rPr>
-                <w:rFonts w:ascii="Arial" w:eastAsia="Arial" w:hAnsi="Arial" w:cs="Arial"/>
-              </w:rPr>
-              <w:t xml:space="preserve"> propias del mismo, </w:t>
-            </w:r>
-            <w:proofErr w:type="spellStart"/>
-            <w:r>
-              <w:rPr>
-                <w:rFonts w:ascii="Arial" w:eastAsia="Arial" w:hAnsi="Arial" w:cs="Arial"/>
-              </w:rPr>
-              <w:t>segun</w:t>
-            </w:r>
-            <w:proofErr w:type="spellEnd"/>
-            <w:r>
-              <w:rPr>
-                <w:rFonts w:ascii="Arial" w:eastAsia="Arial" w:hAnsi="Arial" w:cs="Arial"/>
-              </w:rPr>
-              <w:t xml:space="preserve"> la unidad de negocio para la que se </w:t>
-            </w:r>
-            <w:proofErr w:type="spellStart"/>
-            <w:r>
-              <w:rPr>
-                <w:rFonts w:ascii="Arial" w:eastAsia="Arial" w:hAnsi="Arial" w:cs="Arial"/>
-              </w:rPr>
-              <w:t>este</w:t>
-            </w:r>
-            <w:proofErr w:type="spellEnd"/>
-            <w:r>
-              <w:rPr>
-                <w:rFonts w:ascii="Arial" w:eastAsia="Arial" w:hAnsi="Arial" w:cs="Arial"/>
-              </w:rPr>
-              <w:t xml:space="preserve"> trabajando y </w:t>
-            </w:r>
-            <w:proofErr w:type="spellStart"/>
-            <w:r>
-              <w:rPr>
-                <w:rFonts w:ascii="Arial" w:eastAsia="Arial" w:hAnsi="Arial" w:cs="Arial"/>
-              </w:rPr>
-              <w:t>segun</w:t>
-            </w:r>
-            <w:proofErr w:type="spellEnd"/>
-            <w:r>
-              <w:rPr>
-                <w:rFonts w:ascii="Arial" w:eastAsia="Arial" w:hAnsi="Arial" w:cs="Arial"/>
-              </w:rPr>
-              <w:t xml:space="preserve"> el segmento de cliente al que se </w:t>
-            </w:r>
-            <w:proofErr w:type="spellStart"/>
-            <w:r>
-              <w:rPr>
-                <w:rFonts w:ascii="Arial" w:eastAsia="Arial" w:hAnsi="Arial" w:cs="Arial"/>
-              </w:rPr>
-              <w:t>ofrecera</w:t>
-            </w:r>
-            <w:proofErr w:type="spellEnd"/>
-            <w:r>
-              <w:rPr>
-                <w:rFonts w:ascii="Arial" w:eastAsia="Arial" w:hAnsi="Arial" w:cs="Arial"/>
-              </w:rPr>
-              <w:t>.</w:t>
+            <w:r>
+              <w:rPr>
+                <w:rFonts w:ascii="Arial" w:eastAsia="Arial" w:hAnsi="Arial" w:cs="Arial"/>
+              </w:rPr>
+              <w:t>Se realiza esta actividad cuando el farmacéutico encontró un medicamento en mal estado y lo va a desechar.</w:t>
             </w:r>
           </w:p>
         </w:tc>
@@ -3242,16 +4779,14 @@
             </w:tcMar>
           </w:tcPr>
           <w:p>
-            <w:pPr>
-              <w:contextualSpacing w:val="0"/>
-            </w:pPr>
-            <w:r>
-              <w:rPr>
-                <w:rFonts w:ascii="Arial" w:eastAsia="Arial" w:hAnsi="Arial" w:cs="Arial"/>
-              </w:rPr>
-              <w:t>Analista de producto</w:t>
-            </w:r>
-          </w:p>
+            <w:r>
+              <w:rPr>
+                <w:rFonts w:ascii="Arial" w:eastAsia="Arial" w:hAnsi="Arial" w:cs="Arial"/>
+              </w:rPr>
+              <w:t>Farmacéutico</w:t>
+            </w:r>
+          </w:p>
+          <w:p/>
         </w:tc>
         <w:tc>
           <w:tcPr>
@@ -3265,9 +4800,6 @@
             </w:tcMar>
           </w:tcPr>
           <w:p>
-            <w:pPr>
-              <w:contextualSpacing w:val="0"/>
-            </w:pPr>
             <w:r>
               <w:rPr>
                 <w:rFonts w:ascii="Arial" w:eastAsia="Arial" w:hAnsi="Arial" w:cs="Arial"/>
@@ -3293,9 +4825,6 @@
             </w:tcMar>
           </w:tcPr>
           <w:p>
-            <w:pPr>
-              <w:contextualSpacing w:val="0"/>
-            </w:pPr>
             <w:r>
               <w:rPr>
                 <w:rFonts w:ascii="Arial" w:eastAsia="Arial" w:hAnsi="Arial" w:cs="Arial"/>
@@ -3316,14 +4845,11 @@
             </w:tcMar>
           </w:tcPr>
           <w:p>
-            <w:pPr>
-              <w:contextualSpacing w:val="0"/>
-            </w:pPr>
-            <w:r>
-              <w:rPr>
-                <w:rFonts w:ascii="Arial" w:eastAsia="Arial" w:hAnsi="Arial" w:cs="Arial"/>
-              </w:rPr>
-              <w:t>Validar Producto</w:t>
+            <w:r>
+              <w:rPr>
+                <w:rFonts w:ascii="Arial" w:eastAsia="Arial" w:hAnsi="Arial" w:cs="Arial"/>
+              </w:rPr>
+              <w:t>Actualiza su inventario de medicamentos</w:t>
             </w:r>
           </w:p>
         </w:tc>
@@ -3339,57 +4865,20 @@
             </w:tcMar>
           </w:tcPr>
           <w:p>
-            <w:pPr>
-              <w:contextualSpacing w:val="0"/>
-            </w:pPr>
-            <w:r>
-              <w:rPr>
-                <w:rFonts w:ascii="Arial" w:eastAsia="Arial" w:hAnsi="Arial" w:cs="Arial"/>
-              </w:rPr>
-              <w:t xml:space="preserve">Se realiza un proceso de </w:t>
+            <w:r>
+              <w:rPr>
+                <w:rFonts w:ascii="Arial" w:eastAsia="Arial" w:hAnsi="Arial" w:cs="Arial"/>
+              </w:rPr>
+              <w:t xml:space="preserve">Se realiza esta actividad cuando el farmacéutico terminó de revisar la cantidad y el estado de un medicamento en </w:t>
             </w:r>
             <w:proofErr w:type="spellStart"/>
             <w:r>
               <w:rPr>
                 <w:rFonts w:ascii="Arial" w:eastAsia="Arial" w:hAnsi="Arial" w:cs="Arial"/>
               </w:rPr>
-              <w:t>validacion</w:t>
+              <w:t>espec</w:t>
             </w:r>
             <w:proofErr w:type="spellEnd"/>
-            <w:r>
-              <w:rPr>
-                <w:rFonts w:ascii="Arial" w:eastAsia="Arial" w:hAnsi="Arial" w:cs="Arial"/>
-              </w:rPr>
-              <w:t xml:space="preserve"> del producto en el cual se revisa que este cumpla con los requisitos solicitados, como son: personal capacitado, material </w:t>
-            </w:r>
-            <w:proofErr w:type="spellStart"/>
-            <w:r>
-              <w:rPr>
-                <w:rFonts w:ascii="Arial" w:eastAsia="Arial" w:hAnsi="Arial" w:cs="Arial"/>
-              </w:rPr>
-              <w:t>didactico</w:t>
-            </w:r>
-            <w:proofErr w:type="spellEnd"/>
-            <w:r>
-              <w:rPr>
-                <w:rFonts w:ascii="Arial" w:eastAsia="Arial" w:hAnsi="Arial" w:cs="Arial"/>
-              </w:rPr>
-              <w:t xml:space="preserve"> de primera, etc.  Si el producto pasa la </w:t>
-            </w:r>
-            <w:proofErr w:type="spellStart"/>
-            <w:r>
-              <w:rPr>
-                <w:rFonts w:ascii="Arial" w:eastAsia="Arial" w:hAnsi="Arial" w:cs="Arial"/>
-              </w:rPr>
-              <w:t>validacion</w:t>
-            </w:r>
-            <w:proofErr w:type="spellEnd"/>
-            <w:r>
-              <w:rPr>
-                <w:rFonts w:ascii="Arial" w:eastAsia="Arial" w:hAnsi="Arial" w:cs="Arial"/>
-              </w:rPr>
-              <w:t xml:space="preserve"> se actualiza su estado a "Producto Validado".</w:t>
-            </w:r>
           </w:p>
         </w:tc>
         <w:tc>
@@ -3404,16 +4893,14 @@
             </w:tcMar>
           </w:tcPr>
           <w:p>
-            <w:pPr>
-              <w:contextualSpacing w:val="0"/>
-            </w:pPr>
-            <w:r>
-              <w:rPr>
-                <w:rFonts w:ascii="Arial" w:eastAsia="Arial" w:hAnsi="Arial" w:cs="Arial"/>
-              </w:rPr>
-              <w:t>Jefe de producto</w:t>
-            </w:r>
-          </w:p>
+            <w:r>
+              <w:rPr>
+                <w:rFonts w:ascii="Arial" w:eastAsia="Arial" w:hAnsi="Arial" w:cs="Arial"/>
+              </w:rPr>
+              <w:t>Farmacéutico</w:t>
+            </w:r>
+          </w:p>
+          <w:p/>
         </w:tc>
         <w:tc>
           <w:tcPr>
@@ -3427,157 +4914,6 @@
             </w:tcMar>
           </w:tcPr>
           <w:p>
-            <w:pPr>
-              <w:contextualSpacing w:val="0"/>
-            </w:pPr>
-            <w:r>
-              <w:rPr>
-                <w:rFonts w:ascii="Arial" w:eastAsia="Arial" w:hAnsi="Arial" w:cs="Arial"/>
-              </w:rPr>
-              <w:t>Manual</w:t>
-            </w:r>
-          </w:p>
-        </w:tc>
-      </w:tr>
-      <w:tr>
-        <w:trPr>
-          <w:trHeight w:val="1620"/>
-        </w:trPr>
-        <w:tc>
-          <w:tcPr>
-            <w:tcW w:w="416" w:type="dxa"/>
-            <w:shd w:val="clear" w:color="auto" w:fill="FFFFFF"/>
-            <w:tcMar>
-              <w:top w:w="100" w:type="dxa"/>
-              <w:left w:w="108" w:type="dxa"/>
-              <w:bottom w:w="100" w:type="dxa"/>
-              <w:right w:w="108" w:type="dxa"/>
-            </w:tcMar>
-          </w:tcPr>
-          <w:p>
-            <w:pPr>
-              <w:contextualSpacing w:val="0"/>
-            </w:pPr>
-            <w:r>
-              <w:rPr>
-                <w:rFonts w:ascii="Arial" w:eastAsia="Arial" w:hAnsi="Arial" w:cs="Arial"/>
-              </w:rPr>
-              <w:t>6</w:t>
-            </w:r>
-          </w:p>
-        </w:tc>
-        <w:tc>
-          <w:tcPr>
-            <w:tcW w:w="1535" w:type="dxa"/>
-            <w:shd w:val="clear" w:color="auto" w:fill="FFFFFF"/>
-            <w:tcMar>
-              <w:top w:w="100" w:type="dxa"/>
-              <w:left w:w="108" w:type="dxa"/>
-              <w:bottom w:w="100" w:type="dxa"/>
-              <w:right w:w="108" w:type="dxa"/>
-            </w:tcMar>
-          </w:tcPr>
-          <w:p>
-            <w:pPr>
-              <w:contextualSpacing w:val="0"/>
-            </w:pPr>
-            <w:r>
-              <w:rPr>
-                <w:rFonts w:ascii="Arial" w:eastAsia="Arial" w:hAnsi="Arial" w:cs="Arial"/>
-              </w:rPr>
-              <w:t>Aprobar Producto</w:t>
-            </w:r>
-          </w:p>
-        </w:tc>
-        <w:tc>
-          <w:tcPr>
-            <w:tcW w:w="5354" w:type="dxa"/>
-            <w:shd w:val="clear" w:color="auto" w:fill="FFFFFF"/>
-            <w:tcMar>
-              <w:top w:w="100" w:type="dxa"/>
-              <w:left w:w="108" w:type="dxa"/>
-              <w:bottom w:w="100" w:type="dxa"/>
-              <w:right w:w="108" w:type="dxa"/>
-            </w:tcMar>
-          </w:tcPr>
-          <w:p>
-            <w:pPr>
-              <w:contextualSpacing w:val="0"/>
-            </w:pPr>
-            <w:r>
-              <w:rPr>
-                <w:rFonts w:ascii="Arial" w:eastAsia="Arial" w:hAnsi="Arial" w:cs="Arial"/>
-              </w:rPr>
-              <w:t xml:space="preserve">Se realiza un proceso de </w:t>
-            </w:r>
-            <w:proofErr w:type="spellStart"/>
-            <w:r>
-              <w:rPr>
-                <w:rFonts w:ascii="Arial" w:eastAsia="Arial" w:hAnsi="Arial" w:cs="Arial"/>
-              </w:rPr>
-              <w:t>aprobacion</w:t>
-            </w:r>
-            <w:proofErr w:type="spellEnd"/>
-            <w:r>
-              <w:rPr>
-                <w:rFonts w:ascii="Arial" w:eastAsia="Arial" w:hAnsi="Arial" w:cs="Arial"/>
-              </w:rPr>
-              <w:t xml:space="preserve"> con la finalidad de verificar que este producto este a la medida de lo que se requiere (acorde a las necesidades de cada cliente), para luego ser almacenado en el repositorio de </w:t>
-            </w:r>
-            <w:proofErr w:type="spellStart"/>
-            <w:r>
-              <w:rPr>
-                <w:rFonts w:ascii="Arial" w:eastAsia="Arial" w:hAnsi="Arial" w:cs="Arial"/>
-              </w:rPr>
-              <w:t>informacion</w:t>
-            </w:r>
-            <w:proofErr w:type="spellEnd"/>
-            <w:r>
-              <w:rPr>
-                <w:rFonts w:ascii="Arial" w:eastAsia="Arial" w:hAnsi="Arial" w:cs="Arial"/>
-              </w:rPr>
-              <w:t xml:space="preserve"> "XYZ" con el estado "Producto Aprobado".</w:t>
-            </w:r>
-          </w:p>
-        </w:tc>
-        <w:tc>
-          <w:tcPr>
-            <w:tcW w:w="1291" w:type="dxa"/>
-            <w:shd w:val="clear" w:color="auto" w:fill="FFFFFF"/>
-            <w:tcMar>
-              <w:top w:w="100" w:type="dxa"/>
-              <w:left w:w="108" w:type="dxa"/>
-              <w:bottom w:w="100" w:type="dxa"/>
-              <w:right w:w="108" w:type="dxa"/>
-            </w:tcMar>
-          </w:tcPr>
-          <w:p>
-            <w:pPr>
-              <w:contextualSpacing w:val="0"/>
-            </w:pPr>
-            <w:r>
-              <w:rPr>
-                <w:rFonts w:ascii="Arial" w:eastAsia="Arial" w:hAnsi="Arial" w:cs="Arial"/>
-              </w:rPr>
-              <w:t xml:space="preserve">Gerencia de Marketing </w:t>
-            </w:r>
-          </w:p>
-        </w:tc>
-        <w:tc>
-          <w:tcPr>
-            <w:tcW w:w="872" w:type="dxa"/>
-            <w:shd w:val="clear" w:color="auto" w:fill="FFFFFF"/>
-            <w:tcMar>
-              <w:top w:w="100" w:type="dxa"/>
-              <w:left w:w="108" w:type="dxa"/>
-              <w:bottom w:w="100" w:type="dxa"/>
-              <w:right w:w="108" w:type="dxa"/>
-            </w:tcMar>
-          </w:tcPr>
-          <w:p>
-            <w:pPr>
-              <w:contextualSpacing w:val="0"/>
-            </w:pPr>
             <w:r>
               <w:rPr>
                 <w:rFonts w:ascii="Arial" w:eastAsia="Arial" w:hAnsi="Arial" w:cs="Arial"/>
@@ -3588,7 +4924,6 @@
         </w:tc>
       </w:tr>
     </w:tbl>
-    <w:p/>
     <w:p>
       <w:pPr>
         <w:spacing w:before="120" w:after="60"/>
@@ -3597,104 +4932,11 @@
       </w:pPr>
     </w:p>
     <w:p>
-      <w:bookmarkStart w:id="9" w:name="_3rdcrjn" w:colFirst="0" w:colLast="0"/>
-      <w:bookmarkEnd w:id="9"/>
-    </w:p>
-    <w:p>
-      <w:pPr>
-        <w:spacing w:after="120"/>
-        <w:ind w:left="720"/>
+      <w:pPr>
+        <w:spacing w:before="120" w:after="60"/>
         <w:jc w:val="both"/>
       </w:pPr>
-      <w:bookmarkStart w:id="10" w:name="_26in1rg" w:colFirst="0" w:colLast="0"/>
-      <w:bookmarkEnd w:id="10"/>
-    </w:p>
-    <w:p>
-      <w:pPr>
-        <w:numPr>
-          <w:ilvl w:val="0"/>
-          <w:numId w:val="1"/>
-        </w:numPr>
-        <w:spacing w:before="120" w:after="60"/>
-        <w:ind w:left="720" w:hanging="718"/>
-        <w:jc w:val="both"/>
-      </w:pPr>
-      <w:bookmarkStart w:id="11" w:name="_lnxbz9" w:colFirst="0" w:colLast="0"/>
-      <w:bookmarkEnd w:id="11"/>
-      <w:r>
-        <w:rPr>
-          <w:rFonts w:ascii="Arial" w:eastAsia="Arial" w:hAnsi="Arial" w:cs="Arial"/>
-          <w:b/>
-          <w:sz w:val="24"/>
-          <w:szCs w:val="24"/>
-        </w:rPr>
-        <w:t>Procesos 2</w:t>
-      </w:r>
-    </w:p>
-    <w:p>
-      <w:pPr>
-        <w:numPr>
-          <w:ilvl w:val="1"/>
-          <w:numId w:val="1"/>
-        </w:numPr>
-        <w:spacing w:before="120" w:after="60"/>
-        <w:ind w:left="720" w:hanging="718"/>
-        <w:jc w:val="both"/>
-      </w:pPr>
-      <w:bookmarkStart w:id="12" w:name="_35nkun2" w:colFirst="0" w:colLast="0"/>
-      <w:bookmarkEnd w:id="12"/>
-      <w:r>
-        <w:rPr>
-          <w:rFonts w:ascii="Arial" w:eastAsia="Arial" w:hAnsi="Arial" w:cs="Arial"/>
-          <w:b/>
-        </w:rPr>
-        <w:t>Ficha de Proceso</w:t>
-      </w:r>
-    </w:p>
-    <w:p>
-      <w:pPr>
-        <w:numPr>
-          <w:ilvl w:val="1"/>
-          <w:numId w:val="1"/>
-        </w:numPr>
-        <w:spacing w:before="120" w:after="60"/>
-        <w:ind w:left="720" w:hanging="718"/>
-        <w:jc w:val="both"/>
-      </w:pPr>
-      <w:r>
-        <w:rPr>
-          <w:rFonts w:ascii="Arial" w:eastAsia="Arial" w:hAnsi="Arial" w:cs="Arial"/>
-          <w:b/>
-        </w:rPr>
-        <w:t>Diagrama del Proceso</w:t>
-      </w:r>
-    </w:p>
-    <w:p>
-      <w:pPr>
-        <w:numPr>
-          <w:ilvl w:val="1"/>
-          <w:numId w:val="1"/>
-        </w:numPr>
-        <w:spacing w:before="120" w:after="60"/>
-        <w:ind w:left="720" w:hanging="718"/>
-        <w:jc w:val="both"/>
-      </w:pPr>
-      <w:r>
-        <w:rPr>
-          <w:rFonts w:ascii="Arial" w:eastAsia="Arial" w:hAnsi="Arial" w:cs="Arial"/>
-          <w:b/>
-        </w:rPr>
-        <w:t>Descripción de Actividades</w:t>
-      </w:r>
-    </w:p>
-    <w:p>
-      <w:pPr>
-        <w:spacing w:before="120" w:after="60"/>
-        <w:ind w:left="720"/>
-        <w:jc w:val="both"/>
-      </w:pPr>
-    </w:p>
-    <w:p/>
+    </w:p>
     <w:p>
       <w:pPr>
         <w:spacing w:after="120"/>
@@ -3702,8 +4944,8 @@
       </w:pPr>
     </w:p>
     <w:sectPr>
-      <w:headerReference w:type="default" r:id="rId8"/>
-      <w:footerReference w:type="default" r:id="rId9"/>
+      <w:headerReference w:type="default" r:id="rId9"/>
+      <w:footerReference w:type="default" r:id="rId10"/>
       <w:pgSz w:w="12240" w:h="15840"/>
       <w:pgMar w:top="1440" w:right="1440" w:bottom="1440" w:left="1440" w:header="720" w:footer="720" w:gutter="0"/>
       <w:pgNumType w:start="1"/>
@@ -3714,7 +4956,7 @@
 </file>
 
 <file path=word/endnotes.xml><?xml version="1.0" encoding="utf-8"?>
-<w:endnotes xmlns:wpc="http://schemas.microsoft.com/office/word/2010/wordprocessingCanvas" xmlns:cx="http://schemas.microsoft.com/office/drawing/2014/chartex" xmlns:cx1="http://schemas.microsoft.com/office/drawing/2015/9/8/chartex" xmlns:mc="http://schemas.openxmlformats.org/markup-compatibility/2006" xmlns:o="urn:schemas-microsoft-com:office:office" xmlns:r="http://schemas.openxmlformats.org/officeDocument/2006/relationships" xmlns:m="http://schemas.openxmlformats.org/officeDocument/2006/math" xmlns:v="urn:schemas-microsoft-com:vml" xmlns:wp14="http://schemas.microsoft.com/office/word/2010/wordprocessingDrawing" xmlns:wp="http://schemas.openxmlformats.org/drawingml/2006/wordprocessingDrawing" xmlns:w10="urn:schemas-microsoft-com:office:word" xmlns:w="http://schemas.openxmlformats.org/wordprocessingml/2006/main" xmlns:w14="http://schemas.microsoft.com/office/word/2010/wordml" xmlns:w15="http://schemas.microsoft.com/office/word/2012/wordml" xmlns:w16se="http://schemas.microsoft.com/office/word/2015/wordml/symex" xmlns:wpg="http://schemas.microsoft.com/office/word/2010/wordprocessingGroup" xmlns:wpi="http://schemas.microsoft.com/office/word/2010/wordprocessingInk" xmlns:wne="http://schemas.microsoft.com/office/word/2006/wordml" xmlns:wps="http://schemas.microsoft.com/office/word/2010/wordprocessingShape" mc:Ignorable="w14 w15 w16se wp14">
+<w:endnotes xmlns:wpc="http://schemas.microsoft.com/office/word/2010/wordprocessingCanvas" xmlns:cx="http://schemas.microsoft.com/office/drawing/2014/chartex" xmlns:cx1="http://schemas.microsoft.com/office/drawing/2015/9/8/chartex" xmlns:cx2="http://schemas.microsoft.com/office/drawing/2015/10/21/chartex" xmlns:cx3="http://schemas.microsoft.com/office/drawing/2016/5/9/chartex" xmlns:cx4="http://schemas.microsoft.com/office/drawing/2016/5/10/chartex" xmlns:cx5="http://schemas.microsoft.com/office/drawing/2016/5/11/chartex" xmlns:cx6="http://schemas.microsoft.com/office/drawing/2016/5/12/chartex" xmlns:cx7="http://schemas.microsoft.com/office/drawing/2016/5/13/chartex" xmlns:cx8="http://schemas.microsoft.com/office/drawing/2016/5/14/chartex" xmlns:mc="http://schemas.openxmlformats.org/markup-compatibility/2006" xmlns:aink="http://schemas.microsoft.com/office/drawing/2016/ink" xmlns:am3d="http://schemas.microsoft.com/office/drawing/2017/model3d" xmlns:o="urn:schemas-microsoft-com:office:office" xmlns:r="http://schemas.openxmlformats.org/officeDocument/2006/relationships" xmlns:m="http://schemas.openxmlformats.org/officeDocument/2006/math" xmlns:v="urn:schemas-microsoft-com:vml" xmlns:wp14="http://schemas.microsoft.com/office/word/2010/wordprocessingDrawing" xmlns:wp="http://schemas.openxmlformats.org/drawingml/2006/wordprocessingDrawing" xmlns:w10="urn:schemas-microsoft-com:office:word" xmlns:w="http://schemas.openxmlformats.org/wordprocessingml/2006/main" xmlns:w14="http://schemas.microsoft.com/office/word/2010/wordml" xmlns:w15="http://schemas.microsoft.com/office/word/2012/wordml" xmlns:w16cid="http://schemas.microsoft.com/office/word/2016/wordml/cid" xmlns:w16se="http://schemas.microsoft.com/office/word/2015/wordml/symex" xmlns:wpg="http://schemas.microsoft.com/office/word/2010/wordprocessingGroup" xmlns:wpi="http://schemas.microsoft.com/office/word/2010/wordprocessingInk" xmlns:wne="http://schemas.microsoft.com/office/word/2006/wordml" xmlns:wps="http://schemas.microsoft.com/office/word/2010/wordprocessingShape" mc:Ignorable="w14 w15 w16se w16cid wp14">
   <w:endnote w:type="separator" w:id="-1">
     <w:p>
       <w:r>
@@ -3733,7 +4975,7 @@
 </file>
 
 <file path=word/footer1.xml><?xml version="1.0" encoding="utf-8"?>
-<w:ftr xmlns:wpc="http://schemas.microsoft.com/office/word/2010/wordprocessingCanvas" xmlns:cx="http://schemas.microsoft.com/office/drawing/2014/chartex" xmlns:cx1="http://schemas.microsoft.com/office/drawing/2015/9/8/chartex" xmlns:mc="http://schemas.openxmlformats.org/markup-compatibility/2006" xmlns:o="urn:schemas-microsoft-com:office:office" xmlns:r="http://schemas.openxmlformats.org/officeDocument/2006/relationships" xmlns:m="http://schemas.openxmlformats.org/officeDocument/2006/math" xmlns:v="urn:schemas-microsoft-com:vml" xmlns:wp14="http://schemas.microsoft.com/office/word/2010/wordprocessingDrawing" xmlns:wp="http://schemas.openxmlformats.org/drawingml/2006/wordprocessingDrawing" xmlns:w10="urn:schemas-microsoft-com:office:word" xmlns:w="http://schemas.openxmlformats.org/wordprocessingml/2006/main" xmlns:w14="http://schemas.microsoft.com/office/word/2010/wordml" xmlns:w15="http://schemas.microsoft.com/office/word/2012/wordml" xmlns:w16se="http://schemas.microsoft.com/office/word/2015/wordml/symex" xmlns:wpg="http://schemas.microsoft.com/office/word/2010/wordprocessingGroup" xmlns:wpi="http://schemas.microsoft.com/office/word/2010/wordprocessingInk" xmlns:wne="http://schemas.microsoft.com/office/word/2006/wordml" xmlns:wps="http://schemas.microsoft.com/office/word/2010/wordprocessingShape" mc:Ignorable="w14 w15 w16se wp14">
+<w:ftr xmlns:wpc="http://schemas.microsoft.com/office/word/2010/wordprocessingCanvas" xmlns:cx="http://schemas.microsoft.com/office/drawing/2014/chartex" xmlns:cx1="http://schemas.microsoft.com/office/drawing/2015/9/8/chartex" xmlns:cx2="http://schemas.microsoft.com/office/drawing/2015/10/21/chartex" xmlns:cx3="http://schemas.microsoft.com/office/drawing/2016/5/9/chartex" xmlns:cx4="http://schemas.microsoft.com/office/drawing/2016/5/10/chartex" xmlns:cx5="http://schemas.microsoft.com/office/drawing/2016/5/11/chartex" xmlns:cx6="http://schemas.microsoft.com/office/drawing/2016/5/12/chartex" xmlns:cx7="http://schemas.microsoft.com/office/drawing/2016/5/13/chartex" xmlns:cx8="http://schemas.microsoft.com/office/drawing/2016/5/14/chartex" xmlns:mc="http://schemas.openxmlformats.org/markup-compatibility/2006" xmlns:aink="http://schemas.microsoft.com/office/drawing/2016/ink" xmlns:am3d="http://schemas.microsoft.com/office/drawing/2017/model3d" xmlns:o="urn:schemas-microsoft-com:office:office" xmlns:r="http://schemas.openxmlformats.org/officeDocument/2006/relationships" xmlns:m="http://schemas.openxmlformats.org/officeDocument/2006/math" xmlns:v="urn:schemas-microsoft-com:vml" xmlns:wp14="http://schemas.microsoft.com/office/word/2010/wordprocessingDrawing" xmlns:wp="http://schemas.openxmlformats.org/drawingml/2006/wordprocessingDrawing" xmlns:w10="urn:schemas-microsoft-com:office:word" xmlns:w="http://schemas.openxmlformats.org/wordprocessingml/2006/main" xmlns:w14="http://schemas.microsoft.com/office/word/2010/wordml" xmlns:w15="http://schemas.microsoft.com/office/word/2012/wordml" xmlns:w16cid="http://schemas.microsoft.com/office/word/2016/wordml/cid" xmlns:w16se="http://schemas.microsoft.com/office/word/2015/wordml/symex" xmlns:wpg="http://schemas.microsoft.com/office/word/2010/wordprocessingGroup" xmlns:wpi="http://schemas.microsoft.com/office/word/2010/wordprocessingInk" xmlns:wne="http://schemas.microsoft.com/office/word/2006/wordml" xmlns:wps="http://schemas.microsoft.com/office/word/2010/wordprocessingShape" mc:Ignorable="w14 w15 w16se w16cid wp14">
   <w:p>
     <w:pPr>
       <w:spacing w:after="200" w:line="276" w:lineRule="auto"/>
@@ -3761,6 +5003,9 @@
       <w:gridCol w:w="3162"/>
     </w:tblGrid>
     <w:tr>
+      <w:trPr>
+        <w:trHeight w:val="697"/>
+      </w:trPr>
       <w:tc>
         <w:tcPr>
           <w:tcW w:w="3162" w:type="dxa"/>
@@ -3875,7 +5120,7 @@
 </file>
 
 <file path=word/footnotes.xml><?xml version="1.0" encoding="utf-8"?>
-<w:footnotes xmlns:wpc="http://schemas.microsoft.com/office/word/2010/wordprocessingCanvas" xmlns:cx="http://schemas.microsoft.com/office/drawing/2014/chartex" xmlns:cx1="http://schemas.microsoft.com/office/drawing/2015/9/8/chartex" xmlns:mc="http://schemas.openxmlformats.org/markup-compatibility/2006" xmlns:o="urn:schemas-microsoft-com:office:office" xmlns:r="http://schemas.openxmlformats.org/officeDocument/2006/relationships" xmlns:m="http://schemas.openxmlformats.org/officeDocument/2006/math" xmlns:v="urn:schemas-microsoft-com:vml" xmlns:wp14="http://schemas.microsoft.com/office/word/2010/wordprocessingDrawing" xmlns:wp="http://schemas.openxmlformats.org/drawingml/2006/wordprocessingDrawing" xmlns:w10="urn:schemas-microsoft-com:office:word" xmlns:w="http://schemas.openxmlformats.org/wordprocessingml/2006/main" xmlns:w14="http://schemas.microsoft.com/office/word/2010/wordml" xmlns:w15="http://schemas.microsoft.com/office/word/2012/wordml" xmlns:w16se="http://schemas.microsoft.com/office/word/2015/wordml/symex" xmlns:wpg="http://schemas.microsoft.com/office/word/2010/wordprocessingGroup" xmlns:wpi="http://schemas.microsoft.com/office/word/2010/wordprocessingInk" xmlns:wne="http://schemas.microsoft.com/office/word/2006/wordml" xmlns:wps="http://schemas.microsoft.com/office/word/2010/wordprocessingShape" mc:Ignorable="w14 w15 w16se wp14">
+<w:footnotes xmlns:wpc="http://schemas.microsoft.com/office/word/2010/wordprocessingCanvas" xmlns:cx="http://schemas.microsoft.com/office/drawing/2014/chartex" xmlns:cx1="http://schemas.microsoft.com/office/drawing/2015/9/8/chartex" xmlns:cx2="http://schemas.microsoft.com/office/drawing/2015/10/21/chartex" xmlns:cx3="http://schemas.microsoft.com/office/drawing/2016/5/9/chartex" xmlns:cx4="http://schemas.microsoft.com/office/drawing/2016/5/10/chartex" xmlns:cx5="http://schemas.microsoft.com/office/drawing/2016/5/11/chartex" xmlns:cx6="http://schemas.microsoft.com/office/drawing/2016/5/12/chartex" xmlns:cx7="http://schemas.microsoft.com/office/drawing/2016/5/13/chartex" xmlns:cx8="http://schemas.microsoft.com/office/drawing/2016/5/14/chartex" xmlns:mc="http://schemas.openxmlformats.org/markup-compatibility/2006" xmlns:aink="http://schemas.microsoft.com/office/drawing/2016/ink" xmlns:am3d="http://schemas.microsoft.com/office/drawing/2017/model3d" xmlns:o="urn:schemas-microsoft-com:office:office" xmlns:r="http://schemas.openxmlformats.org/officeDocument/2006/relationships" xmlns:m="http://schemas.openxmlformats.org/officeDocument/2006/math" xmlns:v="urn:schemas-microsoft-com:vml" xmlns:wp14="http://schemas.microsoft.com/office/word/2010/wordprocessingDrawing" xmlns:wp="http://schemas.openxmlformats.org/drawingml/2006/wordprocessingDrawing" xmlns:w10="urn:schemas-microsoft-com:office:word" xmlns:w="http://schemas.openxmlformats.org/wordprocessingml/2006/main" xmlns:w14="http://schemas.microsoft.com/office/word/2010/wordml" xmlns:w15="http://schemas.microsoft.com/office/word/2012/wordml" xmlns:w16cid="http://schemas.microsoft.com/office/word/2016/wordml/cid" xmlns:w16se="http://schemas.microsoft.com/office/word/2015/wordml/symex" xmlns:wpg="http://schemas.microsoft.com/office/word/2010/wordprocessingGroup" xmlns:wpi="http://schemas.microsoft.com/office/word/2010/wordprocessingInk" xmlns:wne="http://schemas.microsoft.com/office/word/2006/wordml" xmlns:wps="http://schemas.microsoft.com/office/word/2010/wordprocessingShape" mc:Ignorable="w14 w15 w16se w16cid wp14">
   <w:footnote w:type="separator" w:id="-1">
     <w:p>
       <w:r>
@@ -3894,12 +5139,7 @@
 </file>
 
 <file path=word/header1.xml><?xml version="1.0" encoding="utf-8"?>
-<w:hdr xmlns:wpc="http://schemas.microsoft.com/office/word/2010/wordprocessingCanvas" xmlns:cx="http://schemas.microsoft.com/office/drawing/2014/chartex" xmlns:cx1="http://schemas.microsoft.com/office/drawing/2015/9/8/chartex" xmlns:mc="http://schemas.openxmlformats.org/markup-compatibility/2006" xmlns:o="urn:schemas-microsoft-com:office:office" xmlns:r="http://schemas.openxmlformats.org/officeDocument/2006/relationships" xmlns:m="http://schemas.openxmlformats.org/officeDocument/2006/math" xmlns:v="urn:schemas-microsoft-com:vml" xmlns:wp14="http://schemas.microsoft.com/office/word/2010/wordprocessingDrawing" xmlns:wp="http://schemas.openxmlformats.org/drawingml/2006/wordprocessingDrawing" xmlns:w10="urn:schemas-microsoft-com:office:word" xmlns:w="http://schemas.openxmlformats.org/wordprocessingml/2006/main" xmlns:w14="http://schemas.microsoft.com/office/word/2010/wordml" xmlns:w15="http://schemas.microsoft.com/office/word/2012/wordml" xmlns:w16se="http://schemas.microsoft.com/office/word/2015/wordml/symex" xmlns:wpg="http://schemas.microsoft.com/office/word/2010/wordprocessingGroup" xmlns:wpi="http://schemas.microsoft.com/office/word/2010/wordprocessingInk" xmlns:wne="http://schemas.microsoft.com/office/word/2006/wordml" xmlns:wps="http://schemas.microsoft.com/office/word/2010/wordprocessingShape" mc:Ignorable="w14 w15 w16se wp14">
-  <w:p>
-    <w:pPr>
-      <w:spacing w:before="720" w:after="200" w:line="276" w:lineRule="auto"/>
-    </w:pPr>
-  </w:p>
+<w:hdr xmlns:wpc="http://schemas.microsoft.com/office/word/2010/wordprocessingCanvas" xmlns:cx="http://schemas.microsoft.com/office/drawing/2014/chartex" xmlns:cx1="http://schemas.microsoft.com/office/drawing/2015/9/8/chartex" xmlns:cx2="http://schemas.microsoft.com/office/drawing/2015/10/21/chartex" xmlns:cx3="http://schemas.microsoft.com/office/drawing/2016/5/9/chartex" xmlns:cx4="http://schemas.microsoft.com/office/drawing/2016/5/10/chartex" xmlns:cx5="http://schemas.microsoft.com/office/drawing/2016/5/11/chartex" xmlns:cx6="http://schemas.microsoft.com/office/drawing/2016/5/12/chartex" xmlns:cx7="http://schemas.microsoft.com/office/drawing/2016/5/13/chartex" xmlns:cx8="http://schemas.microsoft.com/office/drawing/2016/5/14/chartex" xmlns:mc="http://schemas.openxmlformats.org/markup-compatibility/2006" xmlns:aink="http://schemas.microsoft.com/office/drawing/2016/ink" xmlns:am3d="http://schemas.microsoft.com/office/drawing/2017/model3d" xmlns:o="urn:schemas-microsoft-com:office:office" xmlns:r="http://schemas.openxmlformats.org/officeDocument/2006/relationships" xmlns:m="http://schemas.openxmlformats.org/officeDocument/2006/math" xmlns:v="urn:schemas-microsoft-com:vml" xmlns:wp14="http://schemas.microsoft.com/office/word/2010/wordprocessingDrawing" xmlns:wp="http://schemas.openxmlformats.org/drawingml/2006/wordprocessingDrawing" xmlns:w10="urn:schemas-microsoft-com:office:word" xmlns:w="http://schemas.openxmlformats.org/wordprocessingml/2006/main" xmlns:w14="http://schemas.microsoft.com/office/word/2010/wordml" xmlns:w15="http://schemas.microsoft.com/office/word/2012/wordml" xmlns:w16cid="http://schemas.microsoft.com/office/word/2016/wordml/cid" xmlns:w16se="http://schemas.microsoft.com/office/word/2015/wordml/symex" xmlns:wpg="http://schemas.microsoft.com/office/word/2010/wordprocessingGroup" xmlns:wpi="http://schemas.microsoft.com/office/word/2010/wordprocessingInk" xmlns:wne="http://schemas.microsoft.com/office/word/2006/wordml" xmlns:wps="http://schemas.microsoft.com/office/word/2010/wordprocessingShape" mc:Ignorable="w14 w15 w16se w16cid wp14">
   <w:tbl>
     <w:tblPr>
       <w:tblStyle w:val="a3"/>
@@ -4005,43 +5245,20 @@
             <w:contextualSpacing w:val="0"/>
           </w:pPr>
           <w:r>
-            <w:t xml:space="preserve">  Fecha  :           09/08/2018</w:t>
+            <w:t xml:space="preserve">  Fecha:           </w:t>
           </w:r>
-        </w:p>
-      </w:tc>
-    </w:tr>
-    <w:tr>
-      <w:tc>
-        <w:tcPr>
-          <w:tcW w:w="6379" w:type="dxa"/>
-          <w:tcMar>
-            <w:top w:w="100" w:type="dxa"/>
-            <w:left w:w="108" w:type="dxa"/>
-            <w:bottom w:w="100" w:type="dxa"/>
-            <w:right w:w="108" w:type="dxa"/>
-          </w:tcMar>
-        </w:tcPr>
-        <w:p>
-          <w:pPr>
-            <w:contextualSpacing w:val="0"/>
-          </w:pPr>
-        </w:p>
-      </w:tc>
-      <w:tc>
-        <w:tcPr>
-          <w:tcW w:w="3179" w:type="dxa"/>
-          <w:tcMar>
-            <w:top w:w="100" w:type="dxa"/>
-            <w:left w:w="108" w:type="dxa"/>
-            <w:bottom w:w="100" w:type="dxa"/>
-            <w:right w:w="108" w:type="dxa"/>
-          </w:tcMar>
-        </w:tcPr>
-        <w:p>
-          <w:pPr>
-            <w:spacing w:before="720" w:after="200" w:line="276" w:lineRule="auto"/>
-            <w:contextualSpacing w:val="0"/>
-          </w:pPr>
+          <w:r>
+            <w:t>10</w:t>
+          </w:r>
+          <w:r>
+            <w:t>/0</w:t>
+          </w:r>
+          <w:r>
+            <w:t>9</w:t>
+          </w:r>
+          <w:r>
+            <w:t>/2018</w:t>
+          </w:r>
         </w:p>
       </w:tc>
     </w:tr>
@@ -4059,7 +5276,7 @@
 </file>
 
 <file path=word/numbering.xml><?xml version="1.0" encoding="utf-8"?>
-<w:numbering xmlns:wpc="http://schemas.microsoft.com/office/word/2010/wordprocessingCanvas" xmlns:cx="http://schemas.microsoft.com/office/drawing/2014/chartex" xmlns:cx1="http://schemas.microsoft.com/office/drawing/2015/9/8/chartex" xmlns:mc="http://schemas.openxmlformats.org/markup-compatibility/2006" xmlns:o="urn:schemas-microsoft-com:office:office" xmlns:r="http://schemas.openxmlformats.org/officeDocument/2006/relationships" xmlns:m="http://schemas.openxmlformats.org/officeDocument/2006/math" xmlns:v="urn:schemas-microsoft-com:vml" xmlns:wp14="http://schemas.microsoft.com/office/word/2010/wordprocessingDrawing" xmlns:wp="http://schemas.openxmlformats.org/drawingml/2006/wordprocessingDrawing" xmlns:w10="urn:schemas-microsoft-com:office:word" xmlns:w="http://schemas.openxmlformats.org/wordprocessingml/2006/main" xmlns:w14="http://schemas.microsoft.com/office/word/2010/wordml" xmlns:w15="http://schemas.microsoft.com/office/word/2012/wordml" xmlns:w16se="http://schemas.microsoft.com/office/word/2015/wordml/symex" xmlns:wpg="http://schemas.microsoft.com/office/word/2010/wordprocessingGroup" xmlns:wpi="http://schemas.microsoft.com/office/word/2010/wordprocessingInk" xmlns:wne="http://schemas.microsoft.com/office/word/2006/wordml" xmlns:wps="http://schemas.microsoft.com/office/word/2010/wordprocessingShape" mc:Ignorable="w14 w15 w16se wp14">
+<w:numbering xmlns:wpc="http://schemas.microsoft.com/office/word/2010/wordprocessingCanvas" xmlns:cx="http://schemas.microsoft.com/office/drawing/2014/chartex" xmlns:cx1="http://schemas.microsoft.com/office/drawing/2015/9/8/chartex" xmlns:cx2="http://schemas.microsoft.com/office/drawing/2015/10/21/chartex" xmlns:cx3="http://schemas.microsoft.com/office/drawing/2016/5/9/chartex" xmlns:cx4="http://schemas.microsoft.com/office/drawing/2016/5/10/chartex" xmlns:cx5="http://schemas.microsoft.com/office/drawing/2016/5/11/chartex" xmlns:cx6="http://schemas.microsoft.com/office/drawing/2016/5/12/chartex" xmlns:cx7="http://schemas.microsoft.com/office/drawing/2016/5/13/chartex" xmlns:cx8="http://schemas.microsoft.com/office/drawing/2016/5/14/chartex" xmlns:mc="http://schemas.openxmlformats.org/markup-compatibility/2006" xmlns:aink="http://schemas.microsoft.com/office/drawing/2016/ink" xmlns:am3d="http://schemas.microsoft.com/office/drawing/2017/model3d" xmlns:o="urn:schemas-microsoft-com:office:office" xmlns:r="http://schemas.openxmlformats.org/officeDocument/2006/relationships" xmlns:m="http://schemas.openxmlformats.org/officeDocument/2006/math" xmlns:v="urn:schemas-microsoft-com:vml" xmlns:wp14="http://schemas.microsoft.com/office/word/2010/wordprocessingDrawing" xmlns:wp="http://schemas.openxmlformats.org/drawingml/2006/wordprocessingDrawing" xmlns:w10="urn:schemas-microsoft-com:office:word" xmlns:w="http://schemas.openxmlformats.org/wordprocessingml/2006/main" xmlns:w14="http://schemas.microsoft.com/office/word/2010/wordml" xmlns:w15="http://schemas.microsoft.com/office/word/2012/wordml" xmlns:w16cid="http://schemas.microsoft.com/office/word/2016/wordml/cid" xmlns:w16se="http://schemas.microsoft.com/office/word/2015/wordml/symex" xmlns:wpg="http://schemas.microsoft.com/office/word/2010/wordprocessingGroup" xmlns:wpi="http://schemas.microsoft.com/office/word/2010/wordprocessingInk" xmlns:wne="http://schemas.microsoft.com/office/word/2006/wordml" xmlns:wps="http://schemas.microsoft.com/office/word/2010/wordprocessingShape" mc:Ignorable="w14 w15 w16se w16cid wp14">
   <w:abstractNum w:abstractNumId="0" w15:restartNumberingAfterBreak="0">
     <w:nsid w:val="27EE14E4"/>
     <w:multiLevelType w:val="multilevel"/>
@@ -4430,7 +5647,7 @@
 </file>
 
 <file path=word/styles.xml><?xml version="1.0" encoding="utf-8"?>
-<w:styles xmlns:mc="http://schemas.openxmlformats.org/markup-compatibility/2006" xmlns:r="http://schemas.openxmlformats.org/officeDocument/2006/relationships" xmlns:w="http://schemas.openxmlformats.org/wordprocessingml/2006/main" xmlns:w14="http://schemas.microsoft.com/office/word/2010/wordml" xmlns:w15="http://schemas.microsoft.com/office/word/2012/wordml" xmlns:w16se="http://schemas.microsoft.com/office/word/2015/wordml/symex" mc:Ignorable="w14 w15 w16se">
+<w:styles xmlns:mc="http://schemas.openxmlformats.org/markup-compatibility/2006" xmlns:r="http://schemas.openxmlformats.org/officeDocument/2006/relationships" xmlns:w="http://schemas.openxmlformats.org/wordprocessingml/2006/main" xmlns:w14="http://schemas.microsoft.com/office/word/2010/wordml" xmlns:w15="http://schemas.microsoft.com/office/word/2012/wordml" xmlns:w16cid="http://schemas.microsoft.com/office/word/2016/wordml/cid" xmlns:w16se="http://schemas.microsoft.com/office/word/2015/wordml/symex" mc:Ignorable="w14 w15 w16se w16cid">
   <w:docDefaults>
     <w:rPrDefault>
       <w:rPr>
@@ -4445,7 +5662,7 @@
       </w:pPr>
     </w:pPrDefault>
   </w:docDefaults>
-  <w:latentStyles w:defLockedState="0" w:defUIPriority="99" w:defSemiHidden="0" w:defUnhideWhenUsed="0" w:defQFormat="0" w:count="371">
+  <w:latentStyles w:defLockedState="0" w:defUIPriority="99" w:defSemiHidden="0" w:defUnhideWhenUsed="0" w:defQFormat="0" w:count="375">
     <w:lsdException w:name="Normal" w:uiPriority="0" w:qFormat="1"/>
     <w:lsdException w:name="heading 1" w:uiPriority="9" w:qFormat="1"/>
     <w:lsdException w:name="heading 2" w:semiHidden="1" w:uiPriority="9" w:unhideWhenUsed="1" w:qFormat="1"/>
@@ -4817,11 +6034,15 @@
     <w:lsdException w:name="List Table 5 Dark Accent 6" w:uiPriority="50"/>
     <w:lsdException w:name="List Table 6 Colorful Accent 6" w:uiPriority="51"/>
     <w:lsdException w:name="List Table 7 Colorful Accent 6" w:uiPriority="52"/>
+    <w:lsdException w:name="Mention" w:semiHidden="1" w:unhideWhenUsed="1"/>
+    <w:lsdException w:name="Smart Hyperlink" w:semiHidden="1" w:unhideWhenUsed="1"/>
+    <w:lsdException w:name="Hashtag" w:semiHidden="1" w:unhideWhenUsed="1"/>
+    <w:lsdException w:name="Unresolved Mention" w:semiHidden="1" w:unhideWhenUsed="1"/>
   </w:latentStyles>
   <w:style w:type="paragraph" w:default="1" w:styleId="Normal">
     <w:name w:val="Normal"/>
   </w:style>
-  <w:style w:type="paragraph" w:styleId="Ttulo1">
+  <w:style w:type="paragraph" w:styleId="Heading1">
     <w:name w:val="heading 1"/>
     <w:basedOn w:val="Normal"/>
     <w:next w:val="Normal"/>
@@ -4837,7 +6058,7 @@
       <w:szCs w:val="48"/>
     </w:rPr>
   </w:style>
-  <w:style w:type="paragraph" w:styleId="Ttulo2">
+  <w:style w:type="paragraph" w:styleId="Heading2">
     <w:name w:val="heading 2"/>
     <w:basedOn w:val="Normal"/>
     <w:next w:val="Normal"/>
@@ -4853,7 +6074,7 @@
       <w:szCs w:val="36"/>
     </w:rPr>
   </w:style>
-  <w:style w:type="paragraph" w:styleId="Ttulo3">
+  <w:style w:type="paragraph" w:styleId="Heading3">
     <w:name w:val="heading 3"/>
     <w:basedOn w:val="Normal"/>
     <w:next w:val="Normal"/>
@@ -4869,7 +6090,7 @@
       <w:szCs w:val="28"/>
     </w:rPr>
   </w:style>
-  <w:style w:type="paragraph" w:styleId="Ttulo4">
+  <w:style w:type="paragraph" w:styleId="Heading4">
     <w:name w:val="heading 4"/>
     <w:basedOn w:val="Normal"/>
     <w:next w:val="Normal"/>
@@ -4885,7 +6106,7 @@
       <w:szCs w:val="24"/>
     </w:rPr>
   </w:style>
-  <w:style w:type="paragraph" w:styleId="Ttulo5">
+  <w:style w:type="paragraph" w:styleId="Heading5">
     <w:name w:val="heading 5"/>
     <w:basedOn w:val="Normal"/>
     <w:next w:val="Normal"/>
@@ -4901,7 +6122,7 @@
       <w:szCs w:val="22"/>
     </w:rPr>
   </w:style>
-  <w:style w:type="paragraph" w:styleId="Ttulo6">
+  <w:style w:type="paragraph" w:styleId="Heading6">
     <w:name w:val="heading 6"/>
     <w:basedOn w:val="Normal"/>
     <w:next w:val="Normal"/>
@@ -4915,13 +6136,13 @@
       <w:b/>
     </w:rPr>
   </w:style>
-  <w:style w:type="character" w:default="1" w:styleId="Fuentedeprrafopredeter">
+  <w:style w:type="character" w:default="1" w:styleId="DefaultParagraphFont">
     <w:name w:val="Default Paragraph Font"/>
     <w:uiPriority w:val="1"/>
     <w:semiHidden/>
     <w:unhideWhenUsed/>
   </w:style>
-  <w:style w:type="table" w:default="1" w:styleId="Tablanormal">
+  <w:style w:type="table" w:default="1" w:styleId="TableNormal">
     <w:name w:val="Normal Table"/>
     <w:uiPriority w:val="99"/>
     <w:semiHidden/>
@@ -4936,14 +6157,14 @@
       </w:tblCellMar>
     </w:tblPr>
   </w:style>
-  <w:style w:type="numbering" w:default="1" w:styleId="Sinlista">
+  <w:style w:type="numbering" w:default="1" w:styleId="NoList">
     <w:name w:val="No List"/>
     <w:uiPriority w:val="99"/>
     <w:semiHidden/>
     <w:unhideWhenUsed/>
   </w:style>
-  <w:style w:type="table" w:customStyle="1" w:styleId="TableNormal">
-    <w:name w:val="Table Normal"/>
+  <w:style w:type="table" w:customStyle="1" w:styleId="TableNormal1">
+    <w:name w:val="Table Normal1"/>
     <w:tblPr>
       <w:tblCellMar>
         <w:top w:w="0" w:type="dxa"/>
@@ -4953,7 +6174,7 @@
       </w:tblCellMar>
     </w:tblPr>
   </w:style>
-  <w:style w:type="paragraph" w:styleId="Ttulo">
+  <w:style w:type="paragraph" w:styleId="Title">
     <w:name w:val="Title"/>
     <w:basedOn w:val="Normal"/>
     <w:next w:val="Normal"/>
@@ -4968,7 +6189,7 @@
       <w:szCs w:val="72"/>
     </w:rPr>
   </w:style>
-  <w:style w:type="paragraph" w:styleId="Subttulo">
+  <w:style w:type="paragraph" w:styleId="Subtitle">
     <w:name w:val="Subtitle"/>
     <w:basedOn w:val="Normal"/>
     <w:next w:val="Normal"/>
@@ -4986,7 +6207,7 @@
     </w:rPr>
   </w:style>
   <w:style w:type="table" w:customStyle="1" w:styleId="a">
-    <w:basedOn w:val="TableNormal"/>
+    <w:basedOn w:val="TableNormal1"/>
     <w:pPr>
       <w:contextualSpacing/>
     </w:pPr>
@@ -4996,7 +6217,7 @@
     </w:tblPr>
   </w:style>
   <w:style w:type="table" w:customStyle="1" w:styleId="a0">
-    <w:basedOn w:val="TableNormal"/>
+    <w:basedOn w:val="TableNormal1"/>
     <w:pPr>
       <w:contextualSpacing/>
     </w:pPr>
@@ -5006,7 +6227,7 @@
     </w:tblPr>
   </w:style>
   <w:style w:type="table" w:customStyle="1" w:styleId="a1">
-    <w:basedOn w:val="TableNormal"/>
+    <w:basedOn w:val="TableNormal1"/>
     <w:pPr>
       <w:contextualSpacing/>
     </w:pPr>
@@ -5016,7 +6237,7 @@
     </w:tblPr>
   </w:style>
   <w:style w:type="table" w:customStyle="1" w:styleId="a2">
-    <w:basedOn w:val="TableNormal"/>
+    <w:basedOn w:val="TableNormal1"/>
     <w:pPr>
       <w:contextualSpacing/>
     </w:pPr>
@@ -5026,7 +6247,7 @@
     </w:tblPr>
   </w:style>
   <w:style w:type="table" w:customStyle="1" w:styleId="a3">
-    <w:basedOn w:val="TableNormal"/>
+    <w:basedOn w:val="TableNormal1"/>
     <w:pPr>
       <w:contextualSpacing/>
     </w:pPr>
@@ -5036,7 +6257,7 @@
     </w:tblPr>
   </w:style>
   <w:style w:type="table" w:customStyle="1" w:styleId="a4">
-    <w:basedOn w:val="TableNormal"/>
+    <w:basedOn w:val="TableNormal1"/>
     <w:pPr>
       <w:contextualSpacing/>
     </w:pPr>
@@ -5045,10 +6266,10 @@
       <w:tblStyleColBandSize w:val="1"/>
     </w:tblPr>
   </w:style>
-  <w:style w:type="paragraph" w:styleId="Encabezado">
+  <w:style w:type="paragraph" w:styleId="Header">
     <w:name w:val="header"/>
     <w:basedOn w:val="Normal"/>
-    <w:link w:val="EncabezadoCar"/>
+    <w:link w:val="HeaderChar"/>
     <w:uiPriority w:val="99"/>
     <w:unhideWhenUsed/>
     <w:rsid w:val="009657B0"/>
@@ -5059,17 +6280,17 @@
       </w:tabs>
     </w:pPr>
   </w:style>
-  <w:style w:type="character" w:customStyle="1" w:styleId="EncabezadoCar">
-    <w:name w:val="Encabezado Car"/>
-    <w:basedOn w:val="Fuentedeprrafopredeter"/>
-    <w:link w:val="Encabezado"/>
+  <w:style w:type="character" w:customStyle="1" w:styleId="HeaderChar">
+    <w:name w:val="Header Char"/>
+    <w:basedOn w:val="DefaultParagraphFont"/>
+    <w:link w:val="Header"/>
     <w:uiPriority w:val="99"/>
     <w:rsid w:val="009657B0"/>
   </w:style>
-  <w:style w:type="paragraph" w:styleId="Piedepgina">
+  <w:style w:type="paragraph" w:styleId="Footer">
     <w:name w:val="footer"/>
     <w:basedOn w:val="Normal"/>
-    <w:link w:val="PiedepginaCar"/>
+    <w:link w:val="FooterChar"/>
     <w:uiPriority w:val="99"/>
     <w:unhideWhenUsed/>
     <w:rsid w:val="009657B0"/>
@@ -5080,12 +6301,32 @@
       </w:tabs>
     </w:pPr>
   </w:style>
-  <w:style w:type="character" w:customStyle="1" w:styleId="PiedepginaCar">
-    <w:name w:val="Pie de página Car"/>
-    <w:basedOn w:val="Fuentedeprrafopredeter"/>
-    <w:link w:val="Piedepgina"/>
+  <w:style w:type="character" w:customStyle="1" w:styleId="FooterChar">
+    <w:name w:val="Footer Char"/>
+    <w:basedOn w:val="DefaultParagraphFont"/>
+    <w:link w:val="Footer"/>
     <w:uiPriority w:val="99"/>
     <w:rsid w:val="009657B0"/>
+  </w:style>
+  <w:style w:type="paragraph" w:styleId="ListParagraph">
+    <w:name w:val="List Paragraph"/>
+    <w:basedOn w:val="Normal"/>
+    <w:uiPriority w:val="34"/>
+    <w:qFormat/>
+    <w:rsid w:val="001B4874"/>
+    <w:pPr>
+      <w:widowControl/>
+      <w:overflowPunct w:val="0"/>
+      <w:ind w:left="720"/>
+      <w:contextualSpacing/>
+    </w:pPr>
+    <w:rPr>
+      <w:rFonts w:ascii="Liberation Serif" w:eastAsia="Noto Sans CJK SC Regular" w:hAnsi="Liberation Serif" w:cs="FreeSans"/>
+      <w:color w:val="00000A"/>
+      <w:sz w:val="24"/>
+      <w:szCs w:val="24"/>
+      <w:lang w:eastAsia="zh-CN" w:bidi="hi-IN"/>
+    </w:rPr>
   </w:style>
 </w:styles>
 </file>

</xml_diff>

<commit_message>
Agregando el proceso 5 Recepcionar pedido
</commit_message>
<xml_diff>
--- a/Desarrollo/1. SGIVF/Negocio/SGIVF_DN.docx
+++ b/Desarrollo/1. SGIVF/Negocio/SGIVF_DN.docx
@@ -1,6 +1,6 @@
 
 <file path=word/document.xml><?xml version="1.0" encoding="utf-8"?>
-<w:document xmlns:wpc="http://schemas.microsoft.com/office/word/2010/wordprocessingCanvas" xmlns:cx="http://schemas.microsoft.com/office/drawing/2014/chartex" xmlns:cx1="http://schemas.microsoft.com/office/drawing/2015/9/8/chartex" xmlns:cx2="http://schemas.microsoft.com/office/drawing/2015/10/21/chartex" xmlns:cx3="http://schemas.microsoft.com/office/drawing/2016/5/9/chartex" xmlns:cx4="http://schemas.microsoft.com/office/drawing/2016/5/10/chartex" xmlns:cx5="http://schemas.microsoft.com/office/drawing/2016/5/11/chartex" xmlns:cx6="http://schemas.microsoft.com/office/drawing/2016/5/12/chartex" xmlns:cx7="http://schemas.microsoft.com/office/drawing/2016/5/13/chartex" xmlns:cx8="http://schemas.microsoft.com/office/drawing/2016/5/14/chartex" xmlns:mc="http://schemas.openxmlformats.org/markup-compatibility/2006" xmlns:aink="http://schemas.microsoft.com/office/drawing/2016/ink" xmlns:am3d="http://schemas.microsoft.com/office/drawing/2017/model3d" xmlns:o="urn:schemas-microsoft-com:office:office" xmlns:r="http://schemas.openxmlformats.org/officeDocument/2006/relationships" xmlns:m="http://schemas.openxmlformats.org/officeDocument/2006/math" xmlns:v="urn:schemas-microsoft-com:vml" xmlns:wp14="http://schemas.microsoft.com/office/word/2010/wordprocessingDrawing" xmlns:wp="http://schemas.openxmlformats.org/drawingml/2006/wordprocessingDrawing" xmlns:w10="urn:schemas-microsoft-com:office:word" xmlns:w="http://schemas.openxmlformats.org/wordprocessingml/2006/main" xmlns:w14="http://schemas.microsoft.com/office/word/2010/wordml" xmlns:w15="http://schemas.microsoft.com/office/word/2012/wordml" xmlns:w16cid="http://schemas.microsoft.com/office/word/2016/wordml/cid" xmlns:w16se="http://schemas.microsoft.com/office/word/2015/wordml/symex" xmlns:wpg="http://schemas.microsoft.com/office/word/2010/wordprocessingGroup" xmlns:wpi="http://schemas.microsoft.com/office/word/2010/wordprocessingInk" xmlns:wne="http://schemas.microsoft.com/office/word/2006/wordml" xmlns:wps="http://schemas.microsoft.com/office/word/2010/wordprocessingShape" mc:Ignorable="w14 w15 w16se w16cid wp14">
+<w:document xmlns:wpc="http://schemas.microsoft.com/office/word/2010/wordprocessingCanvas" xmlns:mc="http://schemas.openxmlformats.org/markup-compatibility/2006" xmlns:o="urn:schemas-microsoft-com:office:office" xmlns:r="http://schemas.openxmlformats.org/officeDocument/2006/relationships" xmlns:m="http://schemas.openxmlformats.org/officeDocument/2006/math" xmlns:v="urn:schemas-microsoft-com:vml" xmlns:wp14="http://schemas.microsoft.com/office/word/2010/wordprocessingDrawing" xmlns:wp="http://schemas.openxmlformats.org/drawingml/2006/wordprocessingDrawing" xmlns:w10="urn:schemas-microsoft-com:office:word" xmlns:w="http://schemas.openxmlformats.org/wordprocessingml/2006/main" xmlns:w14="http://schemas.microsoft.com/office/word/2010/wordml" xmlns:w15="http://schemas.microsoft.com/office/word/2012/wordml" xmlns:wpg="http://schemas.microsoft.com/office/word/2010/wordprocessingGroup" xmlns:wpi="http://schemas.microsoft.com/office/word/2010/wordprocessingInk" xmlns:wne="http://schemas.microsoft.com/office/word/2006/wordml" xmlns:wps="http://schemas.microsoft.com/office/word/2010/wordprocessingShape" mc:Ignorable="w14 w15 wp14">
   <w:background w:color="FFFFFF"/>
   <w:body>
     <w:p>
@@ -1085,7 +1085,7 @@
     <w:p/>
     <w:p>
       <w:pPr>
-        <w:pStyle w:val="ListParagraph"/>
+        <w:pStyle w:val="Prrafodelista"/>
         <w:ind w:left="1440"/>
         <w:jc w:val="both"/>
         <w:rPr>
@@ -2614,13 +2614,7 @@
               <w:rPr>
                 <w:rFonts w:ascii="Arial" w:eastAsia="Arial" w:hAnsi="Arial" w:cs="Arial"/>
               </w:rPr>
-              <w:t>Entregar la lista a el encargado de caja</w:t>
-            </w:r>
-            <w:r>
-              <w:rPr>
-                <w:rFonts w:ascii="Arial" w:eastAsia="Arial" w:hAnsi="Arial" w:cs="Arial"/>
-              </w:rPr>
-              <w:t xml:space="preserve"> para que pueda calcular el monto total</w:t>
+              <w:t>Entregar la lista a el encargado de caja para que pueda calcular el monto total</w:t>
             </w:r>
           </w:p>
         </w:tc>
@@ -3017,13 +3011,7 @@
               <w:rPr>
                 <w:rFonts w:ascii="Arial" w:eastAsia="Arial" w:hAnsi="Arial" w:cs="Arial"/>
               </w:rPr>
-              <w:t>Entregar productos</w:t>
-            </w:r>
-            <w:r>
-              <w:rPr>
-                <w:rFonts w:ascii="Arial" w:eastAsia="Arial" w:hAnsi="Arial" w:cs="Arial"/>
-              </w:rPr>
-              <w:t xml:space="preserve"> y el vuelto, en caso hubiera</w:t>
+              <w:t>Entregar productos y el vuelto, en caso hubiera</w:t>
             </w:r>
           </w:p>
         </w:tc>
@@ -3157,13 +3145,7 @@
               <w:rPr>
                 <w:rFonts w:ascii="Arial" w:eastAsia="Arial" w:hAnsi="Arial" w:cs="Arial"/>
               </w:rPr>
-              <w:t>Rechazar operación</w:t>
-            </w:r>
-            <w:r>
-              <w:rPr>
-                <w:rFonts w:ascii="Arial" w:eastAsia="Arial" w:hAnsi="Arial" w:cs="Arial"/>
-              </w:rPr>
-              <w:t xml:space="preserve"> diciéndole al cliente que verifique su dinero</w:t>
+              <w:t>Rechazar operación diciéndole al cliente que verifique su dinero</w:t>
             </w:r>
           </w:p>
         </w:tc>
@@ -3216,6 +3198,106 @@
               </w:rPr>
               <w:t>Manual</w:t>
             </w:r>
+          </w:p>
+        </w:tc>
+      </w:tr>
+      <w:tr>
+        <w:trPr>
+          <w:trHeight w:val="1520"/>
+        </w:trPr>
+        <w:tc>
+          <w:tcPr>
+            <w:tcW w:w="522" w:type="dxa"/>
+            <w:shd w:val="clear" w:color="auto" w:fill="FFFFFF"/>
+            <w:tcMar>
+              <w:top w:w="100" w:type="dxa"/>
+              <w:left w:w="108" w:type="dxa"/>
+              <w:bottom w:w="100" w:type="dxa"/>
+              <w:right w:w="108" w:type="dxa"/>
+            </w:tcMar>
+          </w:tcPr>
+          <w:p>
+            <w:pPr>
+              <w:rPr>
+                <w:rFonts w:ascii="Arial" w:eastAsia="Arial" w:hAnsi="Arial" w:cs="Arial"/>
+              </w:rPr>
+            </w:pPr>
+          </w:p>
+        </w:tc>
+        <w:tc>
+          <w:tcPr>
+            <w:tcW w:w="1449" w:type="dxa"/>
+            <w:shd w:val="clear" w:color="auto" w:fill="FFFFFF"/>
+            <w:tcMar>
+              <w:top w:w="100" w:type="dxa"/>
+              <w:left w:w="108" w:type="dxa"/>
+              <w:bottom w:w="100" w:type="dxa"/>
+              <w:right w:w="108" w:type="dxa"/>
+            </w:tcMar>
+          </w:tcPr>
+          <w:p>
+            <w:pPr>
+              <w:rPr>
+                <w:rFonts w:ascii="Arial" w:eastAsia="Arial" w:hAnsi="Arial" w:cs="Arial"/>
+              </w:rPr>
+            </w:pPr>
+          </w:p>
+        </w:tc>
+        <w:tc>
+          <w:tcPr>
+            <w:tcW w:w="5354" w:type="dxa"/>
+            <w:shd w:val="clear" w:color="auto" w:fill="FFFFFF"/>
+            <w:tcMar>
+              <w:top w:w="100" w:type="dxa"/>
+              <w:left w:w="108" w:type="dxa"/>
+              <w:bottom w:w="100" w:type="dxa"/>
+              <w:right w:w="108" w:type="dxa"/>
+            </w:tcMar>
+          </w:tcPr>
+          <w:p>
+            <w:pPr>
+              <w:rPr>
+                <w:rFonts w:ascii="Arial" w:eastAsia="Arial" w:hAnsi="Arial" w:cs="Arial"/>
+              </w:rPr>
+            </w:pPr>
+          </w:p>
+        </w:tc>
+        <w:tc>
+          <w:tcPr>
+            <w:tcW w:w="1291" w:type="dxa"/>
+            <w:shd w:val="clear" w:color="auto" w:fill="FFFFFF"/>
+            <w:tcMar>
+              <w:top w:w="100" w:type="dxa"/>
+              <w:left w:w="108" w:type="dxa"/>
+              <w:bottom w:w="100" w:type="dxa"/>
+              <w:right w:w="108" w:type="dxa"/>
+            </w:tcMar>
+          </w:tcPr>
+          <w:p>
+            <w:pPr>
+              <w:rPr>
+                <w:rFonts w:ascii="Arial" w:eastAsia="Arial" w:hAnsi="Arial" w:cs="Arial"/>
+              </w:rPr>
+            </w:pPr>
+          </w:p>
+        </w:tc>
+        <w:tc>
+          <w:tcPr>
+            <w:tcW w:w="872" w:type="dxa"/>
+            <w:shd w:val="clear" w:color="auto" w:fill="FFFFFF"/>
+            <w:tcMar>
+              <w:top w:w="100" w:type="dxa"/>
+              <w:left w:w="108" w:type="dxa"/>
+              <w:bottom w:w="100" w:type="dxa"/>
+              <w:right w:w="108" w:type="dxa"/>
+            </w:tcMar>
+          </w:tcPr>
+          <w:p>
+            <w:pPr>
+              <w:rPr>
+                <w:rFonts w:ascii="Arial" w:eastAsia="Arial" w:hAnsi="Arial" w:cs="Arial"/>
+              </w:rPr>
+            </w:pPr>
           </w:p>
         </w:tc>
       </w:tr>
@@ -3223,8 +3305,2490 @@
     <w:p/>
     <w:p>
       <w:pPr>
+        <w:numPr>
+          <w:ilvl w:val="0"/>
+          <w:numId w:val="1"/>
+        </w:numPr>
         <w:spacing w:before="120" w:after="60"/>
+        <w:ind w:left="720" w:hanging="718"/>
+        <w:jc w:val="both"/>
+        <w:rPr>
+          <w:rFonts w:ascii="Arial" w:eastAsia="Arial" w:hAnsi="Arial" w:cs="Arial"/>
+          <w:b/>
+          <w:sz w:val="24"/>
+          <w:szCs w:val="24"/>
+        </w:rPr>
+      </w:pPr>
+      <w:r>
+        <w:rPr>
+          <w:rFonts w:ascii="Arial" w:eastAsia="Arial" w:hAnsi="Arial" w:cs="Arial"/>
+          <w:b/>
+          <w:sz w:val="24"/>
+          <w:szCs w:val="24"/>
+        </w:rPr>
+        <w:lastRenderedPageBreak/>
+        <w:t>Proceso</w:t>
+      </w:r>
+      <w:r>
+        <w:rPr>
+          <w:rFonts w:ascii="Arial" w:eastAsia="Arial" w:hAnsi="Arial" w:cs="Arial"/>
+          <w:b/>
+          <w:sz w:val="24"/>
+          <w:szCs w:val="24"/>
+        </w:rPr>
+        <w:t xml:space="preserve"> </w:t>
+      </w:r>
+      <w:r>
+        <w:rPr>
+          <w:rFonts w:ascii="Arial" w:eastAsia="Arial" w:hAnsi="Arial" w:cs="Arial"/>
+          <w:b/>
+          <w:sz w:val="24"/>
+          <w:szCs w:val="24"/>
+        </w:rPr>
+        <w:t>5: Recepcio</w:t>
+      </w:r>
+      <w:r>
+        <w:rPr>
+          <w:rFonts w:ascii="Arial" w:eastAsia="Arial" w:hAnsi="Arial" w:cs="Arial"/>
+          <w:b/>
+          <w:sz w:val="24"/>
+          <w:szCs w:val="24"/>
+        </w:rPr>
+        <w:t>n</w:t>
+      </w:r>
+      <w:r>
+        <w:rPr>
+          <w:rFonts w:ascii="Arial" w:eastAsia="Arial" w:hAnsi="Arial" w:cs="Arial"/>
+          <w:b/>
+          <w:sz w:val="24"/>
+          <w:szCs w:val="24"/>
+        </w:rPr>
+        <w:t>ar</w:t>
+      </w:r>
+      <w:r>
+        <w:rPr>
+          <w:rFonts w:ascii="Arial" w:eastAsia="Arial" w:hAnsi="Arial" w:cs="Arial"/>
+          <w:b/>
+          <w:sz w:val="24"/>
+          <w:szCs w:val="24"/>
+        </w:rPr>
+        <w:t xml:space="preserve"> Pedido</w:t>
+      </w:r>
+    </w:p>
+    <w:p>
+      <w:pPr>
+        <w:pStyle w:val="Prrafodelista"/>
+        <w:outlineLvl w:val="0"/>
+        <w:rPr>
+          <w:rFonts w:ascii="Arial" w:eastAsia="Arial" w:hAnsi="Arial" w:cs="Arial"/>
+          <w:b/>
+        </w:rPr>
+      </w:pPr>
+    </w:p>
+    <w:p>
+      <w:pPr>
+        <w:numPr>
+          <w:ilvl w:val="1"/>
+          <w:numId w:val="1"/>
+        </w:numPr>
+        <w:spacing w:before="120" w:after="60"/>
+        <w:ind w:left="720" w:hanging="718"/>
+        <w:jc w:val="both"/>
+        <w:rPr>
+          <w:rFonts w:ascii="Arial" w:eastAsia="Arial" w:hAnsi="Arial" w:cs="Arial"/>
+          <w:b/>
+        </w:rPr>
+      </w:pPr>
+      <w:r>
+        <w:rPr>
+          <w:rFonts w:ascii="Arial" w:eastAsia="Arial" w:hAnsi="Arial" w:cs="Arial"/>
+          <w:b/>
+        </w:rPr>
+        <w:t>Ficha de Proceso</w:t>
+      </w:r>
+    </w:p>
+    <w:p>
+      <w:pPr>
         <w:ind w:left="720"/>
+        <w:outlineLvl w:val="1"/>
+        <w:rPr>
+          <w:rFonts w:ascii="Arial" w:eastAsia="Arial" w:hAnsi="Arial" w:cs="Arial"/>
+          <w:b/>
+          <w:sz w:val="24"/>
+          <w:szCs w:val="24"/>
+        </w:rPr>
+      </w:pPr>
+    </w:p>
+    <w:tbl>
+      <w:tblPr>
+        <w:tblW w:w="9468" w:type="dxa"/>
+        <w:tblInd w:w="108" w:type="dxa"/>
+        <w:tblBorders>
+          <w:top w:val="single" w:sz="4" w:space="0" w:color="000000"/>
+          <w:left w:val="single" w:sz="4" w:space="0" w:color="000000"/>
+          <w:bottom w:val="single" w:sz="4" w:space="0" w:color="000000"/>
+          <w:right w:val="single" w:sz="4" w:space="0" w:color="000000"/>
+          <w:insideH w:val="single" w:sz="4" w:space="0" w:color="000000"/>
+          <w:insideV w:val="single" w:sz="4" w:space="0" w:color="000000"/>
+        </w:tblBorders>
+        <w:tblLayout w:type="fixed"/>
+        <w:tblLook w:val="0600" w:firstRow="0" w:lastRow="0" w:firstColumn="0" w:lastColumn="0" w:noHBand="1" w:noVBand="1"/>
+      </w:tblPr>
+      <w:tblGrid>
+        <w:gridCol w:w="1447"/>
+        <w:gridCol w:w="4932"/>
+        <w:gridCol w:w="1559"/>
+        <w:gridCol w:w="1530"/>
+      </w:tblGrid>
+      <w:tr>
+        <w:tc>
+          <w:tcPr>
+            <w:tcW w:w="1447" w:type="dxa"/>
+            <w:tcMar>
+              <w:top w:w="100" w:type="dxa"/>
+              <w:left w:w="108" w:type="dxa"/>
+              <w:bottom w:w="100" w:type="dxa"/>
+              <w:right w:w="108" w:type="dxa"/>
+            </w:tcMar>
+            <w:vAlign w:val="center"/>
+          </w:tcPr>
+          <w:p>
+            <w:pPr>
+              <w:jc w:val="center"/>
+              <w:rPr>
+                <w:rFonts w:ascii="Arial" w:hAnsi="Arial" w:cs="Arial"/>
+              </w:rPr>
+            </w:pPr>
+            <w:r>
+              <w:rPr>
+                <w:rFonts w:ascii="Arial" w:eastAsia="Arial" w:hAnsi="Arial" w:cs="Arial"/>
+                <w:b/>
+              </w:rPr>
+              <w:t>Número o código</w:t>
+            </w:r>
+          </w:p>
+          <w:p>
+            <w:pPr>
+              <w:jc w:val="center"/>
+              <w:rPr>
+                <w:rFonts w:ascii="Arial" w:hAnsi="Arial" w:cs="Arial"/>
+              </w:rPr>
+            </w:pPr>
+            <w:r>
+              <w:rPr>
+                <w:rFonts w:ascii="Arial" w:eastAsia="Arial" w:hAnsi="Arial" w:cs="Arial"/>
+                <w:b/>
+              </w:rPr>
+              <w:t>de proceso</w:t>
+            </w:r>
+          </w:p>
+        </w:tc>
+        <w:tc>
+          <w:tcPr>
+            <w:tcW w:w="4932" w:type="dxa"/>
+            <w:tcMar>
+              <w:top w:w="100" w:type="dxa"/>
+              <w:left w:w="108" w:type="dxa"/>
+              <w:bottom w:w="100" w:type="dxa"/>
+              <w:right w:w="108" w:type="dxa"/>
+            </w:tcMar>
+            <w:vAlign w:val="center"/>
+          </w:tcPr>
+          <w:p>
+            <w:pPr>
+              <w:jc w:val="center"/>
+              <w:rPr>
+                <w:rFonts w:ascii="Arial" w:hAnsi="Arial" w:cs="Arial"/>
+              </w:rPr>
+            </w:pPr>
+            <w:r>
+              <w:rPr>
+                <w:rFonts w:ascii="Arial" w:eastAsia="Arial" w:hAnsi="Arial" w:cs="Arial"/>
+              </w:rPr>
+              <w:t>PROC-005</w:t>
+            </w:r>
+          </w:p>
+        </w:tc>
+        <w:tc>
+          <w:tcPr>
+            <w:tcW w:w="1559" w:type="dxa"/>
+            <w:tcMar>
+              <w:top w:w="100" w:type="dxa"/>
+              <w:left w:w="108" w:type="dxa"/>
+              <w:bottom w:w="100" w:type="dxa"/>
+              <w:right w:w="108" w:type="dxa"/>
+            </w:tcMar>
+            <w:vAlign w:val="center"/>
+          </w:tcPr>
+          <w:p>
+            <w:pPr>
+              <w:jc w:val="center"/>
+              <w:rPr>
+                <w:rFonts w:ascii="Arial" w:hAnsi="Arial" w:cs="Arial"/>
+              </w:rPr>
+            </w:pPr>
+            <w:r>
+              <w:rPr>
+                <w:rFonts w:ascii="Arial" w:eastAsia="Arial" w:hAnsi="Arial" w:cs="Arial"/>
+                <w:b/>
+              </w:rPr>
+              <w:t>Proceso</w:t>
+            </w:r>
+          </w:p>
+        </w:tc>
+        <w:tc>
+          <w:tcPr>
+            <w:tcW w:w="1530" w:type="dxa"/>
+            <w:tcMar>
+              <w:top w:w="100" w:type="dxa"/>
+              <w:left w:w="108" w:type="dxa"/>
+              <w:bottom w:w="100" w:type="dxa"/>
+              <w:right w:w="108" w:type="dxa"/>
+            </w:tcMar>
+            <w:vAlign w:val="center"/>
+          </w:tcPr>
+          <w:p>
+            <w:pPr>
+              <w:jc w:val="center"/>
+              <w:rPr>
+                <w:rFonts w:ascii="Arial" w:hAnsi="Arial" w:cs="Arial"/>
+              </w:rPr>
+            </w:pPr>
+            <w:r>
+              <w:rPr>
+                <w:rFonts w:ascii="Arial" w:eastAsia="Arial" w:hAnsi="Arial" w:cs="Arial"/>
+              </w:rPr>
+              <w:t>Recepcionar Pedido</w:t>
+            </w:r>
+          </w:p>
+        </w:tc>
+      </w:tr>
+      <w:tr>
+        <w:trPr>
+          <w:trHeight w:val="46"/>
+        </w:trPr>
+        <w:tc>
+          <w:tcPr>
+            <w:tcW w:w="1447" w:type="dxa"/>
+            <w:tcMar>
+              <w:top w:w="100" w:type="dxa"/>
+              <w:left w:w="108" w:type="dxa"/>
+              <w:bottom w:w="100" w:type="dxa"/>
+              <w:right w:w="108" w:type="dxa"/>
+            </w:tcMar>
+            <w:vAlign w:val="center"/>
+          </w:tcPr>
+          <w:p>
+            <w:pPr>
+              <w:jc w:val="center"/>
+              <w:rPr>
+                <w:rFonts w:ascii="Arial" w:hAnsi="Arial" w:cs="Arial"/>
+              </w:rPr>
+            </w:pPr>
+            <w:r>
+              <w:rPr>
+                <w:rFonts w:ascii="Arial" w:eastAsia="Arial" w:hAnsi="Arial" w:cs="Arial"/>
+                <w:b/>
+              </w:rPr>
+              <w:t>Objetivo / Propósito</w:t>
+            </w:r>
+          </w:p>
+        </w:tc>
+        <w:tc>
+          <w:tcPr>
+            <w:tcW w:w="4932" w:type="dxa"/>
+            <w:tcMar>
+              <w:top w:w="100" w:type="dxa"/>
+              <w:left w:w="108" w:type="dxa"/>
+              <w:bottom w:w="100" w:type="dxa"/>
+              <w:right w:w="108" w:type="dxa"/>
+            </w:tcMar>
+            <w:vAlign w:val="center"/>
+          </w:tcPr>
+          <w:p>
+            <w:pPr>
+              <w:jc w:val="center"/>
+              <w:rPr>
+                <w:rFonts w:ascii="Arial" w:hAnsi="Arial" w:cs="Arial"/>
+              </w:rPr>
+            </w:pPr>
+            <w:r>
+              <w:rPr>
+                <w:rFonts w:ascii="Arial" w:hAnsi="Arial" w:cs="Arial"/>
+              </w:rPr>
+              <w:t>El objetivo de este proceso es el de hacer entrega de los medicamentos comprados al cliente</w:t>
+            </w:r>
+          </w:p>
+        </w:tc>
+        <w:tc>
+          <w:tcPr>
+            <w:tcW w:w="1559" w:type="dxa"/>
+            <w:tcMar>
+              <w:top w:w="100" w:type="dxa"/>
+              <w:left w:w="108" w:type="dxa"/>
+              <w:bottom w:w="100" w:type="dxa"/>
+              <w:right w:w="108" w:type="dxa"/>
+            </w:tcMar>
+            <w:vAlign w:val="center"/>
+          </w:tcPr>
+          <w:p>
+            <w:pPr>
+              <w:jc w:val="center"/>
+              <w:rPr>
+                <w:rFonts w:ascii="Arial" w:hAnsi="Arial" w:cs="Arial"/>
+              </w:rPr>
+            </w:pPr>
+            <w:r>
+              <w:rPr>
+                <w:rFonts w:ascii="Arial" w:eastAsia="Arial" w:hAnsi="Arial" w:cs="Arial"/>
+                <w:b/>
+              </w:rPr>
+              <w:t>Responsable</w:t>
+            </w:r>
+          </w:p>
+        </w:tc>
+        <w:tc>
+          <w:tcPr>
+            <w:tcW w:w="1530" w:type="dxa"/>
+            <w:tcMar>
+              <w:top w:w="100" w:type="dxa"/>
+              <w:left w:w="108" w:type="dxa"/>
+              <w:bottom w:w="100" w:type="dxa"/>
+              <w:right w:w="108" w:type="dxa"/>
+            </w:tcMar>
+            <w:vAlign w:val="center"/>
+          </w:tcPr>
+          <w:p>
+            <w:pPr>
+              <w:jc w:val="center"/>
+              <w:rPr>
+                <w:rFonts w:ascii="Arial" w:hAnsi="Arial" w:cs="Arial"/>
+              </w:rPr>
+            </w:pPr>
+            <w:r>
+              <w:rPr>
+                <w:rFonts w:ascii="Arial" w:hAnsi="Arial" w:cs="Arial"/>
+              </w:rPr>
+              <w:t>Farmacéutico</w:t>
+            </w:r>
+          </w:p>
+        </w:tc>
+      </w:tr>
+      <w:tr>
+        <w:tc>
+          <w:tcPr>
+            <w:tcW w:w="1447" w:type="dxa"/>
+            <w:tcMar>
+              <w:top w:w="100" w:type="dxa"/>
+              <w:left w:w="108" w:type="dxa"/>
+              <w:bottom w:w="100" w:type="dxa"/>
+              <w:right w:w="108" w:type="dxa"/>
+            </w:tcMar>
+            <w:vAlign w:val="center"/>
+          </w:tcPr>
+          <w:p>
+            <w:pPr>
+              <w:jc w:val="center"/>
+              <w:rPr>
+                <w:rFonts w:ascii="Arial" w:hAnsi="Arial" w:cs="Arial"/>
+              </w:rPr>
+            </w:pPr>
+            <w:r>
+              <w:rPr>
+                <w:rFonts w:ascii="Arial" w:eastAsia="Arial" w:hAnsi="Arial" w:cs="Arial"/>
+                <w:b/>
+              </w:rPr>
+              <w:t>Frecuencia</w:t>
+            </w:r>
+          </w:p>
+        </w:tc>
+        <w:tc>
+          <w:tcPr>
+            <w:tcW w:w="8021" w:type="dxa"/>
+            <w:gridSpan w:val="3"/>
+            <w:tcMar>
+              <w:top w:w="100" w:type="dxa"/>
+              <w:left w:w="108" w:type="dxa"/>
+              <w:bottom w:w="100" w:type="dxa"/>
+              <w:right w:w="108" w:type="dxa"/>
+            </w:tcMar>
+            <w:vAlign w:val="center"/>
+          </w:tcPr>
+          <w:p>
+            <w:pPr>
+              <w:spacing w:after="200" w:line="276" w:lineRule="auto"/>
+              <w:jc w:val="center"/>
+              <w:rPr>
+                <w:rFonts w:ascii="Arial" w:hAnsi="Arial" w:cs="Arial"/>
+              </w:rPr>
+            </w:pPr>
+            <w:r>
+              <w:rPr>
+                <w:rFonts w:ascii="Arial" w:hAnsi="Arial" w:cs="Arial"/>
+              </w:rPr>
+              <w:t>Este proceso se realiza después de efectuarse una venta</w:t>
+            </w:r>
+          </w:p>
+        </w:tc>
+      </w:tr>
+    </w:tbl>
+    <w:p>
+      <w:pPr>
+        <w:ind w:left="720"/>
+        <w:outlineLvl w:val="1"/>
+        <w:rPr>
+          <w:rFonts w:ascii="Arial" w:eastAsia="Arial" w:hAnsi="Arial" w:cs="Arial"/>
+          <w:b/>
+          <w:sz w:val="24"/>
+          <w:szCs w:val="24"/>
+        </w:rPr>
+      </w:pPr>
+    </w:p>
+    <w:p>
+      <w:pPr>
+        <w:ind w:left="720"/>
+        <w:outlineLvl w:val="1"/>
+        <w:rPr>
+          <w:rFonts w:ascii="Arial" w:eastAsia="Arial" w:hAnsi="Arial" w:cs="Arial"/>
+          <w:b/>
+          <w:sz w:val="24"/>
+          <w:szCs w:val="24"/>
+        </w:rPr>
+      </w:pPr>
+    </w:p>
+    <w:p>
+      <w:pPr>
+        <w:ind w:left="720"/>
+        <w:outlineLvl w:val="1"/>
+        <w:rPr>
+          <w:rFonts w:ascii="Arial" w:eastAsia="Arial" w:hAnsi="Arial" w:cs="Arial"/>
+          <w:b/>
+          <w:sz w:val="24"/>
+          <w:szCs w:val="24"/>
+        </w:rPr>
+      </w:pPr>
+    </w:p>
+    <w:p>
+      <w:pPr>
+        <w:ind w:left="720"/>
+        <w:outlineLvl w:val="1"/>
+        <w:rPr>
+          <w:rFonts w:ascii="Arial" w:eastAsia="Arial" w:hAnsi="Arial" w:cs="Arial"/>
+          <w:b/>
+          <w:sz w:val="24"/>
+          <w:szCs w:val="24"/>
+        </w:rPr>
+      </w:pPr>
+    </w:p>
+    <w:tbl>
+      <w:tblPr>
+        <w:tblW w:w="9468" w:type="dxa"/>
+        <w:tblInd w:w="108" w:type="dxa"/>
+        <w:tblBorders>
+          <w:top w:val="single" w:sz="4" w:space="0" w:color="000000"/>
+          <w:left w:val="single" w:sz="4" w:space="0" w:color="000000"/>
+          <w:bottom w:val="single" w:sz="4" w:space="0" w:color="000000"/>
+          <w:right w:val="single" w:sz="4" w:space="0" w:color="000000"/>
+          <w:insideH w:val="single" w:sz="4" w:space="0" w:color="000000"/>
+          <w:insideV w:val="single" w:sz="4" w:space="0" w:color="000000"/>
+        </w:tblBorders>
+        <w:tblLayout w:type="fixed"/>
+        <w:tblLook w:val="0600" w:firstRow="0" w:lastRow="0" w:firstColumn="0" w:lastColumn="0" w:noHBand="1" w:noVBand="1"/>
+      </w:tblPr>
+      <w:tblGrid>
+        <w:gridCol w:w="1417"/>
+        <w:gridCol w:w="1910"/>
+        <w:gridCol w:w="4480"/>
+        <w:gridCol w:w="1661"/>
+      </w:tblGrid>
+      <w:tr>
+        <w:tc>
+          <w:tcPr>
+            <w:tcW w:w="1417" w:type="dxa"/>
+            <w:tcMar>
+              <w:top w:w="100" w:type="dxa"/>
+              <w:left w:w="108" w:type="dxa"/>
+              <w:bottom w:w="100" w:type="dxa"/>
+              <w:right w:w="108" w:type="dxa"/>
+            </w:tcMar>
+            <w:vAlign w:val="center"/>
+          </w:tcPr>
+          <w:p>
+            <w:pPr>
+              <w:jc w:val="center"/>
+              <w:rPr>
+                <w:rFonts w:ascii="Arial" w:hAnsi="Arial" w:cs="Arial"/>
+              </w:rPr>
+            </w:pPr>
+            <w:r>
+              <w:rPr>
+                <w:rFonts w:ascii="Arial" w:eastAsia="Arial" w:hAnsi="Arial" w:cs="Arial"/>
+                <w:b/>
+              </w:rPr>
+              <w:t>Identificador</w:t>
+            </w:r>
+          </w:p>
+        </w:tc>
+        <w:tc>
+          <w:tcPr>
+            <w:tcW w:w="1910" w:type="dxa"/>
+            <w:tcMar>
+              <w:top w:w="100" w:type="dxa"/>
+              <w:left w:w="108" w:type="dxa"/>
+              <w:bottom w:w="100" w:type="dxa"/>
+              <w:right w:w="108" w:type="dxa"/>
+            </w:tcMar>
+            <w:vAlign w:val="center"/>
+          </w:tcPr>
+          <w:p>
+            <w:pPr>
+              <w:jc w:val="center"/>
+              <w:rPr>
+                <w:rFonts w:ascii="Arial" w:hAnsi="Arial" w:cs="Arial"/>
+              </w:rPr>
+            </w:pPr>
+            <w:r>
+              <w:rPr>
+                <w:rFonts w:ascii="Arial" w:eastAsia="Arial" w:hAnsi="Arial" w:cs="Arial"/>
+                <w:b/>
+              </w:rPr>
+              <w:t>Actividad</w:t>
+            </w:r>
+          </w:p>
+        </w:tc>
+        <w:tc>
+          <w:tcPr>
+            <w:tcW w:w="4480" w:type="dxa"/>
+            <w:tcMar>
+              <w:top w:w="100" w:type="dxa"/>
+              <w:left w:w="108" w:type="dxa"/>
+              <w:bottom w:w="100" w:type="dxa"/>
+              <w:right w:w="108" w:type="dxa"/>
+            </w:tcMar>
+            <w:vAlign w:val="center"/>
+          </w:tcPr>
+          <w:p>
+            <w:pPr>
+              <w:jc w:val="center"/>
+              <w:rPr>
+                <w:rFonts w:ascii="Arial" w:hAnsi="Arial" w:cs="Arial"/>
+              </w:rPr>
+            </w:pPr>
+            <w:r>
+              <w:rPr>
+                <w:rFonts w:ascii="Arial" w:eastAsia="Arial" w:hAnsi="Arial" w:cs="Arial"/>
+                <w:b/>
+              </w:rPr>
+              <w:t>Datos de Entrada</w:t>
+            </w:r>
+          </w:p>
+        </w:tc>
+        <w:tc>
+          <w:tcPr>
+            <w:tcW w:w="1661" w:type="dxa"/>
+            <w:tcMar>
+              <w:top w:w="100" w:type="dxa"/>
+              <w:left w:w="108" w:type="dxa"/>
+              <w:bottom w:w="100" w:type="dxa"/>
+              <w:right w:w="108" w:type="dxa"/>
+            </w:tcMar>
+            <w:vAlign w:val="center"/>
+          </w:tcPr>
+          <w:p>
+            <w:pPr>
+              <w:jc w:val="center"/>
+              <w:rPr>
+                <w:rFonts w:ascii="Arial" w:hAnsi="Arial" w:cs="Arial"/>
+              </w:rPr>
+            </w:pPr>
+            <w:r>
+              <w:rPr>
+                <w:rFonts w:ascii="Arial" w:eastAsia="Arial" w:hAnsi="Arial" w:cs="Arial"/>
+                <w:b/>
+              </w:rPr>
+              <w:t>Datos de Salida</w:t>
+            </w:r>
+          </w:p>
+        </w:tc>
+      </w:tr>
+      <w:tr>
+        <w:tc>
+          <w:tcPr>
+            <w:tcW w:w="1417" w:type="dxa"/>
+            <w:tcMar>
+              <w:top w:w="100" w:type="dxa"/>
+              <w:left w:w="108" w:type="dxa"/>
+              <w:bottom w:w="100" w:type="dxa"/>
+              <w:right w:w="108" w:type="dxa"/>
+            </w:tcMar>
+            <w:vAlign w:val="center"/>
+          </w:tcPr>
+          <w:p>
+            <w:pPr>
+              <w:jc w:val="center"/>
+              <w:rPr>
+                <w:rFonts w:ascii="Arial" w:hAnsi="Arial" w:cs="Arial"/>
+              </w:rPr>
+            </w:pPr>
+            <w:r>
+              <w:rPr>
+                <w:rFonts w:ascii="Arial" w:eastAsia="Arial" w:hAnsi="Arial" w:cs="Arial"/>
+              </w:rPr>
+              <w:t>1</w:t>
+            </w:r>
+          </w:p>
+        </w:tc>
+        <w:tc>
+          <w:tcPr>
+            <w:tcW w:w="1910" w:type="dxa"/>
+            <w:tcMar>
+              <w:top w:w="100" w:type="dxa"/>
+              <w:left w:w="108" w:type="dxa"/>
+              <w:bottom w:w="100" w:type="dxa"/>
+              <w:right w:w="108" w:type="dxa"/>
+            </w:tcMar>
+            <w:vAlign w:val="center"/>
+          </w:tcPr>
+          <w:p>
+            <w:pPr>
+              <w:jc w:val="center"/>
+              <w:rPr>
+                <w:rFonts w:ascii="Arial" w:hAnsi="Arial" w:cs="Arial"/>
+              </w:rPr>
+            </w:pPr>
+            <w:r>
+              <w:rPr>
+                <w:rFonts w:ascii="Arial" w:hAnsi="Arial" w:cs="Arial"/>
+              </w:rPr>
+              <w:t>Solicitar comprobante de pago</w:t>
+            </w:r>
+          </w:p>
+        </w:tc>
+        <w:tc>
+          <w:tcPr>
+            <w:tcW w:w="4480" w:type="dxa"/>
+            <w:tcMar>
+              <w:top w:w="100" w:type="dxa"/>
+              <w:left w:w="108" w:type="dxa"/>
+              <w:bottom w:w="100" w:type="dxa"/>
+              <w:right w:w="108" w:type="dxa"/>
+            </w:tcMar>
+            <w:vAlign w:val="center"/>
+          </w:tcPr>
+          <w:p>
+            <w:pPr>
+              <w:jc w:val="center"/>
+              <w:rPr>
+                <w:rFonts w:ascii="Arial" w:hAnsi="Arial" w:cs="Arial"/>
+              </w:rPr>
+            </w:pPr>
+            <w:r>
+              <w:rPr>
+                <w:rFonts w:ascii="Arial" w:hAnsi="Arial" w:cs="Arial"/>
+              </w:rPr>
+              <w:t>Farmacéutico solicita comprobante</w:t>
+            </w:r>
+          </w:p>
+        </w:tc>
+        <w:tc>
+          <w:tcPr>
+            <w:tcW w:w="1661" w:type="dxa"/>
+            <w:tcMar>
+              <w:top w:w="100" w:type="dxa"/>
+              <w:left w:w="108" w:type="dxa"/>
+              <w:bottom w:w="100" w:type="dxa"/>
+              <w:right w:w="108" w:type="dxa"/>
+            </w:tcMar>
+            <w:vAlign w:val="center"/>
+          </w:tcPr>
+          <w:p>
+            <w:pPr>
+              <w:jc w:val="center"/>
+              <w:rPr>
+                <w:rFonts w:ascii="Arial" w:hAnsi="Arial" w:cs="Arial"/>
+              </w:rPr>
+            </w:pPr>
+            <w:r>
+              <w:rPr>
+                <w:rFonts w:ascii="Arial" w:hAnsi="Arial" w:cs="Arial"/>
+              </w:rPr>
+              <w:t>Solicitud del comprobante</w:t>
+            </w:r>
+          </w:p>
+        </w:tc>
+      </w:tr>
+      <w:tr>
+        <w:tc>
+          <w:tcPr>
+            <w:tcW w:w="1417" w:type="dxa"/>
+            <w:tcMar>
+              <w:top w:w="100" w:type="dxa"/>
+              <w:left w:w="108" w:type="dxa"/>
+              <w:bottom w:w="100" w:type="dxa"/>
+              <w:right w:w="108" w:type="dxa"/>
+            </w:tcMar>
+            <w:vAlign w:val="center"/>
+          </w:tcPr>
+          <w:p>
+            <w:pPr>
+              <w:jc w:val="center"/>
+              <w:rPr>
+                <w:rFonts w:ascii="Arial" w:hAnsi="Arial" w:cs="Arial"/>
+              </w:rPr>
+            </w:pPr>
+            <w:r>
+              <w:rPr>
+                <w:rFonts w:ascii="Arial" w:eastAsia="Arial" w:hAnsi="Arial" w:cs="Arial"/>
+              </w:rPr>
+              <w:t>2</w:t>
+            </w:r>
+          </w:p>
+        </w:tc>
+        <w:tc>
+          <w:tcPr>
+            <w:tcW w:w="1910" w:type="dxa"/>
+            <w:tcMar>
+              <w:top w:w="100" w:type="dxa"/>
+              <w:left w:w="108" w:type="dxa"/>
+              <w:bottom w:w="100" w:type="dxa"/>
+              <w:right w:w="108" w:type="dxa"/>
+            </w:tcMar>
+            <w:vAlign w:val="center"/>
+          </w:tcPr>
+          <w:p>
+            <w:pPr>
+              <w:jc w:val="center"/>
+              <w:rPr>
+                <w:rFonts w:ascii="Arial" w:hAnsi="Arial" w:cs="Arial"/>
+              </w:rPr>
+            </w:pPr>
+            <w:r>
+              <w:rPr>
+                <w:rFonts w:ascii="Arial" w:hAnsi="Arial" w:cs="Arial"/>
+              </w:rPr>
+              <w:t>Entrega de comprobante de pago</w:t>
+            </w:r>
+          </w:p>
+        </w:tc>
+        <w:tc>
+          <w:tcPr>
+            <w:tcW w:w="4480" w:type="dxa"/>
+            <w:tcMar>
+              <w:top w:w="100" w:type="dxa"/>
+              <w:left w:w="108" w:type="dxa"/>
+              <w:bottom w:w="100" w:type="dxa"/>
+              <w:right w:w="108" w:type="dxa"/>
+            </w:tcMar>
+            <w:vAlign w:val="center"/>
+          </w:tcPr>
+          <w:p>
+            <w:pPr>
+              <w:jc w:val="center"/>
+              <w:rPr>
+                <w:rFonts w:ascii="Arial" w:hAnsi="Arial" w:cs="Arial"/>
+              </w:rPr>
+            </w:pPr>
+            <w:r>
+              <w:rPr>
+                <w:rFonts w:ascii="Arial" w:hAnsi="Arial" w:cs="Arial"/>
+              </w:rPr>
+              <w:t>El comprobante y la lista de compra</w:t>
+            </w:r>
+          </w:p>
+        </w:tc>
+        <w:tc>
+          <w:tcPr>
+            <w:tcW w:w="1661" w:type="dxa"/>
+            <w:tcMar>
+              <w:top w:w="100" w:type="dxa"/>
+              <w:left w:w="108" w:type="dxa"/>
+              <w:bottom w:w="100" w:type="dxa"/>
+              <w:right w:w="108" w:type="dxa"/>
+            </w:tcMar>
+            <w:vAlign w:val="center"/>
+          </w:tcPr>
+          <w:p>
+            <w:pPr>
+              <w:jc w:val="center"/>
+              <w:rPr>
+                <w:rFonts w:ascii="Arial" w:hAnsi="Arial" w:cs="Arial"/>
+              </w:rPr>
+            </w:pPr>
+            <w:r>
+              <w:rPr>
+                <w:rFonts w:ascii="Arial" w:hAnsi="Arial" w:cs="Arial"/>
+              </w:rPr>
+              <w:t>Lista de compra</w:t>
+            </w:r>
+          </w:p>
+        </w:tc>
+      </w:tr>
+      <w:tr>
+        <w:tc>
+          <w:tcPr>
+            <w:tcW w:w="1417" w:type="dxa"/>
+            <w:tcMar>
+              <w:top w:w="100" w:type="dxa"/>
+              <w:left w:w="108" w:type="dxa"/>
+              <w:bottom w:w="100" w:type="dxa"/>
+              <w:right w:w="108" w:type="dxa"/>
+            </w:tcMar>
+            <w:vAlign w:val="center"/>
+          </w:tcPr>
+          <w:p>
+            <w:pPr>
+              <w:jc w:val="center"/>
+              <w:rPr>
+                <w:rFonts w:ascii="Arial" w:eastAsia="Arial" w:hAnsi="Arial" w:cs="Arial"/>
+              </w:rPr>
+            </w:pPr>
+            <w:r>
+              <w:rPr>
+                <w:rFonts w:ascii="Arial" w:eastAsia="Arial" w:hAnsi="Arial" w:cs="Arial"/>
+              </w:rPr>
+              <w:t>3</w:t>
+            </w:r>
+          </w:p>
+        </w:tc>
+        <w:tc>
+          <w:tcPr>
+            <w:tcW w:w="1910" w:type="dxa"/>
+            <w:tcMar>
+              <w:top w:w="100" w:type="dxa"/>
+              <w:left w:w="108" w:type="dxa"/>
+              <w:bottom w:w="100" w:type="dxa"/>
+              <w:right w:w="108" w:type="dxa"/>
+            </w:tcMar>
+            <w:vAlign w:val="center"/>
+          </w:tcPr>
+          <w:p>
+            <w:pPr>
+              <w:jc w:val="center"/>
+              <w:rPr>
+                <w:rFonts w:ascii="Arial" w:eastAsia="Arial" w:hAnsi="Arial" w:cs="Arial"/>
+              </w:rPr>
+            </w:pPr>
+            <w:r>
+              <w:rPr>
+                <w:rFonts w:ascii="Arial" w:eastAsia="Arial" w:hAnsi="Arial" w:cs="Arial"/>
+              </w:rPr>
+              <w:t>Reúne</w:t>
+            </w:r>
+            <w:r>
+              <w:rPr>
+                <w:rFonts w:ascii="Arial" w:eastAsia="Arial" w:hAnsi="Arial" w:cs="Arial"/>
+              </w:rPr>
+              <w:t xml:space="preserve"> los medicamentos</w:t>
+            </w:r>
+          </w:p>
+        </w:tc>
+        <w:tc>
+          <w:tcPr>
+            <w:tcW w:w="4480" w:type="dxa"/>
+            <w:tcMar>
+              <w:top w:w="100" w:type="dxa"/>
+              <w:left w:w="108" w:type="dxa"/>
+              <w:bottom w:w="100" w:type="dxa"/>
+              <w:right w:w="108" w:type="dxa"/>
+            </w:tcMar>
+            <w:vAlign w:val="center"/>
+          </w:tcPr>
+          <w:p>
+            <w:pPr>
+              <w:jc w:val="center"/>
+              <w:rPr>
+                <w:rFonts w:ascii="Arial" w:eastAsia="Arial" w:hAnsi="Arial" w:cs="Arial"/>
+              </w:rPr>
+            </w:pPr>
+            <w:r>
+              <w:rPr>
+                <w:rFonts w:ascii="Arial" w:eastAsia="Arial" w:hAnsi="Arial" w:cs="Arial"/>
+              </w:rPr>
+              <w:t>Lista de compra</w:t>
+            </w:r>
+          </w:p>
+        </w:tc>
+        <w:tc>
+          <w:tcPr>
+            <w:tcW w:w="1661" w:type="dxa"/>
+            <w:tcMar>
+              <w:top w:w="100" w:type="dxa"/>
+              <w:left w:w="108" w:type="dxa"/>
+              <w:bottom w:w="100" w:type="dxa"/>
+              <w:right w:w="108" w:type="dxa"/>
+            </w:tcMar>
+            <w:vAlign w:val="center"/>
+          </w:tcPr>
+          <w:p>
+            <w:pPr>
+              <w:jc w:val="center"/>
+              <w:rPr>
+                <w:rFonts w:ascii="Arial" w:eastAsia="Arial" w:hAnsi="Arial" w:cs="Arial"/>
+              </w:rPr>
+            </w:pPr>
+            <w:r>
+              <w:rPr>
+                <w:rFonts w:ascii="Arial" w:eastAsia="Arial" w:hAnsi="Arial" w:cs="Arial"/>
+              </w:rPr>
+              <w:t>Los medicamentos comprados</w:t>
+            </w:r>
+          </w:p>
+        </w:tc>
+      </w:tr>
+      <w:tr>
+        <w:tc>
+          <w:tcPr>
+            <w:tcW w:w="1417" w:type="dxa"/>
+            <w:tcMar>
+              <w:top w:w="100" w:type="dxa"/>
+              <w:left w:w="108" w:type="dxa"/>
+              <w:bottom w:w="100" w:type="dxa"/>
+              <w:right w:w="108" w:type="dxa"/>
+            </w:tcMar>
+            <w:vAlign w:val="center"/>
+          </w:tcPr>
+          <w:p>
+            <w:pPr>
+              <w:jc w:val="center"/>
+              <w:rPr>
+                <w:rFonts w:ascii="Arial" w:hAnsi="Arial" w:cs="Arial"/>
+              </w:rPr>
+            </w:pPr>
+            <w:r>
+              <w:rPr>
+                <w:rFonts w:ascii="Arial" w:eastAsia="Arial" w:hAnsi="Arial" w:cs="Arial"/>
+              </w:rPr>
+              <w:t>4</w:t>
+            </w:r>
+          </w:p>
+        </w:tc>
+        <w:tc>
+          <w:tcPr>
+            <w:tcW w:w="1910" w:type="dxa"/>
+            <w:tcMar>
+              <w:top w:w="100" w:type="dxa"/>
+              <w:left w:w="108" w:type="dxa"/>
+              <w:bottom w:w="100" w:type="dxa"/>
+              <w:right w:w="108" w:type="dxa"/>
+            </w:tcMar>
+            <w:vAlign w:val="center"/>
+          </w:tcPr>
+          <w:p>
+            <w:pPr>
+              <w:jc w:val="center"/>
+              <w:rPr>
+                <w:rFonts w:ascii="Arial" w:hAnsi="Arial" w:cs="Arial"/>
+              </w:rPr>
+            </w:pPr>
+            <w:r>
+              <w:rPr>
+                <w:rFonts w:ascii="Arial" w:hAnsi="Arial" w:cs="Arial"/>
+              </w:rPr>
+              <w:t>Entrega los medicamentos</w:t>
+            </w:r>
+          </w:p>
+        </w:tc>
+        <w:tc>
+          <w:tcPr>
+            <w:tcW w:w="4480" w:type="dxa"/>
+            <w:tcMar>
+              <w:top w:w="100" w:type="dxa"/>
+              <w:left w:w="108" w:type="dxa"/>
+              <w:bottom w:w="100" w:type="dxa"/>
+              <w:right w:w="108" w:type="dxa"/>
+            </w:tcMar>
+            <w:vAlign w:val="center"/>
+          </w:tcPr>
+          <w:p>
+            <w:pPr>
+              <w:jc w:val="center"/>
+              <w:rPr>
+                <w:rFonts w:ascii="Arial" w:hAnsi="Arial" w:cs="Arial"/>
+              </w:rPr>
+            </w:pPr>
+            <w:r>
+              <w:rPr>
+                <w:rFonts w:ascii="Arial" w:hAnsi="Arial" w:cs="Arial"/>
+              </w:rPr>
+              <w:t>Medicamentos comprados</w:t>
+            </w:r>
+          </w:p>
+        </w:tc>
+        <w:tc>
+          <w:tcPr>
+            <w:tcW w:w="1661" w:type="dxa"/>
+            <w:tcMar>
+              <w:top w:w="100" w:type="dxa"/>
+              <w:left w:w="108" w:type="dxa"/>
+              <w:bottom w:w="100" w:type="dxa"/>
+              <w:right w:w="108" w:type="dxa"/>
+            </w:tcMar>
+            <w:vAlign w:val="center"/>
+          </w:tcPr>
+          <w:p>
+            <w:pPr>
+              <w:jc w:val="center"/>
+              <w:rPr>
+                <w:rFonts w:ascii="Arial" w:hAnsi="Arial" w:cs="Arial"/>
+              </w:rPr>
+            </w:pPr>
+            <w:r>
+              <w:rPr>
+                <w:rFonts w:ascii="Arial" w:hAnsi="Arial" w:cs="Arial"/>
+              </w:rPr>
+              <w:t>Entrega de los medicamentos comprados</w:t>
+            </w:r>
+          </w:p>
+        </w:tc>
+      </w:tr>
+      <w:tr>
+        <w:tc>
+          <w:tcPr>
+            <w:tcW w:w="1417" w:type="dxa"/>
+            <w:tcMar>
+              <w:top w:w="100" w:type="dxa"/>
+              <w:left w:w="108" w:type="dxa"/>
+              <w:bottom w:w="100" w:type="dxa"/>
+              <w:right w:w="108" w:type="dxa"/>
+            </w:tcMar>
+            <w:vAlign w:val="center"/>
+          </w:tcPr>
+          <w:p>
+            <w:pPr>
+              <w:jc w:val="center"/>
+              <w:rPr>
+                <w:rFonts w:ascii="Arial" w:hAnsi="Arial" w:cs="Arial"/>
+              </w:rPr>
+            </w:pPr>
+            <w:r>
+              <w:rPr>
+                <w:rFonts w:ascii="Arial" w:eastAsia="Arial" w:hAnsi="Arial" w:cs="Arial"/>
+              </w:rPr>
+              <w:lastRenderedPageBreak/>
+              <w:t>5</w:t>
+            </w:r>
+          </w:p>
+        </w:tc>
+        <w:tc>
+          <w:tcPr>
+            <w:tcW w:w="1910" w:type="dxa"/>
+            <w:tcMar>
+              <w:top w:w="100" w:type="dxa"/>
+              <w:left w:w="108" w:type="dxa"/>
+              <w:bottom w:w="100" w:type="dxa"/>
+              <w:right w:w="108" w:type="dxa"/>
+            </w:tcMar>
+            <w:vAlign w:val="center"/>
+          </w:tcPr>
+          <w:p>
+            <w:pPr>
+              <w:jc w:val="center"/>
+              <w:rPr>
+                <w:rFonts w:ascii="Arial" w:hAnsi="Arial" w:cs="Arial"/>
+              </w:rPr>
+            </w:pPr>
+            <w:r>
+              <w:rPr>
+                <w:rFonts w:ascii="Arial" w:hAnsi="Arial" w:cs="Arial"/>
+              </w:rPr>
+              <w:t>Verifica el estado de los medicamentos</w:t>
+            </w:r>
+          </w:p>
+        </w:tc>
+        <w:tc>
+          <w:tcPr>
+            <w:tcW w:w="4480" w:type="dxa"/>
+            <w:tcMar>
+              <w:top w:w="100" w:type="dxa"/>
+              <w:left w:w="108" w:type="dxa"/>
+              <w:bottom w:w="100" w:type="dxa"/>
+              <w:right w:w="108" w:type="dxa"/>
+            </w:tcMar>
+            <w:vAlign w:val="center"/>
+          </w:tcPr>
+          <w:p>
+            <w:pPr>
+              <w:jc w:val="center"/>
+              <w:rPr>
+                <w:rFonts w:ascii="Arial" w:hAnsi="Arial" w:cs="Arial"/>
+              </w:rPr>
+            </w:pPr>
+            <w:r>
+              <w:rPr>
+                <w:rFonts w:ascii="Arial" w:hAnsi="Arial" w:cs="Arial"/>
+              </w:rPr>
+              <w:t>Medicamentos comprados</w:t>
+            </w:r>
+          </w:p>
+        </w:tc>
+        <w:tc>
+          <w:tcPr>
+            <w:tcW w:w="1661" w:type="dxa"/>
+            <w:tcMar>
+              <w:top w:w="100" w:type="dxa"/>
+              <w:left w:w="108" w:type="dxa"/>
+              <w:bottom w:w="100" w:type="dxa"/>
+              <w:right w:w="108" w:type="dxa"/>
+            </w:tcMar>
+            <w:vAlign w:val="center"/>
+          </w:tcPr>
+          <w:p>
+            <w:pPr>
+              <w:jc w:val="center"/>
+              <w:rPr>
+                <w:rFonts w:ascii="Arial" w:hAnsi="Arial" w:cs="Arial"/>
+              </w:rPr>
+            </w:pPr>
+            <w:r>
+              <w:rPr>
+                <w:rFonts w:ascii="Arial" w:hAnsi="Arial" w:cs="Arial"/>
+              </w:rPr>
+              <w:t>El estado de los medicamentos</w:t>
+            </w:r>
+          </w:p>
+        </w:tc>
+      </w:tr>
+      <w:tr>
+        <w:tc>
+          <w:tcPr>
+            <w:tcW w:w="1417" w:type="dxa"/>
+            <w:tcMar>
+              <w:top w:w="100" w:type="dxa"/>
+              <w:left w:w="108" w:type="dxa"/>
+              <w:bottom w:w="100" w:type="dxa"/>
+              <w:right w:w="108" w:type="dxa"/>
+            </w:tcMar>
+            <w:vAlign w:val="center"/>
+          </w:tcPr>
+          <w:p>
+            <w:pPr>
+              <w:jc w:val="center"/>
+              <w:rPr>
+                <w:rFonts w:ascii="Arial" w:hAnsi="Arial" w:cs="Arial"/>
+              </w:rPr>
+            </w:pPr>
+            <w:r>
+              <w:rPr>
+                <w:rFonts w:ascii="Arial" w:eastAsia="Arial" w:hAnsi="Arial" w:cs="Arial"/>
+              </w:rPr>
+              <w:t>6</w:t>
+            </w:r>
+          </w:p>
+        </w:tc>
+        <w:tc>
+          <w:tcPr>
+            <w:tcW w:w="1910" w:type="dxa"/>
+            <w:tcMar>
+              <w:top w:w="100" w:type="dxa"/>
+              <w:left w:w="108" w:type="dxa"/>
+              <w:bottom w:w="100" w:type="dxa"/>
+              <w:right w:w="108" w:type="dxa"/>
+            </w:tcMar>
+            <w:vAlign w:val="center"/>
+          </w:tcPr>
+          <w:p>
+            <w:pPr>
+              <w:jc w:val="center"/>
+              <w:rPr>
+                <w:rFonts w:ascii="Arial" w:hAnsi="Arial" w:cs="Arial"/>
+              </w:rPr>
+            </w:pPr>
+            <w:r>
+              <w:rPr>
+                <w:rFonts w:ascii="Arial" w:hAnsi="Arial" w:cs="Arial"/>
+              </w:rPr>
+              <w:t>Recibe</w:t>
+            </w:r>
+            <w:r>
+              <w:rPr>
+                <w:rFonts w:ascii="Arial" w:hAnsi="Arial" w:cs="Arial"/>
+              </w:rPr>
+              <w:t xml:space="preserve"> los medicamentos</w:t>
+            </w:r>
+          </w:p>
+        </w:tc>
+        <w:tc>
+          <w:tcPr>
+            <w:tcW w:w="4480" w:type="dxa"/>
+            <w:tcMar>
+              <w:top w:w="100" w:type="dxa"/>
+              <w:left w:w="108" w:type="dxa"/>
+              <w:bottom w:w="100" w:type="dxa"/>
+              <w:right w:w="108" w:type="dxa"/>
+            </w:tcMar>
+            <w:vAlign w:val="center"/>
+          </w:tcPr>
+          <w:p>
+            <w:pPr>
+              <w:jc w:val="center"/>
+              <w:rPr>
+                <w:rFonts w:ascii="Arial" w:hAnsi="Arial" w:cs="Arial"/>
+              </w:rPr>
+            </w:pPr>
+            <w:r>
+              <w:rPr>
+                <w:rFonts w:ascii="Arial" w:hAnsi="Arial" w:cs="Arial"/>
+              </w:rPr>
+              <w:t>La entrega de los medicamentos comprados</w:t>
+            </w:r>
+          </w:p>
+        </w:tc>
+        <w:tc>
+          <w:tcPr>
+            <w:tcW w:w="1661" w:type="dxa"/>
+            <w:tcMar>
+              <w:top w:w="100" w:type="dxa"/>
+              <w:left w:w="108" w:type="dxa"/>
+              <w:bottom w:w="100" w:type="dxa"/>
+              <w:right w:w="108" w:type="dxa"/>
+            </w:tcMar>
+            <w:vAlign w:val="center"/>
+          </w:tcPr>
+          <w:p>
+            <w:pPr>
+              <w:jc w:val="center"/>
+              <w:rPr>
+                <w:rFonts w:ascii="Arial" w:hAnsi="Arial" w:cs="Arial"/>
+              </w:rPr>
+            </w:pPr>
+            <w:r>
+              <w:rPr>
+                <w:rFonts w:ascii="Arial" w:hAnsi="Arial" w:cs="Arial"/>
+              </w:rPr>
+              <w:t xml:space="preserve">Realización de la recepción de medicamentos </w:t>
+            </w:r>
+          </w:p>
+        </w:tc>
+      </w:tr>
+    </w:tbl>
+    <w:p>
+      <w:pPr>
+        <w:ind w:left="720"/>
+        <w:outlineLvl w:val="1"/>
+        <w:rPr>
+          <w:rFonts w:ascii="Arial" w:eastAsia="Arial" w:hAnsi="Arial" w:cs="Arial"/>
+          <w:b/>
+          <w:sz w:val="24"/>
+          <w:szCs w:val="24"/>
+        </w:rPr>
+      </w:pPr>
+    </w:p>
+    <w:p>
+      <w:pPr>
+        <w:ind w:left="720"/>
+        <w:outlineLvl w:val="1"/>
+        <w:rPr>
+          <w:rFonts w:ascii="Arial" w:eastAsia="Arial" w:hAnsi="Arial" w:cs="Arial"/>
+          <w:b/>
+          <w:sz w:val="24"/>
+          <w:szCs w:val="24"/>
+        </w:rPr>
+      </w:pPr>
+    </w:p>
+    <w:p>
+      <w:pPr>
+        <w:ind w:left="720"/>
+        <w:outlineLvl w:val="1"/>
+        <w:rPr>
+          <w:rFonts w:ascii="Arial" w:eastAsia="Arial" w:hAnsi="Arial" w:cs="Arial"/>
+          <w:b/>
+          <w:sz w:val="24"/>
+          <w:szCs w:val="24"/>
+        </w:rPr>
+      </w:pPr>
+    </w:p>
+    <w:p>
+      <w:pPr>
+        <w:numPr>
+          <w:ilvl w:val="1"/>
+          <w:numId w:val="1"/>
+        </w:numPr>
+        <w:spacing w:before="120" w:after="60"/>
+        <w:ind w:left="720" w:hanging="718"/>
+        <w:jc w:val="both"/>
+        <w:rPr>
+          <w:rFonts w:ascii="Arial" w:eastAsia="Arial" w:hAnsi="Arial" w:cs="Arial"/>
+          <w:b/>
+        </w:rPr>
+      </w:pPr>
+      <w:r>
+        <w:rPr>
+          <w:rFonts w:ascii="Arial" w:eastAsia="Arial" w:hAnsi="Arial" w:cs="Arial"/>
+          <w:b/>
+        </w:rPr>
+        <w:t>Diagrama del Proceso</w:t>
+      </w:r>
+    </w:p>
+    <w:p>
+      <w:pPr>
+        <w:pStyle w:val="Prrafodelista"/>
+        <w:ind w:left="1440"/>
+        <w:outlineLvl w:val="1"/>
+        <w:rPr>
+          <w:rFonts w:ascii="Arial" w:eastAsia="Arial" w:hAnsi="Arial" w:cs="Arial"/>
+          <w:b/>
+        </w:rPr>
+      </w:pPr>
+    </w:p>
+    <w:p>
+      <w:pPr>
+        <w:outlineLvl w:val="1"/>
+        <w:rPr>
+          <w:rFonts w:ascii="Arial" w:eastAsia="Arial" w:hAnsi="Arial" w:cs="Arial"/>
+          <w:b/>
+          <w:sz w:val="24"/>
+          <w:szCs w:val="24"/>
+        </w:rPr>
+      </w:pPr>
+      <w:r>
+        <w:rPr>
+          <w:noProof/>
+        </w:rPr>
+        <w:drawing>
+          <wp:inline distT="0" distB="0" distL="0" distR="0" wp14:anchorId="4ED19614" wp14:editId="597749EB">
+            <wp:extent cx="5943600" cy="3702050"/>
+            <wp:effectExtent l="0" t="0" r="0" b="0"/>
+            <wp:docPr id="2" name="Imagen 2"/>
+            <wp:cNvGraphicFramePr>
+              <a:graphicFrameLocks xmlns:a="http://schemas.openxmlformats.org/drawingml/2006/main" noChangeAspect="1"/>
+            </wp:cNvGraphicFramePr>
+            <a:graphic xmlns:a="http://schemas.openxmlformats.org/drawingml/2006/main">
+              <a:graphicData uri="http://schemas.openxmlformats.org/drawingml/2006/picture">
+                <pic:pic xmlns:pic="http://schemas.openxmlformats.org/drawingml/2006/picture">
+                  <pic:nvPicPr>
+                    <pic:cNvPr id="1" name=""/>
+                    <pic:cNvPicPr/>
+                  </pic:nvPicPr>
+                  <pic:blipFill>
+                    <a:blip r:embed="rId8"/>
+                    <a:stretch>
+                      <a:fillRect/>
+                    </a:stretch>
+                  </pic:blipFill>
+                  <pic:spPr>
+                    <a:xfrm>
+                      <a:off x="0" y="0"/>
+                      <a:ext cx="5943600" cy="3702050"/>
+                    </a:xfrm>
+                    <a:prstGeom prst="rect">
+                      <a:avLst/>
+                    </a:prstGeom>
+                  </pic:spPr>
+                </pic:pic>
+              </a:graphicData>
+            </a:graphic>
+          </wp:inline>
+        </w:drawing>
+      </w:r>
+    </w:p>
+    <w:p>
+      <w:pPr>
+        <w:outlineLvl w:val="1"/>
+        <w:rPr>
+          <w:rFonts w:ascii="Arial" w:eastAsia="Arial" w:hAnsi="Arial" w:cs="Arial"/>
+          <w:b/>
+          <w:sz w:val="24"/>
+          <w:szCs w:val="24"/>
+        </w:rPr>
+      </w:pPr>
+    </w:p>
+    <w:p>
+      <w:pPr>
+        <w:numPr>
+          <w:ilvl w:val="1"/>
+          <w:numId w:val="1"/>
+        </w:numPr>
+        <w:spacing w:before="120" w:after="60"/>
+        <w:ind w:left="720" w:hanging="718"/>
+        <w:jc w:val="both"/>
+        <w:rPr>
+          <w:rFonts w:ascii="Arial" w:eastAsia="Arial" w:hAnsi="Arial" w:cs="Arial"/>
+          <w:b/>
+        </w:rPr>
+      </w:pPr>
+      <w:r>
+        <w:rPr>
+          <w:rFonts w:ascii="Arial" w:eastAsia="Arial" w:hAnsi="Arial" w:cs="Arial"/>
+          <w:b/>
+        </w:rPr>
+        <w:t>Descripción de actividades</w:t>
+      </w:r>
+    </w:p>
+    <w:p>
+      <w:pPr>
+        <w:pStyle w:val="Prrafodelista"/>
+        <w:rPr>
+          <w:rFonts w:ascii="Arial" w:eastAsia="Arial" w:hAnsi="Arial" w:cs="Arial"/>
+          <w:b/>
+        </w:rPr>
+      </w:pPr>
+    </w:p>
+    <w:p>
+      <w:pPr>
+        <w:pStyle w:val="Prrafodelista"/>
+        <w:ind w:left="1440"/>
+        <w:rPr>
+          <w:rFonts w:ascii="Arial" w:eastAsia="Arial" w:hAnsi="Arial" w:cs="Arial"/>
+        </w:rPr>
+      </w:pPr>
+      <w:r>
+        <w:rPr>
+          <w:rFonts w:ascii="Arial" w:eastAsia="Arial" w:hAnsi="Arial" w:cs="Arial"/>
+        </w:rPr>
+        <w:t>A continuación, se procederá a describir las ac</w:t>
+      </w:r>
+      <w:r>
+        <w:rPr>
+          <w:rFonts w:ascii="Arial" w:eastAsia="Arial" w:hAnsi="Arial" w:cs="Arial"/>
+        </w:rPr>
+        <w:t xml:space="preserve">tividades, el rol que realiza </w:t>
+      </w:r>
+      <w:r>
+        <w:rPr>
+          <w:rFonts w:ascii="Arial" w:eastAsia="Arial" w:hAnsi="Arial" w:cs="Arial"/>
+        </w:rPr>
+        <w:t>cada una de ellas y el tipo a la que pertenecen.</w:t>
+      </w:r>
+    </w:p>
+    <w:p>
+      <w:pPr>
+        <w:pStyle w:val="Prrafodelista"/>
+        <w:ind w:left="1440"/>
+        <w:outlineLvl w:val="1"/>
+        <w:rPr>
+          <w:rFonts w:ascii="Arial" w:eastAsia="Arial" w:hAnsi="Arial" w:cs="Arial"/>
+        </w:rPr>
+      </w:pPr>
+    </w:p>
+    <w:tbl>
+      <w:tblPr>
+        <w:tblW w:w="9468" w:type="dxa"/>
+        <w:tblInd w:w="108" w:type="dxa"/>
+        <w:tblBorders>
+          <w:top w:val="single" w:sz="4" w:space="0" w:color="auto"/>
+          <w:left w:val="single" w:sz="4" w:space="0" w:color="auto"/>
+          <w:bottom w:val="single" w:sz="4" w:space="0" w:color="auto"/>
+          <w:right w:val="single" w:sz="4" w:space="0" w:color="auto"/>
+          <w:insideH w:val="single" w:sz="4" w:space="0" w:color="auto"/>
+          <w:insideV w:val="single" w:sz="4" w:space="0" w:color="auto"/>
+        </w:tblBorders>
+        <w:tblLayout w:type="fixed"/>
+        <w:tblLook w:val="0600" w:firstRow="0" w:lastRow="0" w:firstColumn="0" w:lastColumn="0" w:noHBand="1" w:noVBand="1"/>
+      </w:tblPr>
+      <w:tblGrid>
+        <w:gridCol w:w="416"/>
+        <w:gridCol w:w="1535"/>
+        <w:gridCol w:w="5166"/>
+        <w:gridCol w:w="1479"/>
+        <w:gridCol w:w="872"/>
+      </w:tblGrid>
+      <w:tr>
+        <w:trPr>
+          <w:trHeight w:val="420"/>
+        </w:trPr>
+        <w:tc>
+          <w:tcPr>
+            <w:tcW w:w="416" w:type="dxa"/>
+            <w:shd w:val="clear" w:color="auto" w:fill="FFFFFF"/>
+            <w:tcMar>
+              <w:top w:w="100" w:type="dxa"/>
+              <w:left w:w="108" w:type="dxa"/>
+              <w:bottom w:w="100" w:type="dxa"/>
+              <w:right w:w="108" w:type="dxa"/>
+            </w:tcMar>
+            <w:vAlign w:val="center"/>
+          </w:tcPr>
+          <w:p>
+            <w:pPr>
+              <w:jc w:val="center"/>
+              <w:rPr>
+                <w:rFonts w:ascii="Arial" w:hAnsi="Arial" w:cs="Arial"/>
+              </w:rPr>
+            </w:pPr>
+            <w:r>
+              <w:rPr>
+                <w:rFonts w:ascii="Arial" w:eastAsia="Arial" w:hAnsi="Arial" w:cs="Arial"/>
+                <w:b/>
+              </w:rPr>
+              <w:t>ID</w:t>
+            </w:r>
+          </w:p>
+        </w:tc>
+        <w:tc>
+          <w:tcPr>
+            <w:tcW w:w="1535" w:type="dxa"/>
+            <w:shd w:val="clear" w:color="auto" w:fill="FFFFFF"/>
+            <w:tcMar>
+              <w:top w:w="100" w:type="dxa"/>
+              <w:left w:w="108" w:type="dxa"/>
+              <w:bottom w:w="100" w:type="dxa"/>
+              <w:right w:w="108" w:type="dxa"/>
+            </w:tcMar>
+            <w:vAlign w:val="center"/>
+          </w:tcPr>
+          <w:p>
+            <w:pPr>
+              <w:jc w:val="center"/>
+              <w:rPr>
+                <w:rFonts w:ascii="Arial" w:hAnsi="Arial" w:cs="Arial"/>
+              </w:rPr>
+            </w:pPr>
+            <w:r>
+              <w:rPr>
+                <w:rFonts w:ascii="Arial" w:eastAsia="Arial" w:hAnsi="Arial" w:cs="Arial"/>
+                <w:b/>
+              </w:rPr>
+              <w:t>Actividad</w:t>
+            </w:r>
+          </w:p>
+        </w:tc>
+        <w:tc>
+          <w:tcPr>
+            <w:tcW w:w="5166" w:type="dxa"/>
+            <w:shd w:val="clear" w:color="auto" w:fill="FFFFFF"/>
+            <w:tcMar>
+              <w:top w:w="100" w:type="dxa"/>
+              <w:left w:w="108" w:type="dxa"/>
+              <w:bottom w:w="100" w:type="dxa"/>
+              <w:right w:w="108" w:type="dxa"/>
+            </w:tcMar>
+            <w:vAlign w:val="center"/>
+          </w:tcPr>
+          <w:p>
+            <w:pPr>
+              <w:jc w:val="center"/>
+              <w:rPr>
+                <w:rFonts w:ascii="Arial" w:hAnsi="Arial" w:cs="Arial"/>
+              </w:rPr>
+            </w:pPr>
+            <w:r>
+              <w:rPr>
+                <w:rFonts w:ascii="Arial" w:eastAsia="Arial" w:hAnsi="Arial" w:cs="Arial"/>
+                <w:b/>
+              </w:rPr>
+              <w:t>Descripción</w:t>
+            </w:r>
+          </w:p>
+        </w:tc>
+        <w:tc>
+          <w:tcPr>
+            <w:tcW w:w="1479" w:type="dxa"/>
+            <w:shd w:val="clear" w:color="auto" w:fill="FFFFFF"/>
+            <w:tcMar>
+              <w:top w:w="100" w:type="dxa"/>
+              <w:left w:w="108" w:type="dxa"/>
+              <w:bottom w:w="100" w:type="dxa"/>
+              <w:right w:w="108" w:type="dxa"/>
+            </w:tcMar>
+            <w:vAlign w:val="center"/>
+          </w:tcPr>
+          <w:p>
+            <w:pPr>
+              <w:jc w:val="center"/>
+              <w:rPr>
+                <w:rFonts w:ascii="Arial" w:hAnsi="Arial" w:cs="Arial"/>
+              </w:rPr>
+            </w:pPr>
+            <w:r>
+              <w:rPr>
+                <w:rFonts w:ascii="Arial" w:eastAsia="Arial" w:hAnsi="Arial" w:cs="Arial"/>
+                <w:b/>
+              </w:rPr>
+              <w:t>Rol</w:t>
+            </w:r>
+          </w:p>
+        </w:tc>
+        <w:tc>
+          <w:tcPr>
+            <w:tcW w:w="872" w:type="dxa"/>
+            <w:shd w:val="clear" w:color="auto" w:fill="FFFFFF"/>
+            <w:tcMar>
+              <w:top w:w="100" w:type="dxa"/>
+              <w:left w:w="108" w:type="dxa"/>
+              <w:bottom w:w="100" w:type="dxa"/>
+              <w:right w:w="108" w:type="dxa"/>
+            </w:tcMar>
+            <w:vAlign w:val="center"/>
+          </w:tcPr>
+          <w:p>
+            <w:pPr>
+              <w:jc w:val="center"/>
+              <w:rPr>
+                <w:rFonts w:ascii="Arial" w:hAnsi="Arial" w:cs="Arial"/>
+              </w:rPr>
+            </w:pPr>
+            <w:r>
+              <w:rPr>
+                <w:rFonts w:ascii="Arial" w:eastAsia="Arial" w:hAnsi="Arial" w:cs="Arial"/>
+                <w:b/>
+              </w:rPr>
+              <w:t>Tipo</w:t>
+            </w:r>
+          </w:p>
+        </w:tc>
+      </w:tr>
+      <w:tr>
+        <w:trPr>
+          <w:trHeight w:val="376"/>
+        </w:trPr>
+        <w:tc>
+          <w:tcPr>
+            <w:tcW w:w="416" w:type="dxa"/>
+            <w:shd w:val="clear" w:color="auto" w:fill="FFFFFF"/>
+            <w:tcMar>
+              <w:top w:w="100" w:type="dxa"/>
+              <w:left w:w="108" w:type="dxa"/>
+              <w:bottom w:w="100" w:type="dxa"/>
+              <w:right w:w="108" w:type="dxa"/>
+            </w:tcMar>
+            <w:vAlign w:val="center"/>
+          </w:tcPr>
+          <w:p>
+            <w:pPr>
+              <w:jc w:val="center"/>
+              <w:rPr>
+                <w:rFonts w:ascii="Arial" w:hAnsi="Arial" w:cs="Arial"/>
+              </w:rPr>
+            </w:pPr>
+            <w:r>
+              <w:rPr>
+                <w:rFonts w:ascii="Arial" w:eastAsia="Arial" w:hAnsi="Arial" w:cs="Arial"/>
+              </w:rPr>
+              <w:t>1</w:t>
+            </w:r>
+          </w:p>
+        </w:tc>
+        <w:tc>
+          <w:tcPr>
+            <w:tcW w:w="1535" w:type="dxa"/>
+            <w:shd w:val="clear" w:color="auto" w:fill="FFFFFF"/>
+            <w:tcMar>
+              <w:top w:w="100" w:type="dxa"/>
+              <w:left w:w="108" w:type="dxa"/>
+              <w:bottom w:w="100" w:type="dxa"/>
+              <w:right w:w="108" w:type="dxa"/>
+            </w:tcMar>
+            <w:vAlign w:val="center"/>
+          </w:tcPr>
+          <w:p>
+            <w:pPr>
+              <w:jc w:val="center"/>
+              <w:rPr>
+                <w:rFonts w:ascii="Arial" w:hAnsi="Arial" w:cs="Arial"/>
+              </w:rPr>
+            </w:pPr>
+            <w:r>
+              <w:rPr>
+                <w:rFonts w:ascii="Arial" w:hAnsi="Arial" w:cs="Arial"/>
+              </w:rPr>
+              <w:t>Solicitar comprobante de pago</w:t>
+            </w:r>
+          </w:p>
+        </w:tc>
+        <w:tc>
+          <w:tcPr>
+            <w:tcW w:w="5166" w:type="dxa"/>
+            <w:shd w:val="clear" w:color="auto" w:fill="FFFFFF"/>
+            <w:tcMar>
+              <w:top w:w="100" w:type="dxa"/>
+              <w:left w:w="108" w:type="dxa"/>
+              <w:bottom w:w="100" w:type="dxa"/>
+              <w:right w:w="108" w:type="dxa"/>
+            </w:tcMar>
+            <w:vAlign w:val="center"/>
+          </w:tcPr>
+          <w:p>
+            <w:pPr>
+              <w:jc w:val="center"/>
+              <w:rPr>
+                <w:rFonts w:ascii="Arial" w:hAnsi="Arial" w:cs="Arial"/>
+              </w:rPr>
+            </w:pPr>
+            <w:r>
+              <w:rPr>
+                <w:rFonts w:ascii="Arial" w:hAnsi="Arial" w:cs="Arial"/>
+              </w:rPr>
+              <w:t>El farmacéutico solicita al cliente el comprobante que contiene la lista de compra</w:t>
+            </w:r>
+          </w:p>
+        </w:tc>
+        <w:tc>
+          <w:tcPr>
+            <w:tcW w:w="1479" w:type="dxa"/>
+            <w:shd w:val="clear" w:color="auto" w:fill="FFFFFF"/>
+            <w:tcMar>
+              <w:top w:w="100" w:type="dxa"/>
+              <w:left w:w="108" w:type="dxa"/>
+              <w:bottom w:w="100" w:type="dxa"/>
+              <w:right w:w="108" w:type="dxa"/>
+            </w:tcMar>
+            <w:vAlign w:val="center"/>
+          </w:tcPr>
+          <w:p>
+            <w:pPr>
+              <w:jc w:val="center"/>
+              <w:rPr>
+                <w:rFonts w:ascii="Arial" w:hAnsi="Arial" w:cs="Arial"/>
+              </w:rPr>
+            </w:pPr>
+            <w:r>
+              <w:rPr>
+                <w:rFonts w:ascii="Arial" w:hAnsi="Arial" w:cs="Arial"/>
+              </w:rPr>
+              <w:t xml:space="preserve">Farmacéutico </w:t>
+            </w:r>
+          </w:p>
+        </w:tc>
+        <w:tc>
+          <w:tcPr>
+            <w:tcW w:w="872" w:type="dxa"/>
+            <w:shd w:val="clear" w:color="auto" w:fill="FFFFFF"/>
+            <w:tcMar>
+              <w:top w:w="100" w:type="dxa"/>
+              <w:left w:w="108" w:type="dxa"/>
+              <w:bottom w:w="100" w:type="dxa"/>
+              <w:right w:w="108" w:type="dxa"/>
+            </w:tcMar>
+            <w:vAlign w:val="center"/>
+          </w:tcPr>
+          <w:p>
+            <w:pPr>
+              <w:jc w:val="center"/>
+              <w:rPr>
+                <w:rFonts w:ascii="Arial" w:hAnsi="Arial" w:cs="Arial"/>
+              </w:rPr>
+            </w:pPr>
+            <w:r>
+              <w:rPr>
+                <w:rFonts w:ascii="Arial" w:hAnsi="Arial" w:cs="Arial"/>
+              </w:rPr>
+              <w:t>Manual</w:t>
+            </w:r>
+          </w:p>
+        </w:tc>
+      </w:tr>
+      <w:tr>
+        <w:trPr>
+          <w:trHeight w:val="381"/>
+        </w:trPr>
+        <w:tc>
+          <w:tcPr>
+            <w:tcW w:w="416" w:type="dxa"/>
+            <w:shd w:val="clear" w:color="auto" w:fill="FFFFFF"/>
+            <w:tcMar>
+              <w:top w:w="100" w:type="dxa"/>
+              <w:left w:w="108" w:type="dxa"/>
+              <w:bottom w:w="100" w:type="dxa"/>
+              <w:right w:w="108" w:type="dxa"/>
+            </w:tcMar>
+            <w:vAlign w:val="center"/>
+          </w:tcPr>
+          <w:p>
+            <w:pPr>
+              <w:jc w:val="center"/>
+              <w:rPr>
+                <w:rFonts w:ascii="Arial" w:hAnsi="Arial" w:cs="Arial"/>
+              </w:rPr>
+            </w:pPr>
+            <w:r>
+              <w:rPr>
+                <w:rFonts w:ascii="Arial" w:eastAsia="Arial" w:hAnsi="Arial" w:cs="Arial"/>
+              </w:rPr>
+              <w:t>2</w:t>
+            </w:r>
+          </w:p>
+        </w:tc>
+        <w:tc>
+          <w:tcPr>
+            <w:tcW w:w="1535" w:type="dxa"/>
+            <w:shd w:val="clear" w:color="auto" w:fill="FFFFFF"/>
+            <w:tcMar>
+              <w:top w:w="100" w:type="dxa"/>
+              <w:left w:w="108" w:type="dxa"/>
+              <w:bottom w:w="100" w:type="dxa"/>
+              <w:right w:w="108" w:type="dxa"/>
+            </w:tcMar>
+            <w:vAlign w:val="center"/>
+          </w:tcPr>
+          <w:p>
+            <w:pPr>
+              <w:jc w:val="center"/>
+              <w:rPr>
+                <w:rFonts w:ascii="Arial" w:hAnsi="Arial" w:cs="Arial"/>
+              </w:rPr>
+            </w:pPr>
+            <w:r>
+              <w:rPr>
+                <w:rFonts w:ascii="Arial" w:hAnsi="Arial" w:cs="Arial"/>
+              </w:rPr>
+              <w:t>Entrega de comprobante de pago</w:t>
+            </w:r>
+          </w:p>
+        </w:tc>
+        <w:tc>
+          <w:tcPr>
+            <w:tcW w:w="5166" w:type="dxa"/>
+            <w:shd w:val="clear" w:color="auto" w:fill="FFFFFF"/>
+            <w:tcMar>
+              <w:top w:w="100" w:type="dxa"/>
+              <w:left w:w="108" w:type="dxa"/>
+              <w:bottom w:w="100" w:type="dxa"/>
+              <w:right w:w="108" w:type="dxa"/>
+            </w:tcMar>
+            <w:vAlign w:val="center"/>
+          </w:tcPr>
+          <w:p>
+            <w:pPr>
+              <w:jc w:val="center"/>
+              <w:rPr>
+                <w:rFonts w:ascii="Arial" w:hAnsi="Arial" w:cs="Arial"/>
+              </w:rPr>
+            </w:pPr>
+            <w:r>
+              <w:rPr>
+                <w:rFonts w:ascii="Arial" w:hAnsi="Arial" w:cs="Arial"/>
+              </w:rPr>
+              <w:t>El cliente entrega el comprobante</w:t>
+            </w:r>
+          </w:p>
+        </w:tc>
+        <w:tc>
+          <w:tcPr>
+            <w:tcW w:w="1479" w:type="dxa"/>
+            <w:shd w:val="clear" w:color="auto" w:fill="FFFFFF"/>
+            <w:tcMar>
+              <w:top w:w="100" w:type="dxa"/>
+              <w:left w:w="108" w:type="dxa"/>
+              <w:bottom w:w="100" w:type="dxa"/>
+              <w:right w:w="108" w:type="dxa"/>
+            </w:tcMar>
+            <w:vAlign w:val="center"/>
+          </w:tcPr>
+          <w:p>
+            <w:pPr>
+              <w:jc w:val="center"/>
+              <w:rPr>
+                <w:rFonts w:ascii="Arial" w:hAnsi="Arial" w:cs="Arial"/>
+              </w:rPr>
+            </w:pPr>
+            <w:r>
+              <w:rPr>
+                <w:rFonts w:ascii="Arial" w:hAnsi="Arial" w:cs="Arial"/>
+              </w:rPr>
+              <w:t xml:space="preserve">Cliente </w:t>
+            </w:r>
+          </w:p>
+        </w:tc>
+        <w:tc>
+          <w:tcPr>
+            <w:tcW w:w="872" w:type="dxa"/>
+            <w:shd w:val="clear" w:color="auto" w:fill="FFFFFF"/>
+            <w:tcMar>
+              <w:top w:w="100" w:type="dxa"/>
+              <w:left w:w="108" w:type="dxa"/>
+              <w:bottom w:w="100" w:type="dxa"/>
+              <w:right w:w="108" w:type="dxa"/>
+            </w:tcMar>
+            <w:vAlign w:val="center"/>
+          </w:tcPr>
+          <w:p>
+            <w:pPr>
+              <w:jc w:val="center"/>
+              <w:rPr>
+                <w:rFonts w:ascii="Arial" w:hAnsi="Arial" w:cs="Arial"/>
+              </w:rPr>
+            </w:pPr>
+            <w:r>
+              <w:rPr>
+                <w:rFonts w:ascii="Arial" w:hAnsi="Arial" w:cs="Arial"/>
+              </w:rPr>
+              <w:t>Manual</w:t>
+            </w:r>
+          </w:p>
+        </w:tc>
+      </w:tr>
+      <w:tr>
+        <w:trPr>
+          <w:trHeight w:val="215"/>
+        </w:trPr>
+        <w:tc>
+          <w:tcPr>
+            <w:tcW w:w="416" w:type="dxa"/>
+            <w:shd w:val="clear" w:color="auto" w:fill="FFFFFF"/>
+            <w:tcMar>
+              <w:top w:w="100" w:type="dxa"/>
+              <w:left w:w="108" w:type="dxa"/>
+              <w:bottom w:w="100" w:type="dxa"/>
+              <w:right w:w="108" w:type="dxa"/>
+            </w:tcMar>
+            <w:vAlign w:val="center"/>
+          </w:tcPr>
+          <w:p>
+            <w:pPr>
+              <w:jc w:val="center"/>
+              <w:rPr>
+                <w:rFonts w:ascii="Arial" w:eastAsia="Arial" w:hAnsi="Arial" w:cs="Arial"/>
+              </w:rPr>
+            </w:pPr>
+            <w:r>
+              <w:rPr>
+                <w:rFonts w:ascii="Arial" w:eastAsia="Arial" w:hAnsi="Arial" w:cs="Arial"/>
+              </w:rPr>
+              <w:t>3</w:t>
+            </w:r>
+          </w:p>
+        </w:tc>
+        <w:tc>
+          <w:tcPr>
+            <w:tcW w:w="1535" w:type="dxa"/>
+            <w:shd w:val="clear" w:color="auto" w:fill="FFFFFF"/>
+            <w:tcMar>
+              <w:top w:w="100" w:type="dxa"/>
+              <w:left w:w="108" w:type="dxa"/>
+              <w:bottom w:w="100" w:type="dxa"/>
+              <w:right w:w="108" w:type="dxa"/>
+            </w:tcMar>
+            <w:vAlign w:val="center"/>
+          </w:tcPr>
+          <w:p>
+            <w:pPr>
+              <w:jc w:val="center"/>
+              <w:rPr>
+                <w:rFonts w:ascii="Arial" w:eastAsia="Arial" w:hAnsi="Arial" w:cs="Arial"/>
+              </w:rPr>
+            </w:pPr>
+            <w:r>
+              <w:rPr>
+                <w:rFonts w:ascii="Arial" w:eastAsia="Arial" w:hAnsi="Arial" w:cs="Arial"/>
+              </w:rPr>
+              <w:t>Reúne</w:t>
+            </w:r>
+            <w:r>
+              <w:rPr>
+                <w:rFonts w:ascii="Arial" w:eastAsia="Arial" w:hAnsi="Arial" w:cs="Arial"/>
+              </w:rPr>
+              <w:t xml:space="preserve"> los medicamentos</w:t>
+            </w:r>
+          </w:p>
+        </w:tc>
+        <w:tc>
+          <w:tcPr>
+            <w:tcW w:w="5166" w:type="dxa"/>
+            <w:shd w:val="clear" w:color="auto" w:fill="FFFFFF"/>
+            <w:tcMar>
+              <w:top w:w="100" w:type="dxa"/>
+              <w:left w:w="108" w:type="dxa"/>
+              <w:bottom w:w="100" w:type="dxa"/>
+              <w:right w:w="108" w:type="dxa"/>
+            </w:tcMar>
+            <w:vAlign w:val="center"/>
+          </w:tcPr>
+          <w:p>
+            <w:pPr>
+              <w:jc w:val="center"/>
+              <w:rPr>
+                <w:rFonts w:ascii="Arial" w:eastAsia="Arial" w:hAnsi="Arial" w:cs="Arial"/>
+              </w:rPr>
+            </w:pPr>
+            <w:r>
+              <w:rPr>
+                <w:rFonts w:ascii="Arial" w:eastAsia="Arial" w:hAnsi="Arial" w:cs="Arial"/>
+              </w:rPr>
+              <w:t>El farmacéutico reúne los medicamentos mencionados en la lista de compra</w:t>
+            </w:r>
+          </w:p>
+        </w:tc>
+        <w:tc>
+          <w:tcPr>
+            <w:tcW w:w="1479" w:type="dxa"/>
+            <w:shd w:val="clear" w:color="auto" w:fill="FFFFFF"/>
+            <w:tcMar>
+              <w:top w:w="100" w:type="dxa"/>
+              <w:left w:w="108" w:type="dxa"/>
+              <w:bottom w:w="100" w:type="dxa"/>
+              <w:right w:w="108" w:type="dxa"/>
+            </w:tcMar>
+            <w:vAlign w:val="center"/>
+          </w:tcPr>
+          <w:p>
+            <w:pPr>
+              <w:jc w:val="center"/>
+              <w:rPr>
+                <w:rFonts w:ascii="Arial" w:hAnsi="Arial" w:cs="Arial"/>
+              </w:rPr>
+            </w:pPr>
+            <w:r>
+              <w:rPr>
+                <w:rFonts w:ascii="Arial" w:hAnsi="Arial" w:cs="Arial"/>
+              </w:rPr>
+              <w:t xml:space="preserve">Farmacéutico </w:t>
+            </w:r>
+          </w:p>
+        </w:tc>
+        <w:tc>
+          <w:tcPr>
+            <w:tcW w:w="872" w:type="dxa"/>
+            <w:shd w:val="clear" w:color="auto" w:fill="FFFFFF"/>
+            <w:tcMar>
+              <w:top w:w="100" w:type="dxa"/>
+              <w:left w:w="108" w:type="dxa"/>
+              <w:bottom w:w="100" w:type="dxa"/>
+              <w:right w:w="108" w:type="dxa"/>
+            </w:tcMar>
+            <w:vAlign w:val="center"/>
+          </w:tcPr>
+          <w:p>
+            <w:pPr>
+              <w:jc w:val="center"/>
+              <w:rPr>
+                <w:rFonts w:ascii="Arial" w:hAnsi="Arial" w:cs="Arial"/>
+              </w:rPr>
+            </w:pPr>
+            <w:r>
+              <w:rPr>
+                <w:rFonts w:ascii="Arial" w:hAnsi="Arial" w:cs="Arial"/>
+              </w:rPr>
+              <w:t>Manual</w:t>
+            </w:r>
+          </w:p>
+        </w:tc>
+      </w:tr>
+      <w:tr>
+        <w:trPr>
+          <w:trHeight w:val="426"/>
+        </w:trPr>
+        <w:tc>
+          <w:tcPr>
+            <w:tcW w:w="416" w:type="dxa"/>
+            <w:shd w:val="clear" w:color="auto" w:fill="FFFFFF"/>
+            <w:tcMar>
+              <w:top w:w="100" w:type="dxa"/>
+              <w:left w:w="108" w:type="dxa"/>
+              <w:bottom w:w="100" w:type="dxa"/>
+              <w:right w:w="108" w:type="dxa"/>
+            </w:tcMar>
+            <w:vAlign w:val="center"/>
+          </w:tcPr>
+          <w:p>
+            <w:pPr>
+              <w:jc w:val="center"/>
+              <w:rPr>
+                <w:rFonts w:ascii="Arial" w:hAnsi="Arial" w:cs="Arial"/>
+              </w:rPr>
+            </w:pPr>
+            <w:r>
+              <w:rPr>
+                <w:rFonts w:ascii="Arial" w:eastAsia="Arial" w:hAnsi="Arial" w:cs="Arial"/>
+              </w:rPr>
+              <w:t>4</w:t>
+            </w:r>
+          </w:p>
+        </w:tc>
+        <w:tc>
+          <w:tcPr>
+            <w:tcW w:w="1535" w:type="dxa"/>
+            <w:shd w:val="clear" w:color="auto" w:fill="FFFFFF"/>
+            <w:tcMar>
+              <w:top w:w="100" w:type="dxa"/>
+              <w:left w:w="108" w:type="dxa"/>
+              <w:bottom w:w="100" w:type="dxa"/>
+              <w:right w:w="108" w:type="dxa"/>
+            </w:tcMar>
+            <w:vAlign w:val="center"/>
+          </w:tcPr>
+          <w:p>
+            <w:pPr>
+              <w:jc w:val="center"/>
+              <w:rPr>
+                <w:rFonts w:ascii="Arial" w:hAnsi="Arial" w:cs="Arial"/>
+              </w:rPr>
+            </w:pPr>
+            <w:r>
+              <w:rPr>
+                <w:rFonts w:ascii="Arial" w:hAnsi="Arial" w:cs="Arial"/>
+              </w:rPr>
+              <w:t>Entrega los medicamentos</w:t>
+            </w:r>
+          </w:p>
+        </w:tc>
+        <w:tc>
+          <w:tcPr>
+            <w:tcW w:w="5166" w:type="dxa"/>
+            <w:shd w:val="clear" w:color="auto" w:fill="FFFFFF"/>
+            <w:tcMar>
+              <w:top w:w="100" w:type="dxa"/>
+              <w:left w:w="108" w:type="dxa"/>
+              <w:bottom w:w="100" w:type="dxa"/>
+              <w:right w:w="108" w:type="dxa"/>
+            </w:tcMar>
+            <w:vAlign w:val="center"/>
+          </w:tcPr>
+          <w:p>
+            <w:pPr>
+              <w:jc w:val="center"/>
+              <w:rPr>
+                <w:rFonts w:ascii="Arial" w:hAnsi="Arial" w:cs="Arial"/>
+              </w:rPr>
+            </w:pPr>
+            <w:r>
+              <w:rPr>
+                <w:rFonts w:ascii="Arial" w:hAnsi="Arial" w:cs="Arial"/>
+              </w:rPr>
+              <w:t>El farmacéutico hace entrega de los medicamentos junto al comprobante al cliente</w:t>
+            </w:r>
+          </w:p>
+        </w:tc>
+        <w:tc>
+          <w:tcPr>
+            <w:tcW w:w="1479" w:type="dxa"/>
+            <w:shd w:val="clear" w:color="auto" w:fill="FFFFFF"/>
+            <w:tcMar>
+              <w:top w:w="100" w:type="dxa"/>
+              <w:left w:w="108" w:type="dxa"/>
+              <w:bottom w:w="100" w:type="dxa"/>
+              <w:right w:w="108" w:type="dxa"/>
+            </w:tcMar>
+            <w:vAlign w:val="center"/>
+          </w:tcPr>
+          <w:p>
+            <w:pPr>
+              <w:jc w:val="center"/>
+              <w:rPr>
+                <w:rFonts w:ascii="Arial" w:hAnsi="Arial" w:cs="Arial"/>
+              </w:rPr>
+            </w:pPr>
+            <w:r>
+              <w:rPr>
+                <w:rFonts w:ascii="Arial" w:hAnsi="Arial" w:cs="Arial"/>
+              </w:rPr>
+              <w:t xml:space="preserve">Farmacéutico </w:t>
+            </w:r>
+          </w:p>
+        </w:tc>
+        <w:tc>
+          <w:tcPr>
+            <w:tcW w:w="872" w:type="dxa"/>
+            <w:shd w:val="clear" w:color="auto" w:fill="FFFFFF"/>
+            <w:tcMar>
+              <w:top w:w="100" w:type="dxa"/>
+              <w:left w:w="108" w:type="dxa"/>
+              <w:bottom w:w="100" w:type="dxa"/>
+              <w:right w:w="108" w:type="dxa"/>
+            </w:tcMar>
+            <w:vAlign w:val="center"/>
+          </w:tcPr>
+          <w:p>
+            <w:pPr>
+              <w:jc w:val="center"/>
+              <w:rPr>
+                <w:rFonts w:ascii="Arial" w:hAnsi="Arial" w:cs="Arial"/>
+              </w:rPr>
+            </w:pPr>
+            <w:r>
+              <w:rPr>
+                <w:rFonts w:ascii="Arial" w:hAnsi="Arial" w:cs="Arial"/>
+              </w:rPr>
+              <w:t>Manual</w:t>
+            </w:r>
+          </w:p>
+        </w:tc>
+      </w:tr>
+      <w:tr>
+        <w:trPr>
+          <w:trHeight w:val="1065"/>
+        </w:trPr>
+        <w:tc>
+          <w:tcPr>
+            <w:tcW w:w="416" w:type="dxa"/>
+            <w:shd w:val="clear" w:color="auto" w:fill="FFFFFF"/>
+            <w:tcMar>
+              <w:top w:w="100" w:type="dxa"/>
+              <w:left w:w="108" w:type="dxa"/>
+              <w:bottom w:w="100" w:type="dxa"/>
+              <w:right w:w="108" w:type="dxa"/>
+            </w:tcMar>
+            <w:vAlign w:val="center"/>
+          </w:tcPr>
+          <w:p>
+            <w:pPr>
+              <w:jc w:val="center"/>
+              <w:rPr>
+                <w:rFonts w:ascii="Arial" w:hAnsi="Arial" w:cs="Arial"/>
+              </w:rPr>
+            </w:pPr>
+            <w:r>
+              <w:rPr>
+                <w:rFonts w:ascii="Arial" w:eastAsia="Arial" w:hAnsi="Arial" w:cs="Arial"/>
+              </w:rPr>
+              <w:t>5</w:t>
+            </w:r>
+          </w:p>
+        </w:tc>
+        <w:tc>
+          <w:tcPr>
+            <w:tcW w:w="1535" w:type="dxa"/>
+            <w:shd w:val="clear" w:color="auto" w:fill="FFFFFF"/>
+            <w:tcMar>
+              <w:top w:w="100" w:type="dxa"/>
+              <w:left w:w="108" w:type="dxa"/>
+              <w:bottom w:w="100" w:type="dxa"/>
+              <w:right w:w="108" w:type="dxa"/>
+            </w:tcMar>
+            <w:vAlign w:val="center"/>
+          </w:tcPr>
+          <w:p>
+            <w:pPr>
+              <w:jc w:val="center"/>
+              <w:rPr>
+                <w:rFonts w:ascii="Arial" w:hAnsi="Arial" w:cs="Arial"/>
+              </w:rPr>
+            </w:pPr>
+            <w:r>
+              <w:rPr>
+                <w:rFonts w:ascii="Arial" w:hAnsi="Arial" w:cs="Arial"/>
+              </w:rPr>
+              <w:t>Verifica el estado de los medicamentos</w:t>
+            </w:r>
+          </w:p>
+        </w:tc>
+        <w:tc>
+          <w:tcPr>
+            <w:tcW w:w="5166" w:type="dxa"/>
+            <w:shd w:val="clear" w:color="auto" w:fill="FFFFFF"/>
+            <w:tcMar>
+              <w:top w:w="100" w:type="dxa"/>
+              <w:left w:w="108" w:type="dxa"/>
+              <w:bottom w:w="100" w:type="dxa"/>
+              <w:right w:w="108" w:type="dxa"/>
+            </w:tcMar>
+            <w:vAlign w:val="center"/>
+          </w:tcPr>
+          <w:p>
+            <w:pPr>
+              <w:jc w:val="center"/>
+              <w:rPr>
+                <w:rFonts w:ascii="Arial" w:hAnsi="Arial" w:cs="Arial"/>
+              </w:rPr>
+            </w:pPr>
+            <w:r>
+              <w:rPr>
+                <w:rFonts w:ascii="Arial" w:hAnsi="Arial" w:cs="Arial"/>
+              </w:rPr>
+              <w:t>El cliente comprobara el estado de los medicamentos de su compra e informara cualquier incidencia</w:t>
+            </w:r>
+          </w:p>
+        </w:tc>
+        <w:tc>
+          <w:tcPr>
+            <w:tcW w:w="1479" w:type="dxa"/>
+            <w:shd w:val="clear" w:color="auto" w:fill="FFFFFF"/>
+            <w:tcMar>
+              <w:top w:w="100" w:type="dxa"/>
+              <w:left w:w="108" w:type="dxa"/>
+              <w:bottom w:w="100" w:type="dxa"/>
+              <w:right w:w="108" w:type="dxa"/>
+            </w:tcMar>
+            <w:vAlign w:val="center"/>
+          </w:tcPr>
+          <w:p>
+            <w:pPr>
+              <w:jc w:val="center"/>
+              <w:rPr>
+                <w:rFonts w:ascii="Arial" w:hAnsi="Arial" w:cs="Arial"/>
+              </w:rPr>
+            </w:pPr>
+            <w:r>
+              <w:rPr>
+                <w:rFonts w:ascii="Arial" w:hAnsi="Arial" w:cs="Arial"/>
+              </w:rPr>
+              <w:t xml:space="preserve">Cliente </w:t>
+            </w:r>
+          </w:p>
+        </w:tc>
+        <w:tc>
+          <w:tcPr>
+            <w:tcW w:w="872" w:type="dxa"/>
+            <w:shd w:val="clear" w:color="auto" w:fill="FFFFFF"/>
+            <w:tcMar>
+              <w:top w:w="100" w:type="dxa"/>
+              <w:left w:w="108" w:type="dxa"/>
+              <w:bottom w:w="100" w:type="dxa"/>
+              <w:right w:w="108" w:type="dxa"/>
+            </w:tcMar>
+            <w:vAlign w:val="center"/>
+          </w:tcPr>
+          <w:p>
+            <w:pPr>
+              <w:jc w:val="center"/>
+              <w:rPr>
+                <w:rFonts w:ascii="Arial" w:hAnsi="Arial" w:cs="Arial"/>
+              </w:rPr>
+            </w:pPr>
+            <w:r>
+              <w:rPr>
+                <w:rFonts w:ascii="Arial" w:hAnsi="Arial" w:cs="Arial"/>
+              </w:rPr>
+              <w:t>Manual</w:t>
+            </w:r>
+          </w:p>
+        </w:tc>
+      </w:tr>
+      <w:tr>
+        <w:trPr>
+          <w:trHeight w:val="561"/>
+        </w:trPr>
+        <w:tc>
+          <w:tcPr>
+            <w:tcW w:w="416" w:type="dxa"/>
+            <w:shd w:val="clear" w:color="auto" w:fill="FFFFFF"/>
+            <w:tcMar>
+              <w:top w:w="100" w:type="dxa"/>
+              <w:left w:w="108" w:type="dxa"/>
+              <w:bottom w:w="100" w:type="dxa"/>
+              <w:right w:w="108" w:type="dxa"/>
+            </w:tcMar>
+            <w:vAlign w:val="center"/>
+          </w:tcPr>
+          <w:p>
+            <w:pPr>
+              <w:jc w:val="center"/>
+              <w:rPr>
+                <w:rFonts w:ascii="Arial" w:hAnsi="Arial" w:cs="Arial"/>
+              </w:rPr>
+            </w:pPr>
+            <w:r>
+              <w:rPr>
+                <w:rFonts w:ascii="Arial" w:eastAsia="Arial" w:hAnsi="Arial" w:cs="Arial"/>
+              </w:rPr>
+              <w:t>6</w:t>
+            </w:r>
+          </w:p>
+        </w:tc>
+        <w:tc>
+          <w:tcPr>
+            <w:tcW w:w="1535" w:type="dxa"/>
+            <w:shd w:val="clear" w:color="auto" w:fill="FFFFFF"/>
+            <w:tcMar>
+              <w:top w:w="100" w:type="dxa"/>
+              <w:left w:w="108" w:type="dxa"/>
+              <w:bottom w:w="100" w:type="dxa"/>
+              <w:right w:w="108" w:type="dxa"/>
+            </w:tcMar>
+            <w:vAlign w:val="center"/>
+          </w:tcPr>
+          <w:p>
+            <w:pPr>
+              <w:jc w:val="center"/>
+              <w:rPr>
+                <w:rFonts w:ascii="Arial" w:hAnsi="Arial" w:cs="Arial"/>
+              </w:rPr>
+            </w:pPr>
+            <w:r>
+              <w:rPr>
+                <w:rFonts w:ascii="Arial" w:hAnsi="Arial" w:cs="Arial"/>
+              </w:rPr>
+              <w:t xml:space="preserve">Recibe </w:t>
+            </w:r>
+            <w:r>
+              <w:rPr>
+                <w:rFonts w:ascii="Arial" w:hAnsi="Arial" w:cs="Arial"/>
+              </w:rPr>
+              <w:t>los medicamentos</w:t>
+            </w:r>
+          </w:p>
+        </w:tc>
+        <w:tc>
+          <w:tcPr>
+            <w:tcW w:w="5166" w:type="dxa"/>
+            <w:shd w:val="clear" w:color="auto" w:fill="FFFFFF"/>
+            <w:tcMar>
+              <w:top w:w="100" w:type="dxa"/>
+              <w:left w:w="108" w:type="dxa"/>
+              <w:bottom w:w="100" w:type="dxa"/>
+              <w:right w:w="108" w:type="dxa"/>
+            </w:tcMar>
+            <w:vAlign w:val="center"/>
+          </w:tcPr>
+          <w:p>
+            <w:pPr>
+              <w:jc w:val="center"/>
+              <w:rPr>
+                <w:rFonts w:ascii="Arial" w:hAnsi="Arial" w:cs="Arial"/>
+              </w:rPr>
+            </w:pPr>
+            <w:r>
+              <w:rPr>
+                <w:rFonts w:ascii="Arial" w:hAnsi="Arial" w:cs="Arial"/>
+              </w:rPr>
+              <w:t>El cliente recibe los medicamentos que solicito en su compra</w:t>
+            </w:r>
+          </w:p>
+        </w:tc>
+        <w:tc>
+          <w:tcPr>
+            <w:tcW w:w="1479" w:type="dxa"/>
+            <w:shd w:val="clear" w:color="auto" w:fill="FFFFFF"/>
+            <w:tcMar>
+              <w:top w:w="100" w:type="dxa"/>
+              <w:left w:w="108" w:type="dxa"/>
+              <w:bottom w:w="100" w:type="dxa"/>
+              <w:right w:w="108" w:type="dxa"/>
+            </w:tcMar>
+            <w:vAlign w:val="center"/>
+          </w:tcPr>
+          <w:p>
+            <w:pPr>
+              <w:jc w:val="center"/>
+              <w:rPr>
+                <w:rFonts w:ascii="Arial" w:hAnsi="Arial" w:cs="Arial"/>
+              </w:rPr>
+            </w:pPr>
+            <w:r>
+              <w:rPr>
+                <w:rFonts w:ascii="Arial" w:hAnsi="Arial" w:cs="Arial"/>
+              </w:rPr>
+              <w:t xml:space="preserve">Cliente </w:t>
+            </w:r>
+          </w:p>
+        </w:tc>
+        <w:tc>
+          <w:tcPr>
+            <w:tcW w:w="872" w:type="dxa"/>
+            <w:shd w:val="clear" w:color="auto" w:fill="FFFFFF"/>
+            <w:tcMar>
+              <w:top w:w="100" w:type="dxa"/>
+              <w:left w:w="108" w:type="dxa"/>
+              <w:bottom w:w="100" w:type="dxa"/>
+              <w:right w:w="108" w:type="dxa"/>
+            </w:tcMar>
+            <w:vAlign w:val="center"/>
+          </w:tcPr>
+          <w:p>
+            <w:pPr>
+              <w:jc w:val="center"/>
+              <w:rPr>
+                <w:rFonts w:ascii="Arial" w:hAnsi="Arial" w:cs="Arial"/>
+              </w:rPr>
+            </w:pPr>
+            <w:r>
+              <w:rPr>
+                <w:rFonts w:ascii="Arial" w:hAnsi="Arial" w:cs="Arial"/>
+              </w:rPr>
+              <w:t>Manual</w:t>
+            </w:r>
+          </w:p>
+        </w:tc>
+      </w:tr>
+    </w:tbl>
+    <w:p>
+      <w:pPr>
+        <w:spacing w:before="120" w:after="60"/>
+        <w:jc w:val="both"/>
+      </w:pPr>
+    </w:p>
+    <w:p>
+      <w:pPr>
+        <w:spacing w:before="120" w:after="60"/>
         <w:jc w:val="both"/>
       </w:pPr>
     </w:p>
@@ -3239,7 +5803,9 @@
         <w:jc w:val="both"/>
       </w:pPr>
       <w:bookmarkStart w:id="10" w:name="_26in1rg" w:colFirst="0" w:colLast="0"/>
+      <w:bookmarkStart w:id="11" w:name="_GoBack"/>
       <w:bookmarkEnd w:id="10"/>
+      <w:bookmarkEnd w:id="11"/>
     </w:p>
     <w:p>
       <w:pPr>
@@ -3256,8 +5822,8 @@
           <w:szCs w:val="24"/>
         </w:rPr>
       </w:pPr>
-      <w:bookmarkStart w:id="11" w:name="_lnxbz9" w:colFirst="0" w:colLast="0"/>
-      <w:bookmarkEnd w:id="11"/>
+      <w:bookmarkStart w:id="12" w:name="_lnxbz9" w:colFirst="0" w:colLast="0"/>
+      <w:bookmarkEnd w:id="12"/>
       <w:r>
         <w:rPr>
           <w:rFonts w:ascii="Arial" w:eastAsia="Arial" w:hAnsi="Arial" w:cs="Arial"/>
@@ -3265,6 +5831,7 @@
           <w:sz w:val="24"/>
           <w:szCs w:val="24"/>
         </w:rPr>
+        <w:lastRenderedPageBreak/>
         <w:t xml:space="preserve">Proceso </w:t>
       </w:r>
       <w:r>
@@ -3296,8 +5863,8 @@
         <w:ind w:left="720" w:hanging="718"/>
         <w:jc w:val="both"/>
       </w:pPr>
-      <w:bookmarkStart w:id="12" w:name="_35nkun2" w:colFirst="0" w:colLast="0"/>
-      <w:bookmarkEnd w:id="12"/>
+      <w:bookmarkStart w:id="13" w:name="_35nkun2" w:colFirst="0" w:colLast="0"/>
+      <w:bookmarkEnd w:id="13"/>
       <w:r>
         <w:rPr>
           <w:rFonts w:ascii="Arial" w:eastAsia="Arial" w:hAnsi="Arial" w:cs="Arial"/>
@@ -3746,14 +6313,12 @@
                 <w:rFonts w:ascii="Arial" w:hAnsi="Arial" w:cs="Arial"/>
               </w:rPr>
             </w:pPr>
-            <w:proofErr w:type="gramStart"/>
             <w:r>
               <w:rPr>
                 <w:rFonts w:ascii="Arial" w:hAnsi="Arial" w:cs="Arial"/>
               </w:rPr>
               <w:t>Medicamento a buscar</w:t>
             </w:r>
-            <w:proofErr w:type="gramEnd"/>
           </w:p>
         </w:tc>
         <w:tc>
@@ -4057,7 +6622,14 @@
               <w:rPr>
                 <w:rFonts w:ascii="Arial" w:eastAsia="Arial" w:hAnsi="Arial" w:cs="Arial"/>
               </w:rPr>
-              <w:t>Actualiza su inventario de medicamentos</w:t>
+              <w:t xml:space="preserve">Actualiza su </w:t>
+            </w:r>
+            <w:r>
+              <w:rPr>
+                <w:rFonts w:ascii="Arial" w:eastAsia="Arial" w:hAnsi="Arial" w:cs="Arial"/>
+              </w:rPr>
+              <w:lastRenderedPageBreak/>
+              <w:t>inventario de medicamentos</w:t>
             </w:r>
           </w:p>
         </w:tc>
@@ -4076,6 +6648,7 @@
               <w:rPr>
                 <w:rFonts w:ascii="Arial" w:eastAsia="Arial" w:hAnsi="Arial" w:cs="Arial"/>
               </w:rPr>
+              <w:lastRenderedPageBreak/>
               <w:t>Cuaderno</w:t>
             </w:r>
           </w:p>
@@ -4095,7 +6668,14 @@
               <w:rPr>
                 <w:rFonts w:ascii="Arial" w:eastAsia="Arial" w:hAnsi="Arial" w:cs="Arial"/>
               </w:rPr>
-              <w:t>Cuaderno actualizado</w:t>
+              <w:t xml:space="preserve">Cuaderno </w:t>
+            </w:r>
+            <w:r>
+              <w:rPr>
+                <w:rFonts w:ascii="Arial" w:eastAsia="Arial" w:hAnsi="Arial" w:cs="Arial"/>
+              </w:rPr>
+              <w:lastRenderedPageBreak/>
+              <w:t>actualizado</w:t>
             </w:r>
           </w:p>
         </w:tc>
@@ -4160,11 +6740,9 @@
         <w:spacing w:before="120" w:after="60"/>
         <w:jc w:val="both"/>
       </w:pPr>
-      <w:bookmarkStart w:id="13" w:name="_GoBack"/>
       <w:r>
         <w:rPr>
           <w:noProof/>
-          <w:lang w:val="es-MX" w:eastAsia="es-MX"/>
         </w:rPr>
         <w:drawing>
           <wp:inline distT="0" distB="0" distL="0" distR="0" wp14:anchorId="63791CBA" wp14:editId="384FFD3D">
@@ -4182,7 +6760,7 @@
                     <pic:cNvPicPr/>
                   </pic:nvPicPr>
                   <pic:blipFill>
-                    <a:blip r:embed="rId8"/>
+                    <a:blip r:embed="rId9"/>
                     <a:stretch>
                       <a:fillRect/>
                     </a:stretch>
@@ -4202,7 +6780,6 @@
           </wp:inline>
         </w:drawing>
       </w:r>
-      <w:bookmarkEnd w:id="13"/>
     </w:p>
     <w:p>
       <w:pPr>
@@ -4392,6 +6969,7 @@
               <w:rPr>
                 <w:rFonts w:ascii="Arial" w:eastAsia="Arial" w:hAnsi="Arial" w:cs="Arial"/>
               </w:rPr>
+              <w:lastRenderedPageBreak/>
               <w:t>1</w:t>
             </w:r>
           </w:p>
@@ -4510,7 +7088,6 @@
               <w:rPr>
                 <w:rFonts w:ascii="Arial" w:eastAsia="Arial" w:hAnsi="Arial" w:cs="Arial"/>
               </w:rPr>
-              <w:lastRenderedPageBreak/>
               <w:t>2</w:t>
             </w:r>
           </w:p>
@@ -4944,8 +7521,8 @@
       </w:pPr>
     </w:p>
     <w:sectPr>
-      <w:headerReference w:type="default" r:id="rId9"/>
-      <w:footerReference w:type="default" r:id="rId10"/>
+      <w:headerReference w:type="default" r:id="rId10"/>
+      <w:footerReference w:type="default" r:id="rId11"/>
       <w:pgSz w:w="12240" w:h="15840"/>
       <w:pgMar w:top="1440" w:right="1440" w:bottom="1440" w:left="1440" w:header="720" w:footer="720" w:gutter="0"/>
       <w:pgNumType w:start="1"/>
@@ -4956,7 +7533,7 @@
 </file>
 
 <file path=word/endnotes.xml><?xml version="1.0" encoding="utf-8"?>
-<w:endnotes xmlns:wpc="http://schemas.microsoft.com/office/word/2010/wordprocessingCanvas" xmlns:cx="http://schemas.microsoft.com/office/drawing/2014/chartex" xmlns:cx1="http://schemas.microsoft.com/office/drawing/2015/9/8/chartex" xmlns:cx2="http://schemas.microsoft.com/office/drawing/2015/10/21/chartex" xmlns:cx3="http://schemas.microsoft.com/office/drawing/2016/5/9/chartex" xmlns:cx4="http://schemas.microsoft.com/office/drawing/2016/5/10/chartex" xmlns:cx5="http://schemas.microsoft.com/office/drawing/2016/5/11/chartex" xmlns:cx6="http://schemas.microsoft.com/office/drawing/2016/5/12/chartex" xmlns:cx7="http://schemas.microsoft.com/office/drawing/2016/5/13/chartex" xmlns:cx8="http://schemas.microsoft.com/office/drawing/2016/5/14/chartex" xmlns:mc="http://schemas.openxmlformats.org/markup-compatibility/2006" xmlns:aink="http://schemas.microsoft.com/office/drawing/2016/ink" xmlns:am3d="http://schemas.microsoft.com/office/drawing/2017/model3d" xmlns:o="urn:schemas-microsoft-com:office:office" xmlns:r="http://schemas.openxmlformats.org/officeDocument/2006/relationships" xmlns:m="http://schemas.openxmlformats.org/officeDocument/2006/math" xmlns:v="urn:schemas-microsoft-com:vml" xmlns:wp14="http://schemas.microsoft.com/office/word/2010/wordprocessingDrawing" xmlns:wp="http://schemas.openxmlformats.org/drawingml/2006/wordprocessingDrawing" xmlns:w10="urn:schemas-microsoft-com:office:word" xmlns:w="http://schemas.openxmlformats.org/wordprocessingml/2006/main" xmlns:w14="http://schemas.microsoft.com/office/word/2010/wordml" xmlns:w15="http://schemas.microsoft.com/office/word/2012/wordml" xmlns:w16cid="http://schemas.microsoft.com/office/word/2016/wordml/cid" xmlns:w16se="http://schemas.microsoft.com/office/word/2015/wordml/symex" xmlns:wpg="http://schemas.microsoft.com/office/word/2010/wordprocessingGroup" xmlns:wpi="http://schemas.microsoft.com/office/word/2010/wordprocessingInk" xmlns:wne="http://schemas.microsoft.com/office/word/2006/wordml" xmlns:wps="http://schemas.microsoft.com/office/word/2010/wordprocessingShape" mc:Ignorable="w14 w15 w16se w16cid wp14">
+<w:endnotes xmlns:wpc="http://schemas.microsoft.com/office/word/2010/wordprocessingCanvas" xmlns:mc="http://schemas.openxmlformats.org/markup-compatibility/2006" xmlns:o="urn:schemas-microsoft-com:office:office" xmlns:r="http://schemas.openxmlformats.org/officeDocument/2006/relationships" xmlns:m="http://schemas.openxmlformats.org/officeDocument/2006/math" xmlns:v="urn:schemas-microsoft-com:vml" xmlns:wp14="http://schemas.microsoft.com/office/word/2010/wordprocessingDrawing" xmlns:wp="http://schemas.openxmlformats.org/drawingml/2006/wordprocessingDrawing" xmlns:w10="urn:schemas-microsoft-com:office:word" xmlns:w="http://schemas.openxmlformats.org/wordprocessingml/2006/main" xmlns:w14="http://schemas.microsoft.com/office/word/2010/wordml" xmlns:w15="http://schemas.microsoft.com/office/word/2012/wordml" xmlns:wpg="http://schemas.microsoft.com/office/word/2010/wordprocessingGroup" xmlns:wpi="http://schemas.microsoft.com/office/word/2010/wordprocessingInk" xmlns:wne="http://schemas.microsoft.com/office/word/2006/wordml" xmlns:wps="http://schemas.microsoft.com/office/word/2010/wordprocessingShape" mc:Ignorable="w14 w15 wp14">
   <w:endnote w:type="separator" w:id="-1">
     <w:p>
       <w:r>
@@ -4975,7 +7552,7 @@
 </file>
 
 <file path=word/footer1.xml><?xml version="1.0" encoding="utf-8"?>
-<w:ftr xmlns:wpc="http://schemas.microsoft.com/office/word/2010/wordprocessingCanvas" xmlns:cx="http://schemas.microsoft.com/office/drawing/2014/chartex" xmlns:cx1="http://schemas.microsoft.com/office/drawing/2015/9/8/chartex" xmlns:cx2="http://schemas.microsoft.com/office/drawing/2015/10/21/chartex" xmlns:cx3="http://schemas.microsoft.com/office/drawing/2016/5/9/chartex" xmlns:cx4="http://schemas.microsoft.com/office/drawing/2016/5/10/chartex" xmlns:cx5="http://schemas.microsoft.com/office/drawing/2016/5/11/chartex" xmlns:cx6="http://schemas.microsoft.com/office/drawing/2016/5/12/chartex" xmlns:cx7="http://schemas.microsoft.com/office/drawing/2016/5/13/chartex" xmlns:cx8="http://schemas.microsoft.com/office/drawing/2016/5/14/chartex" xmlns:mc="http://schemas.openxmlformats.org/markup-compatibility/2006" xmlns:aink="http://schemas.microsoft.com/office/drawing/2016/ink" xmlns:am3d="http://schemas.microsoft.com/office/drawing/2017/model3d" xmlns:o="urn:schemas-microsoft-com:office:office" xmlns:r="http://schemas.openxmlformats.org/officeDocument/2006/relationships" xmlns:m="http://schemas.openxmlformats.org/officeDocument/2006/math" xmlns:v="urn:schemas-microsoft-com:vml" xmlns:wp14="http://schemas.microsoft.com/office/word/2010/wordprocessingDrawing" xmlns:wp="http://schemas.openxmlformats.org/drawingml/2006/wordprocessingDrawing" xmlns:w10="urn:schemas-microsoft-com:office:word" xmlns:w="http://schemas.openxmlformats.org/wordprocessingml/2006/main" xmlns:w14="http://schemas.microsoft.com/office/word/2010/wordml" xmlns:w15="http://schemas.microsoft.com/office/word/2012/wordml" xmlns:w16cid="http://schemas.microsoft.com/office/word/2016/wordml/cid" xmlns:w16se="http://schemas.microsoft.com/office/word/2015/wordml/symex" xmlns:wpg="http://schemas.microsoft.com/office/word/2010/wordprocessingGroup" xmlns:wpi="http://schemas.microsoft.com/office/word/2010/wordprocessingInk" xmlns:wne="http://schemas.microsoft.com/office/word/2006/wordml" xmlns:wps="http://schemas.microsoft.com/office/word/2010/wordprocessingShape" mc:Ignorable="w14 w15 w16se w16cid wp14">
+<w:ftr xmlns:wpc="http://schemas.microsoft.com/office/word/2010/wordprocessingCanvas" xmlns:mc="http://schemas.openxmlformats.org/markup-compatibility/2006" xmlns:o="urn:schemas-microsoft-com:office:office" xmlns:r="http://schemas.openxmlformats.org/officeDocument/2006/relationships" xmlns:m="http://schemas.openxmlformats.org/officeDocument/2006/math" xmlns:v="urn:schemas-microsoft-com:vml" xmlns:wp14="http://schemas.microsoft.com/office/word/2010/wordprocessingDrawing" xmlns:wp="http://schemas.openxmlformats.org/drawingml/2006/wordprocessingDrawing" xmlns:w10="urn:schemas-microsoft-com:office:word" xmlns:w="http://schemas.openxmlformats.org/wordprocessingml/2006/main" xmlns:w14="http://schemas.microsoft.com/office/word/2010/wordml" xmlns:w15="http://schemas.microsoft.com/office/word/2012/wordml" xmlns:wpg="http://schemas.microsoft.com/office/word/2010/wordprocessingGroup" xmlns:wpi="http://schemas.microsoft.com/office/word/2010/wordprocessingInk" xmlns:wne="http://schemas.microsoft.com/office/word/2006/wordml" xmlns:wps="http://schemas.microsoft.com/office/word/2010/wordprocessingShape" mc:Ignorable="w14 w15 wp14">
   <w:p>
     <w:pPr>
       <w:spacing w:after="200" w:line="276" w:lineRule="auto"/>
@@ -5098,7 +7675,7 @@
             <w:rPr>
               <w:noProof/>
             </w:rPr>
-            <w:t>11</w:t>
+            <w:t>13</w:t>
           </w:r>
           <w:r>
             <w:fldChar w:fldCharType="end"/>
@@ -5120,7 +7697,7 @@
 </file>
 
 <file path=word/footnotes.xml><?xml version="1.0" encoding="utf-8"?>
-<w:footnotes xmlns:wpc="http://schemas.microsoft.com/office/word/2010/wordprocessingCanvas" xmlns:cx="http://schemas.microsoft.com/office/drawing/2014/chartex" xmlns:cx1="http://schemas.microsoft.com/office/drawing/2015/9/8/chartex" xmlns:cx2="http://schemas.microsoft.com/office/drawing/2015/10/21/chartex" xmlns:cx3="http://schemas.microsoft.com/office/drawing/2016/5/9/chartex" xmlns:cx4="http://schemas.microsoft.com/office/drawing/2016/5/10/chartex" xmlns:cx5="http://schemas.microsoft.com/office/drawing/2016/5/11/chartex" xmlns:cx6="http://schemas.microsoft.com/office/drawing/2016/5/12/chartex" xmlns:cx7="http://schemas.microsoft.com/office/drawing/2016/5/13/chartex" xmlns:cx8="http://schemas.microsoft.com/office/drawing/2016/5/14/chartex" xmlns:mc="http://schemas.openxmlformats.org/markup-compatibility/2006" xmlns:aink="http://schemas.microsoft.com/office/drawing/2016/ink" xmlns:am3d="http://schemas.microsoft.com/office/drawing/2017/model3d" xmlns:o="urn:schemas-microsoft-com:office:office" xmlns:r="http://schemas.openxmlformats.org/officeDocument/2006/relationships" xmlns:m="http://schemas.openxmlformats.org/officeDocument/2006/math" xmlns:v="urn:schemas-microsoft-com:vml" xmlns:wp14="http://schemas.microsoft.com/office/word/2010/wordprocessingDrawing" xmlns:wp="http://schemas.openxmlformats.org/drawingml/2006/wordprocessingDrawing" xmlns:w10="urn:schemas-microsoft-com:office:word" xmlns:w="http://schemas.openxmlformats.org/wordprocessingml/2006/main" xmlns:w14="http://schemas.microsoft.com/office/word/2010/wordml" xmlns:w15="http://schemas.microsoft.com/office/word/2012/wordml" xmlns:w16cid="http://schemas.microsoft.com/office/word/2016/wordml/cid" xmlns:w16se="http://schemas.microsoft.com/office/word/2015/wordml/symex" xmlns:wpg="http://schemas.microsoft.com/office/word/2010/wordprocessingGroup" xmlns:wpi="http://schemas.microsoft.com/office/word/2010/wordprocessingInk" xmlns:wne="http://schemas.microsoft.com/office/word/2006/wordml" xmlns:wps="http://schemas.microsoft.com/office/word/2010/wordprocessingShape" mc:Ignorable="w14 w15 w16se w16cid wp14">
+<w:footnotes xmlns:wpc="http://schemas.microsoft.com/office/word/2010/wordprocessingCanvas" xmlns:mc="http://schemas.openxmlformats.org/markup-compatibility/2006" xmlns:o="urn:schemas-microsoft-com:office:office" xmlns:r="http://schemas.openxmlformats.org/officeDocument/2006/relationships" xmlns:m="http://schemas.openxmlformats.org/officeDocument/2006/math" xmlns:v="urn:schemas-microsoft-com:vml" xmlns:wp14="http://schemas.microsoft.com/office/word/2010/wordprocessingDrawing" xmlns:wp="http://schemas.openxmlformats.org/drawingml/2006/wordprocessingDrawing" xmlns:w10="urn:schemas-microsoft-com:office:word" xmlns:w="http://schemas.openxmlformats.org/wordprocessingml/2006/main" xmlns:w14="http://schemas.microsoft.com/office/word/2010/wordml" xmlns:w15="http://schemas.microsoft.com/office/word/2012/wordml" xmlns:wpg="http://schemas.microsoft.com/office/word/2010/wordprocessingGroup" xmlns:wpi="http://schemas.microsoft.com/office/word/2010/wordprocessingInk" xmlns:wne="http://schemas.microsoft.com/office/word/2006/wordml" xmlns:wps="http://schemas.microsoft.com/office/word/2010/wordprocessingShape" mc:Ignorable="w14 w15 wp14">
   <w:footnote w:type="separator" w:id="-1">
     <w:p>
       <w:r>
@@ -5139,7 +7716,7 @@
 </file>
 
 <file path=word/header1.xml><?xml version="1.0" encoding="utf-8"?>
-<w:hdr xmlns:wpc="http://schemas.microsoft.com/office/word/2010/wordprocessingCanvas" xmlns:cx="http://schemas.microsoft.com/office/drawing/2014/chartex" xmlns:cx1="http://schemas.microsoft.com/office/drawing/2015/9/8/chartex" xmlns:cx2="http://schemas.microsoft.com/office/drawing/2015/10/21/chartex" xmlns:cx3="http://schemas.microsoft.com/office/drawing/2016/5/9/chartex" xmlns:cx4="http://schemas.microsoft.com/office/drawing/2016/5/10/chartex" xmlns:cx5="http://schemas.microsoft.com/office/drawing/2016/5/11/chartex" xmlns:cx6="http://schemas.microsoft.com/office/drawing/2016/5/12/chartex" xmlns:cx7="http://schemas.microsoft.com/office/drawing/2016/5/13/chartex" xmlns:cx8="http://schemas.microsoft.com/office/drawing/2016/5/14/chartex" xmlns:mc="http://schemas.openxmlformats.org/markup-compatibility/2006" xmlns:aink="http://schemas.microsoft.com/office/drawing/2016/ink" xmlns:am3d="http://schemas.microsoft.com/office/drawing/2017/model3d" xmlns:o="urn:schemas-microsoft-com:office:office" xmlns:r="http://schemas.openxmlformats.org/officeDocument/2006/relationships" xmlns:m="http://schemas.openxmlformats.org/officeDocument/2006/math" xmlns:v="urn:schemas-microsoft-com:vml" xmlns:wp14="http://schemas.microsoft.com/office/word/2010/wordprocessingDrawing" xmlns:wp="http://schemas.openxmlformats.org/drawingml/2006/wordprocessingDrawing" xmlns:w10="urn:schemas-microsoft-com:office:word" xmlns:w="http://schemas.openxmlformats.org/wordprocessingml/2006/main" xmlns:w14="http://schemas.microsoft.com/office/word/2010/wordml" xmlns:w15="http://schemas.microsoft.com/office/word/2012/wordml" xmlns:w16cid="http://schemas.microsoft.com/office/word/2016/wordml/cid" xmlns:w16se="http://schemas.microsoft.com/office/word/2015/wordml/symex" xmlns:wpg="http://schemas.microsoft.com/office/word/2010/wordprocessingGroup" xmlns:wpi="http://schemas.microsoft.com/office/word/2010/wordprocessingInk" xmlns:wne="http://schemas.microsoft.com/office/word/2006/wordml" xmlns:wps="http://schemas.microsoft.com/office/word/2010/wordprocessingShape" mc:Ignorable="w14 w15 w16se w16cid wp14">
+<w:hdr xmlns:wpc="http://schemas.microsoft.com/office/word/2010/wordprocessingCanvas" xmlns:mc="http://schemas.openxmlformats.org/markup-compatibility/2006" xmlns:o="urn:schemas-microsoft-com:office:office" xmlns:r="http://schemas.openxmlformats.org/officeDocument/2006/relationships" xmlns:m="http://schemas.openxmlformats.org/officeDocument/2006/math" xmlns:v="urn:schemas-microsoft-com:vml" xmlns:wp14="http://schemas.microsoft.com/office/word/2010/wordprocessingDrawing" xmlns:wp="http://schemas.openxmlformats.org/drawingml/2006/wordprocessingDrawing" xmlns:w10="urn:schemas-microsoft-com:office:word" xmlns:w="http://schemas.openxmlformats.org/wordprocessingml/2006/main" xmlns:w14="http://schemas.microsoft.com/office/word/2010/wordml" xmlns:w15="http://schemas.microsoft.com/office/word/2012/wordml" xmlns:wpg="http://schemas.microsoft.com/office/word/2010/wordprocessingGroup" xmlns:wpi="http://schemas.microsoft.com/office/word/2010/wordprocessingInk" xmlns:wne="http://schemas.microsoft.com/office/word/2006/wordml" xmlns:wps="http://schemas.microsoft.com/office/word/2010/wordprocessingShape" mc:Ignorable="w14 w15 wp14">
   <w:tbl>
     <w:tblPr>
       <w:tblStyle w:val="a3"/>
@@ -5276,8 +7853,8 @@
 </file>
 
 <file path=word/numbering.xml><?xml version="1.0" encoding="utf-8"?>
-<w:numbering xmlns:wpc="http://schemas.microsoft.com/office/word/2010/wordprocessingCanvas" xmlns:cx="http://schemas.microsoft.com/office/drawing/2014/chartex" xmlns:cx1="http://schemas.microsoft.com/office/drawing/2015/9/8/chartex" xmlns:cx2="http://schemas.microsoft.com/office/drawing/2015/10/21/chartex" xmlns:cx3="http://schemas.microsoft.com/office/drawing/2016/5/9/chartex" xmlns:cx4="http://schemas.microsoft.com/office/drawing/2016/5/10/chartex" xmlns:cx5="http://schemas.microsoft.com/office/drawing/2016/5/11/chartex" xmlns:cx6="http://schemas.microsoft.com/office/drawing/2016/5/12/chartex" xmlns:cx7="http://schemas.microsoft.com/office/drawing/2016/5/13/chartex" xmlns:cx8="http://schemas.microsoft.com/office/drawing/2016/5/14/chartex" xmlns:mc="http://schemas.openxmlformats.org/markup-compatibility/2006" xmlns:aink="http://schemas.microsoft.com/office/drawing/2016/ink" xmlns:am3d="http://schemas.microsoft.com/office/drawing/2017/model3d" xmlns:o="urn:schemas-microsoft-com:office:office" xmlns:r="http://schemas.openxmlformats.org/officeDocument/2006/relationships" xmlns:m="http://schemas.openxmlformats.org/officeDocument/2006/math" xmlns:v="urn:schemas-microsoft-com:vml" xmlns:wp14="http://schemas.microsoft.com/office/word/2010/wordprocessingDrawing" xmlns:wp="http://schemas.openxmlformats.org/drawingml/2006/wordprocessingDrawing" xmlns:w10="urn:schemas-microsoft-com:office:word" xmlns:w="http://schemas.openxmlformats.org/wordprocessingml/2006/main" xmlns:w14="http://schemas.microsoft.com/office/word/2010/wordml" xmlns:w15="http://schemas.microsoft.com/office/word/2012/wordml" xmlns:w16cid="http://schemas.microsoft.com/office/word/2016/wordml/cid" xmlns:w16se="http://schemas.microsoft.com/office/word/2015/wordml/symex" xmlns:wpg="http://schemas.microsoft.com/office/word/2010/wordprocessingGroup" xmlns:wpi="http://schemas.microsoft.com/office/word/2010/wordprocessingInk" xmlns:wne="http://schemas.microsoft.com/office/word/2006/wordml" xmlns:wps="http://schemas.microsoft.com/office/word/2010/wordprocessingShape" mc:Ignorable="w14 w15 w16se w16cid wp14">
-  <w:abstractNum w:abstractNumId="0" w15:restartNumberingAfterBreak="0">
+<w:numbering xmlns:wpc="http://schemas.microsoft.com/office/word/2010/wordprocessingCanvas" xmlns:mc="http://schemas.openxmlformats.org/markup-compatibility/2006" xmlns:o="urn:schemas-microsoft-com:office:office" xmlns:r="http://schemas.openxmlformats.org/officeDocument/2006/relationships" xmlns:m="http://schemas.openxmlformats.org/officeDocument/2006/math" xmlns:v="urn:schemas-microsoft-com:vml" xmlns:wp14="http://schemas.microsoft.com/office/word/2010/wordprocessingDrawing" xmlns:wp="http://schemas.openxmlformats.org/drawingml/2006/wordprocessingDrawing" xmlns:w10="urn:schemas-microsoft-com:office:word" xmlns:w="http://schemas.openxmlformats.org/wordprocessingml/2006/main" xmlns:w14="http://schemas.microsoft.com/office/word/2010/wordml" xmlns:w15="http://schemas.microsoft.com/office/word/2012/wordml" xmlns:wpg="http://schemas.microsoft.com/office/word/2010/wordprocessingGroup" xmlns:wpi="http://schemas.microsoft.com/office/word/2010/wordprocessingInk" xmlns:wne="http://schemas.microsoft.com/office/word/2006/wordml" xmlns:wps="http://schemas.microsoft.com/office/word/2010/wordprocessingShape" mc:Ignorable="w14 w15 wp14">
+  <w:abstractNum w:abstractNumId="0">
     <w:nsid w:val="27EE14E4"/>
     <w:multiLevelType w:val="multilevel"/>
     <w:tmpl w:val="3F32E910"/>
@@ -5399,7 +7976,128 @@
       </w:rPr>
     </w:lvl>
   </w:abstractNum>
-  <w:abstractNum w:abstractNumId="1" w15:restartNumberingAfterBreak="0">
+  <w:abstractNum w:abstractNumId="1">
+    <w:nsid w:val="31E028DD"/>
+    <w:multiLevelType w:val="multilevel"/>
+    <w:tmpl w:val="3BB60C06"/>
+    <w:lvl w:ilvl="0">
+      <w:start w:val="3"/>
+      <w:numFmt w:val="decimal"/>
+      <w:lvlText w:val="%1."/>
+      <w:lvlJc w:val="left"/>
+      <w:pPr>
+        <w:ind w:left="720" w:hanging="360"/>
+      </w:pPr>
+      <w:rPr>
+        <w:rFonts w:hint="default"/>
+      </w:rPr>
+    </w:lvl>
+    <w:lvl w:ilvl="1">
+      <w:start w:val="1"/>
+      <w:numFmt w:val="decimal"/>
+      <w:isLgl/>
+      <w:lvlText w:val="%1.%2."/>
+      <w:lvlJc w:val="left"/>
+      <w:pPr>
+        <w:ind w:left="1440" w:hanging="720"/>
+      </w:pPr>
+      <w:rPr>
+        <w:rFonts w:hint="default"/>
+      </w:rPr>
+    </w:lvl>
+    <w:lvl w:ilvl="2">
+      <w:start w:val="1"/>
+      <w:numFmt w:val="decimal"/>
+      <w:isLgl/>
+      <w:lvlText w:val="%1.%2.%3."/>
+      <w:lvlJc w:val="left"/>
+      <w:pPr>
+        <w:ind w:left="1800" w:hanging="720"/>
+      </w:pPr>
+      <w:rPr>
+        <w:rFonts w:hint="default"/>
+      </w:rPr>
+    </w:lvl>
+    <w:lvl w:ilvl="3">
+      <w:start w:val="1"/>
+      <w:numFmt w:val="decimal"/>
+      <w:isLgl/>
+      <w:lvlText w:val="%1.%2.%3.%4."/>
+      <w:lvlJc w:val="left"/>
+      <w:pPr>
+        <w:ind w:left="2520" w:hanging="1080"/>
+      </w:pPr>
+      <w:rPr>
+        <w:rFonts w:hint="default"/>
+      </w:rPr>
+    </w:lvl>
+    <w:lvl w:ilvl="4">
+      <w:start w:val="1"/>
+      <w:numFmt w:val="decimal"/>
+      <w:isLgl/>
+      <w:lvlText w:val="%1.%2.%3.%4.%5."/>
+      <w:lvlJc w:val="left"/>
+      <w:pPr>
+        <w:ind w:left="2880" w:hanging="1080"/>
+      </w:pPr>
+      <w:rPr>
+        <w:rFonts w:hint="default"/>
+      </w:rPr>
+    </w:lvl>
+    <w:lvl w:ilvl="5">
+      <w:start w:val="1"/>
+      <w:numFmt w:val="decimal"/>
+      <w:isLgl/>
+      <w:lvlText w:val="%1.%2.%3.%4.%5.%6."/>
+      <w:lvlJc w:val="left"/>
+      <w:pPr>
+        <w:ind w:left="3600" w:hanging="1440"/>
+      </w:pPr>
+      <w:rPr>
+        <w:rFonts w:hint="default"/>
+      </w:rPr>
+    </w:lvl>
+    <w:lvl w:ilvl="6">
+      <w:start w:val="1"/>
+      <w:numFmt w:val="decimal"/>
+      <w:isLgl/>
+      <w:lvlText w:val="%1.%2.%3.%4.%5.%6.%7."/>
+      <w:lvlJc w:val="left"/>
+      <w:pPr>
+        <w:ind w:left="3960" w:hanging="1440"/>
+      </w:pPr>
+      <w:rPr>
+        <w:rFonts w:hint="default"/>
+      </w:rPr>
+    </w:lvl>
+    <w:lvl w:ilvl="7">
+      <w:start w:val="1"/>
+      <w:numFmt w:val="decimal"/>
+      <w:isLgl/>
+      <w:lvlText w:val="%1.%2.%3.%4.%5.%6.%7.%8."/>
+      <w:lvlJc w:val="left"/>
+      <w:pPr>
+        <w:ind w:left="4680" w:hanging="1800"/>
+      </w:pPr>
+      <w:rPr>
+        <w:rFonts w:hint="default"/>
+      </w:rPr>
+    </w:lvl>
+    <w:lvl w:ilvl="8">
+      <w:start w:val="1"/>
+      <w:numFmt w:val="decimal"/>
+      <w:isLgl/>
+      <w:lvlText w:val="%1.%2.%3.%4.%5.%6.%7.%8.%9."/>
+      <w:lvlJc w:val="left"/>
+      <w:pPr>
+        <w:ind w:left="5400" w:hanging="2160"/>
+      </w:pPr>
+      <w:rPr>
+        <w:rFonts w:hint="default"/>
+      </w:rPr>
+    </w:lvl>
+  </w:abstractNum>
+  <w:abstractNum w:abstractNumId="2">
     <w:nsid w:val="4662633F"/>
     <w:multiLevelType w:val="multilevel"/>
     <w:tmpl w:val="799492F2"/>
@@ -5512,7 +8210,7 @@
       </w:rPr>
     </w:lvl>
   </w:abstractNum>
-  <w:abstractNum w:abstractNumId="2" w15:restartNumberingAfterBreak="0">
+  <w:abstractNum w:abstractNumId="3">
     <w:nsid w:val="661635E2"/>
     <w:multiLevelType w:val="multilevel"/>
     <w:tmpl w:val="AFFA8AA8"/>
@@ -5638,16 +8336,19 @@
     <w:abstractNumId w:val="0"/>
   </w:num>
   <w:num w:numId="2">
-    <w:abstractNumId w:val="1"/>
+    <w:abstractNumId w:val="2"/>
   </w:num>
   <w:num w:numId="3">
-    <w:abstractNumId w:val="2"/>
+    <w:abstractNumId w:val="3"/>
+  </w:num>
+  <w:num w:numId="4">
+    <w:abstractNumId w:val="1"/>
   </w:num>
 </w:numbering>
 </file>
 
 <file path=word/styles.xml><?xml version="1.0" encoding="utf-8"?>
-<w:styles xmlns:mc="http://schemas.openxmlformats.org/markup-compatibility/2006" xmlns:r="http://schemas.openxmlformats.org/officeDocument/2006/relationships" xmlns:w="http://schemas.openxmlformats.org/wordprocessingml/2006/main" xmlns:w14="http://schemas.microsoft.com/office/word/2010/wordml" xmlns:w15="http://schemas.microsoft.com/office/word/2012/wordml" xmlns:w16cid="http://schemas.microsoft.com/office/word/2016/wordml/cid" xmlns:w16se="http://schemas.microsoft.com/office/word/2015/wordml/symex" mc:Ignorable="w14 w15 w16se w16cid">
+<w:styles xmlns:mc="http://schemas.openxmlformats.org/markup-compatibility/2006" xmlns:r="http://schemas.openxmlformats.org/officeDocument/2006/relationships" xmlns:w="http://schemas.openxmlformats.org/wordprocessingml/2006/main" xmlns:w14="http://schemas.microsoft.com/office/word/2010/wordml" xmlns:w15="http://schemas.microsoft.com/office/word/2012/wordml" mc:Ignorable="w14 w15">
   <w:docDefaults>
     <w:rPrDefault>
       <w:rPr>
@@ -5662,7 +8363,7 @@
       </w:pPr>
     </w:pPrDefault>
   </w:docDefaults>
-  <w:latentStyles w:defLockedState="0" w:defUIPriority="99" w:defSemiHidden="0" w:defUnhideWhenUsed="0" w:defQFormat="0" w:count="375">
+  <w:latentStyles w:defLockedState="0" w:defUIPriority="99" w:defSemiHidden="0" w:defUnhideWhenUsed="0" w:defQFormat="0" w:count="371">
     <w:lsdException w:name="Normal" w:uiPriority="0" w:qFormat="1"/>
     <w:lsdException w:name="heading 1" w:uiPriority="9" w:qFormat="1"/>
     <w:lsdException w:name="heading 2" w:semiHidden="1" w:uiPriority="9" w:unhideWhenUsed="1" w:qFormat="1"/>
@@ -6034,15 +8735,11 @@
     <w:lsdException w:name="List Table 5 Dark Accent 6" w:uiPriority="50"/>
     <w:lsdException w:name="List Table 6 Colorful Accent 6" w:uiPriority="51"/>
     <w:lsdException w:name="List Table 7 Colorful Accent 6" w:uiPriority="52"/>
-    <w:lsdException w:name="Mention" w:semiHidden="1" w:unhideWhenUsed="1"/>
-    <w:lsdException w:name="Smart Hyperlink" w:semiHidden="1" w:unhideWhenUsed="1"/>
-    <w:lsdException w:name="Hashtag" w:semiHidden="1" w:unhideWhenUsed="1"/>
-    <w:lsdException w:name="Unresolved Mention" w:semiHidden="1" w:unhideWhenUsed="1"/>
   </w:latentStyles>
   <w:style w:type="paragraph" w:default="1" w:styleId="Normal">
     <w:name w:val="Normal"/>
   </w:style>
-  <w:style w:type="paragraph" w:styleId="Heading1">
+  <w:style w:type="paragraph" w:styleId="Ttulo1">
     <w:name w:val="heading 1"/>
     <w:basedOn w:val="Normal"/>
     <w:next w:val="Normal"/>
@@ -6058,7 +8755,7 @@
       <w:szCs w:val="48"/>
     </w:rPr>
   </w:style>
-  <w:style w:type="paragraph" w:styleId="Heading2">
+  <w:style w:type="paragraph" w:styleId="Ttulo2">
     <w:name w:val="heading 2"/>
     <w:basedOn w:val="Normal"/>
     <w:next w:val="Normal"/>
@@ -6074,7 +8771,7 @@
       <w:szCs w:val="36"/>
     </w:rPr>
   </w:style>
-  <w:style w:type="paragraph" w:styleId="Heading3">
+  <w:style w:type="paragraph" w:styleId="Ttulo3">
     <w:name w:val="heading 3"/>
     <w:basedOn w:val="Normal"/>
     <w:next w:val="Normal"/>
@@ -6090,7 +8787,7 @@
       <w:szCs w:val="28"/>
     </w:rPr>
   </w:style>
-  <w:style w:type="paragraph" w:styleId="Heading4">
+  <w:style w:type="paragraph" w:styleId="Ttulo4">
     <w:name w:val="heading 4"/>
     <w:basedOn w:val="Normal"/>
     <w:next w:val="Normal"/>
@@ -6106,7 +8803,7 @@
       <w:szCs w:val="24"/>
     </w:rPr>
   </w:style>
-  <w:style w:type="paragraph" w:styleId="Heading5">
+  <w:style w:type="paragraph" w:styleId="Ttulo5">
     <w:name w:val="heading 5"/>
     <w:basedOn w:val="Normal"/>
     <w:next w:val="Normal"/>
@@ -6122,7 +8819,7 @@
       <w:szCs w:val="22"/>
     </w:rPr>
   </w:style>
-  <w:style w:type="paragraph" w:styleId="Heading6">
+  <w:style w:type="paragraph" w:styleId="Ttulo6">
     <w:name w:val="heading 6"/>
     <w:basedOn w:val="Normal"/>
     <w:next w:val="Normal"/>
@@ -6136,13 +8833,13 @@
       <w:b/>
     </w:rPr>
   </w:style>
-  <w:style w:type="character" w:default="1" w:styleId="DefaultParagraphFont">
+  <w:style w:type="character" w:default="1" w:styleId="Fuentedeprrafopredeter">
     <w:name w:val="Default Paragraph Font"/>
     <w:uiPriority w:val="1"/>
     <w:semiHidden/>
     <w:unhideWhenUsed/>
   </w:style>
-  <w:style w:type="table" w:default="1" w:styleId="TableNormal">
+  <w:style w:type="table" w:default="1" w:styleId="Tablanormal">
     <w:name w:val="Normal Table"/>
     <w:uiPriority w:val="99"/>
     <w:semiHidden/>
@@ -6157,7 +8854,7 @@
       </w:tblCellMar>
     </w:tblPr>
   </w:style>
-  <w:style w:type="numbering" w:default="1" w:styleId="NoList">
+  <w:style w:type="numbering" w:default="1" w:styleId="Sinlista">
     <w:name w:val="No List"/>
     <w:uiPriority w:val="99"/>
     <w:semiHidden/>
@@ -6174,7 +8871,7 @@
       </w:tblCellMar>
     </w:tblPr>
   </w:style>
-  <w:style w:type="paragraph" w:styleId="Title">
+  <w:style w:type="paragraph" w:styleId="Puesto">
     <w:name w:val="Title"/>
     <w:basedOn w:val="Normal"/>
     <w:next w:val="Normal"/>
@@ -6189,7 +8886,7 @@
       <w:szCs w:val="72"/>
     </w:rPr>
   </w:style>
-  <w:style w:type="paragraph" w:styleId="Subtitle">
+  <w:style w:type="paragraph" w:styleId="Subttulo">
     <w:name w:val="Subtitle"/>
     <w:basedOn w:val="Normal"/>
     <w:next w:val="Normal"/>
@@ -6214,6 +8911,12 @@
     <w:tblPr>
       <w:tblStyleRowBandSize w:val="1"/>
       <w:tblStyleColBandSize w:val="1"/>
+      <w:tblCellMar>
+        <w:top w:w="0" w:type="dxa"/>
+        <w:left w:w="0" w:type="dxa"/>
+        <w:bottom w:w="0" w:type="dxa"/>
+        <w:right w:w="0" w:type="dxa"/>
+      </w:tblCellMar>
     </w:tblPr>
   </w:style>
   <w:style w:type="table" w:customStyle="1" w:styleId="a0">
@@ -6224,6 +8927,12 @@
     <w:tblPr>
       <w:tblStyleRowBandSize w:val="1"/>
       <w:tblStyleColBandSize w:val="1"/>
+      <w:tblCellMar>
+        <w:top w:w="0" w:type="dxa"/>
+        <w:left w:w="0" w:type="dxa"/>
+        <w:bottom w:w="0" w:type="dxa"/>
+        <w:right w:w="0" w:type="dxa"/>
+      </w:tblCellMar>
     </w:tblPr>
   </w:style>
   <w:style w:type="table" w:customStyle="1" w:styleId="a1">
@@ -6234,6 +8943,12 @@
     <w:tblPr>
       <w:tblStyleRowBandSize w:val="1"/>
       <w:tblStyleColBandSize w:val="1"/>
+      <w:tblCellMar>
+        <w:top w:w="0" w:type="dxa"/>
+        <w:left w:w="0" w:type="dxa"/>
+        <w:bottom w:w="0" w:type="dxa"/>
+        <w:right w:w="0" w:type="dxa"/>
+      </w:tblCellMar>
     </w:tblPr>
   </w:style>
   <w:style w:type="table" w:customStyle="1" w:styleId="a2">
@@ -6244,6 +8959,12 @@
     <w:tblPr>
       <w:tblStyleRowBandSize w:val="1"/>
       <w:tblStyleColBandSize w:val="1"/>
+      <w:tblCellMar>
+        <w:top w:w="0" w:type="dxa"/>
+        <w:left w:w="0" w:type="dxa"/>
+        <w:bottom w:w="0" w:type="dxa"/>
+        <w:right w:w="0" w:type="dxa"/>
+      </w:tblCellMar>
     </w:tblPr>
   </w:style>
   <w:style w:type="table" w:customStyle="1" w:styleId="a3">
@@ -6254,6 +8975,12 @@
     <w:tblPr>
       <w:tblStyleRowBandSize w:val="1"/>
       <w:tblStyleColBandSize w:val="1"/>
+      <w:tblCellMar>
+        <w:top w:w="0" w:type="dxa"/>
+        <w:left w:w="0" w:type="dxa"/>
+        <w:bottom w:w="0" w:type="dxa"/>
+        <w:right w:w="0" w:type="dxa"/>
+      </w:tblCellMar>
     </w:tblPr>
   </w:style>
   <w:style w:type="table" w:customStyle="1" w:styleId="a4">
@@ -6264,12 +8991,18 @@
     <w:tblPr>
       <w:tblStyleRowBandSize w:val="1"/>
       <w:tblStyleColBandSize w:val="1"/>
+      <w:tblCellMar>
+        <w:top w:w="0" w:type="dxa"/>
+        <w:left w:w="0" w:type="dxa"/>
+        <w:bottom w:w="0" w:type="dxa"/>
+        <w:right w:w="0" w:type="dxa"/>
+      </w:tblCellMar>
     </w:tblPr>
   </w:style>
-  <w:style w:type="paragraph" w:styleId="Header">
+  <w:style w:type="paragraph" w:styleId="Encabezado">
     <w:name w:val="header"/>
     <w:basedOn w:val="Normal"/>
-    <w:link w:val="HeaderChar"/>
+    <w:link w:val="EncabezadoCar"/>
     <w:uiPriority w:val="99"/>
     <w:unhideWhenUsed/>
     <w:rsid w:val="009657B0"/>
@@ -6280,17 +9013,17 @@
       </w:tabs>
     </w:pPr>
   </w:style>
-  <w:style w:type="character" w:customStyle="1" w:styleId="HeaderChar">
-    <w:name w:val="Header Char"/>
-    <w:basedOn w:val="DefaultParagraphFont"/>
-    <w:link w:val="Header"/>
+  <w:style w:type="character" w:customStyle="1" w:styleId="EncabezadoCar">
+    <w:name w:val="Encabezado Car"/>
+    <w:basedOn w:val="Fuentedeprrafopredeter"/>
+    <w:link w:val="Encabezado"/>
     <w:uiPriority w:val="99"/>
     <w:rsid w:val="009657B0"/>
   </w:style>
-  <w:style w:type="paragraph" w:styleId="Footer">
+  <w:style w:type="paragraph" w:styleId="Piedepgina">
     <w:name w:val="footer"/>
     <w:basedOn w:val="Normal"/>
-    <w:link w:val="FooterChar"/>
+    <w:link w:val="PiedepginaCar"/>
     <w:uiPriority w:val="99"/>
     <w:unhideWhenUsed/>
     <w:rsid w:val="009657B0"/>
@@ -6301,14 +9034,14 @@
       </w:tabs>
     </w:pPr>
   </w:style>
-  <w:style w:type="character" w:customStyle="1" w:styleId="FooterChar">
-    <w:name w:val="Footer Char"/>
-    <w:basedOn w:val="DefaultParagraphFont"/>
-    <w:link w:val="Footer"/>
+  <w:style w:type="character" w:customStyle="1" w:styleId="PiedepginaCar">
+    <w:name w:val="Pie de página Car"/>
+    <w:basedOn w:val="Fuentedeprrafopredeter"/>
+    <w:link w:val="Piedepgina"/>
     <w:uiPriority w:val="99"/>
     <w:rsid w:val="009657B0"/>
   </w:style>
-  <w:style w:type="paragraph" w:styleId="ListParagraph">
+  <w:style w:type="paragraph" w:styleId="Prrafodelista">
     <w:name w:val="List Paragraph"/>
     <w:basedOn w:val="Normal"/>
     <w:uiPriority w:val="34"/>

</xml_diff>